<commit_message>
Add references and new data in introduction
</commit_message>
<xml_diff>
--- a/Msc-e28-2018.docx
+++ b/Msc-e28-2018.docx
@@ -1,6 +1,6 @@
 
 <file path=word/document.xml><?xml version="1.0" encoding="utf-8"?>
-<w:document xmlns:wpc="http://schemas.microsoft.com/office/word/2010/wordprocessingCanvas" xmlns:cx="http://schemas.microsoft.com/office/drawing/2014/chartex" xmlns:mc="http://schemas.openxmlformats.org/markup-compatibility/2006" xmlns:o="urn:schemas-microsoft-com:office:office" xmlns:r="http://schemas.openxmlformats.org/officeDocument/2006/relationships" xmlns:m="http://schemas.openxmlformats.org/officeDocument/2006/math" xmlns:v="urn:schemas-microsoft-com:vml" xmlns:wp14="http://schemas.microsoft.com/office/word/2010/wordprocessingDrawing" xmlns:wp="http://schemas.openxmlformats.org/drawingml/2006/wordprocessingDrawing" xmlns:w10="urn:schemas-microsoft-com:office:word" xmlns:w="http://schemas.openxmlformats.org/wordprocessingml/2006/main" xmlns:w14="http://schemas.microsoft.com/office/word/2010/wordml" xmlns:w15="http://schemas.microsoft.com/office/word/2012/wordml" xmlns:w16se="http://schemas.microsoft.com/office/word/2015/wordml/symex" xmlns:wpg="http://schemas.microsoft.com/office/word/2010/wordprocessingGroup" xmlns:wpi="http://schemas.microsoft.com/office/word/2010/wordprocessingInk" xmlns:wne="http://schemas.microsoft.com/office/word/2006/wordml" xmlns:wps="http://schemas.microsoft.com/office/word/2010/wordprocessingShape" mc:Ignorable="w14 w15 w16se wp14">
+<w:document xmlns:wpc="http://schemas.microsoft.com/office/word/2010/wordprocessingCanvas" xmlns:cx="http://schemas.microsoft.com/office/drawing/2014/chartex" xmlns:cx1="http://schemas.microsoft.com/office/drawing/2015/9/8/chartex" xmlns:cx2="http://schemas.microsoft.com/office/drawing/2015/10/21/chartex" xmlns:cx3="http://schemas.microsoft.com/office/drawing/2016/5/9/chartex" xmlns:cx4="http://schemas.microsoft.com/office/drawing/2016/5/10/chartex" xmlns:cx5="http://schemas.microsoft.com/office/drawing/2016/5/11/chartex" xmlns:cx6="http://schemas.microsoft.com/office/drawing/2016/5/12/chartex" xmlns:cx7="http://schemas.microsoft.com/office/drawing/2016/5/13/chartex" xmlns:cx8="http://schemas.microsoft.com/office/drawing/2016/5/14/chartex" xmlns:mc="http://schemas.openxmlformats.org/markup-compatibility/2006" xmlns:aink="http://schemas.microsoft.com/office/drawing/2016/ink" xmlns:am3d="http://schemas.microsoft.com/office/drawing/2017/model3d" xmlns:o="urn:schemas-microsoft-com:office:office" xmlns:r="http://schemas.openxmlformats.org/officeDocument/2006/relationships" xmlns:m="http://schemas.openxmlformats.org/officeDocument/2006/math" xmlns:v="urn:schemas-microsoft-com:vml" xmlns:wp14="http://schemas.microsoft.com/office/word/2010/wordprocessingDrawing" xmlns:wp="http://schemas.openxmlformats.org/drawingml/2006/wordprocessingDrawing" xmlns:w10="urn:schemas-microsoft-com:office:word" xmlns:w="http://schemas.openxmlformats.org/wordprocessingml/2006/main" xmlns:w14="http://schemas.microsoft.com/office/word/2010/wordml" xmlns:w15="http://schemas.microsoft.com/office/word/2012/wordml" xmlns:w16cid="http://schemas.microsoft.com/office/word/2016/wordml/cid" xmlns:w16se="http://schemas.microsoft.com/office/word/2015/wordml/symex" xmlns:wpg="http://schemas.microsoft.com/office/word/2010/wordprocessingGroup" xmlns:wpi="http://schemas.microsoft.com/office/word/2010/wordprocessingInk" xmlns:wne="http://schemas.microsoft.com/office/word/2006/wordml" xmlns:wps="http://schemas.microsoft.com/office/word/2010/wordprocessingShape" mc:Ignorable="w14 w15 w16se w16cid wp14">
   <w:body>
     <w:tbl>
       <w:tblPr>
@@ -451,38 +451,13 @@
                 <w:sz w:val="18"/>
               </w:rPr>
             </w:pPr>
-            <w:proofErr w:type="spellStart"/>
             <w:r>
               <w:rPr>
                 <w:rFonts w:ascii="Arial" w:hAnsi="Arial"/>
                 <w:sz w:val="18"/>
               </w:rPr>
               <w:lastRenderedPageBreak/>
-              <w:t>Редни</w:t>
-            </w:r>
-            <w:proofErr w:type="spellEnd"/>
-            <w:r>
-              <w:rPr>
-                <w:rFonts w:ascii="Arial" w:hAnsi="Arial"/>
-                <w:sz w:val="18"/>
-              </w:rPr>
-              <w:t xml:space="preserve"> </w:t>
-            </w:r>
-            <w:proofErr w:type="spellStart"/>
-            <w:r>
-              <w:rPr>
-                <w:rFonts w:ascii="Arial" w:hAnsi="Arial"/>
-                <w:sz w:val="18"/>
-              </w:rPr>
-              <w:t>број</w:t>
-            </w:r>
-            <w:proofErr w:type="spellEnd"/>
-            <w:r>
-              <w:rPr>
-                <w:rFonts w:ascii="Arial" w:hAnsi="Arial"/>
-                <w:sz w:val="18"/>
-              </w:rPr>
-              <w:t xml:space="preserve">, </w:t>
+              <w:t xml:space="preserve">Редни број, </w:t>
             </w:r>
             <w:r>
               <w:rPr>
@@ -548,37 +523,12 @@
                 <w:sz w:val="18"/>
               </w:rPr>
             </w:pPr>
-            <w:proofErr w:type="spellStart"/>
-            <w:r>
-              <w:rPr>
-                <w:rFonts w:ascii="Arial" w:hAnsi="Arial"/>
-                <w:sz w:val="18"/>
-              </w:rPr>
-              <w:t>Идентификациони</w:t>
-            </w:r>
-            <w:proofErr w:type="spellEnd"/>
-            <w:r>
-              <w:rPr>
-                <w:rFonts w:ascii="Arial" w:hAnsi="Arial"/>
-                <w:sz w:val="18"/>
-              </w:rPr>
-              <w:t xml:space="preserve"> </w:t>
-            </w:r>
-            <w:proofErr w:type="spellStart"/>
-            <w:r>
-              <w:rPr>
-                <w:rFonts w:ascii="Arial" w:hAnsi="Arial"/>
-                <w:sz w:val="18"/>
-              </w:rPr>
-              <w:t>број</w:t>
-            </w:r>
-            <w:proofErr w:type="spellEnd"/>
-            <w:r>
-              <w:rPr>
-                <w:rFonts w:ascii="Arial" w:hAnsi="Arial"/>
-                <w:sz w:val="18"/>
-              </w:rPr>
-              <w:t xml:space="preserve">, </w:t>
+            <w:r>
+              <w:rPr>
+                <w:rFonts w:ascii="Arial" w:hAnsi="Arial"/>
+                <w:sz w:val="18"/>
+              </w:rPr>
+              <w:t xml:space="preserve">Идентификациони број, </w:t>
             </w:r>
             <w:r>
               <w:rPr>
@@ -644,37 +594,12 @@
                 <w:sz w:val="18"/>
               </w:rPr>
             </w:pPr>
-            <w:proofErr w:type="spellStart"/>
-            <w:r>
-              <w:rPr>
-                <w:rFonts w:ascii="Arial" w:hAnsi="Arial"/>
-                <w:sz w:val="18"/>
-              </w:rPr>
-              <w:t>Тип</w:t>
-            </w:r>
-            <w:proofErr w:type="spellEnd"/>
-            <w:r>
-              <w:rPr>
-                <w:rFonts w:ascii="Arial" w:hAnsi="Arial"/>
-                <w:sz w:val="18"/>
-              </w:rPr>
-              <w:t xml:space="preserve"> </w:t>
-            </w:r>
-            <w:proofErr w:type="spellStart"/>
-            <w:r>
-              <w:rPr>
-                <w:rFonts w:ascii="Arial" w:hAnsi="Arial"/>
-                <w:sz w:val="18"/>
-              </w:rPr>
-              <w:t>документације</w:t>
-            </w:r>
-            <w:proofErr w:type="spellEnd"/>
-            <w:r>
-              <w:rPr>
-                <w:rFonts w:ascii="Arial" w:hAnsi="Arial"/>
-                <w:sz w:val="18"/>
-              </w:rPr>
-              <w:t xml:space="preserve">, </w:t>
+            <w:r>
+              <w:rPr>
+                <w:rFonts w:ascii="Arial" w:hAnsi="Arial"/>
+                <w:sz w:val="18"/>
+              </w:rPr>
+              <w:t xml:space="preserve">Тип документације, </w:t>
             </w:r>
             <w:r>
               <w:rPr>
@@ -750,37 +675,12 @@
                 <w:sz w:val="18"/>
               </w:rPr>
             </w:pPr>
-            <w:proofErr w:type="spellStart"/>
-            <w:r>
-              <w:rPr>
-                <w:rFonts w:ascii="Arial" w:hAnsi="Arial"/>
-                <w:sz w:val="18"/>
-              </w:rPr>
-              <w:t>Тип</w:t>
-            </w:r>
-            <w:proofErr w:type="spellEnd"/>
-            <w:r>
-              <w:rPr>
-                <w:rFonts w:ascii="Arial" w:hAnsi="Arial"/>
-                <w:sz w:val="18"/>
-              </w:rPr>
-              <w:t xml:space="preserve"> </w:t>
-            </w:r>
-            <w:proofErr w:type="spellStart"/>
-            <w:r>
-              <w:rPr>
-                <w:rFonts w:ascii="Arial" w:hAnsi="Arial"/>
-                <w:sz w:val="18"/>
-              </w:rPr>
-              <w:t>записа</w:t>
-            </w:r>
-            <w:proofErr w:type="spellEnd"/>
-            <w:r>
-              <w:rPr>
-                <w:rFonts w:ascii="Arial" w:hAnsi="Arial"/>
-                <w:sz w:val="18"/>
-              </w:rPr>
-              <w:t xml:space="preserve">, </w:t>
+            <w:r>
+              <w:rPr>
+                <w:rFonts w:ascii="Arial" w:hAnsi="Arial"/>
+                <w:sz w:val="18"/>
+              </w:rPr>
+              <w:t xml:space="preserve">Тип записа, </w:t>
             </w:r>
             <w:r>
               <w:rPr>
@@ -856,37 +756,12 @@
                 <w:sz w:val="18"/>
               </w:rPr>
             </w:pPr>
-            <w:proofErr w:type="spellStart"/>
-            <w:r>
-              <w:rPr>
-                <w:rFonts w:ascii="Arial" w:hAnsi="Arial"/>
-                <w:sz w:val="18"/>
-              </w:rPr>
-              <w:t>Врста</w:t>
-            </w:r>
-            <w:proofErr w:type="spellEnd"/>
-            <w:r>
-              <w:rPr>
-                <w:rFonts w:ascii="Arial" w:hAnsi="Arial"/>
-                <w:sz w:val="18"/>
-              </w:rPr>
-              <w:t xml:space="preserve"> </w:t>
-            </w:r>
-            <w:proofErr w:type="spellStart"/>
-            <w:r>
-              <w:rPr>
-                <w:rFonts w:ascii="Arial" w:hAnsi="Arial"/>
-                <w:sz w:val="18"/>
-              </w:rPr>
-              <w:t>рада</w:t>
-            </w:r>
-            <w:proofErr w:type="spellEnd"/>
-            <w:r>
-              <w:rPr>
-                <w:rFonts w:ascii="Arial" w:hAnsi="Arial"/>
-                <w:sz w:val="18"/>
-              </w:rPr>
-              <w:t xml:space="preserve">, </w:t>
+            <w:r>
+              <w:rPr>
+                <w:rFonts w:ascii="Arial" w:hAnsi="Arial"/>
+                <w:sz w:val="18"/>
+              </w:rPr>
+              <w:t xml:space="preserve">Врста рада, </w:t>
             </w:r>
             <w:r>
               <w:rPr>
@@ -971,21 +846,12 @@
                 <w:sz w:val="18"/>
               </w:rPr>
             </w:pPr>
-            <w:proofErr w:type="spellStart"/>
-            <w:r>
-              <w:rPr>
-                <w:rFonts w:ascii="Arial" w:hAnsi="Arial"/>
-                <w:sz w:val="18"/>
-              </w:rPr>
-              <w:t>Аутор</w:t>
-            </w:r>
-            <w:proofErr w:type="spellEnd"/>
-            <w:r>
-              <w:rPr>
-                <w:rFonts w:ascii="Arial" w:hAnsi="Arial"/>
-                <w:sz w:val="18"/>
-              </w:rPr>
-              <w:t xml:space="preserve">, </w:t>
+            <w:r>
+              <w:rPr>
+                <w:rFonts w:ascii="Arial" w:hAnsi="Arial"/>
+                <w:sz w:val="18"/>
+              </w:rPr>
+              <w:t xml:space="preserve">Аутор, </w:t>
             </w:r>
             <w:r>
               <w:rPr>
@@ -1052,21 +918,12 @@
                 <w:sz w:val="18"/>
               </w:rPr>
             </w:pPr>
-            <w:proofErr w:type="spellStart"/>
-            <w:r>
-              <w:rPr>
-                <w:rFonts w:ascii="Arial" w:hAnsi="Arial"/>
-                <w:sz w:val="18"/>
-              </w:rPr>
-              <w:t>Ментор</w:t>
-            </w:r>
-            <w:proofErr w:type="spellEnd"/>
-            <w:r>
-              <w:rPr>
-                <w:rFonts w:ascii="Arial" w:hAnsi="Arial"/>
-                <w:sz w:val="18"/>
-              </w:rPr>
-              <w:t xml:space="preserve">, </w:t>
+            <w:r>
+              <w:rPr>
+                <w:rFonts w:ascii="Arial" w:hAnsi="Arial"/>
+                <w:sz w:val="18"/>
+              </w:rPr>
+              <w:t xml:space="preserve">Ментор, </w:t>
             </w:r>
             <w:r>
               <w:rPr>
@@ -1133,37 +990,12 @@
                 <w:sz w:val="18"/>
               </w:rPr>
             </w:pPr>
-            <w:proofErr w:type="spellStart"/>
-            <w:r>
-              <w:rPr>
-                <w:rFonts w:ascii="Arial" w:hAnsi="Arial"/>
-                <w:sz w:val="18"/>
-              </w:rPr>
-              <w:t>Наслов</w:t>
-            </w:r>
-            <w:proofErr w:type="spellEnd"/>
-            <w:r>
-              <w:rPr>
-                <w:rFonts w:ascii="Arial" w:hAnsi="Arial"/>
-                <w:sz w:val="18"/>
-              </w:rPr>
-              <w:t xml:space="preserve"> </w:t>
-            </w:r>
-            <w:proofErr w:type="spellStart"/>
-            <w:r>
-              <w:rPr>
-                <w:rFonts w:ascii="Arial" w:hAnsi="Arial"/>
-                <w:sz w:val="18"/>
-              </w:rPr>
-              <w:t>рада</w:t>
-            </w:r>
-            <w:proofErr w:type="spellEnd"/>
-            <w:r>
-              <w:rPr>
-                <w:rFonts w:ascii="Arial" w:hAnsi="Arial"/>
-                <w:sz w:val="18"/>
-              </w:rPr>
-              <w:t xml:space="preserve">, </w:t>
+            <w:r>
+              <w:rPr>
+                <w:rFonts w:ascii="Arial" w:hAnsi="Arial"/>
+                <w:sz w:val="18"/>
+              </w:rPr>
+              <w:t xml:space="preserve">Наслов рада, </w:t>
             </w:r>
             <w:r>
               <w:rPr>
@@ -1230,37 +1062,12 @@
                 <w:sz w:val="18"/>
               </w:rPr>
             </w:pPr>
-            <w:proofErr w:type="spellStart"/>
-            <w:r>
-              <w:rPr>
-                <w:rFonts w:ascii="Arial" w:hAnsi="Arial"/>
-                <w:sz w:val="18"/>
-              </w:rPr>
-              <w:t>Језик</w:t>
-            </w:r>
-            <w:proofErr w:type="spellEnd"/>
-            <w:r>
-              <w:rPr>
-                <w:rFonts w:ascii="Arial" w:hAnsi="Arial"/>
-                <w:sz w:val="18"/>
-              </w:rPr>
-              <w:t xml:space="preserve"> </w:t>
-            </w:r>
-            <w:proofErr w:type="spellStart"/>
-            <w:r>
-              <w:rPr>
-                <w:rFonts w:ascii="Arial" w:hAnsi="Arial"/>
-                <w:sz w:val="18"/>
-              </w:rPr>
-              <w:t>публикације</w:t>
-            </w:r>
-            <w:proofErr w:type="spellEnd"/>
-            <w:r>
-              <w:rPr>
-                <w:rFonts w:ascii="Arial" w:hAnsi="Arial"/>
-                <w:sz w:val="18"/>
-              </w:rPr>
-              <w:t xml:space="preserve">, </w:t>
+            <w:r>
+              <w:rPr>
+                <w:rFonts w:ascii="Arial" w:hAnsi="Arial"/>
+                <w:sz w:val="18"/>
+              </w:rPr>
+              <w:t xml:space="preserve">Језик публикације, </w:t>
             </w:r>
             <w:r>
               <w:rPr>
@@ -1336,37 +1143,12 @@
                 <w:sz w:val="18"/>
               </w:rPr>
             </w:pPr>
-            <w:proofErr w:type="spellStart"/>
-            <w:r>
-              <w:rPr>
-                <w:rFonts w:ascii="Arial" w:hAnsi="Arial"/>
-                <w:sz w:val="18"/>
-              </w:rPr>
-              <w:t>Језик</w:t>
-            </w:r>
-            <w:proofErr w:type="spellEnd"/>
-            <w:r>
-              <w:rPr>
-                <w:rFonts w:ascii="Arial" w:hAnsi="Arial"/>
-                <w:sz w:val="18"/>
-              </w:rPr>
-              <w:t xml:space="preserve"> </w:t>
-            </w:r>
-            <w:proofErr w:type="spellStart"/>
-            <w:r>
-              <w:rPr>
-                <w:rFonts w:ascii="Arial" w:hAnsi="Arial"/>
-                <w:sz w:val="18"/>
-              </w:rPr>
-              <w:t>извода</w:t>
-            </w:r>
-            <w:proofErr w:type="spellEnd"/>
-            <w:r>
-              <w:rPr>
-                <w:rFonts w:ascii="Arial" w:hAnsi="Arial"/>
-                <w:sz w:val="18"/>
-              </w:rPr>
-              <w:t xml:space="preserve">, </w:t>
+            <w:r>
+              <w:rPr>
+                <w:rFonts w:ascii="Arial" w:hAnsi="Arial"/>
+                <w:sz w:val="18"/>
+              </w:rPr>
+              <w:t xml:space="preserve">Језик извода, </w:t>
             </w:r>
             <w:r>
               <w:rPr>
@@ -1442,7 +1224,6 @@
                 <w:sz w:val="18"/>
               </w:rPr>
             </w:pPr>
-            <w:proofErr w:type="spellStart"/>
             <w:r>
               <w:rPr>
                 <w:rFonts w:ascii="Arial" w:hAnsi="Arial"/>
@@ -1450,7 +1231,6 @@
               </w:rPr>
               <w:t>Зем</w:t>
             </w:r>
-            <w:proofErr w:type="spellEnd"/>
             <w:r>
               <w:rPr>
                 <w:rFonts w:ascii="Arial" w:hAnsi="Arial"/>
@@ -1464,17 +1244,8 @@
                 <w:rFonts w:ascii="Arial" w:hAnsi="Arial"/>
                 <w:sz w:val="18"/>
               </w:rPr>
-              <w:t xml:space="preserve">а </w:t>
-            </w:r>
-            <w:proofErr w:type="spellStart"/>
-            <w:r>
-              <w:rPr>
-                <w:rFonts w:ascii="Arial" w:hAnsi="Arial"/>
-                <w:sz w:val="18"/>
-              </w:rPr>
-              <w:t>публикова</w:t>
-            </w:r>
-            <w:proofErr w:type="spellEnd"/>
+              <w:t>а публикова</w:t>
+            </w:r>
             <w:r>
               <w:rPr>
                 <w:rFonts w:ascii="Arial" w:hAnsi="Arial"/>
@@ -1584,33 +1355,8 @@
                 <w:rFonts w:ascii="Arial" w:hAnsi="Arial"/>
                 <w:sz w:val="18"/>
               </w:rPr>
-              <w:t xml:space="preserve">е </w:t>
-            </w:r>
-            <w:proofErr w:type="spellStart"/>
-            <w:r>
-              <w:rPr>
-                <w:rFonts w:ascii="Arial" w:hAnsi="Arial"/>
-                <w:sz w:val="18"/>
-              </w:rPr>
-              <w:t>географско</w:t>
-            </w:r>
-            <w:proofErr w:type="spellEnd"/>
-            <w:r>
-              <w:rPr>
-                <w:rFonts w:ascii="Arial" w:hAnsi="Arial"/>
-                <w:sz w:val="18"/>
-              </w:rPr>
-              <w:t xml:space="preserve"> </w:t>
-            </w:r>
-            <w:proofErr w:type="spellStart"/>
-            <w:r>
-              <w:rPr>
-                <w:rFonts w:ascii="Arial" w:hAnsi="Arial"/>
-                <w:sz w:val="18"/>
-              </w:rPr>
-              <w:t>подру</w:t>
-            </w:r>
-            <w:proofErr w:type="spellEnd"/>
+              <w:t>е географско подру</w:t>
+            </w:r>
             <w:r>
               <w:rPr>
                 <w:rFonts w:ascii="Arial" w:hAnsi="Arial"/>
@@ -1619,21 +1365,12 @@
               </w:rPr>
               <w:t>ч</w:t>
             </w:r>
-            <w:proofErr w:type="spellStart"/>
-            <w:r>
-              <w:rPr>
-                <w:rFonts w:ascii="Arial" w:hAnsi="Arial"/>
-                <w:sz w:val="18"/>
-              </w:rPr>
-              <w:t>је</w:t>
-            </w:r>
-            <w:proofErr w:type="spellEnd"/>
-            <w:r>
-              <w:rPr>
-                <w:rFonts w:ascii="Arial" w:hAnsi="Arial"/>
-                <w:sz w:val="18"/>
-              </w:rPr>
-              <w:t xml:space="preserve">, </w:t>
+            <w:r>
+              <w:rPr>
+                <w:rFonts w:ascii="Arial" w:hAnsi="Arial"/>
+                <w:sz w:val="18"/>
+              </w:rPr>
+              <w:t xml:space="preserve">је, </w:t>
             </w:r>
             <w:r>
               <w:rPr>
@@ -1709,21 +1446,12 @@
                 <w:sz w:val="18"/>
               </w:rPr>
             </w:pPr>
-            <w:proofErr w:type="spellStart"/>
-            <w:r>
-              <w:rPr>
-                <w:rFonts w:ascii="Arial" w:hAnsi="Arial"/>
-                <w:sz w:val="18"/>
-              </w:rPr>
-              <w:t>Година</w:t>
-            </w:r>
-            <w:proofErr w:type="spellEnd"/>
-            <w:r>
-              <w:rPr>
-                <w:rFonts w:ascii="Arial" w:hAnsi="Arial"/>
-                <w:sz w:val="18"/>
-              </w:rPr>
-              <w:t xml:space="preserve">, </w:t>
+            <w:r>
+              <w:rPr>
+                <w:rFonts w:ascii="Arial" w:hAnsi="Arial"/>
+                <w:sz w:val="18"/>
+              </w:rPr>
+              <w:t xml:space="preserve">Година, </w:t>
             </w:r>
             <w:r>
               <w:rPr>
@@ -1790,7 +1518,6 @@
                 <w:sz w:val="18"/>
               </w:rPr>
             </w:pPr>
-            <w:proofErr w:type="spellStart"/>
             <w:r>
               <w:rPr>
                 <w:rFonts w:ascii="Arial" w:hAnsi="Arial"/>
@@ -1798,7 +1525,6 @@
               </w:rPr>
               <w:t>Издава</w:t>
             </w:r>
-            <w:proofErr w:type="spellEnd"/>
             <w:r>
               <w:rPr>
                 <w:rFonts w:ascii="Arial" w:hAnsi="Arial"/>
@@ -1888,37 +1614,12 @@
                 <w:sz w:val="18"/>
               </w:rPr>
             </w:pPr>
-            <w:proofErr w:type="spellStart"/>
-            <w:r>
-              <w:rPr>
-                <w:rFonts w:ascii="Arial" w:hAnsi="Arial"/>
-                <w:sz w:val="18"/>
-              </w:rPr>
-              <w:t>Место</w:t>
-            </w:r>
-            <w:proofErr w:type="spellEnd"/>
-            <w:r>
-              <w:rPr>
-                <w:rFonts w:ascii="Arial" w:hAnsi="Arial"/>
-                <w:sz w:val="18"/>
-              </w:rPr>
-              <w:t xml:space="preserve"> и </w:t>
-            </w:r>
-            <w:proofErr w:type="spellStart"/>
-            <w:r>
-              <w:rPr>
-                <w:rFonts w:ascii="Arial" w:hAnsi="Arial"/>
-                <w:sz w:val="18"/>
-              </w:rPr>
-              <w:t>адреса</w:t>
-            </w:r>
-            <w:proofErr w:type="spellEnd"/>
-            <w:r>
-              <w:rPr>
-                <w:rFonts w:ascii="Arial" w:hAnsi="Arial"/>
-                <w:sz w:val="18"/>
-              </w:rPr>
-              <w:t xml:space="preserve">, </w:t>
+            <w:r>
+              <w:rPr>
+                <w:rFonts w:ascii="Arial" w:hAnsi="Arial"/>
+                <w:sz w:val="18"/>
+              </w:rPr>
+              <w:t xml:space="preserve">Место и адреса, </w:t>
             </w:r>
             <w:r>
               <w:rPr>
@@ -1994,7 +1695,6 @@
                 <w:sz w:val="20"/>
               </w:rPr>
             </w:pPr>
-            <w:proofErr w:type="spellStart"/>
             <w:r>
               <w:rPr>
                 <w:rFonts w:ascii="Arial" w:hAnsi="Arial"/>
@@ -2002,7 +1702,6 @@
               </w:rPr>
               <w:t>Физи</w:t>
             </w:r>
-            <w:proofErr w:type="spellEnd"/>
             <w:r>
               <w:rPr>
                 <w:rFonts w:ascii="Arial" w:hAnsi="Arial"/>
@@ -2011,53 +1710,12 @@
               </w:rPr>
               <w:t>ч</w:t>
             </w:r>
-            <w:proofErr w:type="spellStart"/>
-            <w:r>
-              <w:rPr>
-                <w:rFonts w:ascii="Arial" w:hAnsi="Arial"/>
-                <w:sz w:val="18"/>
-              </w:rPr>
-              <w:t>ки</w:t>
-            </w:r>
-            <w:proofErr w:type="spellEnd"/>
-            <w:r>
-              <w:rPr>
-                <w:rFonts w:ascii="Arial" w:hAnsi="Arial"/>
-                <w:sz w:val="18"/>
-              </w:rPr>
-              <w:t xml:space="preserve"> </w:t>
-            </w:r>
-            <w:proofErr w:type="spellStart"/>
-            <w:r>
-              <w:rPr>
-                <w:rFonts w:ascii="Arial" w:hAnsi="Arial"/>
-                <w:sz w:val="18"/>
-              </w:rPr>
-              <w:t>опис</w:t>
-            </w:r>
-            <w:proofErr w:type="spellEnd"/>
-            <w:r>
-              <w:rPr>
-                <w:rFonts w:ascii="Arial" w:hAnsi="Arial"/>
-                <w:sz w:val="18"/>
-              </w:rPr>
-              <w:t xml:space="preserve"> </w:t>
-            </w:r>
-            <w:proofErr w:type="spellStart"/>
-            <w:r>
-              <w:rPr>
-                <w:rFonts w:ascii="Arial" w:hAnsi="Arial"/>
-                <w:sz w:val="18"/>
-              </w:rPr>
-              <w:t>рада</w:t>
-            </w:r>
-            <w:proofErr w:type="spellEnd"/>
-            <w:r>
-              <w:rPr>
-                <w:rFonts w:ascii="Arial" w:hAnsi="Arial"/>
-                <w:sz w:val="18"/>
-              </w:rPr>
-              <w:t xml:space="preserve">, </w:t>
+            <w:r>
+              <w:rPr>
+                <w:rFonts w:ascii="Arial" w:hAnsi="Arial"/>
+                <w:sz w:val="18"/>
+              </w:rPr>
+              <w:t xml:space="preserve">ки опис рада, </w:t>
             </w:r>
             <w:r>
               <w:rPr>
@@ -2087,18 +1745,8 @@
                 <w:spacing w:val="-4"/>
                 <w:sz w:val="13"/>
               </w:rPr>
-              <w:t>(</w:t>
-            </w:r>
-            <w:proofErr w:type="spellStart"/>
-            <w:r>
-              <w:rPr>
-                <w:rFonts w:ascii="Arial" w:hAnsi="Arial"/>
-                <w:spacing w:val="-4"/>
-                <w:sz w:val="13"/>
-              </w:rPr>
-              <w:t>поглав</w:t>
-            </w:r>
-            <w:proofErr w:type="spellEnd"/>
+              <w:t>(поглав</w:t>
+            </w:r>
             <w:r>
               <w:rPr>
                 <w:rFonts w:ascii="Arial" w:hAnsi="Arial"/>
@@ -2114,115 +1762,7 @@
                 <w:spacing w:val="-4"/>
                 <w:sz w:val="13"/>
               </w:rPr>
-              <w:t>а/</w:t>
-            </w:r>
-            <w:proofErr w:type="spellStart"/>
-            <w:r>
-              <w:rPr>
-                <w:rFonts w:ascii="Arial" w:hAnsi="Arial"/>
-                <w:spacing w:val="-4"/>
-                <w:sz w:val="13"/>
-              </w:rPr>
-              <w:t>страна</w:t>
-            </w:r>
-            <w:proofErr w:type="spellEnd"/>
-            <w:r>
-              <w:rPr>
-                <w:rFonts w:ascii="Arial" w:hAnsi="Arial"/>
-                <w:spacing w:val="-4"/>
-                <w:sz w:val="13"/>
-              </w:rPr>
-              <w:t xml:space="preserve">/ </w:t>
-            </w:r>
-            <w:proofErr w:type="spellStart"/>
-            <w:r>
-              <w:rPr>
-                <w:rFonts w:ascii="Arial" w:hAnsi="Arial"/>
-                <w:spacing w:val="-4"/>
-                <w:sz w:val="13"/>
-              </w:rPr>
-              <w:t>цитата</w:t>
-            </w:r>
-            <w:proofErr w:type="spellEnd"/>
-            <w:r>
-              <w:rPr>
-                <w:rFonts w:ascii="Arial" w:hAnsi="Arial"/>
-                <w:spacing w:val="-4"/>
-                <w:sz w:val="13"/>
-              </w:rPr>
-              <w:t>/</w:t>
-            </w:r>
-            <w:proofErr w:type="spellStart"/>
-            <w:r>
-              <w:rPr>
-                <w:rFonts w:ascii="Arial" w:hAnsi="Arial"/>
-                <w:spacing w:val="-4"/>
-                <w:sz w:val="13"/>
-              </w:rPr>
-              <w:t>табела</w:t>
-            </w:r>
-            <w:proofErr w:type="spellEnd"/>
-            <w:r>
-              <w:rPr>
-                <w:rFonts w:ascii="Arial" w:hAnsi="Arial"/>
-                <w:spacing w:val="-4"/>
-                <w:sz w:val="13"/>
-              </w:rPr>
-              <w:t>/</w:t>
-            </w:r>
-            <w:proofErr w:type="spellStart"/>
-            <w:r>
-              <w:rPr>
-                <w:rFonts w:ascii="Arial" w:hAnsi="Arial"/>
-                <w:spacing w:val="-4"/>
-                <w:sz w:val="13"/>
-              </w:rPr>
-              <w:t>слика</w:t>
-            </w:r>
-            <w:proofErr w:type="spellEnd"/>
-            <w:r>
-              <w:rPr>
-                <w:rFonts w:ascii="Arial" w:hAnsi="Arial"/>
-                <w:spacing w:val="-4"/>
-                <w:sz w:val="13"/>
-              </w:rPr>
-              <w:t>/</w:t>
-            </w:r>
-            <w:proofErr w:type="spellStart"/>
-            <w:r>
-              <w:rPr>
-                <w:rFonts w:ascii="Arial" w:hAnsi="Arial"/>
-                <w:spacing w:val="-4"/>
-                <w:sz w:val="13"/>
-              </w:rPr>
-              <w:t>графика</w:t>
-            </w:r>
-            <w:proofErr w:type="spellEnd"/>
-            <w:r>
-              <w:rPr>
-                <w:rFonts w:ascii="Arial" w:hAnsi="Arial"/>
-                <w:spacing w:val="-4"/>
-                <w:sz w:val="13"/>
-              </w:rPr>
-              <w:t>/</w:t>
-            </w:r>
-            <w:proofErr w:type="spellStart"/>
-            <w:r>
-              <w:rPr>
-                <w:rFonts w:ascii="Arial" w:hAnsi="Arial"/>
-                <w:spacing w:val="-4"/>
-                <w:sz w:val="13"/>
-              </w:rPr>
-              <w:t>прилога</w:t>
-            </w:r>
-            <w:proofErr w:type="spellEnd"/>
-            <w:r>
-              <w:rPr>
-                <w:rFonts w:ascii="Arial" w:hAnsi="Arial"/>
-                <w:spacing w:val="-4"/>
-                <w:sz w:val="13"/>
-              </w:rPr>
-              <w:t>)</w:t>
+              <w:t>а/страна/ цитата/табела/слика/графика/прилога)</w:t>
             </w:r>
           </w:p>
         </w:tc>
@@ -2276,7 +1816,6 @@
                 <w:sz w:val="18"/>
               </w:rPr>
             </w:pPr>
-            <w:proofErr w:type="spellStart"/>
             <w:r>
               <w:rPr>
                 <w:rFonts w:ascii="Arial" w:hAnsi="Arial"/>
@@ -2284,7 +1823,6 @@
               </w:rPr>
               <w:t>Нау</w:t>
             </w:r>
-            <w:proofErr w:type="spellEnd"/>
             <w:r>
               <w:rPr>
                 <w:rFonts w:ascii="Arial" w:hAnsi="Arial"/>
@@ -2293,37 +1831,12 @@
               </w:rPr>
               <w:t>ч</w:t>
             </w:r>
-            <w:proofErr w:type="spellStart"/>
-            <w:r>
-              <w:rPr>
-                <w:rFonts w:ascii="Arial" w:hAnsi="Arial"/>
-                <w:sz w:val="18"/>
-              </w:rPr>
-              <w:t>на</w:t>
-            </w:r>
-            <w:proofErr w:type="spellEnd"/>
-            <w:r>
-              <w:rPr>
-                <w:rFonts w:ascii="Arial" w:hAnsi="Arial"/>
-                <w:sz w:val="18"/>
-              </w:rPr>
-              <w:t xml:space="preserve"> </w:t>
-            </w:r>
-            <w:proofErr w:type="spellStart"/>
-            <w:r>
-              <w:rPr>
-                <w:rFonts w:ascii="Arial" w:hAnsi="Arial"/>
-                <w:sz w:val="18"/>
-              </w:rPr>
-              <w:t>област</w:t>
-            </w:r>
-            <w:proofErr w:type="spellEnd"/>
-            <w:r>
-              <w:rPr>
-                <w:rFonts w:ascii="Arial" w:hAnsi="Arial"/>
-                <w:sz w:val="18"/>
-              </w:rPr>
-              <w:t xml:space="preserve">, </w:t>
+            <w:r>
+              <w:rPr>
+                <w:rFonts w:ascii="Arial" w:hAnsi="Arial"/>
+                <w:sz w:val="18"/>
+              </w:rPr>
+              <w:t xml:space="preserve">на област, </w:t>
             </w:r>
             <w:r>
               <w:rPr>
@@ -2399,7 +1912,6 @@
                 <w:sz w:val="18"/>
               </w:rPr>
             </w:pPr>
-            <w:proofErr w:type="spellStart"/>
             <w:r>
               <w:rPr>
                 <w:rFonts w:ascii="Arial" w:hAnsi="Arial"/>
@@ -2407,7 +1919,6 @@
               </w:rPr>
               <w:t>Нау</w:t>
             </w:r>
-            <w:proofErr w:type="spellEnd"/>
             <w:r>
               <w:rPr>
                 <w:rFonts w:ascii="Arial" w:hAnsi="Arial"/>
@@ -2416,37 +1927,12 @@
               </w:rPr>
               <w:t>ч</w:t>
             </w:r>
-            <w:proofErr w:type="spellStart"/>
-            <w:r>
-              <w:rPr>
-                <w:rFonts w:ascii="Arial" w:hAnsi="Arial"/>
-                <w:sz w:val="18"/>
-              </w:rPr>
-              <w:t>на</w:t>
-            </w:r>
-            <w:proofErr w:type="spellEnd"/>
-            <w:r>
-              <w:rPr>
-                <w:rFonts w:ascii="Arial" w:hAnsi="Arial"/>
-                <w:sz w:val="18"/>
-              </w:rPr>
-              <w:t xml:space="preserve"> </w:t>
-            </w:r>
-            <w:proofErr w:type="spellStart"/>
-            <w:r>
-              <w:rPr>
-                <w:rFonts w:ascii="Arial" w:hAnsi="Arial"/>
-                <w:sz w:val="18"/>
-              </w:rPr>
-              <w:t>дисциплина</w:t>
-            </w:r>
-            <w:proofErr w:type="spellEnd"/>
-            <w:r>
-              <w:rPr>
-                <w:rFonts w:ascii="Arial" w:hAnsi="Arial"/>
-                <w:sz w:val="18"/>
-              </w:rPr>
-              <w:t xml:space="preserve">, </w:t>
+            <w:r>
+              <w:rPr>
+                <w:rFonts w:ascii="Arial" w:hAnsi="Arial"/>
+                <w:sz w:val="18"/>
+              </w:rPr>
+              <w:t xml:space="preserve">на дисциплина, </w:t>
             </w:r>
             <w:r>
               <w:rPr>
@@ -2523,89 +2009,31 @@
                 <w:sz w:val="18"/>
               </w:rPr>
             </w:pPr>
-            <w:proofErr w:type="spellStart"/>
             <w:r>
               <w:rPr>
                 <w:rFonts w:ascii="Arial" w:hAnsi="Arial"/>
                 <w:spacing w:val="-8"/>
                 <w:sz w:val="18"/>
               </w:rPr>
-              <w:t>Предметна</w:t>
-            </w:r>
-            <w:proofErr w:type="spellEnd"/>
+              <w:t>Предметна одредница/Кqу</w:t>
+            </w:r>
             <w:r>
               <w:rPr>
                 <w:rFonts w:ascii="Arial" w:hAnsi="Arial"/>
                 <w:spacing w:val="-8"/>
                 <w:sz w:val="18"/>
-              </w:rPr>
-              <w:t xml:space="preserve"> </w:t>
-            </w:r>
-            <w:proofErr w:type="spellStart"/>
+                <w:lang w:val="sr-Cyrl-CS"/>
+              </w:rPr>
+              <w:t>ч</w:t>
+            </w:r>
             <w:r>
               <w:rPr>
                 <w:rFonts w:ascii="Arial" w:hAnsi="Arial"/>
                 <w:spacing w:val="-8"/>
                 <w:sz w:val="18"/>
               </w:rPr>
-              <w:t>одредница</w:t>
-            </w:r>
-            <w:proofErr w:type="spellEnd"/>
-            <w:r>
-              <w:rPr>
-                <w:rFonts w:ascii="Arial" w:hAnsi="Arial"/>
-                <w:spacing w:val="-8"/>
-                <w:sz w:val="18"/>
-              </w:rPr>
-              <w:t>/</w:t>
-            </w:r>
-            <w:proofErr w:type="spellStart"/>
-            <w:r>
-              <w:rPr>
-                <w:rFonts w:ascii="Arial" w:hAnsi="Arial"/>
-                <w:spacing w:val="-8"/>
-                <w:sz w:val="18"/>
-              </w:rPr>
-              <w:t>Кqу</w:t>
-            </w:r>
-            <w:proofErr w:type="spellEnd"/>
-            <w:r>
-              <w:rPr>
-                <w:rFonts w:ascii="Arial" w:hAnsi="Arial"/>
-                <w:spacing w:val="-8"/>
-                <w:sz w:val="18"/>
-                <w:lang w:val="sr-Cyrl-CS"/>
-              </w:rPr>
-              <w:t>ч</w:t>
-            </w:r>
-            <w:proofErr w:type="spellStart"/>
-            <w:r>
-              <w:rPr>
-                <w:rFonts w:ascii="Arial" w:hAnsi="Arial"/>
-                <w:spacing w:val="-8"/>
-                <w:sz w:val="18"/>
-              </w:rPr>
-              <w:t>не</w:t>
-            </w:r>
-            <w:proofErr w:type="spellEnd"/>
-            <w:r>
-              <w:rPr>
-                <w:rFonts w:ascii="Arial" w:hAnsi="Arial"/>
-                <w:spacing w:val="-8"/>
-                <w:sz w:val="18"/>
-              </w:rPr>
-              <w:t xml:space="preserve"> </w:t>
-            </w:r>
-            <w:proofErr w:type="spellStart"/>
-            <w:r>
-              <w:rPr>
-                <w:rFonts w:ascii="Arial" w:hAnsi="Arial"/>
-                <w:spacing w:val="-8"/>
-                <w:sz w:val="18"/>
-              </w:rPr>
-              <w:t>ре</w:t>
-            </w:r>
-            <w:proofErr w:type="spellEnd"/>
+              <w:t>не ре</w:t>
+            </w:r>
             <w:r>
               <w:rPr>
                 <w:rFonts w:ascii="Arial" w:hAnsi="Arial"/>
@@ -2756,37 +2184,12 @@
               </w:rPr>
               <w:t>Ч</w:t>
             </w:r>
-            <w:proofErr w:type="spellStart"/>
-            <w:r>
-              <w:rPr>
-                <w:rFonts w:ascii="Arial" w:hAnsi="Arial"/>
-                <w:sz w:val="18"/>
-              </w:rPr>
-              <w:t>ува</w:t>
-            </w:r>
-            <w:proofErr w:type="spellEnd"/>
-            <w:r>
-              <w:rPr>
-                <w:rFonts w:ascii="Arial" w:hAnsi="Arial"/>
-                <w:sz w:val="18"/>
-              </w:rPr>
-              <w:t xml:space="preserve"> </w:t>
-            </w:r>
-            <w:proofErr w:type="spellStart"/>
-            <w:r>
-              <w:rPr>
-                <w:rFonts w:ascii="Arial" w:hAnsi="Arial"/>
-                <w:sz w:val="18"/>
-              </w:rPr>
-              <w:t>се</w:t>
-            </w:r>
-            <w:proofErr w:type="spellEnd"/>
-            <w:r>
-              <w:rPr>
-                <w:rFonts w:ascii="Arial" w:hAnsi="Arial"/>
-                <w:sz w:val="18"/>
-              </w:rPr>
-              <w:t xml:space="preserve">, </w:t>
+            <w:r>
+              <w:rPr>
+                <w:rFonts w:ascii="Arial" w:hAnsi="Arial"/>
+                <w:sz w:val="18"/>
+              </w:rPr>
+              <w:t xml:space="preserve">ува се, </w:t>
             </w:r>
             <w:r>
               <w:rPr>
@@ -2871,7 +2274,6 @@
                 <w:sz w:val="18"/>
               </w:rPr>
             </w:pPr>
-            <w:proofErr w:type="spellStart"/>
             <w:r>
               <w:rPr>
                 <w:rFonts w:ascii="Arial" w:hAnsi="Arial"/>
@@ -2879,7 +2281,6 @@
               </w:rPr>
               <w:t>Ва</w:t>
             </w:r>
-            <w:proofErr w:type="spellEnd"/>
             <w:r>
               <w:rPr>
                 <w:rFonts w:ascii="Arial" w:hAnsi="Arial"/>
@@ -2888,37 +2289,12 @@
               </w:rPr>
               <w:t>ж</w:t>
             </w:r>
-            <w:proofErr w:type="spellStart"/>
-            <w:r>
-              <w:rPr>
-                <w:rFonts w:ascii="Arial" w:hAnsi="Arial"/>
-                <w:sz w:val="18"/>
-              </w:rPr>
-              <w:t>на</w:t>
-            </w:r>
-            <w:proofErr w:type="spellEnd"/>
-            <w:r>
-              <w:rPr>
-                <w:rFonts w:ascii="Arial" w:hAnsi="Arial"/>
-                <w:sz w:val="18"/>
-              </w:rPr>
-              <w:t xml:space="preserve"> </w:t>
-            </w:r>
-            <w:proofErr w:type="spellStart"/>
-            <w:r>
-              <w:rPr>
-                <w:rFonts w:ascii="Arial" w:hAnsi="Arial"/>
-                <w:sz w:val="18"/>
-              </w:rPr>
-              <w:t>напомена</w:t>
-            </w:r>
-            <w:proofErr w:type="spellEnd"/>
-            <w:r>
-              <w:rPr>
-                <w:rFonts w:ascii="Arial" w:hAnsi="Arial"/>
-                <w:sz w:val="18"/>
-              </w:rPr>
-              <w:t xml:space="preserve">, </w:t>
+            <w:r>
+              <w:rPr>
+                <w:rFonts w:ascii="Arial" w:hAnsi="Arial"/>
+                <w:sz w:val="18"/>
+              </w:rPr>
+              <w:t xml:space="preserve">на напомена, </w:t>
             </w:r>
             <w:r>
               <w:rPr>
@@ -2984,21 +2360,12 @@
                 <w:sz w:val="18"/>
               </w:rPr>
             </w:pPr>
-            <w:proofErr w:type="spellStart"/>
-            <w:r>
-              <w:rPr>
-                <w:rFonts w:ascii="Arial" w:hAnsi="Arial"/>
-                <w:sz w:val="18"/>
-              </w:rPr>
-              <w:t>Извод</w:t>
-            </w:r>
-            <w:proofErr w:type="spellEnd"/>
-            <w:r>
-              <w:rPr>
-                <w:rFonts w:ascii="Arial" w:hAnsi="Arial"/>
-                <w:sz w:val="18"/>
-              </w:rPr>
-              <w:t xml:space="preserve">, </w:t>
+            <w:r>
+              <w:rPr>
+                <w:rFonts w:ascii="Arial" w:hAnsi="Arial"/>
+                <w:sz w:val="18"/>
+              </w:rPr>
+              <w:t xml:space="preserve">Извод, </w:t>
             </w:r>
             <w:r>
               <w:rPr>
@@ -3064,31 +2431,13 @@
                 <w:sz w:val="18"/>
               </w:rPr>
             </w:pPr>
-            <w:proofErr w:type="spellStart"/>
-            <w:r>
-              <w:rPr>
-                <w:rFonts w:ascii="Arial" w:hAnsi="Arial"/>
-                <w:sz w:val="18"/>
-              </w:rPr>
-              <w:t>Датум</w:t>
-            </w:r>
-            <w:proofErr w:type="spellEnd"/>
-            <w:r>
-              <w:rPr>
-                <w:rFonts w:ascii="Arial" w:hAnsi="Arial"/>
-                <w:sz w:val="18"/>
-              </w:rPr>
-              <w:t xml:space="preserve"> </w:t>
-            </w:r>
-            <w:proofErr w:type="spellStart"/>
-            <w:r>
-              <w:rPr>
-                <w:rFonts w:ascii="Arial" w:hAnsi="Arial"/>
-                <w:sz w:val="18"/>
-              </w:rPr>
-              <w:t>прихвата</w:t>
-            </w:r>
-            <w:proofErr w:type="spellEnd"/>
+            <w:r>
+              <w:rPr>
+                <w:rFonts w:ascii="Arial" w:hAnsi="Arial"/>
+                <w:sz w:val="18"/>
+              </w:rPr>
+              <w:t>Датум прихвата</w:t>
+            </w:r>
             <w:r>
               <w:rPr>
                 <w:rFonts w:ascii="Arial" w:hAnsi="Arial"/>
@@ -3102,23 +2451,7 @@
                 <w:rFonts w:ascii="Arial" w:hAnsi="Arial"/>
                 <w:sz w:val="18"/>
               </w:rPr>
-              <w:t xml:space="preserve">а </w:t>
-            </w:r>
-            <w:proofErr w:type="spellStart"/>
-            <w:r>
-              <w:rPr>
-                <w:rFonts w:ascii="Arial" w:hAnsi="Arial"/>
-                <w:sz w:val="18"/>
-              </w:rPr>
-              <w:t>теме</w:t>
-            </w:r>
-            <w:proofErr w:type="spellEnd"/>
-            <w:r>
-              <w:rPr>
-                <w:rFonts w:ascii="Arial" w:hAnsi="Arial"/>
-                <w:sz w:val="18"/>
-              </w:rPr>
-              <w:t xml:space="preserve">, </w:t>
+              <w:t xml:space="preserve">а теме, </w:t>
             </w:r>
             <w:r>
               <w:rPr>
@@ -3186,37 +2519,12 @@
                 <w:sz w:val="18"/>
               </w:rPr>
             </w:pPr>
-            <w:proofErr w:type="spellStart"/>
-            <w:r>
-              <w:rPr>
-                <w:rFonts w:ascii="Arial" w:hAnsi="Arial"/>
-                <w:sz w:val="18"/>
-              </w:rPr>
-              <w:t>Датум</w:t>
-            </w:r>
-            <w:proofErr w:type="spellEnd"/>
-            <w:r>
-              <w:rPr>
-                <w:rFonts w:ascii="Arial" w:hAnsi="Arial"/>
-                <w:sz w:val="18"/>
-              </w:rPr>
-              <w:t xml:space="preserve"> </w:t>
-            </w:r>
-            <w:proofErr w:type="spellStart"/>
-            <w:r>
-              <w:rPr>
-                <w:rFonts w:ascii="Arial" w:hAnsi="Arial"/>
-                <w:sz w:val="18"/>
-              </w:rPr>
-              <w:t>одбране</w:t>
-            </w:r>
-            <w:proofErr w:type="spellEnd"/>
-            <w:r>
-              <w:rPr>
-                <w:rFonts w:ascii="Arial" w:hAnsi="Arial"/>
-                <w:sz w:val="18"/>
-              </w:rPr>
-              <w:t xml:space="preserve">, </w:t>
+            <w:r>
+              <w:rPr>
+                <w:rFonts w:ascii="Arial" w:hAnsi="Arial"/>
+                <w:sz w:val="18"/>
+              </w:rPr>
+              <w:t xml:space="preserve">Датум одбране, </w:t>
             </w:r>
             <w:r>
               <w:rPr>
@@ -3294,41 +2602,13 @@
               </w:rPr>
               <w:t>Ч</w:t>
             </w:r>
-            <w:proofErr w:type="spellStart"/>
             <w:r>
               <w:rPr>
                 <w:rFonts w:ascii="Arial" w:hAnsi="Arial"/>
                 <w:spacing w:val="-4"/>
                 <w:sz w:val="18"/>
               </w:rPr>
-              <w:t>ланови</w:t>
-            </w:r>
-            <w:proofErr w:type="spellEnd"/>
-            <w:r>
-              <w:rPr>
-                <w:rFonts w:ascii="Arial" w:hAnsi="Arial"/>
-                <w:spacing w:val="-4"/>
-                <w:sz w:val="18"/>
-              </w:rPr>
-              <w:t xml:space="preserve"> </w:t>
-            </w:r>
-            <w:proofErr w:type="spellStart"/>
-            <w:r>
-              <w:rPr>
-                <w:rFonts w:ascii="Arial" w:hAnsi="Arial"/>
-                <w:spacing w:val="-4"/>
-                <w:sz w:val="18"/>
-              </w:rPr>
-              <w:t>комисије</w:t>
-            </w:r>
-            <w:proofErr w:type="spellEnd"/>
-            <w:r>
-              <w:rPr>
-                <w:rFonts w:ascii="Arial" w:hAnsi="Arial"/>
-                <w:spacing w:val="-4"/>
-                <w:sz w:val="18"/>
-              </w:rPr>
-              <w:t xml:space="preserve">, </w:t>
+              <w:t xml:space="preserve">ланови комисије, </w:t>
             </w:r>
             <w:r>
               <w:rPr>
@@ -3369,21 +2649,12 @@
                 <w:sz w:val="18"/>
               </w:rPr>
             </w:pPr>
-            <w:proofErr w:type="spellStart"/>
-            <w:r>
-              <w:rPr>
-                <w:rFonts w:ascii="Arial" w:hAnsi="Arial"/>
-                <w:sz w:val="18"/>
-              </w:rPr>
-              <w:t>Председник</w:t>
-            </w:r>
-            <w:proofErr w:type="spellEnd"/>
-            <w:r>
-              <w:rPr>
-                <w:rFonts w:ascii="Arial" w:hAnsi="Arial"/>
-                <w:sz w:val="18"/>
-              </w:rPr>
-              <w:t>:</w:t>
+            <w:r>
+              <w:rPr>
+                <w:rFonts w:ascii="Arial" w:hAnsi="Arial"/>
+                <w:sz w:val="18"/>
+              </w:rPr>
+              <w:t>Председник:</w:t>
             </w:r>
           </w:p>
         </w:tc>
@@ -3463,21 +2734,12 @@
               </w:rPr>
               <w:t>Ч</w:t>
             </w:r>
-            <w:proofErr w:type="spellStart"/>
-            <w:r>
-              <w:rPr>
-                <w:rFonts w:ascii="Arial" w:hAnsi="Arial"/>
-                <w:sz w:val="18"/>
-              </w:rPr>
-              <w:t>лан</w:t>
-            </w:r>
-            <w:proofErr w:type="spellEnd"/>
-            <w:r>
-              <w:rPr>
-                <w:rFonts w:ascii="Arial" w:hAnsi="Arial"/>
-                <w:sz w:val="18"/>
-              </w:rPr>
-              <w:t>:</w:t>
+            <w:r>
+              <w:rPr>
+                <w:rFonts w:ascii="Arial" w:hAnsi="Arial"/>
+                <w:sz w:val="18"/>
+              </w:rPr>
+              <w:t>лан:</w:t>
             </w:r>
           </w:p>
         </w:tc>
@@ -3522,31 +2784,13 @@
                 <w:sz w:val="18"/>
               </w:rPr>
             </w:pPr>
-            <w:proofErr w:type="spellStart"/>
-            <w:r>
-              <w:rPr>
-                <w:rFonts w:ascii="Arial" w:hAnsi="Arial"/>
-                <w:sz w:val="18"/>
-              </w:rPr>
-              <w:t>Потпис</w:t>
-            </w:r>
-            <w:proofErr w:type="spellEnd"/>
-            <w:r>
-              <w:rPr>
-                <w:rFonts w:ascii="Arial" w:hAnsi="Arial"/>
-                <w:sz w:val="18"/>
-              </w:rPr>
-              <w:t xml:space="preserve"> </w:t>
-            </w:r>
-            <w:proofErr w:type="spellStart"/>
-            <w:r>
-              <w:rPr>
-                <w:rFonts w:ascii="Arial" w:hAnsi="Arial"/>
-                <w:sz w:val="18"/>
-              </w:rPr>
-              <w:t>ментора</w:t>
-            </w:r>
-            <w:proofErr w:type="spellEnd"/>
+            <w:r>
+              <w:rPr>
+                <w:rFonts w:ascii="Arial" w:hAnsi="Arial"/>
+                <w:sz w:val="18"/>
+              </w:rPr>
+              <w:t>Потпис ментора</w:t>
+            </w:r>
           </w:p>
         </w:tc>
       </w:tr>
@@ -3605,37 +2849,12 @@
               </w:rPr>
               <w:t>Ч</w:t>
             </w:r>
-            <w:proofErr w:type="spellStart"/>
-            <w:r>
-              <w:rPr>
-                <w:rFonts w:ascii="Arial" w:hAnsi="Arial"/>
-                <w:sz w:val="18"/>
-              </w:rPr>
-              <w:t>лан</w:t>
-            </w:r>
-            <w:proofErr w:type="spellEnd"/>
-            <w:r>
-              <w:rPr>
-                <w:rFonts w:ascii="Arial" w:hAnsi="Arial"/>
-                <w:sz w:val="18"/>
-              </w:rPr>
-              <w:t xml:space="preserve">, </w:t>
-            </w:r>
-            <w:proofErr w:type="spellStart"/>
-            <w:r>
-              <w:rPr>
-                <w:rFonts w:ascii="Arial" w:hAnsi="Arial"/>
-                <w:sz w:val="18"/>
-              </w:rPr>
-              <w:t>ментор</w:t>
-            </w:r>
-            <w:proofErr w:type="spellEnd"/>
-            <w:r>
-              <w:rPr>
-                <w:rFonts w:ascii="Arial" w:hAnsi="Arial"/>
-                <w:sz w:val="18"/>
-              </w:rPr>
-              <w:t>:</w:t>
+            <w:r>
+              <w:rPr>
+                <w:rFonts w:ascii="Arial" w:hAnsi="Arial"/>
+                <w:sz w:val="18"/>
+              </w:rPr>
+              <w:t>лан, ментор:</w:t>
             </w:r>
           </w:p>
         </w:tc>
@@ -4651,7 +3870,6 @@
                 <w:szCs w:val="18"/>
               </w:rPr>
             </w:pPr>
-            <w:proofErr w:type="spellStart"/>
             <w:r>
               <w:rPr>
                 <w:rFonts w:ascii="Arial" w:hAnsi="Arial" w:cs="Arial"/>
@@ -4660,7 +3878,6 @@
               </w:rPr>
               <w:t>Vojvodina</w:t>
             </w:r>
-            <w:proofErr w:type="spellEnd"/>
           </w:p>
         </w:tc>
       </w:tr>
@@ -5847,21 +5064,12 @@
                 <w:sz w:val="18"/>
               </w:rPr>
             </w:pPr>
-            <w:proofErr w:type="spellStart"/>
-            <w:r>
-              <w:rPr>
-                <w:rFonts w:ascii="Arial" w:hAnsi="Arial"/>
-                <w:sz w:val="18"/>
-              </w:rPr>
-              <w:t>Menthor's</w:t>
-            </w:r>
-            <w:proofErr w:type="spellEnd"/>
-            <w:r>
-              <w:rPr>
-                <w:rFonts w:ascii="Arial" w:hAnsi="Arial"/>
-                <w:sz w:val="18"/>
-              </w:rPr>
-              <w:t xml:space="preserve"> sign</w:t>
+            <w:r>
+              <w:rPr>
+                <w:rFonts w:ascii="Arial" w:hAnsi="Arial"/>
+                <w:sz w:val="18"/>
+              </w:rPr>
+              <w:t>Menthor's sign</w:t>
             </w:r>
           </w:p>
         </w:tc>
@@ -6142,7 +5350,7 @@
         </w:rPr>
         <w:fldChar w:fldCharType="separate"/>
       </w:r>
-      <w:hyperlink w:anchor="_Toc18870927" w:history="1">
+      <w:hyperlink w:anchor="_Toc19125731" w:history="1">
         <w:r>
           <w:rPr>
             <w:rStyle w:val="Hyperlink"/>
@@ -6187,7 +5395,7 @@
             <w:noProof/>
             <w:webHidden/>
           </w:rPr>
-          <w:instrText xml:space="preserve"> PAGEREF _Toc18870927 \h </w:instrText>
+          <w:instrText xml:space="preserve"> PAGEREF _Toc19125731 \h </w:instrText>
         </w:r>
         <w:r>
           <w:rPr>
@@ -6229,7 +5437,7 @@
           <w:lang w:val="en-US"/>
         </w:rPr>
       </w:pPr>
-      <w:hyperlink w:anchor="_Toc18870928" w:history="1">
+      <w:hyperlink w:anchor="_Toc19125732" w:history="1">
         <w:r>
           <w:rPr>
             <w:rStyle w:val="Hyperlink"/>
@@ -6274,7 +5482,7 @@
             <w:noProof/>
             <w:webHidden/>
           </w:rPr>
-          <w:instrText xml:space="preserve"> PAGEREF _Toc18870928 \h </w:instrText>
+          <w:instrText xml:space="preserve"> PAGEREF _Toc19125732 \h </w:instrText>
         </w:r>
         <w:r>
           <w:rPr>
@@ -6294,7 +5502,7 @@
             <w:noProof/>
             <w:webHidden/>
           </w:rPr>
-          <w:t>2</w:t>
+          <w:t>3</w:t>
         </w:r>
         <w:r>
           <w:rPr>
@@ -6316,7 +5524,7 @@
           <w:lang w:val="en-US"/>
         </w:rPr>
       </w:pPr>
-      <w:hyperlink w:anchor="_Toc18870929" w:history="1">
+      <w:hyperlink w:anchor="_Toc19125733" w:history="1">
         <w:r>
           <w:rPr>
             <w:rStyle w:val="Hyperlink"/>
@@ -6362,7 +5570,7 @@
             <w:noProof/>
             <w:webHidden/>
           </w:rPr>
-          <w:instrText xml:space="preserve"> PAGEREF _Toc18870929 \h </w:instrText>
+          <w:instrText xml:space="preserve"> PAGEREF _Toc19125733 \h </w:instrText>
         </w:r>
         <w:r>
           <w:rPr>
@@ -6382,7 +5590,7 @@
             <w:noProof/>
             <w:webHidden/>
           </w:rPr>
-          <w:t>3</w:t>
+          <w:t>4</w:t>
         </w:r>
         <w:r>
           <w:rPr>
@@ -6404,7 +5612,7 @@
           <w:lang w:val="en-US"/>
         </w:rPr>
       </w:pPr>
-      <w:hyperlink w:anchor="_Toc18870930" w:history="1">
+      <w:hyperlink w:anchor="_Toc19125734" w:history="1">
         <w:r>
           <w:rPr>
             <w:rStyle w:val="Hyperlink"/>
@@ -6450,7 +5658,7 @@
             <w:noProof/>
             <w:webHidden/>
           </w:rPr>
-          <w:instrText xml:space="preserve"> PAGEREF _Toc18870930 \h </w:instrText>
+          <w:instrText xml:space="preserve"> PAGEREF _Toc19125734 \h </w:instrText>
         </w:r>
         <w:r>
           <w:rPr>
@@ -6470,7 +5678,7 @@
             <w:noProof/>
             <w:webHidden/>
           </w:rPr>
-          <w:t>4</w:t>
+          <w:t>5</w:t>
         </w:r>
         <w:r>
           <w:rPr>
@@ -6492,7 +5700,7 @@
           <w:lang w:val="en-US"/>
         </w:rPr>
       </w:pPr>
-      <w:hyperlink w:anchor="_Toc18870931" w:history="1">
+      <w:hyperlink w:anchor="_Toc19125735" w:history="1">
         <w:r>
           <w:rPr>
             <w:rStyle w:val="Hyperlink"/>
@@ -6537,7 +5745,7 @@
             <w:noProof/>
             <w:webHidden/>
           </w:rPr>
-          <w:instrText xml:space="preserve"> PAGEREF _Toc18870931 \h </w:instrText>
+          <w:instrText xml:space="preserve"> PAGEREF _Toc19125735 \h </w:instrText>
         </w:r>
         <w:r>
           <w:rPr>
@@ -6557,7 +5765,7 @@
             <w:noProof/>
             <w:webHidden/>
           </w:rPr>
-          <w:t>5</w:t>
+          <w:t>6</w:t>
         </w:r>
         <w:r>
           <w:rPr>
@@ -6579,7 +5787,7 @@
           <w:lang w:val="en-US"/>
         </w:rPr>
       </w:pPr>
-      <w:hyperlink w:anchor="_Toc18870932" w:history="1">
+      <w:hyperlink w:anchor="_Toc19125736" w:history="1">
         <w:r>
           <w:rPr>
             <w:rStyle w:val="Hyperlink"/>
@@ -6624,7 +5832,7 @@
             <w:noProof/>
             <w:webHidden/>
           </w:rPr>
-          <w:instrText xml:space="preserve"> PAGEREF _Toc18870932 \h </w:instrText>
+          <w:instrText xml:space="preserve"> PAGEREF _Toc19125736 \h </w:instrText>
         </w:r>
         <w:r>
           <w:rPr>
@@ -6644,7 +5852,7 @@
             <w:noProof/>
             <w:webHidden/>
           </w:rPr>
-          <w:t>6</w:t>
+          <w:t>7</w:t>
         </w:r>
         <w:r>
           <w:rPr>
@@ -6666,7 +5874,7 @@
           <w:lang w:val="en-US"/>
         </w:rPr>
       </w:pPr>
-      <w:hyperlink w:anchor="_Toc18870933" w:history="1">
+      <w:hyperlink w:anchor="_Toc19125737" w:history="1">
         <w:r>
           <w:rPr>
             <w:rStyle w:val="Hyperlink"/>
@@ -6711,7 +5919,7 @@
             <w:noProof/>
             <w:webHidden/>
           </w:rPr>
-          <w:instrText xml:space="preserve"> PAGEREF _Toc18870933 \h </w:instrText>
+          <w:instrText xml:space="preserve"> PAGEREF _Toc19125737 \h </w:instrText>
         </w:r>
         <w:r>
           <w:rPr>
@@ -6731,7 +5939,7 @@
             <w:noProof/>
             <w:webHidden/>
           </w:rPr>
-          <w:t>7</w:t>
+          <w:t>8</w:t>
         </w:r>
         <w:r>
           <w:rPr>
@@ -7704,10 +6912,7 @@
         <w:t>R</w:t>
       </w:r>
       <w:r>
-        <w:t>anging</w:t>
-      </w:r>
-      <w:r>
-        <w:t xml:space="preserve"> </w:t>
+        <w:t xml:space="preserve">anging </w:t>
       </w:r>
       <w:r>
         <w:t>–</w:t>
@@ -7753,7 +6958,7 @@
       <w:pPr>
         <w:pStyle w:val="Heading1"/>
       </w:pPr>
-      <w:bookmarkStart w:id="0" w:name="_Toc18870927"/>
+      <w:bookmarkStart w:id="0" w:name="_Toc19125731"/>
       <w:r>
         <w:rPr>
           <w:lang w:val="sr-Cyrl-RS"/>
@@ -7782,43 +6987,7 @@
         <w:rPr>
           <w:lang w:val="sr-Cyrl-RS"/>
         </w:rPr>
-        <w:t xml:space="preserve">Појавом, као и порастом </w:t>
-      </w:r>
-      <w:r>
-        <w:rPr>
-          <w:lang w:val="sr-Cyrl-RS"/>
-        </w:rPr>
-        <w:t>броја</w:t>
-      </w:r>
-      <w:r>
-        <w:rPr>
-          <w:lang w:val="sr-Cyrl-RS"/>
-        </w:rPr>
-        <w:t xml:space="preserve"> напредних</w:t>
-      </w:r>
-      <w:r>
-        <w:rPr>
-          <w:lang w:val="sr-Cyrl-RS"/>
-        </w:rPr>
-        <w:t xml:space="preserve"> </w:t>
-      </w:r>
-      <w:r>
-        <w:rPr>
-          <w:lang w:val="sr-Cyrl-RS"/>
-        </w:rPr>
-        <w:t>алгоритама за помоћ возачу у вожњи</w:t>
-      </w:r>
-      <w:r>
-        <w:rPr>
-          <w:lang w:val="sr-Cyrl-RS"/>
-        </w:rPr>
-        <w:t xml:space="preserve"> </w:t>
-      </w:r>
-      <w:r>
-        <w:rPr>
-          <w:lang w:val="sr-Cyrl-RS"/>
-        </w:rPr>
-        <w:t>(</w:t>
+        <w:t>Решавајући бројне изазове аутономне вожње, аутомобилска индустрија данашњице се у многоме ослања на помоћ напредних алгоритама за помоћ возачу (</w:t>
       </w:r>
       <w:r>
         <w:rPr>
@@ -7855,31 +7024,270 @@
         <w:rPr>
           <w:lang w:val="sr-Cyrl-RS"/>
         </w:rPr>
-        <w:t>) јавља се потреба за дистрибуцијом послова прикупљања</w:t>
+        <w:t>).</w:t>
+      </w:r>
+      <w:r>
+        <w:rPr>
+          <w:lang w:val="sr-Latn-RS"/>
+        </w:rPr>
+        <w:t xml:space="preserve"> </w:t>
       </w:r>
       <w:r>
         <w:rPr>
           <w:lang w:val="sr-Cyrl-RS"/>
         </w:rPr>
-        <w:t>, припреме</w:t>
+        <w:t xml:space="preserve">Иако се </w:t>
+      </w:r>
+      <w:r>
+        <w:rPr>
+          <w:i/>
+          <w:iCs/>
+          <w:lang w:val="sr-Latn-RS"/>
+        </w:rPr>
+        <w:t>ADAS</w:t>
+      </w:r>
+      <w:r>
+        <w:rPr>
+          <w:lang w:val="sr-Latn-RS"/>
+        </w:rPr>
+        <w:t xml:space="preserve"> </w:t>
       </w:r>
       <w:r>
         <w:rPr>
           <w:lang w:val="sr-Cyrl-RS"/>
         </w:rPr>
-        <w:t xml:space="preserve"> и обраде инфор</w:t>
+        <w:t xml:space="preserve">алгоритми разликују по степену безбедности који морају да испуне, свака информација од значаја мора правовремено бити достављена, како самом систему који управља возило, тако и самом путнику. </w:t>
       </w:r>
       <w:r>
         <w:rPr>
           <w:lang w:val="sr-Cyrl-RS"/>
         </w:rPr>
-        <w:t>мација од интереса</w:t>
-      </w:r>
+        <w:t>Функционална безбедност</w:t>
+      </w:r>
+      <w:sdt>
+        <w:sdtPr>
+          <w:rPr>
+            <w:lang w:val="sr-Cyrl-RS"/>
+          </w:rPr>
+          <w:id w:val="-1127846092"/>
+          <w:citation/>
+        </w:sdtPr>
+        <w:sdtContent>
+          <w:r>
+            <w:rPr>
+              <w:lang w:val="sr-Cyrl-RS"/>
+            </w:rPr>
+            <w:fldChar w:fldCharType="begin"/>
+          </w:r>
+          <w:r>
+            <w:rPr>
+              <w:lang w:val="sr-Cyrl-RS"/>
+            </w:rPr>
+            <w:instrText xml:space="preserve"> CITATION Deb18 \l 10266 </w:instrText>
+          </w:r>
+          <w:r>
+            <w:rPr>
+              <w:lang w:val="sr-Cyrl-RS"/>
+            </w:rPr>
+            <w:fldChar w:fldCharType="separate"/>
+          </w:r>
+          <w:r>
+            <w:rPr>
+              <w:noProof/>
+              <w:lang w:val="sr-Cyrl-RS"/>
+            </w:rPr>
+            <w:t xml:space="preserve"> </w:t>
+          </w:r>
+          <w:r>
+            <w:rPr>
+              <w:noProof/>
+              <w:lang w:val="sr-Cyrl-RS"/>
+            </w:rPr>
+            <w:t>[1]</w:t>
+          </w:r>
+          <w:r>
+            <w:rPr>
+              <w:lang w:val="sr-Cyrl-RS"/>
+            </w:rPr>
+            <w:fldChar w:fldCharType="end"/>
+          </w:r>
+        </w:sdtContent>
+      </w:sdt>
       <w:r>
         <w:rPr>
           <w:lang w:val="sr-Cyrl-RS"/>
         </w:rPr>
-        <w:t>. Овим се уводи јасна граница између различитих сензора, попут камера, ласерских</w:t>
+        <w:t xml:space="preserve"> самих алгоритама се значајно разликује</w:t>
+      </w:r>
+      <w:r>
+        <w:rPr>
+          <w:lang w:val="sr-Cyrl-RS"/>
+        </w:rPr>
+        <w:t>. Тако, одређени алгоритми могу бити информативног типа, попут оних који приказују окружење возила у току његовог мировања</w:t>
+      </w:r>
+      <w:sdt>
+        <w:sdtPr>
+          <w:rPr>
+            <w:lang w:val="sr-Cyrl-RS"/>
+          </w:rPr>
+          <w:id w:val="-23101196"/>
+          <w:citation/>
+        </w:sdtPr>
+        <w:sdtContent>
+          <w:r>
+            <w:rPr>
+              <w:lang w:val="sr-Cyrl-RS"/>
+            </w:rPr>
+            <w:fldChar w:fldCharType="begin"/>
+          </w:r>
+          <w:r>
+            <w:rPr>
+              <w:lang w:val="sr-Cyrl-RS"/>
+            </w:rPr>
+            <w:instrText xml:space="preserve"> CITATION Zha14 \l 10266 </w:instrText>
+          </w:r>
+          <w:r>
+            <w:rPr>
+              <w:lang w:val="sr-Cyrl-RS"/>
+            </w:rPr>
+            <w:fldChar w:fldCharType="separate"/>
+          </w:r>
+          <w:r>
+            <w:rPr>
+              <w:noProof/>
+              <w:lang w:val="sr-Cyrl-RS"/>
+            </w:rPr>
+            <w:t xml:space="preserve"> </w:t>
+          </w:r>
+          <w:r>
+            <w:rPr>
+              <w:noProof/>
+              <w:lang w:val="sr-Cyrl-RS"/>
+            </w:rPr>
+            <w:t>[2]</w:t>
+          </w:r>
+          <w:r>
+            <w:rPr>
+              <w:lang w:val="sr-Cyrl-RS"/>
+            </w:rPr>
+            <w:fldChar w:fldCharType="end"/>
+          </w:r>
+        </w:sdtContent>
+      </w:sdt>
+      <w:r>
+        <w:rPr>
+          <w:lang w:val="sr-Cyrl-RS"/>
+        </w:rPr>
+        <w:t>, док са друге стране постоје алогритме за избегавање судара</w:t>
+      </w:r>
+      <w:sdt>
+        <w:sdtPr>
+          <w:rPr>
+            <w:lang w:val="sr-Cyrl-RS"/>
+          </w:rPr>
+          <w:id w:val="1806035027"/>
+          <w:citation/>
+        </w:sdtPr>
+        <w:sdtContent>
+          <w:r>
+            <w:rPr>
+              <w:lang w:val="sr-Cyrl-RS"/>
+            </w:rPr>
+            <w:fldChar w:fldCharType="begin"/>
+          </w:r>
+          <w:r>
+            <w:instrText xml:space="preserve"> CITATION Lee05 \l 1033 </w:instrText>
+          </w:r>
+          <w:r>
+            <w:rPr>
+              <w:lang w:val="sr-Cyrl-RS"/>
+            </w:rPr>
+            <w:fldChar w:fldCharType="separate"/>
+          </w:r>
+          <w:r>
+            <w:rPr>
+              <w:noProof/>
+            </w:rPr>
+            <w:t xml:space="preserve"> [3]</w:t>
+          </w:r>
+          <w:r>
+            <w:rPr>
+              <w:lang w:val="sr-Cyrl-RS"/>
+            </w:rPr>
+            <w:fldChar w:fldCharType="end"/>
+          </w:r>
+        </w:sdtContent>
+      </w:sdt>
+      <w:r>
+        <w:t xml:space="preserve">, </w:t>
+      </w:r>
+      <w:r>
+        <w:rPr>
+          <w:lang w:val="sr-Cyrl-RS"/>
+        </w:rPr>
+        <w:t>чије отказивање може имати катастрофалне последице по путнике</w:t>
+      </w:r>
+      <w:r>
+        <w:rPr>
+          <w:lang w:val="sr-Cyrl-RS"/>
+        </w:rPr>
+        <w:t xml:space="preserve">. </w:t>
+      </w:r>
+      <w:r>
+        <w:rPr>
+          <w:lang w:val="sr-Cyrl-RS"/>
+        </w:rPr>
+        <w:t>Велики број оваквих алгоритама се развија и тестира у контролисаним лабораторијским условима</w:t>
+      </w:r>
+      <w:r>
+        <w:rPr>
+          <w:lang w:val="sr-Cyrl-RS"/>
+        </w:rPr>
+        <w:t>.</w:t>
+      </w:r>
+      <w:r>
+        <w:rPr>
+          <w:lang w:val="sr-Cyrl-RS"/>
+        </w:rPr>
+        <w:t xml:space="preserve"> </w:t>
+      </w:r>
+      <w:r>
+        <w:rPr>
+          <w:lang w:val="sr-Cyrl-RS"/>
+        </w:rPr>
+        <w:t>Ипак</w:t>
+      </w:r>
+      <w:r>
+        <w:rPr>
+          <w:lang w:val="sr-Cyrl-RS"/>
+        </w:rPr>
+        <w:t>, крајњи циљ како произвођача возила, тако и твораца ових алгоритама, јесте њихово извршавање на платформама специјализованим за аутономну вожњу</w:t>
+      </w:r>
+      <w:r>
+        <w:rPr>
+          <w:lang w:val="sr-Cyrl-RS"/>
+        </w:rPr>
+        <w:t>.</w:t>
+      </w:r>
+    </w:p>
+    <w:p>
+      <w:pPr>
+        <w:pStyle w:val="BodyText"/>
+        <w:rPr>
+          <w:lang w:val="sr-Cyrl-RS"/>
+        </w:rPr>
+      </w:pPr>
+      <w:r>
+        <w:rPr>
+          <w:lang w:val="sr-Cyrl-RS"/>
+        </w:rPr>
+        <w:t xml:space="preserve">Како би извршавање сваког од ових алгоритама било оптимално, потребно је на циљним платформама извршити дистрибуцију послова, попут прикупљања, припреме и обраде информација од интереса. </w:t>
+      </w:r>
+      <w:r>
+        <w:rPr>
+          <w:lang w:val="sr-Cyrl-RS"/>
+        </w:rPr>
+        <w:t>Овим се уводи јасна граница између различитих сензора, попут камера, ласерских</w:t>
       </w:r>
       <w:r>
         <w:rPr>
@@ -8014,7 +7422,26 @@
         <w:rPr>
           <w:lang w:val="sr-Cyrl-RS"/>
         </w:rPr>
-        <w:t xml:space="preserve">побољшане, архитектура система је хетерогена и као један од већих проблема истиче се дистрибуција података. </w:t>
+        <w:t xml:space="preserve">побољшане, архитектура система је хетерогена и као један од већих проблема истиче се </w:t>
+      </w:r>
+      <w:r>
+        <w:rPr>
+          <w:lang w:val="sr-Cyrl-RS"/>
+        </w:rPr>
+        <w:lastRenderedPageBreak/>
+        <w:t>дистрибуција података</w:t>
+      </w:r>
+      <w:r>
+        <w:rPr>
+          <w:lang w:val="sr-Cyrl-RS"/>
+        </w:rPr>
+        <w:t xml:space="preserve">. </w:t>
+      </w:r>
+      <w:r>
+        <w:rPr>
+          <w:lang w:val="sr-Cyrl-RS"/>
+        </w:rPr>
+        <w:t>Иако сами произвођачи хардверских компоненти тренутно немају униформни одговор на овај проблем, у својим решењима ослањају се на хардверске магистрале великих брзина преноса података, које најчешће прати програмска подршка затвореног кода.</w:t>
       </w:r>
       <w:bookmarkStart w:id="1" w:name="_GoBack"/>
       <w:bookmarkEnd w:id="1"/>
@@ -8023,7 +7450,7 @@
       <w:pPr>
         <w:pStyle w:val="Heading1"/>
       </w:pPr>
-      <w:bookmarkStart w:id="2" w:name="_Toc18870928"/>
+      <w:bookmarkStart w:id="2" w:name="_Toc19125732"/>
       <w:r>
         <w:rPr>
           <w:lang w:val="sr-Cyrl-RS"/>
@@ -8065,7 +7492,7 @@
           <w:cols w:space="720"/>
         </w:sectPr>
       </w:pPr>
-      <w:bookmarkStart w:id="3" w:name="_Toc18870929"/>
+      <w:bookmarkStart w:id="3" w:name="_Toc19125733"/>
       <w:r>
         <w:rPr>
           <w:lang w:val="sr-Cyrl-RS"/>
@@ -8096,7 +7523,7 @@
           <w:lang w:val="sr-Latn-CS"/>
         </w:rPr>
       </w:pPr>
-      <w:bookmarkStart w:id="4" w:name="_Toc18870930"/>
+      <w:bookmarkStart w:id="4" w:name="_Toc19125734"/>
       <w:r>
         <w:rPr>
           <w:lang w:val="sr-Cyrl-RS"/>
@@ -8125,7 +7552,7 @@
       <w:pPr>
         <w:pStyle w:val="Heading1"/>
       </w:pPr>
-      <w:bookmarkStart w:id="5" w:name="_Toc18870931"/>
+      <w:bookmarkStart w:id="5" w:name="_Toc19125735"/>
       <w:r>
         <w:rPr>
           <w:lang w:val="sr-Cyrl-RS"/>
@@ -8160,7 +7587,7 @@
           <w:lang w:val="sl-SI"/>
         </w:rPr>
       </w:pPr>
-      <w:bookmarkStart w:id="6" w:name="_Toc18870932"/>
+      <w:bookmarkStart w:id="6" w:name="_Toc19125736"/>
       <w:r>
         <w:rPr>
           <w:lang w:val="sr-Cyrl-RS"/>
@@ -8196,7 +7623,7 @@
         </w:rPr>
       </w:pPr>
       <w:bookmarkStart w:id="7" w:name="_Literatura"/>
-      <w:bookmarkStart w:id="8" w:name="_Toc18870933"/>
+      <w:bookmarkStart w:id="8" w:name="_Toc19125737"/>
       <w:bookmarkEnd w:id="7"/>
       <w:r>
         <w:rPr>
@@ -8209,68 +7636,248 @@
     </w:p>
     <w:p>
       <w:pPr>
-        <w:numPr>
-          <w:ilvl w:val="0"/>
-          <w:numId w:val="5"/>
-        </w:numPr>
         <w:suppressAutoHyphens/>
-      </w:pPr>
-      <w:r>
-        <w:t>……..</w:t>
-      </w:r>
-      <w:r>
-        <w:t>.</w:t>
-      </w:r>
+        <w:ind w:left="567" w:firstLine="0"/>
+        <w:rPr>
+          <w:noProof/>
+          <w:sz w:val="20"/>
+        </w:rPr>
+      </w:pPr>
+      <w:r>
+        <w:rPr>
+          <w:highlight w:val="lightGray"/>
+        </w:rPr>
+        <w:fldChar w:fldCharType="begin"/>
+      </w:r>
+      <w:r>
+        <w:rPr>
+          <w:highlight w:val="lightGray"/>
+        </w:rPr>
+        <w:instrText xml:space="preserve"> BIBLIOGRAPHY  \l 1033 </w:instrText>
+      </w:r>
+      <w:r>
+        <w:rPr>
+          <w:highlight w:val="lightGray"/>
+        </w:rPr>
+        <w:fldChar w:fldCharType="separate"/>
+      </w:r>
+    </w:p>
+    <w:tbl>
+      <w:tblPr>
+        <w:tblW w:w="5000" w:type="pct"/>
+        <w:tblCellSpacing w:w="15" w:type="dxa"/>
+        <w:tblCellMar>
+          <w:top w:w="15" w:type="dxa"/>
+          <w:left w:w="15" w:type="dxa"/>
+          <w:bottom w:w="15" w:type="dxa"/>
+          <w:right w:w="15" w:type="dxa"/>
+        </w:tblCellMar>
+        <w:tblLook w:val="04A0" w:firstRow="1" w:lastRow="0" w:firstColumn="1" w:lastColumn="0" w:noHBand="0" w:noVBand="1"/>
+      </w:tblPr>
+      <w:tblGrid>
+        <w:gridCol w:w="922"/>
+        <w:gridCol w:w="8150"/>
+      </w:tblGrid>
+      <w:tr>
+        <w:trPr>
+          <w:divId w:val="1181891855"/>
+          <w:tblCellSpacing w:w="15" w:type="dxa"/>
+        </w:trPr>
+        <w:tc>
+          <w:tcPr>
+            <w:tcW w:w="50" w:type="pct"/>
+            <w:hideMark/>
+          </w:tcPr>
+          <w:p>
+            <w:pPr>
+              <w:pStyle w:val="Bibliography"/>
+              <w:rPr>
+                <w:noProof/>
+                <w:szCs w:val="24"/>
+              </w:rPr>
+            </w:pPr>
+            <w:r>
+              <w:rPr>
+                <w:noProof/>
+              </w:rPr>
+              <w:t xml:space="preserve">[1] </w:t>
+            </w:r>
+          </w:p>
+        </w:tc>
+        <w:tc>
+          <w:tcPr>
+            <w:tcW w:w="0" w:type="auto"/>
+            <w:hideMark/>
+          </w:tcPr>
+          <w:p>
+            <w:pPr>
+              <w:pStyle w:val="Bibliography"/>
+              <w:rPr>
+                <w:noProof/>
+              </w:rPr>
+            </w:pPr>
+            <w:r>
+              <w:rPr>
+                <w:noProof/>
+              </w:rPr>
+              <w:t xml:space="preserve">R. Debouk, "Overview of the 2nd Edition of ISO 26262: Functional Safety – Road Vehicles," in </w:t>
+            </w:r>
+            <w:r>
+              <w:rPr>
+                <w:i/>
+                <w:iCs/>
+                <w:noProof/>
+              </w:rPr>
+              <w:t>36th International System Safety Conference</w:t>
+            </w:r>
+            <w:r>
+              <w:rPr>
+                <w:noProof/>
+              </w:rPr>
+              <w:t xml:space="preserve">, Phoenix, AZ , 2018. </w:t>
+            </w:r>
+          </w:p>
+        </w:tc>
+      </w:tr>
+      <w:tr>
+        <w:trPr>
+          <w:divId w:val="1181891855"/>
+          <w:tblCellSpacing w:w="15" w:type="dxa"/>
+        </w:trPr>
+        <w:tc>
+          <w:tcPr>
+            <w:tcW w:w="50" w:type="pct"/>
+            <w:hideMark/>
+          </w:tcPr>
+          <w:p>
+            <w:pPr>
+              <w:pStyle w:val="Bibliography"/>
+              <w:rPr>
+                <w:noProof/>
+              </w:rPr>
+            </w:pPr>
+            <w:r>
+              <w:rPr>
+                <w:noProof/>
+              </w:rPr>
+              <w:t xml:space="preserve">[2] </w:t>
+            </w:r>
+          </w:p>
+        </w:tc>
+        <w:tc>
+          <w:tcPr>
+            <w:tcW w:w="0" w:type="auto"/>
+            <w:hideMark/>
+          </w:tcPr>
+          <w:p>
+            <w:pPr>
+              <w:pStyle w:val="Bibliography"/>
+              <w:rPr>
+                <w:noProof/>
+              </w:rPr>
+            </w:pPr>
+            <w:r>
+              <w:rPr>
+                <w:noProof/>
+              </w:rPr>
+              <w:t xml:space="preserve">B. Zhang, V. Appia, I. Pekkucuksen, A. U. Batur, P. Shastry, S. Liu, S. Sivasankaran, K. Chitnis and Y. Liu, "A surround view camera solution for embedded systems," </w:t>
+            </w:r>
+            <w:r>
+              <w:rPr>
+                <w:i/>
+                <w:iCs/>
+                <w:noProof/>
+              </w:rPr>
+              <w:t xml:space="preserve">IEEE Conference on Computer Vision and Pattern Recognition Workshops, </w:t>
+            </w:r>
+            <w:r>
+              <w:rPr>
+                <w:noProof/>
+              </w:rPr>
+              <w:t xml:space="preserve">2014. </w:t>
+            </w:r>
+          </w:p>
+        </w:tc>
+      </w:tr>
+      <w:tr>
+        <w:trPr>
+          <w:divId w:val="1181891855"/>
+          <w:tblCellSpacing w:w="15" w:type="dxa"/>
+        </w:trPr>
+        <w:tc>
+          <w:tcPr>
+            <w:tcW w:w="50" w:type="pct"/>
+            <w:hideMark/>
+          </w:tcPr>
+          <w:p>
+            <w:pPr>
+              <w:pStyle w:val="Bibliography"/>
+              <w:rPr>
+                <w:noProof/>
+              </w:rPr>
+            </w:pPr>
+            <w:r>
+              <w:rPr>
+                <w:noProof/>
+              </w:rPr>
+              <w:t xml:space="preserve">[3] </w:t>
+            </w:r>
+          </w:p>
+        </w:tc>
+        <w:tc>
+          <w:tcPr>
+            <w:tcW w:w="0" w:type="auto"/>
+            <w:hideMark/>
+          </w:tcPr>
+          <w:p>
+            <w:pPr>
+              <w:pStyle w:val="Bibliography"/>
+              <w:rPr>
+                <w:noProof/>
+              </w:rPr>
+            </w:pPr>
+            <w:r>
+              <w:rPr>
+                <w:noProof/>
+              </w:rPr>
+              <w:t xml:space="preserve">K. Lee and H. Peng, "Evaluation of automotive forward collision warning andcollision avoidance algorithms," </w:t>
+            </w:r>
+            <w:r>
+              <w:rPr>
+                <w:i/>
+                <w:iCs/>
+                <w:noProof/>
+              </w:rPr>
+              <w:t xml:space="preserve">Vehicle System Dynamics, </w:t>
+            </w:r>
+            <w:r>
+              <w:rPr>
+                <w:noProof/>
+              </w:rPr>
+              <w:t xml:space="preserve">vol. 43, no. 10, pp. 735-751, 2005. </w:t>
+            </w:r>
+          </w:p>
+        </w:tc>
+      </w:tr>
+    </w:tbl>
+    <w:p>
+      <w:pPr>
+        <w:divId w:val="1181891855"/>
+        <w:rPr>
+          <w:noProof/>
+        </w:rPr>
+      </w:pPr>
     </w:p>
     <w:p>
       <w:pPr>
-        <w:numPr>
-          <w:ilvl w:val="0"/>
-          <w:numId w:val="5"/>
-        </w:numPr>
         <w:suppressAutoHyphens/>
-      </w:pPr>
-      <w:r>
-        <w:t>………</w:t>
-      </w:r>
-    </w:p>
-    <w:p>
-      <w:pPr>
-        <w:numPr>
-          <w:ilvl w:val="0"/>
-          <w:numId w:val="5"/>
-        </w:numPr>
-        <w:suppressAutoHyphens/>
-      </w:pPr>
-      <w:r>
-        <w:t>………</w:t>
-      </w:r>
-    </w:p>
-    <w:p>
-      <w:pPr>
-        <w:numPr>
-          <w:ilvl w:val="0"/>
-          <w:numId w:val="5"/>
-        </w:numPr>
-        <w:suppressAutoHyphens/>
-      </w:pPr>
-      <w:r>
-        <w:t>……….</w:t>
-      </w:r>
-    </w:p>
-    <w:p>
-      <w:pPr>
-        <w:numPr>
-          <w:ilvl w:val="0"/>
-          <w:numId w:val="5"/>
-        </w:numPr>
-        <w:suppressAutoHyphens/>
-      </w:pPr>
-      <w:r>
-        <w:rPr>
-          <w:i/>
-        </w:rPr>
-        <w:t>………</w:t>
+        <w:ind w:left="567" w:firstLine="0"/>
+      </w:pPr>
+      <w:r>
+        <w:rPr>
+          <w:highlight w:val="lightGray"/>
+        </w:rPr>
+        <w:fldChar w:fldCharType="end"/>
       </w:r>
     </w:p>
     <w:p>
@@ -8294,7 +7901,7 @@
 </file>
 
 <file path=word/endnotes.xml><?xml version="1.0" encoding="utf-8"?>
-<w:endnotes xmlns:wpc="http://schemas.microsoft.com/office/word/2010/wordprocessingCanvas" xmlns:cx="http://schemas.microsoft.com/office/drawing/2014/chartex" xmlns:mc="http://schemas.openxmlformats.org/markup-compatibility/2006" xmlns:o="urn:schemas-microsoft-com:office:office" xmlns:r="http://schemas.openxmlformats.org/officeDocument/2006/relationships" xmlns:m="http://schemas.openxmlformats.org/officeDocument/2006/math" xmlns:v="urn:schemas-microsoft-com:vml" xmlns:wp14="http://schemas.microsoft.com/office/word/2010/wordprocessingDrawing" xmlns:wp="http://schemas.openxmlformats.org/drawingml/2006/wordprocessingDrawing" xmlns:w10="urn:schemas-microsoft-com:office:word" xmlns:w="http://schemas.openxmlformats.org/wordprocessingml/2006/main" xmlns:w14="http://schemas.microsoft.com/office/word/2010/wordml" xmlns:w15="http://schemas.microsoft.com/office/word/2012/wordml" xmlns:w16se="http://schemas.microsoft.com/office/word/2015/wordml/symex" xmlns:wpg="http://schemas.microsoft.com/office/word/2010/wordprocessingGroup" xmlns:wpi="http://schemas.microsoft.com/office/word/2010/wordprocessingInk" xmlns:wne="http://schemas.microsoft.com/office/word/2006/wordml" xmlns:wps="http://schemas.microsoft.com/office/word/2010/wordprocessingShape" mc:Ignorable="w14 w15 w16se wp14">
+<w:endnotes xmlns:wpc="http://schemas.microsoft.com/office/word/2010/wordprocessingCanvas" xmlns:cx="http://schemas.microsoft.com/office/drawing/2014/chartex" xmlns:cx1="http://schemas.microsoft.com/office/drawing/2015/9/8/chartex" xmlns:cx2="http://schemas.microsoft.com/office/drawing/2015/10/21/chartex" xmlns:cx3="http://schemas.microsoft.com/office/drawing/2016/5/9/chartex" xmlns:cx4="http://schemas.microsoft.com/office/drawing/2016/5/10/chartex" xmlns:cx5="http://schemas.microsoft.com/office/drawing/2016/5/11/chartex" xmlns:cx6="http://schemas.microsoft.com/office/drawing/2016/5/12/chartex" xmlns:cx7="http://schemas.microsoft.com/office/drawing/2016/5/13/chartex" xmlns:cx8="http://schemas.microsoft.com/office/drawing/2016/5/14/chartex" xmlns:mc="http://schemas.openxmlformats.org/markup-compatibility/2006" xmlns:aink="http://schemas.microsoft.com/office/drawing/2016/ink" xmlns:am3d="http://schemas.microsoft.com/office/drawing/2017/model3d" xmlns:o="urn:schemas-microsoft-com:office:office" xmlns:r="http://schemas.openxmlformats.org/officeDocument/2006/relationships" xmlns:m="http://schemas.openxmlformats.org/officeDocument/2006/math" xmlns:v="urn:schemas-microsoft-com:vml" xmlns:wp14="http://schemas.microsoft.com/office/word/2010/wordprocessingDrawing" xmlns:wp="http://schemas.openxmlformats.org/drawingml/2006/wordprocessingDrawing" xmlns:w10="urn:schemas-microsoft-com:office:word" xmlns:w="http://schemas.openxmlformats.org/wordprocessingml/2006/main" xmlns:w14="http://schemas.microsoft.com/office/word/2010/wordml" xmlns:w15="http://schemas.microsoft.com/office/word/2012/wordml" xmlns:w16cid="http://schemas.microsoft.com/office/word/2016/wordml/cid" xmlns:w16se="http://schemas.microsoft.com/office/word/2015/wordml/symex" xmlns:wpg="http://schemas.microsoft.com/office/word/2010/wordprocessingGroup" xmlns:wpi="http://schemas.microsoft.com/office/word/2010/wordprocessingInk" xmlns:wne="http://schemas.microsoft.com/office/word/2006/wordml" xmlns:wps="http://schemas.microsoft.com/office/word/2010/wordprocessingShape" mc:Ignorable="w14 w15 w16se w16cid wp14">
   <w:endnote w:type="separator" w:id="-1">
     <w:p>
       <w:r>
@@ -8313,7 +7920,7 @@
 </file>
 
 <file path=word/footer1.xml><?xml version="1.0" encoding="utf-8"?>
-<w:ftr xmlns:wpc="http://schemas.microsoft.com/office/word/2010/wordprocessingCanvas" xmlns:cx="http://schemas.microsoft.com/office/drawing/2014/chartex" xmlns:mc="http://schemas.openxmlformats.org/markup-compatibility/2006" xmlns:o="urn:schemas-microsoft-com:office:office" xmlns:r="http://schemas.openxmlformats.org/officeDocument/2006/relationships" xmlns:m="http://schemas.openxmlformats.org/officeDocument/2006/math" xmlns:v="urn:schemas-microsoft-com:vml" xmlns:wp14="http://schemas.microsoft.com/office/word/2010/wordprocessingDrawing" xmlns:wp="http://schemas.openxmlformats.org/drawingml/2006/wordprocessingDrawing" xmlns:w10="urn:schemas-microsoft-com:office:word" xmlns:w="http://schemas.openxmlformats.org/wordprocessingml/2006/main" xmlns:w14="http://schemas.microsoft.com/office/word/2010/wordml" xmlns:w15="http://schemas.microsoft.com/office/word/2012/wordml" xmlns:w16se="http://schemas.microsoft.com/office/word/2015/wordml/symex" xmlns:wpg="http://schemas.microsoft.com/office/word/2010/wordprocessingGroup" xmlns:wpi="http://schemas.microsoft.com/office/word/2010/wordprocessingInk" xmlns:wne="http://schemas.microsoft.com/office/word/2006/wordml" xmlns:wps="http://schemas.microsoft.com/office/word/2010/wordprocessingShape" mc:Ignorable="w14 w15 w16se wp14">
+<w:ftr xmlns:wpc="http://schemas.microsoft.com/office/word/2010/wordprocessingCanvas" xmlns:cx="http://schemas.microsoft.com/office/drawing/2014/chartex" xmlns:cx1="http://schemas.microsoft.com/office/drawing/2015/9/8/chartex" xmlns:cx2="http://schemas.microsoft.com/office/drawing/2015/10/21/chartex" xmlns:cx3="http://schemas.microsoft.com/office/drawing/2016/5/9/chartex" xmlns:cx4="http://schemas.microsoft.com/office/drawing/2016/5/10/chartex" xmlns:cx5="http://schemas.microsoft.com/office/drawing/2016/5/11/chartex" xmlns:cx6="http://schemas.microsoft.com/office/drawing/2016/5/12/chartex" xmlns:cx7="http://schemas.microsoft.com/office/drawing/2016/5/13/chartex" xmlns:cx8="http://schemas.microsoft.com/office/drawing/2016/5/14/chartex" xmlns:mc="http://schemas.openxmlformats.org/markup-compatibility/2006" xmlns:aink="http://schemas.microsoft.com/office/drawing/2016/ink" xmlns:am3d="http://schemas.microsoft.com/office/drawing/2017/model3d" xmlns:o="urn:schemas-microsoft-com:office:office" xmlns:r="http://schemas.openxmlformats.org/officeDocument/2006/relationships" xmlns:m="http://schemas.openxmlformats.org/officeDocument/2006/math" xmlns:v="urn:schemas-microsoft-com:vml" xmlns:wp14="http://schemas.microsoft.com/office/word/2010/wordprocessingDrawing" xmlns:wp="http://schemas.openxmlformats.org/drawingml/2006/wordprocessingDrawing" xmlns:w10="urn:schemas-microsoft-com:office:word" xmlns:w="http://schemas.openxmlformats.org/wordprocessingml/2006/main" xmlns:w14="http://schemas.microsoft.com/office/word/2010/wordml" xmlns:w15="http://schemas.microsoft.com/office/word/2012/wordml" xmlns:w16cid="http://schemas.microsoft.com/office/word/2016/wordml/cid" xmlns:w16se="http://schemas.microsoft.com/office/word/2015/wordml/symex" xmlns:wpg="http://schemas.microsoft.com/office/word/2010/wordprocessingGroup" xmlns:wpi="http://schemas.microsoft.com/office/word/2010/wordprocessingInk" xmlns:wne="http://schemas.microsoft.com/office/word/2006/wordml" xmlns:wps="http://schemas.microsoft.com/office/word/2010/wordprocessingShape" mc:Ignorable="w14 w15 w16se w16cid wp14">
   <w:p>
     <w:pPr>
       <w:pStyle w:val="Footer"/>
@@ -8355,7 +7962,7 @@
 </file>
 
 <file path=word/footer2.xml><?xml version="1.0" encoding="utf-8"?>
-<w:ftr xmlns:wpc="http://schemas.microsoft.com/office/word/2010/wordprocessingCanvas" xmlns:cx="http://schemas.microsoft.com/office/drawing/2014/chartex" xmlns:mc="http://schemas.openxmlformats.org/markup-compatibility/2006" xmlns:o="urn:schemas-microsoft-com:office:office" xmlns:r="http://schemas.openxmlformats.org/officeDocument/2006/relationships" xmlns:m="http://schemas.openxmlformats.org/officeDocument/2006/math" xmlns:v="urn:schemas-microsoft-com:vml" xmlns:wp14="http://schemas.microsoft.com/office/word/2010/wordprocessingDrawing" xmlns:wp="http://schemas.openxmlformats.org/drawingml/2006/wordprocessingDrawing" xmlns:w10="urn:schemas-microsoft-com:office:word" xmlns:w="http://schemas.openxmlformats.org/wordprocessingml/2006/main" xmlns:w14="http://schemas.microsoft.com/office/word/2010/wordml" xmlns:w15="http://schemas.microsoft.com/office/word/2012/wordml" xmlns:w16se="http://schemas.microsoft.com/office/word/2015/wordml/symex" xmlns:wpg="http://schemas.microsoft.com/office/word/2010/wordprocessingGroup" xmlns:wpi="http://schemas.microsoft.com/office/word/2010/wordprocessingInk" xmlns:wne="http://schemas.microsoft.com/office/word/2006/wordml" xmlns:wps="http://schemas.microsoft.com/office/word/2010/wordprocessingShape" mc:Ignorable="w14 w15 w16se wp14">
+<w:ftr xmlns:wpc="http://schemas.microsoft.com/office/word/2010/wordprocessingCanvas" xmlns:cx="http://schemas.microsoft.com/office/drawing/2014/chartex" xmlns:cx1="http://schemas.microsoft.com/office/drawing/2015/9/8/chartex" xmlns:cx2="http://schemas.microsoft.com/office/drawing/2015/10/21/chartex" xmlns:cx3="http://schemas.microsoft.com/office/drawing/2016/5/9/chartex" xmlns:cx4="http://schemas.microsoft.com/office/drawing/2016/5/10/chartex" xmlns:cx5="http://schemas.microsoft.com/office/drawing/2016/5/11/chartex" xmlns:cx6="http://schemas.microsoft.com/office/drawing/2016/5/12/chartex" xmlns:cx7="http://schemas.microsoft.com/office/drawing/2016/5/13/chartex" xmlns:cx8="http://schemas.microsoft.com/office/drawing/2016/5/14/chartex" xmlns:mc="http://schemas.openxmlformats.org/markup-compatibility/2006" xmlns:aink="http://schemas.microsoft.com/office/drawing/2016/ink" xmlns:am3d="http://schemas.microsoft.com/office/drawing/2017/model3d" xmlns:o="urn:schemas-microsoft-com:office:office" xmlns:r="http://schemas.openxmlformats.org/officeDocument/2006/relationships" xmlns:m="http://schemas.openxmlformats.org/officeDocument/2006/math" xmlns:v="urn:schemas-microsoft-com:vml" xmlns:wp14="http://schemas.microsoft.com/office/word/2010/wordprocessingDrawing" xmlns:wp="http://schemas.openxmlformats.org/drawingml/2006/wordprocessingDrawing" xmlns:w10="urn:schemas-microsoft-com:office:word" xmlns:w="http://schemas.openxmlformats.org/wordprocessingml/2006/main" xmlns:w14="http://schemas.microsoft.com/office/word/2010/wordml" xmlns:w15="http://schemas.microsoft.com/office/word/2012/wordml" xmlns:w16cid="http://schemas.microsoft.com/office/word/2016/wordml/cid" xmlns:w16se="http://schemas.microsoft.com/office/word/2015/wordml/symex" xmlns:wpg="http://schemas.microsoft.com/office/word/2010/wordprocessingGroup" xmlns:wpi="http://schemas.microsoft.com/office/word/2010/wordprocessingInk" xmlns:wne="http://schemas.microsoft.com/office/word/2006/wordml" xmlns:wps="http://schemas.microsoft.com/office/word/2010/wordprocessingShape" mc:Ignorable="w14 w15 w16se w16cid wp14">
   <w:p>
     <w:pPr>
       <w:pStyle w:val="Footer"/>
@@ -8397,7 +8004,7 @@
 </file>
 
 <file path=word/footer3.xml><?xml version="1.0" encoding="utf-8"?>
-<w:ftr xmlns:wpc="http://schemas.microsoft.com/office/word/2010/wordprocessingCanvas" xmlns:cx="http://schemas.microsoft.com/office/drawing/2014/chartex" xmlns:mc="http://schemas.openxmlformats.org/markup-compatibility/2006" xmlns:o="urn:schemas-microsoft-com:office:office" xmlns:r="http://schemas.openxmlformats.org/officeDocument/2006/relationships" xmlns:m="http://schemas.openxmlformats.org/officeDocument/2006/math" xmlns:v="urn:schemas-microsoft-com:vml" xmlns:wp14="http://schemas.microsoft.com/office/word/2010/wordprocessingDrawing" xmlns:wp="http://schemas.openxmlformats.org/drawingml/2006/wordprocessingDrawing" xmlns:w10="urn:schemas-microsoft-com:office:word" xmlns:w="http://schemas.openxmlformats.org/wordprocessingml/2006/main" xmlns:w14="http://schemas.microsoft.com/office/word/2010/wordml" xmlns:w15="http://schemas.microsoft.com/office/word/2012/wordml" xmlns:w16se="http://schemas.microsoft.com/office/word/2015/wordml/symex" xmlns:wpg="http://schemas.microsoft.com/office/word/2010/wordprocessingGroup" xmlns:wpi="http://schemas.microsoft.com/office/word/2010/wordprocessingInk" xmlns:wne="http://schemas.microsoft.com/office/word/2006/wordml" xmlns:wps="http://schemas.microsoft.com/office/word/2010/wordprocessingShape" mc:Ignorable="w14 w15 w16se wp14">
+<w:ftr xmlns:wpc="http://schemas.microsoft.com/office/word/2010/wordprocessingCanvas" xmlns:cx="http://schemas.microsoft.com/office/drawing/2014/chartex" xmlns:cx1="http://schemas.microsoft.com/office/drawing/2015/9/8/chartex" xmlns:cx2="http://schemas.microsoft.com/office/drawing/2015/10/21/chartex" xmlns:cx3="http://schemas.microsoft.com/office/drawing/2016/5/9/chartex" xmlns:cx4="http://schemas.microsoft.com/office/drawing/2016/5/10/chartex" xmlns:cx5="http://schemas.microsoft.com/office/drawing/2016/5/11/chartex" xmlns:cx6="http://schemas.microsoft.com/office/drawing/2016/5/12/chartex" xmlns:cx7="http://schemas.microsoft.com/office/drawing/2016/5/13/chartex" xmlns:cx8="http://schemas.microsoft.com/office/drawing/2016/5/14/chartex" xmlns:mc="http://schemas.openxmlformats.org/markup-compatibility/2006" xmlns:aink="http://schemas.microsoft.com/office/drawing/2016/ink" xmlns:am3d="http://schemas.microsoft.com/office/drawing/2017/model3d" xmlns:o="urn:schemas-microsoft-com:office:office" xmlns:r="http://schemas.openxmlformats.org/officeDocument/2006/relationships" xmlns:m="http://schemas.openxmlformats.org/officeDocument/2006/math" xmlns:v="urn:schemas-microsoft-com:vml" xmlns:wp14="http://schemas.microsoft.com/office/word/2010/wordprocessingDrawing" xmlns:wp="http://schemas.openxmlformats.org/drawingml/2006/wordprocessingDrawing" xmlns:w10="urn:schemas-microsoft-com:office:word" xmlns:w="http://schemas.openxmlformats.org/wordprocessingml/2006/main" xmlns:w14="http://schemas.microsoft.com/office/word/2010/wordml" xmlns:w15="http://schemas.microsoft.com/office/word/2012/wordml" xmlns:w16cid="http://schemas.microsoft.com/office/word/2016/wordml/cid" xmlns:w16se="http://schemas.microsoft.com/office/word/2015/wordml/symex" xmlns:wpg="http://schemas.microsoft.com/office/word/2010/wordprocessingGroup" xmlns:wpi="http://schemas.microsoft.com/office/word/2010/wordprocessingInk" xmlns:wne="http://schemas.microsoft.com/office/word/2006/wordml" xmlns:wps="http://schemas.microsoft.com/office/word/2010/wordprocessingShape" mc:Ignorable="w14 w15 w16se w16cid wp14">
   <w:p>
     <w:pPr>
       <w:pStyle w:val="Footer"/>
@@ -8448,7 +8055,7 @@
 </file>
 
 <file path=word/footnotes.xml><?xml version="1.0" encoding="utf-8"?>
-<w:footnotes xmlns:wpc="http://schemas.microsoft.com/office/word/2010/wordprocessingCanvas" xmlns:cx="http://schemas.microsoft.com/office/drawing/2014/chartex" xmlns:mc="http://schemas.openxmlformats.org/markup-compatibility/2006" xmlns:o="urn:schemas-microsoft-com:office:office" xmlns:r="http://schemas.openxmlformats.org/officeDocument/2006/relationships" xmlns:m="http://schemas.openxmlformats.org/officeDocument/2006/math" xmlns:v="urn:schemas-microsoft-com:vml" xmlns:wp14="http://schemas.microsoft.com/office/word/2010/wordprocessingDrawing" xmlns:wp="http://schemas.openxmlformats.org/drawingml/2006/wordprocessingDrawing" xmlns:w10="urn:schemas-microsoft-com:office:word" xmlns:w="http://schemas.openxmlformats.org/wordprocessingml/2006/main" xmlns:w14="http://schemas.microsoft.com/office/word/2010/wordml" xmlns:w15="http://schemas.microsoft.com/office/word/2012/wordml" xmlns:w16se="http://schemas.microsoft.com/office/word/2015/wordml/symex" xmlns:wpg="http://schemas.microsoft.com/office/word/2010/wordprocessingGroup" xmlns:wpi="http://schemas.microsoft.com/office/word/2010/wordprocessingInk" xmlns:wne="http://schemas.microsoft.com/office/word/2006/wordml" xmlns:wps="http://schemas.microsoft.com/office/word/2010/wordprocessingShape" mc:Ignorable="w14 w15 w16se wp14">
+<w:footnotes xmlns:wpc="http://schemas.microsoft.com/office/word/2010/wordprocessingCanvas" xmlns:cx="http://schemas.microsoft.com/office/drawing/2014/chartex" xmlns:cx1="http://schemas.microsoft.com/office/drawing/2015/9/8/chartex" xmlns:cx2="http://schemas.microsoft.com/office/drawing/2015/10/21/chartex" xmlns:cx3="http://schemas.microsoft.com/office/drawing/2016/5/9/chartex" xmlns:cx4="http://schemas.microsoft.com/office/drawing/2016/5/10/chartex" xmlns:cx5="http://schemas.microsoft.com/office/drawing/2016/5/11/chartex" xmlns:cx6="http://schemas.microsoft.com/office/drawing/2016/5/12/chartex" xmlns:cx7="http://schemas.microsoft.com/office/drawing/2016/5/13/chartex" xmlns:cx8="http://schemas.microsoft.com/office/drawing/2016/5/14/chartex" xmlns:mc="http://schemas.openxmlformats.org/markup-compatibility/2006" xmlns:aink="http://schemas.microsoft.com/office/drawing/2016/ink" xmlns:am3d="http://schemas.microsoft.com/office/drawing/2017/model3d" xmlns:o="urn:schemas-microsoft-com:office:office" xmlns:r="http://schemas.openxmlformats.org/officeDocument/2006/relationships" xmlns:m="http://schemas.openxmlformats.org/officeDocument/2006/math" xmlns:v="urn:schemas-microsoft-com:vml" xmlns:wp14="http://schemas.microsoft.com/office/word/2010/wordprocessingDrawing" xmlns:wp="http://schemas.openxmlformats.org/drawingml/2006/wordprocessingDrawing" xmlns:w10="urn:schemas-microsoft-com:office:word" xmlns:w="http://schemas.openxmlformats.org/wordprocessingml/2006/main" xmlns:w14="http://schemas.microsoft.com/office/word/2010/wordml" xmlns:w15="http://schemas.microsoft.com/office/word/2012/wordml" xmlns:w16cid="http://schemas.microsoft.com/office/word/2016/wordml/cid" xmlns:w16se="http://schemas.microsoft.com/office/word/2015/wordml/symex" xmlns:wpg="http://schemas.microsoft.com/office/word/2010/wordprocessingGroup" xmlns:wpi="http://schemas.microsoft.com/office/word/2010/wordprocessingInk" xmlns:wne="http://schemas.microsoft.com/office/word/2006/wordml" xmlns:wps="http://schemas.microsoft.com/office/word/2010/wordprocessingShape" mc:Ignorable="w14 w15 w16se w16cid wp14">
   <w:footnote w:type="separator" w:id="-1">
     <w:p>
       <w:r>
@@ -8467,7 +8074,7 @@
 </file>
 
 <file path=word/header1.xml><?xml version="1.0" encoding="utf-8"?>
-<w:hdr xmlns:wpc="http://schemas.microsoft.com/office/word/2010/wordprocessingCanvas" xmlns:cx="http://schemas.microsoft.com/office/drawing/2014/chartex" xmlns:mc="http://schemas.openxmlformats.org/markup-compatibility/2006" xmlns:o="urn:schemas-microsoft-com:office:office" xmlns:r="http://schemas.openxmlformats.org/officeDocument/2006/relationships" xmlns:m="http://schemas.openxmlformats.org/officeDocument/2006/math" xmlns:v="urn:schemas-microsoft-com:vml" xmlns:wp14="http://schemas.microsoft.com/office/word/2010/wordprocessingDrawing" xmlns:wp="http://schemas.openxmlformats.org/drawingml/2006/wordprocessingDrawing" xmlns:w10="urn:schemas-microsoft-com:office:word" xmlns:w="http://schemas.openxmlformats.org/wordprocessingml/2006/main" xmlns:w14="http://schemas.microsoft.com/office/word/2010/wordml" xmlns:w15="http://schemas.microsoft.com/office/word/2012/wordml" xmlns:w16se="http://schemas.microsoft.com/office/word/2015/wordml/symex" xmlns:wpg="http://schemas.microsoft.com/office/word/2010/wordprocessingGroup" xmlns:wpi="http://schemas.microsoft.com/office/word/2010/wordprocessingInk" xmlns:wne="http://schemas.microsoft.com/office/word/2006/wordml" xmlns:wps="http://schemas.microsoft.com/office/word/2010/wordprocessingShape" mc:Ignorable="w14 w15 w16se wp14">
+<w:hdr xmlns:wpc="http://schemas.microsoft.com/office/word/2010/wordprocessingCanvas" xmlns:cx="http://schemas.microsoft.com/office/drawing/2014/chartex" xmlns:cx1="http://schemas.microsoft.com/office/drawing/2015/9/8/chartex" xmlns:cx2="http://schemas.microsoft.com/office/drawing/2015/10/21/chartex" xmlns:cx3="http://schemas.microsoft.com/office/drawing/2016/5/9/chartex" xmlns:cx4="http://schemas.microsoft.com/office/drawing/2016/5/10/chartex" xmlns:cx5="http://schemas.microsoft.com/office/drawing/2016/5/11/chartex" xmlns:cx6="http://schemas.microsoft.com/office/drawing/2016/5/12/chartex" xmlns:cx7="http://schemas.microsoft.com/office/drawing/2016/5/13/chartex" xmlns:cx8="http://schemas.microsoft.com/office/drawing/2016/5/14/chartex" xmlns:mc="http://schemas.openxmlformats.org/markup-compatibility/2006" xmlns:aink="http://schemas.microsoft.com/office/drawing/2016/ink" xmlns:am3d="http://schemas.microsoft.com/office/drawing/2017/model3d" xmlns:o="urn:schemas-microsoft-com:office:office" xmlns:r="http://schemas.openxmlformats.org/officeDocument/2006/relationships" xmlns:m="http://schemas.openxmlformats.org/officeDocument/2006/math" xmlns:v="urn:schemas-microsoft-com:vml" xmlns:wp14="http://schemas.microsoft.com/office/word/2010/wordprocessingDrawing" xmlns:wp="http://schemas.openxmlformats.org/drawingml/2006/wordprocessingDrawing" xmlns:w10="urn:schemas-microsoft-com:office:word" xmlns:w="http://schemas.openxmlformats.org/wordprocessingml/2006/main" xmlns:w14="http://schemas.microsoft.com/office/word/2010/wordml" xmlns:w15="http://schemas.microsoft.com/office/word/2012/wordml" xmlns:w16cid="http://schemas.microsoft.com/office/word/2016/wordml/cid" xmlns:w16se="http://schemas.microsoft.com/office/word/2015/wordml/symex" xmlns:wpg="http://schemas.microsoft.com/office/word/2010/wordprocessingGroup" xmlns:wpi="http://schemas.microsoft.com/office/word/2010/wordprocessingInk" xmlns:wne="http://schemas.microsoft.com/office/word/2006/wordml" xmlns:wps="http://schemas.microsoft.com/office/word/2010/wordprocessingShape" mc:Ignorable="w14 w15 w16se w16cid wp14">
   <w:tbl>
     <w:tblPr>
       <w:tblW w:w="10065" w:type="dxa"/>
@@ -8664,54 +8271,8 @@
               <w:spacing w:val="20"/>
               <w:sz w:val="22"/>
             </w:rPr>
-            <w:t xml:space="preserve">21000 НОВИ САД, </w:t>
+            <w:t>21000 НОВИ САД, Трг Доситеја Обрадови</w:t>
           </w:r>
-          <w:proofErr w:type="spellStart"/>
-          <w:r>
-            <w:rPr>
-              <w:rFonts w:ascii="Arial" w:hAnsi="Arial"/>
-              <w:spacing w:val="20"/>
-              <w:sz w:val="22"/>
-            </w:rPr>
-            <w:t>Трг</w:t>
-          </w:r>
-          <w:proofErr w:type="spellEnd"/>
-          <w:r>
-            <w:rPr>
-              <w:rFonts w:ascii="Arial" w:hAnsi="Arial"/>
-              <w:spacing w:val="20"/>
-              <w:sz w:val="22"/>
-            </w:rPr>
-            <w:t xml:space="preserve"> </w:t>
-          </w:r>
-          <w:proofErr w:type="spellStart"/>
-          <w:r>
-            <w:rPr>
-              <w:rFonts w:ascii="Arial" w:hAnsi="Arial"/>
-              <w:spacing w:val="20"/>
-              <w:sz w:val="22"/>
-            </w:rPr>
-            <w:t>Доситеја</w:t>
-          </w:r>
-          <w:proofErr w:type="spellEnd"/>
-          <w:r>
-            <w:rPr>
-              <w:rFonts w:ascii="Arial" w:hAnsi="Arial"/>
-              <w:spacing w:val="20"/>
-              <w:sz w:val="22"/>
-            </w:rPr>
-            <w:t xml:space="preserve"> </w:t>
-          </w:r>
-          <w:proofErr w:type="spellStart"/>
-          <w:r>
-            <w:rPr>
-              <w:rFonts w:ascii="Arial" w:hAnsi="Arial"/>
-              <w:spacing w:val="20"/>
-              <w:sz w:val="22"/>
-            </w:rPr>
-            <w:t>Обрадови</w:t>
-          </w:r>
-          <w:proofErr w:type="spellEnd"/>
           <w:r>
             <w:rPr>
               <w:rFonts w:ascii="Arial" w:hAnsi="Arial"/>
@@ -8842,7 +8403,7 @@
 </file>
 
 <file path=word/header10.xml><?xml version="1.0" encoding="utf-8"?>
-<w:hdr xmlns:wpc="http://schemas.microsoft.com/office/word/2010/wordprocessingCanvas" xmlns:cx="http://schemas.microsoft.com/office/drawing/2014/chartex" xmlns:mc="http://schemas.openxmlformats.org/markup-compatibility/2006" xmlns:o="urn:schemas-microsoft-com:office:office" xmlns:r="http://schemas.openxmlformats.org/officeDocument/2006/relationships" xmlns:m="http://schemas.openxmlformats.org/officeDocument/2006/math" xmlns:v="urn:schemas-microsoft-com:vml" xmlns:wp14="http://schemas.microsoft.com/office/word/2010/wordprocessingDrawing" xmlns:wp="http://schemas.openxmlformats.org/drawingml/2006/wordprocessingDrawing" xmlns:w10="urn:schemas-microsoft-com:office:word" xmlns:w="http://schemas.openxmlformats.org/wordprocessingml/2006/main" xmlns:w14="http://schemas.microsoft.com/office/word/2010/wordml" xmlns:w15="http://schemas.microsoft.com/office/word/2012/wordml" xmlns:w16se="http://schemas.microsoft.com/office/word/2015/wordml/symex" xmlns:wpg="http://schemas.microsoft.com/office/word/2010/wordprocessingGroup" xmlns:wpi="http://schemas.microsoft.com/office/word/2010/wordprocessingInk" xmlns:wne="http://schemas.microsoft.com/office/word/2006/wordml" xmlns:wps="http://schemas.microsoft.com/office/word/2010/wordprocessingShape" mc:Ignorable="w14 w15 w16se wp14">
+<w:hdr xmlns:wpc="http://schemas.microsoft.com/office/word/2010/wordprocessingCanvas" xmlns:cx="http://schemas.microsoft.com/office/drawing/2014/chartex" xmlns:cx1="http://schemas.microsoft.com/office/drawing/2015/9/8/chartex" xmlns:cx2="http://schemas.microsoft.com/office/drawing/2015/10/21/chartex" xmlns:cx3="http://schemas.microsoft.com/office/drawing/2016/5/9/chartex" xmlns:cx4="http://schemas.microsoft.com/office/drawing/2016/5/10/chartex" xmlns:cx5="http://schemas.microsoft.com/office/drawing/2016/5/11/chartex" xmlns:cx6="http://schemas.microsoft.com/office/drawing/2016/5/12/chartex" xmlns:cx7="http://schemas.microsoft.com/office/drawing/2016/5/13/chartex" xmlns:cx8="http://schemas.microsoft.com/office/drawing/2016/5/14/chartex" xmlns:mc="http://schemas.openxmlformats.org/markup-compatibility/2006" xmlns:aink="http://schemas.microsoft.com/office/drawing/2016/ink" xmlns:am3d="http://schemas.microsoft.com/office/drawing/2017/model3d" xmlns:o="urn:schemas-microsoft-com:office:office" xmlns:r="http://schemas.openxmlformats.org/officeDocument/2006/relationships" xmlns:m="http://schemas.openxmlformats.org/officeDocument/2006/math" xmlns:v="urn:schemas-microsoft-com:vml" xmlns:wp14="http://schemas.microsoft.com/office/word/2010/wordprocessingDrawing" xmlns:wp="http://schemas.openxmlformats.org/drawingml/2006/wordprocessingDrawing" xmlns:w10="urn:schemas-microsoft-com:office:word" xmlns:w="http://schemas.openxmlformats.org/wordprocessingml/2006/main" xmlns:w14="http://schemas.microsoft.com/office/word/2010/wordml" xmlns:w15="http://schemas.microsoft.com/office/word/2012/wordml" xmlns:w16cid="http://schemas.microsoft.com/office/word/2016/wordml/cid" xmlns:w16se="http://schemas.microsoft.com/office/word/2015/wordml/symex" xmlns:wpg="http://schemas.microsoft.com/office/word/2010/wordprocessingGroup" xmlns:wpi="http://schemas.microsoft.com/office/word/2010/wordprocessingInk" xmlns:wne="http://schemas.microsoft.com/office/word/2006/wordml" xmlns:wps="http://schemas.microsoft.com/office/word/2010/wordprocessingShape" mc:Ignorable="w14 w15 w16se w16cid wp14">
   <w:p>
     <w:pPr>
       <w:pStyle w:val="Header"/>
@@ -8884,7 +8445,7 @@
 </file>
 
 <file path=word/header11.xml><?xml version="1.0" encoding="utf-8"?>
-<w:hdr xmlns:wpc="http://schemas.microsoft.com/office/word/2010/wordprocessingCanvas" xmlns:cx="http://schemas.microsoft.com/office/drawing/2014/chartex" xmlns:mc="http://schemas.openxmlformats.org/markup-compatibility/2006" xmlns:o="urn:schemas-microsoft-com:office:office" xmlns:r="http://schemas.openxmlformats.org/officeDocument/2006/relationships" xmlns:m="http://schemas.openxmlformats.org/officeDocument/2006/math" xmlns:v="urn:schemas-microsoft-com:vml" xmlns:wp14="http://schemas.microsoft.com/office/word/2010/wordprocessingDrawing" xmlns:wp="http://schemas.openxmlformats.org/drawingml/2006/wordprocessingDrawing" xmlns:w10="urn:schemas-microsoft-com:office:word" xmlns:w="http://schemas.openxmlformats.org/wordprocessingml/2006/main" xmlns:w14="http://schemas.microsoft.com/office/word/2010/wordml" xmlns:w15="http://schemas.microsoft.com/office/word/2012/wordml" xmlns:w16se="http://schemas.microsoft.com/office/word/2015/wordml/symex" xmlns:wpg="http://schemas.microsoft.com/office/word/2010/wordprocessingGroup" xmlns:wpi="http://schemas.microsoft.com/office/word/2010/wordprocessingInk" xmlns:wne="http://schemas.microsoft.com/office/word/2006/wordml" xmlns:wps="http://schemas.microsoft.com/office/word/2010/wordprocessingShape" mc:Ignorable="w14 w15 w16se wp14">
+<w:hdr xmlns:wpc="http://schemas.microsoft.com/office/word/2010/wordprocessingCanvas" xmlns:cx="http://schemas.microsoft.com/office/drawing/2014/chartex" xmlns:cx1="http://schemas.microsoft.com/office/drawing/2015/9/8/chartex" xmlns:cx2="http://schemas.microsoft.com/office/drawing/2015/10/21/chartex" xmlns:cx3="http://schemas.microsoft.com/office/drawing/2016/5/9/chartex" xmlns:cx4="http://schemas.microsoft.com/office/drawing/2016/5/10/chartex" xmlns:cx5="http://schemas.microsoft.com/office/drawing/2016/5/11/chartex" xmlns:cx6="http://schemas.microsoft.com/office/drawing/2016/5/12/chartex" xmlns:cx7="http://schemas.microsoft.com/office/drawing/2016/5/13/chartex" xmlns:cx8="http://schemas.microsoft.com/office/drawing/2016/5/14/chartex" xmlns:mc="http://schemas.openxmlformats.org/markup-compatibility/2006" xmlns:aink="http://schemas.microsoft.com/office/drawing/2016/ink" xmlns:am3d="http://schemas.microsoft.com/office/drawing/2017/model3d" xmlns:o="urn:schemas-microsoft-com:office:office" xmlns:r="http://schemas.openxmlformats.org/officeDocument/2006/relationships" xmlns:m="http://schemas.openxmlformats.org/officeDocument/2006/math" xmlns:v="urn:schemas-microsoft-com:vml" xmlns:wp14="http://schemas.microsoft.com/office/word/2010/wordprocessingDrawing" xmlns:wp="http://schemas.openxmlformats.org/drawingml/2006/wordprocessingDrawing" xmlns:w10="urn:schemas-microsoft-com:office:word" xmlns:w="http://schemas.openxmlformats.org/wordprocessingml/2006/main" xmlns:w14="http://schemas.microsoft.com/office/word/2010/wordml" xmlns:w15="http://schemas.microsoft.com/office/word/2012/wordml" xmlns:w16cid="http://schemas.microsoft.com/office/word/2016/wordml/cid" xmlns:w16se="http://schemas.microsoft.com/office/word/2015/wordml/symex" xmlns:wpg="http://schemas.microsoft.com/office/word/2010/wordprocessingGroup" xmlns:wpi="http://schemas.microsoft.com/office/word/2010/wordprocessingInk" xmlns:wne="http://schemas.microsoft.com/office/word/2006/wordml" xmlns:wps="http://schemas.microsoft.com/office/word/2010/wordprocessingShape" mc:Ignorable="w14 w15 w16se w16cid wp14">
   <w:p>
     <w:pPr>
       <w:pStyle w:val="Header"/>
@@ -8913,7 +8474,7 @@
 </file>
 
 <file path=word/header12.xml><?xml version="1.0" encoding="utf-8"?>
-<w:hdr xmlns:wpc="http://schemas.microsoft.com/office/word/2010/wordprocessingCanvas" xmlns:cx="http://schemas.microsoft.com/office/drawing/2014/chartex" xmlns:mc="http://schemas.openxmlformats.org/markup-compatibility/2006" xmlns:o="urn:schemas-microsoft-com:office:office" xmlns:r="http://schemas.openxmlformats.org/officeDocument/2006/relationships" xmlns:m="http://schemas.openxmlformats.org/officeDocument/2006/math" xmlns:v="urn:schemas-microsoft-com:vml" xmlns:wp14="http://schemas.microsoft.com/office/word/2010/wordprocessingDrawing" xmlns:wp="http://schemas.openxmlformats.org/drawingml/2006/wordprocessingDrawing" xmlns:w10="urn:schemas-microsoft-com:office:word" xmlns:w="http://schemas.openxmlformats.org/wordprocessingml/2006/main" xmlns:w14="http://schemas.microsoft.com/office/word/2010/wordml" xmlns:w15="http://schemas.microsoft.com/office/word/2012/wordml" xmlns:w16se="http://schemas.microsoft.com/office/word/2015/wordml/symex" xmlns:wpg="http://schemas.microsoft.com/office/word/2010/wordprocessingGroup" xmlns:wpi="http://schemas.microsoft.com/office/word/2010/wordprocessingInk" xmlns:wne="http://schemas.microsoft.com/office/word/2006/wordml" xmlns:wps="http://schemas.microsoft.com/office/word/2010/wordprocessingShape" mc:Ignorable="w14 w15 w16se wp14">
+<w:hdr xmlns:wpc="http://schemas.microsoft.com/office/word/2010/wordprocessingCanvas" xmlns:cx="http://schemas.microsoft.com/office/drawing/2014/chartex" xmlns:cx1="http://schemas.microsoft.com/office/drawing/2015/9/8/chartex" xmlns:cx2="http://schemas.microsoft.com/office/drawing/2015/10/21/chartex" xmlns:cx3="http://schemas.microsoft.com/office/drawing/2016/5/9/chartex" xmlns:cx4="http://schemas.microsoft.com/office/drawing/2016/5/10/chartex" xmlns:cx5="http://schemas.microsoft.com/office/drawing/2016/5/11/chartex" xmlns:cx6="http://schemas.microsoft.com/office/drawing/2016/5/12/chartex" xmlns:cx7="http://schemas.microsoft.com/office/drawing/2016/5/13/chartex" xmlns:cx8="http://schemas.microsoft.com/office/drawing/2016/5/14/chartex" xmlns:mc="http://schemas.openxmlformats.org/markup-compatibility/2006" xmlns:aink="http://schemas.microsoft.com/office/drawing/2016/ink" xmlns:am3d="http://schemas.microsoft.com/office/drawing/2017/model3d" xmlns:o="urn:schemas-microsoft-com:office:office" xmlns:r="http://schemas.openxmlformats.org/officeDocument/2006/relationships" xmlns:m="http://schemas.openxmlformats.org/officeDocument/2006/math" xmlns:v="urn:schemas-microsoft-com:vml" xmlns:wp14="http://schemas.microsoft.com/office/word/2010/wordprocessingDrawing" xmlns:wp="http://schemas.openxmlformats.org/drawingml/2006/wordprocessingDrawing" xmlns:w10="urn:schemas-microsoft-com:office:word" xmlns:w="http://schemas.openxmlformats.org/wordprocessingml/2006/main" xmlns:w14="http://schemas.microsoft.com/office/word/2010/wordml" xmlns:w15="http://schemas.microsoft.com/office/word/2012/wordml" xmlns:w16cid="http://schemas.microsoft.com/office/word/2016/wordml/cid" xmlns:w16se="http://schemas.microsoft.com/office/word/2015/wordml/symex" xmlns:wpg="http://schemas.microsoft.com/office/word/2010/wordprocessingGroup" xmlns:wpi="http://schemas.microsoft.com/office/word/2010/wordprocessingInk" xmlns:wne="http://schemas.microsoft.com/office/word/2006/wordml" xmlns:wps="http://schemas.microsoft.com/office/word/2010/wordprocessingShape" mc:Ignorable="w14 w15 w16se w16cid wp14">
   <w:p>
     <w:pPr>
       <w:pStyle w:val="Header"/>
@@ -8942,7 +8503,7 @@
 </file>
 
 <file path=word/header13.xml><?xml version="1.0" encoding="utf-8"?>
-<w:hdr xmlns:wpc="http://schemas.microsoft.com/office/word/2010/wordprocessingCanvas" xmlns:cx="http://schemas.microsoft.com/office/drawing/2014/chartex" xmlns:mc="http://schemas.openxmlformats.org/markup-compatibility/2006" xmlns:o="urn:schemas-microsoft-com:office:office" xmlns:r="http://schemas.openxmlformats.org/officeDocument/2006/relationships" xmlns:m="http://schemas.openxmlformats.org/officeDocument/2006/math" xmlns:v="urn:schemas-microsoft-com:vml" xmlns:wp14="http://schemas.microsoft.com/office/word/2010/wordprocessingDrawing" xmlns:wp="http://schemas.openxmlformats.org/drawingml/2006/wordprocessingDrawing" xmlns:w10="urn:schemas-microsoft-com:office:word" xmlns:w="http://schemas.openxmlformats.org/wordprocessingml/2006/main" xmlns:w14="http://schemas.microsoft.com/office/word/2010/wordml" xmlns:w15="http://schemas.microsoft.com/office/word/2012/wordml" xmlns:w16se="http://schemas.microsoft.com/office/word/2015/wordml/symex" xmlns:wpg="http://schemas.microsoft.com/office/word/2010/wordprocessingGroup" xmlns:wpi="http://schemas.microsoft.com/office/word/2010/wordprocessingInk" xmlns:wne="http://schemas.microsoft.com/office/word/2006/wordml" xmlns:wps="http://schemas.microsoft.com/office/word/2010/wordprocessingShape" mc:Ignorable="w14 w15 w16se wp14">
+<w:hdr xmlns:wpc="http://schemas.microsoft.com/office/word/2010/wordprocessingCanvas" xmlns:cx="http://schemas.microsoft.com/office/drawing/2014/chartex" xmlns:cx1="http://schemas.microsoft.com/office/drawing/2015/9/8/chartex" xmlns:cx2="http://schemas.microsoft.com/office/drawing/2015/10/21/chartex" xmlns:cx3="http://schemas.microsoft.com/office/drawing/2016/5/9/chartex" xmlns:cx4="http://schemas.microsoft.com/office/drawing/2016/5/10/chartex" xmlns:cx5="http://schemas.microsoft.com/office/drawing/2016/5/11/chartex" xmlns:cx6="http://schemas.microsoft.com/office/drawing/2016/5/12/chartex" xmlns:cx7="http://schemas.microsoft.com/office/drawing/2016/5/13/chartex" xmlns:cx8="http://schemas.microsoft.com/office/drawing/2016/5/14/chartex" xmlns:mc="http://schemas.openxmlformats.org/markup-compatibility/2006" xmlns:aink="http://schemas.microsoft.com/office/drawing/2016/ink" xmlns:am3d="http://schemas.microsoft.com/office/drawing/2017/model3d" xmlns:o="urn:schemas-microsoft-com:office:office" xmlns:r="http://schemas.openxmlformats.org/officeDocument/2006/relationships" xmlns:m="http://schemas.openxmlformats.org/officeDocument/2006/math" xmlns:v="urn:schemas-microsoft-com:vml" xmlns:wp14="http://schemas.microsoft.com/office/word/2010/wordprocessingDrawing" xmlns:wp="http://schemas.openxmlformats.org/drawingml/2006/wordprocessingDrawing" xmlns:w10="urn:schemas-microsoft-com:office:word" xmlns:w="http://schemas.openxmlformats.org/wordprocessingml/2006/main" xmlns:w14="http://schemas.microsoft.com/office/word/2010/wordml" xmlns:w15="http://schemas.microsoft.com/office/word/2012/wordml" xmlns:w16cid="http://schemas.microsoft.com/office/word/2016/wordml/cid" xmlns:w16se="http://schemas.microsoft.com/office/word/2015/wordml/symex" xmlns:wpg="http://schemas.microsoft.com/office/word/2010/wordprocessingGroup" xmlns:wpi="http://schemas.microsoft.com/office/word/2010/wordprocessingInk" xmlns:wne="http://schemas.microsoft.com/office/word/2006/wordml" xmlns:wps="http://schemas.microsoft.com/office/word/2010/wordprocessingShape" mc:Ignorable="w14 w15 w16se w16cid wp14">
   <w:p>
     <w:pPr>
       <w:pStyle w:val="Header"/>
@@ -8971,7 +8532,7 @@
 </file>
 
 <file path=word/header2.xml><?xml version="1.0" encoding="utf-8"?>
-<w:hdr xmlns:wpc="http://schemas.microsoft.com/office/word/2010/wordprocessingCanvas" xmlns:cx="http://schemas.microsoft.com/office/drawing/2014/chartex" xmlns:mc="http://schemas.openxmlformats.org/markup-compatibility/2006" xmlns:o="urn:schemas-microsoft-com:office:office" xmlns:r="http://schemas.openxmlformats.org/officeDocument/2006/relationships" xmlns:m="http://schemas.openxmlformats.org/officeDocument/2006/math" xmlns:v="urn:schemas-microsoft-com:vml" xmlns:wp14="http://schemas.microsoft.com/office/word/2010/wordprocessingDrawing" xmlns:wp="http://schemas.openxmlformats.org/drawingml/2006/wordprocessingDrawing" xmlns:w10="urn:schemas-microsoft-com:office:word" xmlns:w="http://schemas.openxmlformats.org/wordprocessingml/2006/main" xmlns:w14="http://schemas.microsoft.com/office/word/2010/wordml" xmlns:w15="http://schemas.microsoft.com/office/word/2012/wordml" xmlns:w16se="http://schemas.microsoft.com/office/word/2015/wordml/symex" xmlns:wpg="http://schemas.microsoft.com/office/word/2010/wordprocessingGroup" xmlns:wpi="http://schemas.microsoft.com/office/word/2010/wordprocessingInk" xmlns:wne="http://schemas.microsoft.com/office/word/2006/wordml" xmlns:wps="http://schemas.microsoft.com/office/word/2010/wordprocessingShape" mc:Ignorable="w14 w15 w16se wp14">
+<w:hdr xmlns:wpc="http://schemas.microsoft.com/office/word/2010/wordprocessingCanvas" xmlns:cx="http://schemas.microsoft.com/office/drawing/2014/chartex" xmlns:cx1="http://schemas.microsoft.com/office/drawing/2015/9/8/chartex" xmlns:cx2="http://schemas.microsoft.com/office/drawing/2015/10/21/chartex" xmlns:cx3="http://schemas.microsoft.com/office/drawing/2016/5/9/chartex" xmlns:cx4="http://schemas.microsoft.com/office/drawing/2016/5/10/chartex" xmlns:cx5="http://schemas.microsoft.com/office/drawing/2016/5/11/chartex" xmlns:cx6="http://schemas.microsoft.com/office/drawing/2016/5/12/chartex" xmlns:cx7="http://schemas.microsoft.com/office/drawing/2016/5/13/chartex" xmlns:cx8="http://schemas.microsoft.com/office/drawing/2016/5/14/chartex" xmlns:mc="http://schemas.openxmlformats.org/markup-compatibility/2006" xmlns:aink="http://schemas.microsoft.com/office/drawing/2016/ink" xmlns:am3d="http://schemas.microsoft.com/office/drawing/2017/model3d" xmlns:o="urn:schemas-microsoft-com:office:office" xmlns:r="http://schemas.openxmlformats.org/officeDocument/2006/relationships" xmlns:m="http://schemas.openxmlformats.org/officeDocument/2006/math" xmlns:v="urn:schemas-microsoft-com:vml" xmlns:wp14="http://schemas.microsoft.com/office/word/2010/wordprocessingDrawing" xmlns:wp="http://schemas.openxmlformats.org/drawingml/2006/wordprocessingDrawing" xmlns:w10="urn:schemas-microsoft-com:office:word" xmlns:w="http://schemas.openxmlformats.org/wordprocessingml/2006/main" xmlns:w14="http://schemas.microsoft.com/office/word/2010/wordml" xmlns:w15="http://schemas.microsoft.com/office/word/2012/wordml" xmlns:w16cid="http://schemas.microsoft.com/office/word/2016/wordml/cid" xmlns:w16se="http://schemas.microsoft.com/office/word/2015/wordml/symex" xmlns:wpg="http://schemas.microsoft.com/office/word/2010/wordprocessingGroup" xmlns:wpi="http://schemas.microsoft.com/office/word/2010/wordprocessingInk" xmlns:wne="http://schemas.microsoft.com/office/word/2006/wordml" xmlns:wps="http://schemas.microsoft.com/office/word/2010/wordprocessingShape" mc:Ignorable="w14 w15 w16se w16cid wp14">
   <w:tbl>
     <w:tblPr>
       <w:tblW w:w="10054" w:type="dxa"/>
@@ -9257,7 +8818,7 @@
 </file>
 
 <file path=word/header3.xml><?xml version="1.0" encoding="utf-8"?>
-<w:hdr xmlns:wpc="http://schemas.microsoft.com/office/word/2010/wordprocessingCanvas" xmlns:cx="http://schemas.microsoft.com/office/drawing/2014/chartex" xmlns:mc="http://schemas.openxmlformats.org/markup-compatibility/2006" xmlns:o="urn:schemas-microsoft-com:office:office" xmlns:r="http://schemas.openxmlformats.org/officeDocument/2006/relationships" xmlns:m="http://schemas.openxmlformats.org/officeDocument/2006/math" xmlns:v="urn:schemas-microsoft-com:vml" xmlns:wp14="http://schemas.microsoft.com/office/word/2010/wordprocessingDrawing" xmlns:wp="http://schemas.openxmlformats.org/drawingml/2006/wordprocessingDrawing" xmlns:w10="urn:schemas-microsoft-com:office:word" xmlns:w="http://schemas.openxmlformats.org/wordprocessingml/2006/main" xmlns:w14="http://schemas.microsoft.com/office/word/2010/wordml" xmlns:w15="http://schemas.microsoft.com/office/word/2012/wordml" xmlns:w16se="http://schemas.microsoft.com/office/word/2015/wordml/symex" xmlns:wpg="http://schemas.microsoft.com/office/word/2010/wordprocessingGroup" xmlns:wpi="http://schemas.microsoft.com/office/word/2010/wordprocessingInk" xmlns:wne="http://schemas.microsoft.com/office/word/2006/wordml" xmlns:wps="http://schemas.microsoft.com/office/word/2010/wordprocessingShape" mc:Ignorable="w14 w15 w16se wp14">
+<w:hdr xmlns:wpc="http://schemas.microsoft.com/office/word/2010/wordprocessingCanvas" xmlns:cx="http://schemas.microsoft.com/office/drawing/2014/chartex" xmlns:cx1="http://schemas.microsoft.com/office/drawing/2015/9/8/chartex" xmlns:cx2="http://schemas.microsoft.com/office/drawing/2015/10/21/chartex" xmlns:cx3="http://schemas.microsoft.com/office/drawing/2016/5/9/chartex" xmlns:cx4="http://schemas.microsoft.com/office/drawing/2016/5/10/chartex" xmlns:cx5="http://schemas.microsoft.com/office/drawing/2016/5/11/chartex" xmlns:cx6="http://schemas.microsoft.com/office/drawing/2016/5/12/chartex" xmlns:cx7="http://schemas.microsoft.com/office/drawing/2016/5/13/chartex" xmlns:cx8="http://schemas.microsoft.com/office/drawing/2016/5/14/chartex" xmlns:mc="http://schemas.openxmlformats.org/markup-compatibility/2006" xmlns:aink="http://schemas.microsoft.com/office/drawing/2016/ink" xmlns:am3d="http://schemas.microsoft.com/office/drawing/2017/model3d" xmlns:o="urn:schemas-microsoft-com:office:office" xmlns:r="http://schemas.openxmlformats.org/officeDocument/2006/relationships" xmlns:m="http://schemas.openxmlformats.org/officeDocument/2006/math" xmlns:v="urn:schemas-microsoft-com:vml" xmlns:wp14="http://schemas.microsoft.com/office/word/2010/wordprocessingDrawing" xmlns:wp="http://schemas.openxmlformats.org/drawingml/2006/wordprocessingDrawing" xmlns:w10="urn:schemas-microsoft-com:office:word" xmlns:w="http://schemas.openxmlformats.org/wordprocessingml/2006/main" xmlns:w14="http://schemas.microsoft.com/office/word/2010/wordml" xmlns:w15="http://schemas.microsoft.com/office/word/2012/wordml" xmlns:w16cid="http://schemas.microsoft.com/office/word/2016/wordml/cid" xmlns:w16se="http://schemas.microsoft.com/office/word/2015/wordml/symex" xmlns:wpg="http://schemas.microsoft.com/office/word/2010/wordprocessingGroup" xmlns:wpi="http://schemas.microsoft.com/office/word/2010/wordprocessingInk" xmlns:wne="http://schemas.microsoft.com/office/word/2006/wordml" xmlns:wps="http://schemas.microsoft.com/office/word/2010/wordprocessingShape" mc:Ignorable="w14 w15 w16se w16cid wp14">
   <w:p>
     <w:pPr>
       <w:pStyle w:val="Header"/>
@@ -9280,7 +8841,7 @@
 </file>
 
 <file path=word/header4.xml><?xml version="1.0" encoding="utf-8"?>
-<w:hdr xmlns:wpc="http://schemas.microsoft.com/office/word/2010/wordprocessingCanvas" xmlns:cx="http://schemas.microsoft.com/office/drawing/2014/chartex" xmlns:mc="http://schemas.openxmlformats.org/markup-compatibility/2006" xmlns:o="urn:schemas-microsoft-com:office:office" xmlns:r="http://schemas.openxmlformats.org/officeDocument/2006/relationships" xmlns:m="http://schemas.openxmlformats.org/officeDocument/2006/math" xmlns:v="urn:schemas-microsoft-com:vml" xmlns:wp14="http://schemas.microsoft.com/office/word/2010/wordprocessingDrawing" xmlns:wp="http://schemas.openxmlformats.org/drawingml/2006/wordprocessingDrawing" xmlns:w10="urn:schemas-microsoft-com:office:word" xmlns:w="http://schemas.openxmlformats.org/wordprocessingml/2006/main" xmlns:w14="http://schemas.microsoft.com/office/word/2010/wordml" xmlns:w15="http://schemas.microsoft.com/office/word/2012/wordml" xmlns:w16se="http://schemas.microsoft.com/office/word/2015/wordml/symex" xmlns:wpg="http://schemas.microsoft.com/office/word/2010/wordprocessingGroup" xmlns:wpi="http://schemas.microsoft.com/office/word/2010/wordprocessingInk" xmlns:wne="http://schemas.microsoft.com/office/word/2006/wordml" xmlns:wps="http://schemas.microsoft.com/office/word/2010/wordprocessingShape" mc:Ignorable="w14 w15 w16se wp14">
+<w:hdr xmlns:wpc="http://schemas.microsoft.com/office/word/2010/wordprocessingCanvas" xmlns:cx="http://schemas.microsoft.com/office/drawing/2014/chartex" xmlns:cx1="http://schemas.microsoft.com/office/drawing/2015/9/8/chartex" xmlns:cx2="http://schemas.microsoft.com/office/drawing/2015/10/21/chartex" xmlns:cx3="http://schemas.microsoft.com/office/drawing/2016/5/9/chartex" xmlns:cx4="http://schemas.microsoft.com/office/drawing/2016/5/10/chartex" xmlns:cx5="http://schemas.microsoft.com/office/drawing/2016/5/11/chartex" xmlns:cx6="http://schemas.microsoft.com/office/drawing/2016/5/12/chartex" xmlns:cx7="http://schemas.microsoft.com/office/drawing/2016/5/13/chartex" xmlns:cx8="http://schemas.microsoft.com/office/drawing/2016/5/14/chartex" xmlns:mc="http://schemas.openxmlformats.org/markup-compatibility/2006" xmlns:aink="http://schemas.microsoft.com/office/drawing/2016/ink" xmlns:am3d="http://schemas.microsoft.com/office/drawing/2017/model3d" xmlns:o="urn:schemas-microsoft-com:office:office" xmlns:r="http://schemas.openxmlformats.org/officeDocument/2006/relationships" xmlns:m="http://schemas.openxmlformats.org/officeDocument/2006/math" xmlns:v="urn:schemas-microsoft-com:vml" xmlns:wp14="http://schemas.microsoft.com/office/word/2010/wordprocessingDrawing" xmlns:wp="http://schemas.openxmlformats.org/drawingml/2006/wordprocessingDrawing" xmlns:w10="urn:schemas-microsoft-com:office:word" xmlns:w="http://schemas.openxmlformats.org/wordprocessingml/2006/main" xmlns:w14="http://schemas.microsoft.com/office/word/2010/wordml" xmlns:w15="http://schemas.microsoft.com/office/word/2012/wordml" xmlns:w16cid="http://schemas.microsoft.com/office/word/2016/wordml/cid" xmlns:w16se="http://schemas.microsoft.com/office/word/2015/wordml/symex" xmlns:wpg="http://schemas.microsoft.com/office/word/2010/wordprocessingGroup" xmlns:wpi="http://schemas.microsoft.com/office/word/2010/wordprocessingInk" xmlns:wne="http://schemas.microsoft.com/office/word/2006/wordml" xmlns:wps="http://schemas.microsoft.com/office/word/2010/wordprocessingShape" mc:Ignorable="w14 w15 w16se w16cid wp14">
   <w:p>
     <w:pPr>
       <w:pStyle w:val="Header"/>
@@ -9303,7 +8864,7 @@
 </file>
 
 <file path=word/header5.xml><?xml version="1.0" encoding="utf-8"?>
-<w:hdr xmlns:wpc="http://schemas.microsoft.com/office/word/2010/wordprocessingCanvas" xmlns:cx="http://schemas.microsoft.com/office/drawing/2014/chartex" xmlns:mc="http://schemas.openxmlformats.org/markup-compatibility/2006" xmlns:o="urn:schemas-microsoft-com:office:office" xmlns:r="http://schemas.openxmlformats.org/officeDocument/2006/relationships" xmlns:m="http://schemas.openxmlformats.org/officeDocument/2006/math" xmlns:v="urn:schemas-microsoft-com:vml" xmlns:wp14="http://schemas.microsoft.com/office/word/2010/wordprocessingDrawing" xmlns:wp="http://schemas.openxmlformats.org/drawingml/2006/wordprocessingDrawing" xmlns:w10="urn:schemas-microsoft-com:office:word" xmlns:w="http://schemas.openxmlformats.org/wordprocessingml/2006/main" xmlns:w14="http://schemas.microsoft.com/office/word/2010/wordml" xmlns:w15="http://schemas.microsoft.com/office/word/2012/wordml" xmlns:w16se="http://schemas.microsoft.com/office/word/2015/wordml/symex" xmlns:wpg="http://schemas.microsoft.com/office/word/2010/wordprocessingGroup" xmlns:wpi="http://schemas.microsoft.com/office/word/2010/wordprocessingInk" xmlns:wne="http://schemas.microsoft.com/office/word/2006/wordml" xmlns:wps="http://schemas.microsoft.com/office/word/2010/wordprocessingShape" mc:Ignorable="w14 w15 w16se wp14">
+<w:hdr xmlns:wpc="http://schemas.microsoft.com/office/word/2010/wordprocessingCanvas" xmlns:cx="http://schemas.microsoft.com/office/drawing/2014/chartex" xmlns:cx1="http://schemas.microsoft.com/office/drawing/2015/9/8/chartex" xmlns:cx2="http://schemas.microsoft.com/office/drawing/2015/10/21/chartex" xmlns:cx3="http://schemas.microsoft.com/office/drawing/2016/5/9/chartex" xmlns:cx4="http://schemas.microsoft.com/office/drawing/2016/5/10/chartex" xmlns:cx5="http://schemas.microsoft.com/office/drawing/2016/5/11/chartex" xmlns:cx6="http://schemas.microsoft.com/office/drawing/2016/5/12/chartex" xmlns:cx7="http://schemas.microsoft.com/office/drawing/2016/5/13/chartex" xmlns:cx8="http://schemas.microsoft.com/office/drawing/2016/5/14/chartex" xmlns:mc="http://schemas.openxmlformats.org/markup-compatibility/2006" xmlns:aink="http://schemas.microsoft.com/office/drawing/2016/ink" xmlns:am3d="http://schemas.microsoft.com/office/drawing/2017/model3d" xmlns:o="urn:schemas-microsoft-com:office:office" xmlns:r="http://schemas.openxmlformats.org/officeDocument/2006/relationships" xmlns:m="http://schemas.openxmlformats.org/officeDocument/2006/math" xmlns:v="urn:schemas-microsoft-com:vml" xmlns:wp14="http://schemas.microsoft.com/office/word/2010/wordprocessingDrawing" xmlns:wp="http://schemas.openxmlformats.org/drawingml/2006/wordprocessingDrawing" xmlns:w10="urn:schemas-microsoft-com:office:word" xmlns:w="http://schemas.openxmlformats.org/wordprocessingml/2006/main" xmlns:w14="http://schemas.microsoft.com/office/word/2010/wordml" xmlns:w15="http://schemas.microsoft.com/office/word/2012/wordml" xmlns:w16cid="http://schemas.microsoft.com/office/word/2016/wordml/cid" xmlns:w16se="http://schemas.microsoft.com/office/word/2015/wordml/symex" xmlns:wpg="http://schemas.microsoft.com/office/word/2010/wordprocessingGroup" xmlns:wpi="http://schemas.microsoft.com/office/word/2010/wordprocessingInk" xmlns:wne="http://schemas.microsoft.com/office/word/2006/wordml" xmlns:wps="http://schemas.microsoft.com/office/word/2010/wordprocessingShape" mc:Ignorable="w14 w15 w16se w16cid wp14">
   <w:p>
     <w:pPr>
       <w:pStyle w:val="Header"/>
@@ -9326,7 +8887,7 @@
 </file>
 
 <file path=word/header6.xml><?xml version="1.0" encoding="utf-8"?>
-<w:hdr xmlns:wpc="http://schemas.microsoft.com/office/word/2010/wordprocessingCanvas" xmlns:cx="http://schemas.microsoft.com/office/drawing/2014/chartex" xmlns:mc="http://schemas.openxmlformats.org/markup-compatibility/2006" xmlns:o="urn:schemas-microsoft-com:office:office" xmlns:r="http://schemas.openxmlformats.org/officeDocument/2006/relationships" xmlns:m="http://schemas.openxmlformats.org/officeDocument/2006/math" xmlns:v="urn:schemas-microsoft-com:vml" xmlns:wp14="http://schemas.microsoft.com/office/word/2010/wordprocessingDrawing" xmlns:wp="http://schemas.openxmlformats.org/drawingml/2006/wordprocessingDrawing" xmlns:w10="urn:schemas-microsoft-com:office:word" xmlns:w="http://schemas.openxmlformats.org/wordprocessingml/2006/main" xmlns:w14="http://schemas.microsoft.com/office/word/2010/wordml" xmlns:w15="http://schemas.microsoft.com/office/word/2012/wordml" xmlns:w16se="http://schemas.microsoft.com/office/word/2015/wordml/symex" xmlns:wpg="http://schemas.microsoft.com/office/word/2010/wordprocessingGroup" xmlns:wpi="http://schemas.microsoft.com/office/word/2010/wordprocessingInk" xmlns:wne="http://schemas.microsoft.com/office/word/2006/wordml" xmlns:wps="http://schemas.microsoft.com/office/word/2010/wordprocessingShape" mc:Ignorable="w14 w15 w16se wp14">
+<w:hdr xmlns:wpc="http://schemas.microsoft.com/office/word/2010/wordprocessingCanvas" xmlns:cx="http://schemas.microsoft.com/office/drawing/2014/chartex" xmlns:cx1="http://schemas.microsoft.com/office/drawing/2015/9/8/chartex" xmlns:cx2="http://schemas.microsoft.com/office/drawing/2015/10/21/chartex" xmlns:cx3="http://schemas.microsoft.com/office/drawing/2016/5/9/chartex" xmlns:cx4="http://schemas.microsoft.com/office/drawing/2016/5/10/chartex" xmlns:cx5="http://schemas.microsoft.com/office/drawing/2016/5/11/chartex" xmlns:cx6="http://schemas.microsoft.com/office/drawing/2016/5/12/chartex" xmlns:cx7="http://schemas.microsoft.com/office/drawing/2016/5/13/chartex" xmlns:cx8="http://schemas.microsoft.com/office/drawing/2016/5/14/chartex" xmlns:mc="http://schemas.openxmlformats.org/markup-compatibility/2006" xmlns:aink="http://schemas.microsoft.com/office/drawing/2016/ink" xmlns:am3d="http://schemas.microsoft.com/office/drawing/2017/model3d" xmlns:o="urn:schemas-microsoft-com:office:office" xmlns:r="http://schemas.openxmlformats.org/officeDocument/2006/relationships" xmlns:m="http://schemas.openxmlformats.org/officeDocument/2006/math" xmlns:v="urn:schemas-microsoft-com:vml" xmlns:wp14="http://schemas.microsoft.com/office/word/2010/wordprocessingDrawing" xmlns:wp="http://schemas.openxmlformats.org/drawingml/2006/wordprocessingDrawing" xmlns:w10="urn:schemas-microsoft-com:office:word" xmlns:w="http://schemas.openxmlformats.org/wordprocessingml/2006/main" xmlns:w14="http://schemas.microsoft.com/office/word/2010/wordml" xmlns:w15="http://schemas.microsoft.com/office/word/2012/wordml" xmlns:w16cid="http://schemas.microsoft.com/office/word/2016/wordml/cid" xmlns:w16se="http://schemas.microsoft.com/office/word/2015/wordml/symex" xmlns:wpg="http://schemas.microsoft.com/office/word/2010/wordprocessingGroup" xmlns:wpi="http://schemas.microsoft.com/office/word/2010/wordprocessingInk" xmlns:wne="http://schemas.microsoft.com/office/word/2006/wordml" xmlns:wps="http://schemas.microsoft.com/office/word/2010/wordprocessingShape" mc:Ignorable="w14 w15 w16se w16cid wp14">
   <w:p>
     <w:pPr>
       <w:pStyle w:val="Header"/>
@@ -9349,7 +8910,7 @@
 </file>
 
 <file path=word/header7.xml><?xml version="1.0" encoding="utf-8"?>
-<w:hdr xmlns:wpc="http://schemas.microsoft.com/office/word/2010/wordprocessingCanvas" xmlns:cx="http://schemas.microsoft.com/office/drawing/2014/chartex" xmlns:mc="http://schemas.openxmlformats.org/markup-compatibility/2006" xmlns:o="urn:schemas-microsoft-com:office:office" xmlns:r="http://schemas.openxmlformats.org/officeDocument/2006/relationships" xmlns:m="http://schemas.openxmlformats.org/officeDocument/2006/math" xmlns:v="urn:schemas-microsoft-com:vml" xmlns:wp14="http://schemas.microsoft.com/office/word/2010/wordprocessingDrawing" xmlns:wp="http://schemas.openxmlformats.org/drawingml/2006/wordprocessingDrawing" xmlns:w10="urn:schemas-microsoft-com:office:word" xmlns:w="http://schemas.openxmlformats.org/wordprocessingml/2006/main" xmlns:w14="http://schemas.microsoft.com/office/word/2010/wordml" xmlns:w15="http://schemas.microsoft.com/office/word/2012/wordml" xmlns:w16se="http://schemas.microsoft.com/office/word/2015/wordml/symex" xmlns:wpg="http://schemas.microsoft.com/office/word/2010/wordprocessingGroup" xmlns:wpi="http://schemas.microsoft.com/office/word/2010/wordprocessingInk" xmlns:wne="http://schemas.microsoft.com/office/word/2006/wordml" xmlns:wps="http://schemas.microsoft.com/office/word/2010/wordprocessingShape" mc:Ignorable="w14 w15 w16se wp14">
+<w:hdr xmlns:wpc="http://schemas.microsoft.com/office/word/2010/wordprocessingCanvas" xmlns:cx="http://schemas.microsoft.com/office/drawing/2014/chartex" xmlns:cx1="http://schemas.microsoft.com/office/drawing/2015/9/8/chartex" xmlns:cx2="http://schemas.microsoft.com/office/drawing/2015/10/21/chartex" xmlns:cx3="http://schemas.microsoft.com/office/drawing/2016/5/9/chartex" xmlns:cx4="http://schemas.microsoft.com/office/drawing/2016/5/10/chartex" xmlns:cx5="http://schemas.microsoft.com/office/drawing/2016/5/11/chartex" xmlns:cx6="http://schemas.microsoft.com/office/drawing/2016/5/12/chartex" xmlns:cx7="http://schemas.microsoft.com/office/drawing/2016/5/13/chartex" xmlns:cx8="http://schemas.microsoft.com/office/drawing/2016/5/14/chartex" xmlns:mc="http://schemas.openxmlformats.org/markup-compatibility/2006" xmlns:aink="http://schemas.microsoft.com/office/drawing/2016/ink" xmlns:am3d="http://schemas.microsoft.com/office/drawing/2017/model3d" xmlns:o="urn:schemas-microsoft-com:office:office" xmlns:r="http://schemas.openxmlformats.org/officeDocument/2006/relationships" xmlns:m="http://schemas.openxmlformats.org/officeDocument/2006/math" xmlns:v="urn:schemas-microsoft-com:vml" xmlns:wp14="http://schemas.microsoft.com/office/word/2010/wordprocessingDrawing" xmlns:wp="http://schemas.openxmlformats.org/drawingml/2006/wordprocessingDrawing" xmlns:w10="urn:schemas-microsoft-com:office:word" xmlns:w="http://schemas.openxmlformats.org/wordprocessingml/2006/main" xmlns:w14="http://schemas.microsoft.com/office/word/2010/wordml" xmlns:w15="http://schemas.microsoft.com/office/word/2012/wordml" xmlns:w16cid="http://schemas.microsoft.com/office/word/2016/wordml/cid" xmlns:w16se="http://schemas.microsoft.com/office/word/2015/wordml/symex" xmlns:wpg="http://schemas.microsoft.com/office/word/2010/wordprocessingGroup" xmlns:wpi="http://schemas.microsoft.com/office/word/2010/wordprocessingInk" xmlns:wne="http://schemas.microsoft.com/office/word/2006/wordml" xmlns:wps="http://schemas.microsoft.com/office/word/2010/wordprocessingShape" mc:Ignorable="w14 w15 w16se w16cid wp14">
   <w:p>
     <w:pPr>
       <w:pStyle w:val="Header"/>
@@ -9378,7 +8939,7 @@
 </file>
 
 <file path=word/header8.xml><?xml version="1.0" encoding="utf-8"?>
-<w:hdr xmlns:wpc="http://schemas.microsoft.com/office/word/2010/wordprocessingCanvas" xmlns:cx="http://schemas.microsoft.com/office/drawing/2014/chartex" xmlns:mc="http://schemas.openxmlformats.org/markup-compatibility/2006" xmlns:o="urn:schemas-microsoft-com:office:office" xmlns:r="http://schemas.openxmlformats.org/officeDocument/2006/relationships" xmlns:m="http://schemas.openxmlformats.org/officeDocument/2006/math" xmlns:v="urn:schemas-microsoft-com:vml" xmlns:wp14="http://schemas.microsoft.com/office/word/2010/wordprocessingDrawing" xmlns:wp="http://schemas.openxmlformats.org/drawingml/2006/wordprocessingDrawing" xmlns:w10="urn:schemas-microsoft-com:office:word" xmlns:w="http://schemas.openxmlformats.org/wordprocessingml/2006/main" xmlns:w14="http://schemas.microsoft.com/office/word/2010/wordml" xmlns:w15="http://schemas.microsoft.com/office/word/2012/wordml" xmlns:w16se="http://schemas.microsoft.com/office/word/2015/wordml/symex" xmlns:wpg="http://schemas.microsoft.com/office/word/2010/wordprocessingGroup" xmlns:wpi="http://schemas.microsoft.com/office/word/2010/wordprocessingInk" xmlns:wne="http://schemas.microsoft.com/office/word/2006/wordml" xmlns:wps="http://schemas.microsoft.com/office/word/2010/wordprocessingShape" mc:Ignorable="w14 w15 w16se wp14">
+<w:hdr xmlns:wpc="http://schemas.microsoft.com/office/word/2010/wordprocessingCanvas" xmlns:cx="http://schemas.microsoft.com/office/drawing/2014/chartex" xmlns:cx1="http://schemas.microsoft.com/office/drawing/2015/9/8/chartex" xmlns:cx2="http://schemas.microsoft.com/office/drawing/2015/10/21/chartex" xmlns:cx3="http://schemas.microsoft.com/office/drawing/2016/5/9/chartex" xmlns:cx4="http://schemas.microsoft.com/office/drawing/2016/5/10/chartex" xmlns:cx5="http://schemas.microsoft.com/office/drawing/2016/5/11/chartex" xmlns:cx6="http://schemas.microsoft.com/office/drawing/2016/5/12/chartex" xmlns:cx7="http://schemas.microsoft.com/office/drawing/2016/5/13/chartex" xmlns:cx8="http://schemas.microsoft.com/office/drawing/2016/5/14/chartex" xmlns:mc="http://schemas.openxmlformats.org/markup-compatibility/2006" xmlns:aink="http://schemas.microsoft.com/office/drawing/2016/ink" xmlns:am3d="http://schemas.microsoft.com/office/drawing/2017/model3d" xmlns:o="urn:schemas-microsoft-com:office:office" xmlns:r="http://schemas.openxmlformats.org/officeDocument/2006/relationships" xmlns:m="http://schemas.openxmlformats.org/officeDocument/2006/math" xmlns:v="urn:schemas-microsoft-com:vml" xmlns:wp14="http://schemas.microsoft.com/office/word/2010/wordprocessingDrawing" xmlns:wp="http://schemas.openxmlformats.org/drawingml/2006/wordprocessingDrawing" xmlns:w10="urn:schemas-microsoft-com:office:word" xmlns:w="http://schemas.openxmlformats.org/wordprocessingml/2006/main" xmlns:w14="http://schemas.microsoft.com/office/word/2010/wordml" xmlns:w15="http://schemas.microsoft.com/office/word/2012/wordml" xmlns:w16cid="http://schemas.microsoft.com/office/word/2016/wordml/cid" xmlns:w16se="http://schemas.microsoft.com/office/word/2015/wordml/symex" xmlns:wpg="http://schemas.microsoft.com/office/word/2010/wordprocessingGroup" xmlns:wpi="http://schemas.microsoft.com/office/word/2010/wordprocessingInk" xmlns:wne="http://schemas.microsoft.com/office/word/2006/wordml" xmlns:wps="http://schemas.microsoft.com/office/word/2010/wordprocessingShape" mc:Ignorable="w14 w15 w16se w16cid wp14">
   <w:p>
     <w:pPr>
       <w:pStyle w:val="Header"/>
@@ -9407,7 +8968,7 @@
 </file>
 
 <file path=word/header9.xml><?xml version="1.0" encoding="utf-8"?>
-<w:hdr xmlns:wpc="http://schemas.microsoft.com/office/word/2010/wordprocessingCanvas" xmlns:cx="http://schemas.microsoft.com/office/drawing/2014/chartex" xmlns:mc="http://schemas.openxmlformats.org/markup-compatibility/2006" xmlns:o="urn:schemas-microsoft-com:office:office" xmlns:r="http://schemas.openxmlformats.org/officeDocument/2006/relationships" xmlns:m="http://schemas.openxmlformats.org/officeDocument/2006/math" xmlns:v="urn:schemas-microsoft-com:vml" xmlns:wp14="http://schemas.microsoft.com/office/word/2010/wordprocessingDrawing" xmlns:wp="http://schemas.openxmlformats.org/drawingml/2006/wordprocessingDrawing" xmlns:w10="urn:schemas-microsoft-com:office:word" xmlns:w="http://schemas.openxmlformats.org/wordprocessingml/2006/main" xmlns:w14="http://schemas.microsoft.com/office/word/2010/wordml" xmlns:w15="http://schemas.microsoft.com/office/word/2012/wordml" xmlns:w16se="http://schemas.microsoft.com/office/word/2015/wordml/symex" xmlns:wpg="http://schemas.microsoft.com/office/word/2010/wordprocessingGroup" xmlns:wpi="http://schemas.microsoft.com/office/word/2010/wordprocessingInk" xmlns:wne="http://schemas.microsoft.com/office/word/2006/wordml" xmlns:wps="http://schemas.microsoft.com/office/word/2010/wordprocessingShape" mc:Ignorable="w14 w15 w16se wp14">
+<w:hdr xmlns:wpc="http://schemas.microsoft.com/office/word/2010/wordprocessingCanvas" xmlns:cx="http://schemas.microsoft.com/office/drawing/2014/chartex" xmlns:cx1="http://schemas.microsoft.com/office/drawing/2015/9/8/chartex" xmlns:cx2="http://schemas.microsoft.com/office/drawing/2015/10/21/chartex" xmlns:cx3="http://schemas.microsoft.com/office/drawing/2016/5/9/chartex" xmlns:cx4="http://schemas.microsoft.com/office/drawing/2016/5/10/chartex" xmlns:cx5="http://schemas.microsoft.com/office/drawing/2016/5/11/chartex" xmlns:cx6="http://schemas.microsoft.com/office/drawing/2016/5/12/chartex" xmlns:cx7="http://schemas.microsoft.com/office/drawing/2016/5/13/chartex" xmlns:cx8="http://schemas.microsoft.com/office/drawing/2016/5/14/chartex" xmlns:mc="http://schemas.openxmlformats.org/markup-compatibility/2006" xmlns:aink="http://schemas.microsoft.com/office/drawing/2016/ink" xmlns:am3d="http://schemas.microsoft.com/office/drawing/2017/model3d" xmlns:o="urn:schemas-microsoft-com:office:office" xmlns:r="http://schemas.openxmlformats.org/officeDocument/2006/relationships" xmlns:m="http://schemas.openxmlformats.org/officeDocument/2006/math" xmlns:v="urn:schemas-microsoft-com:vml" xmlns:wp14="http://schemas.microsoft.com/office/word/2010/wordprocessingDrawing" xmlns:wp="http://schemas.openxmlformats.org/drawingml/2006/wordprocessingDrawing" xmlns:w10="urn:schemas-microsoft-com:office:word" xmlns:w="http://schemas.openxmlformats.org/wordprocessingml/2006/main" xmlns:w14="http://schemas.microsoft.com/office/word/2010/wordml" xmlns:w15="http://schemas.microsoft.com/office/word/2012/wordml" xmlns:w16cid="http://schemas.microsoft.com/office/word/2016/wordml/cid" xmlns:w16se="http://schemas.microsoft.com/office/word/2015/wordml/symex" xmlns:wpg="http://schemas.microsoft.com/office/word/2010/wordprocessingGroup" xmlns:wpi="http://schemas.microsoft.com/office/word/2010/wordprocessingInk" xmlns:wne="http://schemas.microsoft.com/office/word/2006/wordml" xmlns:wps="http://schemas.microsoft.com/office/word/2010/wordprocessingShape" mc:Ignorable="w14 w15 w16se w16cid wp14">
   <w:p>
     <w:pPr>
       <w:pStyle w:val="Header"/>
@@ -9426,13 +8987,7 @@
       <w:rPr>
         <w:lang w:val="sr-Cyrl-RS"/>
       </w:rPr>
-      <w:t xml:space="preserve">Концепт </w:t>
-    </w:r>
-    <w:r>
-      <w:rPr>
-        <w:lang w:val="sr-Cyrl-RS"/>
-      </w:rPr>
-      <w:t>решења</w:t>
+      <w:t>Концепт решења</w:t>
     </w:r>
     <w:r>
       <w:t xml:space="preserve"> </w:t>
@@ -9442,7 +8997,7 @@
 </file>
 
 <file path=word/numbering.xml><?xml version="1.0" encoding="utf-8"?>
-<w:numbering xmlns:wpc="http://schemas.microsoft.com/office/word/2010/wordprocessingCanvas" xmlns:cx="http://schemas.microsoft.com/office/drawing/2014/chartex" xmlns:mc="http://schemas.openxmlformats.org/markup-compatibility/2006" xmlns:o="urn:schemas-microsoft-com:office:office" xmlns:r="http://schemas.openxmlformats.org/officeDocument/2006/relationships" xmlns:m="http://schemas.openxmlformats.org/officeDocument/2006/math" xmlns:v="urn:schemas-microsoft-com:vml" xmlns:wp14="http://schemas.microsoft.com/office/word/2010/wordprocessingDrawing" xmlns:wp="http://schemas.openxmlformats.org/drawingml/2006/wordprocessingDrawing" xmlns:w10="urn:schemas-microsoft-com:office:word" xmlns:w="http://schemas.openxmlformats.org/wordprocessingml/2006/main" xmlns:w14="http://schemas.microsoft.com/office/word/2010/wordml" xmlns:w15="http://schemas.microsoft.com/office/word/2012/wordml" xmlns:w16se="http://schemas.microsoft.com/office/word/2015/wordml/symex" xmlns:wpg="http://schemas.microsoft.com/office/word/2010/wordprocessingGroup" xmlns:wpi="http://schemas.microsoft.com/office/word/2010/wordprocessingInk" xmlns:wne="http://schemas.microsoft.com/office/word/2006/wordml" xmlns:wps="http://schemas.microsoft.com/office/word/2010/wordprocessingShape" mc:Ignorable="w14 w15 w16se wp14">
+<w:numbering xmlns:wpc="http://schemas.microsoft.com/office/word/2010/wordprocessingCanvas" xmlns:cx="http://schemas.microsoft.com/office/drawing/2014/chartex" xmlns:cx1="http://schemas.microsoft.com/office/drawing/2015/9/8/chartex" xmlns:cx2="http://schemas.microsoft.com/office/drawing/2015/10/21/chartex" xmlns:cx3="http://schemas.microsoft.com/office/drawing/2016/5/9/chartex" xmlns:cx4="http://schemas.microsoft.com/office/drawing/2016/5/10/chartex" xmlns:cx5="http://schemas.microsoft.com/office/drawing/2016/5/11/chartex" xmlns:cx6="http://schemas.microsoft.com/office/drawing/2016/5/12/chartex" xmlns:cx7="http://schemas.microsoft.com/office/drawing/2016/5/13/chartex" xmlns:cx8="http://schemas.microsoft.com/office/drawing/2016/5/14/chartex" xmlns:mc="http://schemas.openxmlformats.org/markup-compatibility/2006" xmlns:aink="http://schemas.microsoft.com/office/drawing/2016/ink" xmlns:am3d="http://schemas.microsoft.com/office/drawing/2017/model3d" xmlns:o="urn:schemas-microsoft-com:office:office" xmlns:r="http://schemas.openxmlformats.org/officeDocument/2006/relationships" xmlns:m="http://schemas.openxmlformats.org/officeDocument/2006/math" xmlns:v="urn:schemas-microsoft-com:vml" xmlns:wp14="http://schemas.microsoft.com/office/word/2010/wordprocessingDrawing" xmlns:wp="http://schemas.openxmlformats.org/drawingml/2006/wordprocessingDrawing" xmlns:w10="urn:schemas-microsoft-com:office:word" xmlns:w="http://schemas.openxmlformats.org/wordprocessingml/2006/main" xmlns:w14="http://schemas.microsoft.com/office/word/2010/wordml" xmlns:w15="http://schemas.microsoft.com/office/word/2012/wordml" xmlns:w16cid="http://schemas.microsoft.com/office/word/2016/wordml/cid" xmlns:w16se="http://schemas.microsoft.com/office/word/2015/wordml/symex" xmlns:wpg="http://schemas.microsoft.com/office/word/2010/wordprocessingGroup" xmlns:wpi="http://schemas.microsoft.com/office/word/2010/wordprocessingInk" xmlns:wne="http://schemas.microsoft.com/office/word/2006/wordml" xmlns:wps="http://schemas.microsoft.com/office/word/2010/wordprocessingShape" mc:Ignorable="w14 w15 w16se w16cid wp14">
   <w:abstractNum w:abstractNumId="0" w15:restartNumberingAfterBreak="0">
     <w:nsid w:val="00000001"/>
     <w:multiLevelType w:val="multilevel"/>
@@ -11811,7 +11366,7 @@
 </file>
 
 <file path=word/styles.xml><?xml version="1.0" encoding="utf-8"?>
-<w:styles xmlns:mc="http://schemas.openxmlformats.org/markup-compatibility/2006" xmlns:r="http://schemas.openxmlformats.org/officeDocument/2006/relationships" xmlns:w="http://schemas.openxmlformats.org/wordprocessingml/2006/main" xmlns:w14="http://schemas.microsoft.com/office/word/2010/wordml" xmlns:w15="http://schemas.microsoft.com/office/word/2012/wordml" xmlns:w16se="http://schemas.microsoft.com/office/word/2015/wordml/symex" mc:Ignorable="w14 w15 w16se">
+<w:styles xmlns:mc="http://schemas.openxmlformats.org/markup-compatibility/2006" xmlns:r="http://schemas.openxmlformats.org/officeDocument/2006/relationships" xmlns:w="http://schemas.openxmlformats.org/wordprocessingml/2006/main" xmlns:w14="http://schemas.microsoft.com/office/word/2010/wordml" xmlns:w15="http://schemas.microsoft.com/office/word/2012/wordml" xmlns:w16cid="http://schemas.microsoft.com/office/word/2016/wordml/cid" xmlns:w16se="http://schemas.microsoft.com/office/word/2015/wordml/symex" mc:Ignorable="w14 w15 w16se w16cid">
   <w:docDefaults>
     <w:rPrDefault>
       <w:rPr>
@@ -11821,7 +11376,7 @@
     </w:rPrDefault>
     <w:pPrDefault/>
   </w:docDefaults>
-  <w:latentStyles w:defLockedState="0" w:defUIPriority="0" w:defSemiHidden="0" w:defUnhideWhenUsed="0" w:defQFormat="0" w:count="371">
+  <w:latentStyles w:defLockedState="0" w:defUIPriority="0" w:defSemiHidden="0" w:defUnhideWhenUsed="0" w:defQFormat="0" w:count="377">
     <w:lsdException w:name="Normal" w:qFormat="1"/>
     <w:lsdException w:name="heading 1" w:qFormat="1"/>
     <w:lsdException w:name="heading 2" w:qFormat="1"/>
@@ -11844,9 +11399,13 @@
     <w:lsdException w:name="Hyperlink" w:uiPriority="99"/>
     <w:lsdException w:name="Strong" w:qFormat="1"/>
     <w:lsdException w:name="Emphasis" w:qFormat="1"/>
+    <w:lsdException w:name="HTML Definition" w:semiHidden="1" w:unhideWhenUsed="1"/>
     <w:lsdException w:name="Normal Table" w:semiHidden="1" w:unhideWhenUsed="1"/>
-    <w:lsdException w:name="annotation subject" w:uiPriority="99"/>
-    <w:lsdException w:name="No List" w:uiPriority="99"/>
+    <w:lsdException w:name="annotation subject" w:semiHidden="1" w:uiPriority="99" w:unhideWhenUsed="1"/>
+    <w:lsdException w:name="No List" w:semiHidden="1" w:uiPriority="99" w:unhideWhenUsed="1"/>
+    <w:lsdException w:name="Outline List 1" w:semiHidden="1" w:unhideWhenUsed="1"/>
+    <w:lsdException w:name="Outline List 2" w:semiHidden="1" w:unhideWhenUsed="1"/>
+    <w:lsdException w:name="Outline List 3" w:semiHidden="1" w:unhideWhenUsed="1"/>
     <w:lsdException w:name="Table Simple 1" w:semiHidden="1" w:unhideWhenUsed="1"/>
     <w:lsdException w:name="Table Simple 2" w:semiHidden="1" w:unhideWhenUsed="1"/>
     <w:lsdException w:name="Table Simple 3" w:semiHidden="1" w:unhideWhenUsed="1"/>
@@ -11883,13 +11442,10 @@
     <w:lsdException w:name="Table 3D effects 3" w:semiHidden="1" w:unhideWhenUsed="1"/>
     <w:lsdException w:name="Table Contemporary" w:semiHidden="1" w:unhideWhenUsed="1"/>
     <w:lsdException w:name="Table Elegant" w:semiHidden="1" w:unhideWhenUsed="1"/>
-    <w:lsdException w:name="Table Professional" w:semiHidden="1" w:unhideWhenUsed="1"/>
     <w:lsdException w:name="Table Subtle 1" w:semiHidden="1" w:unhideWhenUsed="1"/>
     <w:lsdException w:name="Table Subtle 2" w:semiHidden="1" w:unhideWhenUsed="1"/>
-    <w:lsdException w:name="Table Web 1" w:semiHidden="1" w:unhideWhenUsed="1"/>
-    <w:lsdException w:name="Table Web 2" w:semiHidden="1" w:unhideWhenUsed="1"/>
     <w:lsdException w:name="Table Web 3" w:semiHidden="1" w:unhideWhenUsed="1"/>
-    <w:lsdException w:name="Balloon Text" w:uiPriority="99"/>
+    <w:lsdException w:name="Balloon Text" w:semiHidden="1" w:uiPriority="99" w:unhideWhenUsed="1"/>
     <w:lsdException w:name="Table Grid" w:uiPriority="59"/>
     <w:lsdException w:name="Table Theme" w:semiHidden="1" w:unhideWhenUsed="1"/>
     <w:lsdException w:name="Placeholder Text" w:semiHidden="1" w:uiPriority="99"/>
@@ -12107,6 +11663,12 @@
     <w:lsdException w:name="List Table 5 Dark Accent 6" w:uiPriority="50"/>
     <w:lsdException w:name="List Table 6 Colorful Accent 6" w:uiPriority="51"/>
     <w:lsdException w:name="List Table 7 Colorful Accent 6" w:uiPriority="52"/>
+    <w:lsdException w:name="Mention" w:semiHidden="1" w:uiPriority="99" w:unhideWhenUsed="1"/>
+    <w:lsdException w:name="Smart Hyperlink" w:semiHidden="1" w:uiPriority="99" w:unhideWhenUsed="1"/>
+    <w:lsdException w:name="Hashtag" w:semiHidden="1" w:uiPriority="99" w:unhideWhenUsed="1"/>
+    <w:lsdException w:name="Unresolved Mention" w:semiHidden="1" w:uiPriority="99" w:unhideWhenUsed="1"/>
+    <w:lsdException w:name="Smart Link" w:semiHidden="1" w:uiPriority="99" w:unhideWhenUsed="1"/>
+    <w:lsdException w:name="Smart Link Error" w:semiHidden="1" w:uiPriority="99" w:unhideWhenUsed="1"/>
   </w:latentStyles>
   <w:style w:type="paragraph" w:default="1" w:styleId="Normal">
     <w:name w:val="Normal"/>
@@ -12327,7 +11889,6 @@
   <w:style w:type="character" w:default="1" w:styleId="DefaultParagraphFont">
     <w:name w:val="Default Paragraph Font"/>
     <w:uiPriority w:val="1"/>
-    <w:semiHidden/>
     <w:unhideWhenUsed/>
   </w:style>
   <w:style w:type="table" w:default="1" w:styleId="TableNormal">
@@ -13159,6 +12720,14 @@
       <w:lang w:eastAsia="ar-SA"/>
     </w:rPr>
   </w:style>
+  <w:style w:type="paragraph" w:styleId="Bibliography">
+    <w:name w:val="Bibliography"/>
+    <w:basedOn w:val="Normal"/>
+    <w:next w:val="Normal"/>
+    <w:uiPriority w:val="37"/>
+    <w:unhideWhenUsed/>
+    <w:rsid w:val="00E61FE2"/>
+  </w:style>
 </w:styles>
 </file>
 
@@ -13424,11 +12993,109 @@
 </file>
 
 <file path=customXml/item1.xml><?xml version="1.0" encoding="utf-8"?>
-<b:Sources xmlns:b="http://schemas.openxmlformats.org/officeDocument/2006/bibliography" xmlns="http://schemas.openxmlformats.org/officeDocument/2006/bibliography" SelectedStyle="\APA.XSL" StyleName="APA"/>
+<b:Sources xmlns:b="http://schemas.openxmlformats.org/officeDocument/2006/bibliography" xmlns="http://schemas.openxmlformats.org/officeDocument/2006/bibliography" SelectedStyle="\IEEE2006OfficeOnline.xsl" StyleName="IEEE" Version="2006">
+  <b:Source>
+    <b:Tag>Zha14</b:Tag>
+    <b:SourceType>JournalArticle</b:SourceType>
+    <b:Guid>{6455EDCE-4CE5-41AA-888F-748656A7FDFF}</b:Guid>
+    <b:Title>A surround view camera solution for embedded systems</b:Title>
+    <b:Year>2014</b:Year>
+    <b:JournalName>IEEE Conference on Computer Vision and Pattern Recognition Workshops</b:JournalName>
+    <b:Author>
+      <b:Author>
+        <b:NameList>
+          <b:Person>
+            <b:Last>Zhang</b:Last>
+            <b:First>Buyue</b:First>
+          </b:Person>
+          <b:Person>
+            <b:Last>Appia</b:Last>
+            <b:First>Vikram</b:First>
+          </b:Person>
+          <b:Person>
+            <b:Last>Pekkucuksen</b:Last>
+            <b:First>Ibrahim</b:First>
+          </b:Person>
+          <b:Person>
+            <b:Last>Batur</b:Last>
+            <b:First>Aziz Umit</b:First>
+          </b:Person>
+          <b:Person>
+            <b:Last>Shastry</b:Last>
+            <b:First>Pavan</b:First>
+          </b:Person>
+          <b:Person>
+            <b:Last>Liu</b:Last>
+            <b:First>Stanley</b:First>
+          </b:Person>
+          <b:Person>
+            <b:Last>Sivasankaran</b:Last>
+            <b:First>Shiju</b:First>
+          </b:Person>
+          <b:Person>
+            <b:Last>Chitnis</b:Last>
+            <b:First>Kedar</b:First>
+          </b:Person>
+          <b:Person>
+            <b:Last>Liu</b:Last>
+            <b:First>Yucheng </b:First>
+          </b:Person>
+        </b:NameList>
+      </b:Author>
+    </b:Author>
+    <b:RefOrder>2</b:RefOrder>
+  </b:Source>
+  <b:Source>
+    <b:Tag>Lee05</b:Tag>
+    <b:SourceType>JournalArticle</b:SourceType>
+    <b:Guid>{09D71CC9-4C16-4C2F-AC67-6B13CE1DA38A}</b:Guid>
+    <b:Title>Evaluation of automotive forward collision warning andcollision avoidance algorithms</b:Title>
+    <b:JournalName>Vehicle System Dynamics</b:JournalName>
+    <b:Year>2005</b:Year>
+    <b:Pages>735-751</b:Pages>
+    <b:Volume>43</b:Volume>
+    <b:Issue>10</b:Issue>
+    <b:Author>
+      <b:Author>
+        <b:NameList>
+          <b:Person>
+            <b:Last>Lee</b:Last>
+            <b:First>K</b:First>
+          </b:Person>
+          <b:Person>
+            <b:Last>Peng</b:Last>
+            <b:First>Huei </b:First>
+          </b:Person>
+        </b:NameList>
+      </b:Author>
+    </b:Author>
+    <b:RefOrder>3</b:RefOrder>
+  </b:Source>
+  <b:Source>
+    <b:Tag>Deb18</b:Tag>
+    <b:SourceType>ConferenceProceedings</b:SourceType>
+    <b:Guid>{65F8C9C1-A7C3-4CDD-9A8A-132BD85AB655}</b:Guid>
+    <b:Title>Overview of the 2nd Edition of ISO 26262: Functional Safety – Road Vehicles</b:Title>
+    <b:Year>2018</b:Year>
+    <b:Author>
+      <b:Author>
+        <b:NameList>
+          <b:Person>
+            <b:Last>Debouk</b:Last>
+            <b:First>Rami </b:First>
+          </b:Person>
+        </b:NameList>
+      </b:Author>
+    </b:Author>
+    <b:ConferenceName>36th International System Safety Conference</b:ConferenceName>
+    <b:City> Phoenix, AZ </b:City>
+    <b:RefOrder>1</b:RefOrder>
+  </b:Source>
+</b:Sources>
 </file>
 
 <file path=customXml/itemProps1.xml><?xml version="1.0" encoding="utf-8"?>
-<ds:datastoreItem xmlns:ds="http://schemas.openxmlformats.org/officeDocument/2006/customXml" ds:itemID="{CC271811-ACAA-4501-BA2B-A9C86B0FF229}">
+<ds:datastoreItem xmlns:ds="http://schemas.openxmlformats.org/officeDocument/2006/customXml" ds:itemID="{0308FBEF-6F65-4A51-AA6A-80B10993A1E6}">
   <ds:schemaRefs>
     <ds:schemaRef ds:uri="http://schemas.openxmlformats.org/officeDocument/2006/bibliography"/>
   </ds:schemaRefs>

</xml_diff>

<commit_message>
Finished Autosar Classic chapter
</commit_message>
<xml_diff>
--- a/Msc-e28-2018.docx
+++ b/Msc-e28-2018.docx
@@ -6129,6 +6129,8 @@
         </w:rPr>
       </w:pPr>
     </w:p>
+    <w:bookmarkStart w:id="0" w:name="_GoBack"/>
+    <w:bookmarkEnd w:id="0"/>
     <w:p>
       <w:pPr>
         <w:pStyle w:val="TOC1"/>
@@ -6158,7 +6160,7 @@
         </w:rPr>
         <w:fldChar w:fldCharType="separate"/>
       </w:r>
-      <w:hyperlink w:anchor="_Toc19563423" w:history="1">
+      <w:hyperlink w:anchor="_Toc19565382" w:history="1">
         <w:r>
           <w:rPr>
             <w:rStyle w:val="Hyperlink"/>
@@ -6203,7 +6205,7 @@
             <w:noProof/>
             <w:webHidden/>
           </w:rPr>
-          <w:instrText xml:space="preserve"> PAGEREF _Toc19563423 \h </w:instrText>
+          <w:instrText xml:space="preserve"> PAGEREF _Toc19565382 \h </w:instrText>
         </w:r>
         <w:r>
           <w:rPr>
@@ -6245,7 +6247,7 @@
           <w:lang w:val="en-US"/>
         </w:rPr>
       </w:pPr>
-      <w:hyperlink w:anchor="_Toc19563424" w:history="1">
+      <w:hyperlink w:anchor="_Toc19565383" w:history="1">
         <w:r>
           <w:rPr>
             <w:rStyle w:val="Hyperlink"/>
@@ -6290,7 +6292,7 @@
             <w:noProof/>
             <w:webHidden/>
           </w:rPr>
-          <w:instrText xml:space="preserve"> PAGEREF _Toc19563424 \h </w:instrText>
+          <w:instrText xml:space="preserve"> PAGEREF _Toc19565383 \h </w:instrText>
         </w:r>
         <w:r>
           <w:rPr>
@@ -6335,7 +6337,7 @@
           <w:szCs w:val="22"/>
         </w:rPr>
       </w:pPr>
-      <w:hyperlink w:anchor="_Toc19563425" w:history="1">
+      <w:hyperlink w:anchor="_Toc19565384" w:history="1">
         <w:r>
           <w:rPr>
             <w:rStyle w:val="Hyperlink"/>
@@ -6382,7 +6384,7 @@
             <w:noProof/>
             <w:webHidden/>
           </w:rPr>
-          <w:instrText xml:space="preserve"> PAGEREF _Toc19563425 \h </w:instrText>
+          <w:instrText xml:space="preserve"> PAGEREF _Toc19565384 \h </w:instrText>
         </w:r>
         <w:r>
           <w:rPr>
@@ -6427,7 +6429,7 @@
           <w:szCs w:val="22"/>
         </w:rPr>
       </w:pPr>
-      <w:hyperlink w:anchor="_Toc19563426" w:history="1">
+      <w:hyperlink w:anchor="_Toc19565385" w:history="1">
         <w:r>
           <w:rPr>
             <w:rStyle w:val="Hyperlink"/>
@@ -6494,7 +6496,7 @@
             <w:noProof/>
             <w:webHidden/>
           </w:rPr>
-          <w:instrText xml:space="preserve"> PAGEREF _Toc19563426 \h </w:instrText>
+          <w:instrText xml:space="preserve"> PAGEREF _Toc19565385 \h </w:instrText>
         </w:r>
         <w:r>
           <w:rPr>
@@ -6527,6 +6529,97 @@
     </w:p>
     <w:p>
       <w:pPr>
+        <w:pStyle w:val="TOC3"/>
+        <w:tabs>
+          <w:tab w:val="left" w:pos="1667"/>
+          <w:tab w:val="right" w:leader="dot" w:pos="9062"/>
+        </w:tabs>
+        <w:rPr>
+          <w:rFonts w:asciiTheme="minorHAnsi" w:eastAsiaTheme="minorEastAsia" w:hAnsiTheme="minorHAnsi" w:cstheme="minorBidi"/>
+          <w:noProof/>
+          <w:sz w:val="22"/>
+          <w:szCs w:val="22"/>
+        </w:rPr>
+      </w:pPr>
+      <w:hyperlink w:anchor="_Toc19565386" w:history="1">
+        <w:r>
+          <w:rPr>
+            <w:rStyle w:val="Hyperlink"/>
+            <w:noProof/>
+            <w:lang w:val="sr-Cyrl-RS"/>
+          </w:rPr>
+          <w:t>2.1.2</w:t>
+        </w:r>
+        <w:r>
+          <w:rPr>
+            <w:rFonts w:asciiTheme="minorHAnsi" w:eastAsiaTheme="minorEastAsia" w:hAnsiTheme="minorHAnsi" w:cstheme="minorBidi"/>
+            <w:noProof/>
+            <w:sz w:val="22"/>
+            <w:szCs w:val="22"/>
+          </w:rPr>
+          <w:tab/>
+        </w:r>
+        <w:r>
+          <w:rPr>
+            <w:rStyle w:val="Hyperlink"/>
+            <w:i/>
+            <w:iCs/>
+            <w:noProof/>
+          </w:rPr>
+          <w:t>AUTOSAR Adaptive</w:t>
+        </w:r>
+        <w:r>
+          <w:rPr>
+            <w:noProof/>
+            <w:webHidden/>
+          </w:rPr>
+          <w:tab/>
+        </w:r>
+        <w:r>
+          <w:rPr>
+            <w:noProof/>
+            <w:webHidden/>
+          </w:rPr>
+          <w:fldChar w:fldCharType="begin"/>
+        </w:r>
+        <w:r>
+          <w:rPr>
+            <w:noProof/>
+            <w:webHidden/>
+          </w:rPr>
+          <w:instrText xml:space="preserve"> PAGEREF _Toc19565386 \h </w:instrText>
+        </w:r>
+        <w:r>
+          <w:rPr>
+            <w:noProof/>
+            <w:webHidden/>
+          </w:rPr>
+        </w:r>
+        <w:r>
+          <w:rPr>
+            <w:noProof/>
+            <w:webHidden/>
+          </w:rPr>
+          <w:fldChar w:fldCharType="separate"/>
+        </w:r>
+        <w:r>
+          <w:rPr>
+            <w:noProof/>
+            <w:webHidden/>
+          </w:rPr>
+          <w:t>6</w:t>
+        </w:r>
+        <w:r>
+          <w:rPr>
+            <w:noProof/>
+            <w:webHidden/>
+          </w:rPr>
+          <w:fldChar w:fldCharType="end"/>
+        </w:r>
+      </w:hyperlink>
+    </w:p>
+    <w:p>
+      <w:pPr>
         <w:pStyle w:val="TOC1"/>
         <w:rPr>
           <w:rFonts w:asciiTheme="minorHAnsi" w:eastAsiaTheme="minorEastAsia" w:hAnsiTheme="minorHAnsi" w:cstheme="minorBidi"/>
@@ -6536,7 +6629,7 @@
           <w:lang w:val="en-US"/>
         </w:rPr>
       </w:pPr>
-      <w:hyperlink w:anchor="_Toc19563427" w:history="1">
+      <w:hyperlink w:anchor="_Toc19565387" w:history="1">
         <w:r>
           <w:rPr>
             <w:rStyle w:val="Hyperlink"/>
@@ -6582,111 +6675,7 @@
             <w:noProof/>
             <w:webHidden/>
           </w:rPr>
-          <w:instrText xml:space="preserve"> PAGEREF _Toc19563427 \h </w:instrText>
-        </w:r>
-        <w:r>
-          <w:rPr>
-            <w:noProof/>
-            <w:webHidden/>
-          </w:rPr>
-        </w:r>
-        <w:r>
-          <w:rPr>
-            <w:noProof/>
-            <w:webHidden/>
-          </w:rPr>
-          <w:fldChar w:fldCharType="separate"/>
-        </w:r>
-        <w:r>
-          <w:rPr>
-            <w:noProof/>
-            <w:webHidden/>
-          </w:rPr>
-          <w:t>6</w:t>
-        </w:r>
-        <w:r>
-          <w:rPr>
-            <w:noProof/>
-            <w:webHidden/>
-          </w:rPr>
-          <w:fldChar w:fldCharType="end"/>
-        </w:r>
-      </w:hyperlink>
-    </w:p>
-    <w:p>
-      <w:pPr>
-        <w:pStyle w:val="TOC1"/>
-        <w:rPr>
-          <w:rFonts w:asciiTheme="minorHAnsi" w:eastAsiaTheme="minorEastAsia" w:hAnsiTheme="minorHAnsi" w:cstheme="minorBidi"/>
-          <w:noProof/>
-          <w:sz w:val="22"/>
-          <w:szCs w:val="22"/>
-          <w:lang w:val="en-US"/>
-        </w:rPr>
-      </w:pPr>
-      <w:hyperlink w:anchor="_Toc19563428" w:history="1">
-        <w:r>
-          <w:rPr>
-            <w:rStyle w:val="Hyperlink"/>
-            <w:noProof/>
-            <w:lang w:val="sr-Latn-CS"/>
-          </w:rPr>
-          <w:t>4.</w:t>
-        </w:r>
-        <w:r>
-          <w:rPr>
-            <w:rFonts w:asciiTheme="minorHAnsi" w:eastAsiaTheme="minorEastAsia" w:hAnsiTheme="minorHAnsi" w:cstheme="minorBidi"/>
-            <w:noProof/>
-            <w:sz w:val="22"/>
-            <w:szCs w:val="22"/>
-            <w:lang w:val="en-US"/>
-          </w:rPr>
-          <w:tab/>
-        </w:r>
-        <w:r>
-          <w:rPr>
-            <w:rStyle w:val="Hyperlink"/>
-            <w:noProof/>
-            <w:lang w:val="sr-Cyrl-RS"/>
-          </w:rPr>
-          <w:t>Програмско</w:t>
-        </w:r>
-        <w:r>
-          <w:rPr>
-            <w:rStyle w:val="Hyperlink"/>
-            <w:noProof/>
-            <w:lang w:val="sr-Cyrl-RS"/>
-          </w:rPr>
-          <w:t xml:space="preserve"> </w:t>
-        </w:r>
-        <w:r>
-          <w:rPr>
-            <w:rStyle w:val="Hyperlink"/>
-            <w:noProof/>
-            <w:lang w:val="sr-Cyrl-RS"/>
-          </w:rPr>
-          <w:t>решење</w:t>
-        </w:r>
-        <w:r>
-          <w:rPr>
-            <w:noProof/>
-            <w:webHidden/>
-          </w:rPr>
-          <w:tab/>
-        </w:r>
-        <w:r>
-          <w:rPr>
-            <w:noProof/>
-            <w:webHidden/>
-          </w:rPr>
-          <w:fldChar w:fldCharType="begin"/>
-        </w:r>
-        <w:r>
-          <w:rPr>
-            <w:noProof/>
-            <w:webHidden/>
-          </w:rPr>
-          <w:instrText xml:space="preserve"> PAGEREF _Toc19563428 \h </w:instrText>
+          <w:instrText xml:space="preserve"> PAGEREF _Toc19565387 \h </w:instrText>
         </w:r>
         <w:r>
           <w:rPr>
@@ -6728,7 +6717,95 @@
           <w:lang w:val="en-US"/>
         </w:rPr>
       </w:pPr>
-      <w:hyperlink w:anchor="_Toc19563429" w:history="1">
+      <w:hyperlink w:anchor="_Toc19565388" w:history="1">
+        <w:r>
+          <w:rPr>
+            <w:rStyle w:val="Hyperlink"/>
+            <w:noProof/>
+            <w:lang w:val="sr-Latn-CS"/>
+          </w:rPr>
+          <w:t>4.</w:t>
+        </w:r>
+        <w:r>
+          <w:rPr>
+            <w:rFonts w:asciiTheme="minorHAnsi" w:eastAsiaTheme="minorEastAsia" w:hAnsiTheme="minorHAnsi" w:cstheme="minorBidi"/>
+            <w:noProof/>
+            <w:sz w:val="22"/>
+            <w:szCs w:val="22"/>
+            <w:lang w:val="en-US"/>
+          </w:rPr>
+          <w:tab/>
+        </w:r>
+        <w:r>
+          <w:rPr>
+            <w:rStyle w:val="Hyperlink"/>
+            <w:noProof/>
+            <w:lang w:val="sr-Cyrl-RS"/>
+          </w:rPr>
+          <w:t>Програмско решење</w:t>
+        </w:r>
+        <w:r>
+          <w:rPr>
+            <w:noProof/>
+            <w:webHidden/>
+          </w:rPr>
+          <w:tab/>
+        </w:r>
+        <w:r>
+          <w:rPr>
+            <w:noProof/>
+            <w:webHidden/>
+          </w:rPr>
+          <w:fldChar w:fldCharType="begin"/>
+        </w:r>
+        <w:r>
+          <w:rPr>
+            <w:noProof/>
+            <w:webHidden/>
+          </w:rPr>
+          <w:instrText xml:space="preserve"> PAGEREF _Toc19565388 \h </w:instrText>
+        </w:r>
+        <w:r>
+          <w:rPr>
+            <w:noProof/>
+            <w:webHidden/>
+          </w:rPr>
+        </w:r>
+        <w:r>
+          <w:rPr>
+            <w:noProof/>
+            <w:webHidden/>
+          </w:rPr>
+          <w:fldChar w:fldCharType="separate"/>
+        </w:r>
+        <w:r>
+          <w:rPr>
+            <w:noProof/>
+            <w:webHidden/>
+          </w:rPr>
+          <w:t>8</w:t>
+        </w:r>
+        <w:r>
+          <w:rPr>
+            <w:noProof/>
+            <w:webHidden/>
+          </w:rPr>
+          <w:fldChar w:fldCharType="end"/>
+        </w:r>
+      </w:hyperlink>
+    </w:p>
+    <w:p>
+      <w:pPr>
+        <w:pStyle w:val="TOC1"/>
+        <w:rPr>
+          <w:rFonts w:asciiTheme="minorHAnsi" w:eastAsiaTheme="minorEastAsia" w:hAnsiTheme="minorHAnsi" w:cstheme="minorBidi"/>
+          <w:noProof/>
+          <w:sz w:val="22"/>
+          <w:szCs w:val="22"/>
+          <w:lang w:val="en-US"/>
+        </w:rPr>
+      </w:pPr>
+      <w:hyperlink w:anchor="_Toc19565389" w:history="1">
         <w:r>
           <w:rPr>
             <w:rStyle w:val="Hyperlink"/>
@@ -6773,7 +6850,7 @@
             <w:noProof/>
             <w:webHidden/>
           </w:rPr>
-          <w:instrText xml:space="preserve"> PAGEREF _Toc19563429 \h </w:instrText>
+          <w:instrText xml:space="preserve"> PAGEREF _Toc19565389 \h </w:instrText>
         </w:r>
         <w:r>
           <w:rPr>
@@ -6793,7 +6870,7 @@
             <w:noProof/>
             <w:webHidden/>
           </w:rPr>
-          <w:t>8</w:t>
+          <w:t>9</w:t>
         </w:r>
         <w:r>
           <w:rPr>
@@ -6815,7 +6892,7 @@
           <w:lang w:val="en-US"/>
         </w:rPr>
       </w:pPr>
-      <w:hyperlink w:anchor="_Toc19563430" w:history="1">
+      <w:hyperlink w:anchor="_Toc19565390" w:history="1">
         <w:r>
           <w:rPr>
             <w:rStyle w:val="Hyperlink"/>
@@ -6860,7 +6937,7 @@
             <w:noProof/>
             <w:webHidden/>
           </w:rPr>
-          <w:instrText xml:space="preserve"> PAGEREF _Toc19563430 \h </w:instrText>
+          <w:instrText xml:space="preserve"> PAGEREF _Toc19565390 \h </w:instrText>
         </w:r>
         <w:r>
           <w:rPr>
@@ -6880,7 +6957,7 @@
             <w:noProof/>
             <w:webHidden/>
           </w:rPr>
-          <w:t>9</w:t>
+          <w:t>10</w:t>
         </w:r>
         <w:r>
           <w:rPr>
@@ -6902,7 +6979,7 @@
           <w:lang w:val="en-US"/>
         </w:rPr>
       </w:pPr>
-      <w:hyperlink w:anchor="_Toc19563431" w:history="1">
+      <w:hyperlink w:anchor="_Toc19565391" w:history="1">
         <w:r>
           <w:rPr>
             <w:rStyle w:val="Hyperlink"/>
@@ -6947,7 +7024,7 @@
             <w:noProof/>
             <w:webHidden/>
           </w:rPr>
-          <w:instrText xml:space="preserve"> PAGEREF _Toc19563431 \h </w:instrText>
+          <w:instrText xml:space="preserve"> PAGEREF _Toc19565391 \h </w:instrText>
         </w:r>
         <w:r>
           <w:rPr>
@@ -6967,7 +7044,7 @@
             <w:noProof/>
             <w:webHidden/>
           </w:rPr>
-          <w:t>10</w:t>
+          <w:t>11</w:t>
         </w:r>
         <w:r>
           <w:rPr>
@@ -7049,8 +7126,6 @@
           <w:lang w:val="sr-Cyrl-RS"/>
         </w:rPr>
       </w:pPr>
-      <w:bookmarkStart w:id="0" w:name="_GoBack"/>
-      <w:bookmarkEnd w:id="0"/>
     </w:p>
     <w:p>
       <w:pPr>
@@ -7766,6 +7841,106 @@
           <w:bCs/>
           <w:lang w:val="sr-Latn-RS"/>
         </w:rPr>
+        <w:t>RTOS</w:t>
+      </w:r>
+      <w:r>
+        <w:rPr>
+          <w:i/>
+          <w:iCs/>
+          <w:lang w:val="sr-Latn-RS"/>
+        </w:rPr>
+        <w:t xml:space="preserve"> </w:t>
+      </w:r>
+      <w:r>
+        <w:rPr>
+          <w:i/>
+          <w:iCs/>
+          <w:lang w:val="sr-Latn-RS"/>
+        </w:rPr>
+        <w:t xml:space="preserve"> - </w:t>
+      </w:r>
+      <w:r>
+        <w:rPr>
+          <w:b/>
+          <w:bCs/>
+          <w:lang w:val="sr-Latn-RS"/>
+        </w:rPr>
+        <w:t>R</w:t>
+      </w:r>
+      <w:r>
+        <w:rPr>
+          <w:lang w:val="sr-Latn-RS"/>
+        </w:rPr>
+        <w:t>eal-</w:t>
+      </w:r>
+      <w:r>
+        <w:rPr>
+          <w:b/>
+          <w:bCs/>
+          <w:lang w:val="sr-Latn-RS"/>
+        </w:rPr>
+        <w:t>t</w:t>
+      </w:r>
+      <w:r>
+        <w:rPr>
+          <w:lang w:val="sr-Latn-RS"/>
+        </w:rPr>
+        <w:t xml:space="preserve">ime </w:t>
+      </w:r>
+      <w:r>
+        <w:rPr>
+          <w:b/>
+          <w:bCs/>
+          <w:lang w:val="sr-Latn-RS"/>
+        </w:rPr>
+        <w:t>o</w:t>
+      </w:r>
+      <w:r>
+        <w:rPr>
+          <w:lang w:val="sr-Latn-RS"/>
+        </w:rPr>
+        <w:t xml:space="preserve">perating </w:t>
+      </w:r>
+      <w:r>
+        <w:rPr>
+          <w:b/>
+          <w:bCs/>
+          <w:lang w:val="sr-Latn-RS"/>
+        </w:rPr>
+        <w:t>s</w:t>
+      </w:r>
+      <w:r>
+        <w:rPr>
+          <w:lang w:val="sr-Latn-RS"/>
+        </w:rPr>
+        <w:t>ystem</w:t>
+      </w:r>
+      <w:r>
+        <w:rPr>
+          <w:lang w:val="sr-Latn-RS"/>
+        </w:rPr>
+        <w:t xml:space="preserve"> – </w:t>
+      </w:r>
+      <w:r>
+        <w:rPr>
+          <w:lang w:val="sr-Cyrl-RS"/>
+        </w:rPr>
+        <w:t>оперативни систем за рад у реалном времену</w:t>
+      </w:r>
+    </w:p>
+    <w:p>
+      <w:pPr>
+        <w:ind w:left="567" w:firstLine="0"/>
+        <w:rPr>
+          <w:lang w:val="sr-Cyrl-RS"/>
+        </w:rPr>
+      </w:pPr>
+      <w:r>
+        <w:rPr>
+          <w:b/>
+          <w:bCs/>
+          <w:lang w:val="sr-Latn-RS"/>
+        </w:rPr>
         <w:t>SoC</w:t>
       </w:r>
       <w:r>
@@ -7876,7 +8051,7 @@
       <w:pPr>
         <w:pStyle w:val="Heading1"/>
       </w:pPr>
-      <w:bookmarkStart w:id="1" w:name="_Toc19563423"/>
+      <w:bookmarkStart w:id="1" w:name="_Toc19565382"/>
       <w:r>
         <w:rPr>
           <w:lang w:val="sr-Cyrl-RS"/>
@@ -8953,7 +9128,7 @@
       <w:pPr>
         <w:pStyle w:val="Heading1"/>
       </w:pPr>
-      <w:bookmarkStart w:id="2" w:name="_Toc19563424"/>
+      <w:bookmarkStart w:id="2" w:name="_Toc19565383"/>
       <w:r>
         <w:rPr>
           <w:lang w:val="sr-Cyrl-RS"/>
@@ -9027,7 +9202,7 @@
           <w:lang w:val="sr-Cyrl-RS"/>
         </w:rPr>
       </w:pPr>
-      <w:bookmarkStart w:id="3" w:name="_Toc19563425"/>
+      <w:bookmarkStart w:id="3" w:name="_Toc19565384"/>
       <w:r>
         <w:rPr>
           <w:i/>
@@ -9088,6 +9263,7 @@
           <w:id w:val="-1849476830"/>
           <w:citation/>
         </w:sdtPr>
+        <w:sdtEndPr/>
         <w:sdtContent>
           <w:r>
             <w:rPr>
@@ -9474,45 +9650,25 @@
       <w:r>
         <w:t xml:space="preserve"> </w:t>
       </w:r>
-      <w:r>
-        <w:fldChar w:fldCharType="begin"/>
-      </w:r>
-      <w:r>
-        <w:instrText xml:space="preserve"> STYLEREF 1 \s </w:instrText>
-      </w:r>
-      <w:r>
-        <w:fldChar w:fldCharType="separate"/>
-      </w:r>
-      <w:r>
-        <w:rPr>
-          <w:noProof/>
-        </w:rPr>
-        <w:t>2</w:t>
-      </w:r>
-      <w:r>
-        <w:fldChar w:fldCharType="end"/>
-      </w:r>
+      <w:fldSimple w:instr=" STYLEREF 1 \s ">
+        <w:r>
+          <w:rPr>
+            <w:noProof/>
+          </w:rPr>
+          <w:t>2</w:t>
+        </w:r>
+      </w:fldSimple>
       <w:r>
         <w:t>.</w:t>
       </w:r>
-      <w:r>
-        <w:fldChar w:fldCharType="begin"/>
-      </w:r>
-      <w:r>
-        <w:instrText xml:space="preserve"> SEQ Слика \* ARABIC \s 1 </w:instrText>
-      </w:r>
-      <w:r>
-        <w:fldChar w:fldCharType="separate"/>
-      </w:r>
-      <w:r>
-        <w:rPr>
-          <w:noProof/>
-        </w:rPr>
-        <w:t>1</w:t>
-      </w:r>
-      <w:r>
-        <w:fldChar w:fldCharType="end"/>
-      </w:r>
+      <w:fldSimple w:instr=" SEQ Слика \* ARABIC \s 1 ">
+        <w:r>
+          <w:rPr>
+            <w:noProof/>
+          </w:rPr>
+          <w:t>1</w:t>
+        </w:r>
+      </w:fldSimple>
       <w:r>
         <w:rPr>
           <w:lang w:val="sr-Cyrl-RS"/>
@@ -9620,7 +9776,7 @@
           <w:lang w:val="sr-Latn-RS"/>
         </w:rPr>
       </w:pPr>
-      <w:bookmarkStart w:id="5" w:name="_Toc19563426"/>
+      <w:bookmarkStart w:id="5" w:name="_Toc19565385"/>
       <w:r>
         <w:rPr>
           <w:i/>
@@ -9647,6 +9803,183 @@
     </w:p>
     <w:p>
       <w:pPr>
+        <w:rPr>
+          <w:lang w:val="sr-Cyrl-RS"/>
+        </w:rPr>
+      </w:pPr>
+      <w:r>
+        <w:rPr>
+          <w:lang w:val="sr-Cyrl-RS"/>
+        </w:rPr>
+        <w:t xml:space="preserve">Овај стандард представља првобитну платформу коју је оформљени конзорцијум створио. Циљна хардверска платформа подразумева микроконтролерске јединице које имају малу процесорску моћ, ограничене меморијске ресурсе. На оваквим платформама извршава се оперативни систем  за рад у реалном времену (енг. </w:t>
+      </w:r>
+      <w:bookmarkStart w:id="6" w:name="_Hlk19563998"/>
+      <w:r>
+        <w:rPr>
+          <w:i/>
+          <w:iCs/>
+          <w:lang w:val="sr-Latn-RS"/>
+        </w:rPr>
+        <w:t>Real-time operating system</w:t>
+      </w:r>
+      <w:r>
+        <w:rPr>
+          <w:lang w:val="sr-Latn-RS"/>
+        </w:rPr>
+        <w:t>, RTOS</w:t>
+      </w:r>
+      <w:bookmarkEnd w:id="6"/>
+      <w:r>
+        <w:rPr>
+          <w:lang w:val="sr-Cyrl-RS"/>
+        </w:rPr>
+        <w:t>)</w:t>
+      </w:r>
+      <w:r>
+        <w:rPr>
+          <w:lang w:val="sr-Cyrl-RS"/>
+        </w:rPr>
+        <w:t xml:space="preserve">. Задатак ових система јесте вршење временски критичних радњи, обзиром да сваки оперативни систем за рад у реалном временом има јасно дефинисане оквире у </w:t>
+      </w:r>
+      <w:r>
+        <w:rPr>
+          <w:lang w:val="sr-Cyrl-RS"/>
+        </w:rPr>
+        <w:lastRenderedPageBreak/>
+        <w:t>којима се одређена операција може извршити. Управо су  овакве хардверске и софтверске платформе идеалне за разноврсне функционалност које се тичу управљања возила</w:t>
+      </w:r>
+      <w:r>
+        <w:rPr>
+          <w:lang w:val="sr-Cyrl-RS"/>
+        </w:rPr>
+        <w:t xml:space="preserve"> и на њима се заснивају системи попут кочионог система возила</w:t>
+      </w:r>
+    </w:p>
+    <w:p>
+      <w:pPr>
+        <w:rPr>
+          <w:lang w:val="sr-Cyrl-RS"/>
+        </w:rPr>
+      </w:pPr>
+      <w:r>
+        <w:rPr>
+          <w:lang w:val="sr-Cyrl-RS"/>
+        </w:rPr>
+        <w:t xml:space="preserve">Иако се овај стандард  показао као поуздан у пракси, обзиром да га многобројни произвођачи аутомобила управо уграђују у своја возила, недостатак овог стандард и саме платформе јесте његова непримењивост на платформе велике процесне моћи. </w:t>
+      </w:r>
+    </w:p>
+    <w:p>
+      <w:pPr>
+        <w:rPr>
+          <w:lang w:val="sr-Cyrl-RS"/>
+        </w:rPr>
+      </w:pPr>
+      <w:r>
+        <w:rPr>
+          <w:lang w:val="sr-Cyrl-RS"/>
+        </w:rPr>
+        <w:t>Потреба за великом процесном моћи јавља се као последица унапређења самих сензора, који су сада у могућности да прикупе значајно више информације из свог окружења и самим тиме омогуће алгоритмима на које ослања возач да буду знатно прецизнији.</w:t>
+      </w:r>
+      <w:r>
+        <w:rPr>
+          <w:lang w:val="sr-Cyrl-RS"/>
+        </w:rPr>
+        <w:t xml:space="preserve"> Ова појава за последицу има потребу за новим стандардом, који би </w:t>
+      </w:r>
+      <w:r>
+        <w:rPr>
+          <w:lang w:val="sr-Cyrl-RS"/>
+        </w:rPr>
+        <w:t xml:space="preserve">подржап </w:t>
+      </w:r>
+      <w:r>
+        <w:rPr>
+          <w:lang w:val="sr-Cyrl-RS"/>
+        </w:rPr>
+        <w:t>како софтверске, тако и хардверске платформе</w:t>
+      </w:r>
+      <w:r>
+        <w:rPr>
+          <w:lang w:val="sr-Cyrl-RS"/>
+        </w:rPr>
+        <w:t>.</w:t>
+      </w:r>
+    </w:p>
+    <w:p>
+      <w:pPr>
+        <w:rPr>
+          <w:lang w:val="sr-Cyrl-RS"/>
+        </w:rPr>
+      </w:pPr>
+      <w:r>
+        <w:rPr>
+          <w:i/>
+          <w:iCs/>
+        </w:rPr>
+        <w:t>AUTOSAR Adaptive</w:t>
+      </w:r>
+      <w:r>
+        <w:rPr>
+          <w:i/>
+          <w:iCs/>
+          <w:lang w:val="sr-Cyrl-RS"/>
+        </w:rPr>
+        <w:t xml:space="preserve"> </w:t>
+      </w:r>
+      <w:r>
+        <w:rPr>
+          <w:lang w:val="sr-Cyrl-RS"/>
+        </w:rPr>
+        <w:t xml:space="preserve">управо представља овакав стандард. Стварањем њега, не укида се потреба за постојањем </w:t>
+      </w:r>
+      <w:r>
+        <w:rPr>
+          <w:i/>
+          <w:iCs/>
+          <w:lang w:val="sr-Latn-RS"/>
+        </w:rPr>
+        <w:t>AUTOSAR Classic</w:t>
+      </w:r>
+      <w:r>
+        <w:rPr>
+          <w:lang w:val="sr-Cyrl-RS"/>
+        </w:rPr>
+        <w:t>. Циљ стандарда, а и самог конзорцијума јесте коегзистирање ових двају платформи.</w:t>
+      </w:r>
+    </w:p>
+    <w:p>
+      <w:pPr>
+        <w:rPr>
+          <w:i/>
+          <w:iCs/>
+          <w:lang w:val="sr-Cyrl-RS"/>
+        </w:rPr>
+      </w:pPr>
+      <w:r>
+        <w:rPr>
+          <w:lang w:val="sr-Cyrl-RS"/>
+        </w:rPr>
+        <w:t xml:space="preserve">Наредно поглавље детаљније описује  </w:t>
+      </w:r>
+      <w:r>
+        <w:rPr>
+          <w:i/>
+          <w:iCs/>
+        </w:rPr>
+        <w:t>AUTOSAR Adaptive</w:t>
+      </w:r>
+      <w:r>
+        <w:rPr>
+          <w:i/>
+          <w:iCs/>
+          <w:lang w:val="sr-Cyrl-RS"/>
+        </w:rPr>
+        <w:t>.</w:t>
+      </w:r>
+    </w:p>
+    <w:p>
+      <w:pPr>
+        <w:pStyle w:val="Heading3"/>
         <w:rPr>
           <w:lang w:val="sr-Cyrl-RS"/>
         </w:rPr>
@@ -9657,12 +9990,15 @@
           <w:cols w:space="720"/>
         </w:sectPr>
       </w:pPr>
-      <w:r>
-        <w:rPr>
-          <w:lang w:val="sr-Cyrl-RS"/>
-        </w:rPr>
-        <w:t xml:space="preserve"> </w:t>
-      </w:r>
+      <w:bookmarkStart w:id="7" w:name="_Toc19565386"/>
+      <w:r>
+        <w:rPr>
+          <w:i/>
+          <w:iCs/>
+        </w:rPr>
+        <w:t>AUTOSAR Adaptive</w:t>
+      </w:r>
+      <w:bookmarkEnd w:id="7"/>
     </w:p>
     <w:p>
       <w:pPr>
@@ -9677,7 +10013,7 @@
           <w:cols w:space="720"/>
         </w:sectPr>
       </w:pPr>
-      <w:bookmarkStart w:id="6" w:name="_Toc19563427"/>
+      <w:bookmarkStart w:id="8" w:name="_Toc19565387"/>
       <w:r>
         <w:rPr>
           <w:lang w:val="sr-Cyrl-RS"/>
@@ -9685,7 +10021,7 @@
         <w:lastRenderedPageBreak/>
         <w:t>Концепт решења</w:t>
       </w:r>
-      <w:bookmarkEnd w:id="6"/>
+      <w:bookmarkEnd w:id="8"/>
     </w:p>
     <w:p/>
     <w:p>
@@ -9708,7 +10044,7 @@
           <w:lang w:val="sr-Latn-CS"/>
         </w:rPr>
       </w:pPr>
-      <w:bookmarkStart w:id="7" w:name="_Toc19563428"/>
+      <w:bookmarkStart w:id="9" w:name="_Toc19565388"/>
       <w:r>
         <w:rPr>
           <w:lang w:val="sr-Cyrl-RS"/>
@@ -9716,7 +10052,7 @@
         <w:lastRenderedPageBreak/>
         <w:t>Програмско решење</w:t>
       </w:r>
-      <w:bookmarkEnd w:id="7"/>
+      <w:bookmarkEnd w:id="9"/>
     </w:p>
     <w:p>
       <w:pPr>
@@ -9737,7 +10073,7 @@
       <w:pPr>
         <w:pStyle w:val="Heading1"/>
       </w:pPr>
-      <w:bookmarkStart w:id="8" w:name="_Toc19563429"/>
+      <w:bookmarkStart w:id="10" w:name="_Toc19565389"/>
       <w:r>
         <w:rPr>
           <w:lang w:val="sr-Cyrl-RS"/>
@@ -9745,7 +10081,7 @@
         <w:lastRenderedPageBreak/>
         <w:t>Резултати</w:t>
       </w:r>
-      <w:bookmarkEnd w:id="8"/>
+      <w:bookmarkEnd w:id="10"/>
     </w:p>
     <w:p>
       <w:pPr>
@@ -9772,7 +10108,7 @@
           <w:lang w:val="sl-SI"/>
         </w:rPr>
       </w:pPr>
-      <w:bookmarkStart w:id="9" w:name="_Toc19563430"/>
+      <w:bookmarkStart w:id="11" w:name="_Toc19565390"/>
       <w:r>
         <w:rPr>
           <w:lang w:val="sr-Cyrl-RS"/>
@@ -9780,7 +10116,7 @@
         <w:lastRenderedPageBreak/>
         <w:t>Закључак</w:t>
       </w:r>
-      <w:bookmarkEnd w:id="9"/>
+      <w:bookmarkEnd w:id="11"/>
     </w:p>
     <w:p>
       <w:pPr>
@@ -9807,9 +10143,9 @@
           <w:lang w:val="sl-SI"/>
         </w:rPr>
       </w:pPr>
-      <w:bookmarkStart w:id="10" w:name="_Literatura"/>
-      <w:bookmarkStart w:id="11" w:name="_Toc19563431"/>
-      <w:bookmarkEnd w:id="10"/>
+      <w:bookmarkStart w:id="12" w:name="_Literatura"/>
+      <w:bookmarkStart w:id="13" w:name="_Toc19565391"/>
+      <w:bookmarkEnd w:id="12"/>
       <w:r>
         <w:rPr>
           <w:lang w:val="sr-Cyrl-RS"/>
@@ -9817,7 +10153,7 @@
         <w:lastRenderedPageBreak/>
         <w:t>Литература</w:t>
       </w:r>
-      <w:bookmarkEnd w:id="11"/>
+      <w:bookmarkEnd w:id="13"/>
     </w:p>
     <w:p>
       <w:pPr>
@@ -11357,13 +11693,7 @@
       <w:rPr>
         <w:lang w:val="sr-Cyrl-RS"/>
       </w:rPr>
-      <w:t xml:space="preserve">Концепт </w:t>
-    </w:r>
-    <w:r>
-      <w:rPr>
-        <w:lang w:val="sr-Cyrl-RS"/>
-      </w:rPr>
-      <w:t>решења</w:t>
+      <w:t>Концепт решења</w:t>
     </w:r>
     <w:r>
       <w:t xml:space="preserve"> </w:t>
@@ -15819,7 +16149,7 @@
 </file>
 
 <file path=customXml/itemProps1.xml><?xml version="1.0" encoding="utf-8"?>
-<ds:datastoreItem xmlns:ds="http://schemas.openxmlformats.org/officeDocument/2006/customXml" ds:itemID="{C49152FC-65F8-4EF9-9917-B7696AC401DB}">
+<ds:datastoreItem xmlns:ds="http://schemas.openxmlformats.org/officeDocument/2006/customXml" ds:itemID="{C7FE04AF-4D9E-4B46-8282-FCDBD0A717B2}">
   <ds:schemaRefs>
     <ds:schemaRef ds:uri="http://schemas.openxmlformats.org/officeDocument/2006/bibliography"/>
   </ds:schemaRefs>

</xml_diff>

<commit_message>
Half way through AA
</commit_message>
<xml_diff>
--- a/Msc-e28-2018.docx
+++ b/Msc-e28-2018.docx
@@ -6129,8 +6129,6 @@
         </w:rPr>
       </w:pPr>
     </w:p>
-    <w:bookmarkStart w:id="0" w:name="_GoBack"/>
-    <w:bookmarkEnd w:id="0"/>
     <w:p>
       <w:pPr>
         <w:pStyle w:val="TOC1"/>
@@ -6160,7 +6158,7 @@
         </w:rPr>
         <w:fldChar w:fldCharType="separate"/>
       </w:r>
-      <w:hyperlink w:anchor="_Toc19565382" w:history="1">
+      <w:hyperlink w:anchor="_Toc20045652" w:history="1">
         <w:r>
           <w:rPr>
             <w:rStyle w:val="Hyperlink"/>
@@ -6205,7 +6203,7 @@
             <w:noProof/>
             <w:webHidden/>
           </w:rPr>
-          <w:instrText xml:space="preserve"> PAGEREF _Toc19565382 \h </w:instrText>
+          <w:instrText xml:space="preserve"> PAGEREF _Toc20045652 \h </w:instrText>
         </w:r>
         <w:r>
           <w:rPr>
@@ -6247,7 +6245,7 @@
           <w:lang w:val="en-US"/>
         </w:rPr>
       </w:pPr>
-      <w:hyperlink w:anchor="_Toc19565383" w:history="1">
+      <w:hyperlink w:anchor="_Toc20045653" w:history="1">
         <w:r>
           <w:rPr>
             <w:rStyle w:val="Hyperlink"/>
@@ -6292,7 +6290,7 @@
             <w:noProof/>
             <w:webHidden/>
           </w:rPr>
-          <w:instrText xml:space="preserve"> PAGEREF _Toc19565383 \h </w:instrText>
+          <w:instrText xml:space="preserve"> PAGEREF _Toc20045653 \h </w:instrText>
         </w:r>
         <w:r>
           <w:rPr>
@@ -6337,7 +6335,7 @@
           <w:szCs w:val="22"/>
         </w:rPr>
       </w:pPr>
-      <w:hyperlink w:anchor="_Toc19565384" w:history="1">
+      <w:hyperlink w:anchor="_Toc20045654" w:history="1">
         <w:r>
           <w:rPr>
             <w:rStyle w:val="Hyperlink"/>
@@ -6384,7 +6382,7 @@
             <w:noProof/>
             <w:webHidden/>
           </w:rPr>
-          <w:instrText xml:space="preserve"> PAGEREF _Toc19565384 \h </w:instrText>
+          <w:instrText xml:space="preserve"> PAGEREF _Toc20045654 \h </w:instrText>
         </w:r>
         <w:r>
           <w:rPr>
@@ -6429,7 +6427,7 @@
           <w:szCs w:val="22"/>
         </w:rPr>
       </w:pPr>
-      <w:hyperlink w:anchor="_Toc19565385" w:history="1">
+      <w:hyperlink w:anchor="_Toc20045655" w:history="1">
         <w:r>
           <w:rPr>
             <w:rStyle w:val="Hyperlink"/>
@@ -6496,7 +6494,7 @@
             <w:noProof/>
             <w:webHidden/>
           </w:rPr>
-          <w:instrText xml:space="preserve"> PAGEREF _Toc19565385 \h </w:instrText>
+          <w:instrText xml:space="preserve"> PAGEREF _Toc20045655 \h </w:instrText>
         </w:r>
         <w:r>
           <w:rPr>
@@ -6541,12 +6539,13 @@
           <w:szCs w:val="22"/>
         </w:rPr>
       </w:pPr>
-      <w:hyperlink w:anchor="_Toc19565386" w:history="1">
+      <w:hyperlink w:anchor="_Toc20045656" w:history="1">
         <w:r>
           <w:rPr>
             <w:rStyle w:val="Hyperlink"/>
+            <w:i/>
+            <w:iCs/>
             <w:noProof/>
-            <w:lang w:val="sr-Cyrl-RS"/>
           </w:rPr>
           <w:t>2.1.2</w:t>
         </w:r>
@@ -6587,7 +6586,7 @@
             <w:noProof/>
             <w:webHidden/>
           </w:rPr>
-          <w:instrText xml:space="preserve"> PAGEREF _Toc19565386 \h </w:instrText>
+          <w:instrText xml:space="preserve"> PAGEREF _Toc20045656 \h </w:instrText>
         </w:r>
         <w:r>
           <w:rPr>
@@ -6620,6 +6619,338 @@
     </w:p>
     <w:p>
       <w:pPr>
+        <w:pStyle w:val="TOC4"/>
+        <w:tabs>
+          <w:tab w:val="left" w:pos="2047"/>
+          <w:tab w:val="right" w:leader="dot" w:pos="9062"/>
+        </w:tabs>
+        <w:rPr>
+          <w:rFonts w:asciiTheme="minorHAnsi" w:eastAsiaTheme="minorEastAsia" w:hAnsiTheme="minorHAnsi" w:cstheme="minorBidi"/>
+          <w:noProof/>
+          <w:sz w:val="22"/>
+          <w:szCs w:val="22"/>
+        </w:rPr>
+      </w:pPr>
+      <w:hyperlink w:anchor="_Toc20045657" w:history="1">
+        <w:r>
+          <w:rPr>
+            <w:rStyle w:val="Hyperlink"/>
+            <w:noProof/>
+            <w:lang w:val="sr-Latn-RS"/>
+          </w:rPr>
+          <w:t>2.1.2.1</w:t>
+        </w:r>
+        <w:r>
+          <w:rPr>
+            <w:rFonts w:asciiTheme="minorHAnsi" w:eastAsiaTheme="minorEastAsia" w:hAnsiTheme="minorHAnsi" w:cstheme="minorBidi"/>
+            <w:noProof/>
+            <w:sz w:val="22"/>
+            <w:szCs w:val="22"/>
+          </w:rPr>
+          <w:tab/>
+        </w:r>
+        <w:r>
+          <w:rPr>
+            <w:rStyle w:val="Hyperlink"/>
+            <w:i/>
+            <w:iCs/>
+            <w:noProof/>
+            <w:lang w:val="sr-Latn-RS"/>
+          </w:rPr>
+          <w:t>Execution</w:t>
+        </w:r>
+        <w:r>
+          <w:rPr>
+            <w:rStyle w:val="Hyperlink"/>
+            <w:noProof/>
+            <w:lang w:val="sr-Latn-RS"/>
+          </w:rPr>
+          <w:t xml:space="preserve"> </w:t>
+        </w:r>
+        <w:r>
+          <w:rPr>
+            <w:rStyle w:val="Hyperlink"/>
+            <w:i/>
+            <w:iCs/>
+            <w:noProof/>
+            <w:lang w:val="sr-Latn-RS"/>
+          </w:rPr>
+          <w:t>Manager</w:t>
+        </w:r>
+        <w:r>
+          <w:rPr>
+            <w:noProof/>
+            <w:webHidden/>
+          </w:rPr>
+          <w:tab/>
+        </w:r>
+        <w:r>
+          <w:rPr>
+            <w:noProof/>
+            <w:webHidden/>
+          </w:rPr>
+          <w:fldChar w:fldCharType="begin"/>
+        </w:r>
+        <w:r>
+          <w:rPr>
+            <w:noProof/>
+            <w:webHidden/>
+          </w:rPr>
+          <w:instrText xml:space="preserve"> PAGEREF _Toc20045657 \h </w:instrText>
+        </w:r>
+        <w:r>
+          <w:rPr>
+            <w:noProof/>
+            <w:webHidden/>
+          </w:rPr>
+        </w:r>
+        <w:r>
+          <w:rPr>
+            <w:noProof/>
+            <w:webHidden/>
+          </w:rPr>
+          <w:fldChar w:fldCharType="separate"/>
+        </w:r>
+        <w:r>
+          <w:rPr>
+            <w:noProof/>
+            <w:webHidden/>
+          </w:rPr>
+          <w:t>8</w:t>
+        </w:r>
+        <w:r>
+          <w:rPr>
+            <w:noProof/>
+            <w:webHidden/>
+          </w:rPr>
+          <w:fldChar w:fldCharType="end"/>
+        </w:r>
+      </w:hyperlink>
+    </w:p>
+    <w:p>
+      <w:pPr>
+        <w:pStyle w:val="TOC4"/>
+        <w:tabs>
+          <w:tab w:val="left" w:pos="2047"/>
+          <w:tab w:val="right" w:leader="dot" w:pos="9062"/>
+        </w:tabs>
+        <w:rPr>
+          <w:rFonts w:asciiTheme="minorHAnsi" w:eastAsiaTheme="minorEastAsia" w:hAnsiTheme="minorHAnsi" w:cstheme="minorBidi"/>
+          <w:noProof/>
+          <w:sz w:val="22"/>
+          <w:szCs w:val="22"/>
+        </w:rPr>
+      </w:pPr>
+      <w:hyperlink w:anchor="_Toc20045658" w:history="1">
+        <w:r>
+          <w:rPr>
+            <w:rStyle w:val="Hyperlink"/>
+            <w:noProof/>
+            <w:lang w:val="sr-Latn-RS"/>
+          </w:rPr>
+          <w:t>2.1.2.2</w:t>
+        </w:r>
+        <w:r>
+          <w:rPr>
+            <w:rFonts w:asciiTheme="minorHAnsi" w:eastAsiaTheme="minorEastAsia" w:hAnsiTheme="minorHAnsi" w:cstheme="minorBidi"/>
+            <w:noProof/>
+            <w:sz w:val="22"/>
+            <w:szCs w:val="22"/>
+          </w:rPr>
+          <w:tab/>
+        </w:r>
+        <w:r>
+          <w:rPr>
+            <w:rStyle w:val="Hyperlink"/>
+            <w:i/>
+            <w:iCs/>
+            <w:noProof/>
+            <w:lang w:val="sr-Latn-RS"/>
+          </w:rPr>
+          <w:t>State</w:t>
+        </w:r>
+        <w:r>
+          <w:rPr>
+            <w:rStyle w:val="Hyperlink"/>
+            <w:noProof/>
+            <w:lang w:val="sr-Latn-RS"/>
+          </w:rPr>
+          <w:t xml:space="preserve"> </w:t>
+        </w:r>
+        <w:r>
+          <w:rPr>
+            <w:rStyle w:val="Hyperlink"/>
+            <w:i/>
+            <w:iCs/>
+            <w:noProof/>
+            <w:lang w:val="sr-Latn-RS"/>
+          </w:rPr>
+          <w:t>Management</w:t>
+        </w:r>
+        <w:r>
+          <w:rPr>
+            <w:noProof/>
+            <w:webHidden/>
+          </w:rPr>
+          <w:tab/>
+        </w:r>
+        <w:r>
+          <w:rPr>
+            <w:noProof/>
+            <w:webHidden/>
+          </w:rPr>
+          <w:fldChar w:fldCharType="begin"/>
+        </w:r>
+        <w:r>
+          <w:rPr>
+            <w:noProof/>
+            <w:webHidden/>
+          </w:rPr>
+          <w:instrText xml:space="preserve"> PAGEREF _Toc20045658 \h </w:instrText>
+        </w:r>
+        <w:r>
+          <w:rPr>
+            <w:noProof/>
+            <w:webHidden/>
+          </w:rPr>
+        </w:r>
+        <w:r>
+          <w:rPr>
+            <w:noProof/>
+            <w:webHidden/>
+          </w:rPr>
+          <w:fldChar w:fldCharType="separate"/>
+        </w:r>
+        <w:r>
+          <w:rPr>
+            <w:noProof/>
+            <w:webHidden/>
+          </w:rPr>
+          <w:t>8</w:t>
+        </w:r>
+        <w:r>
+          <w:rPr>
+            <w:noProof/>
+            <w:webHidden/>
+          </w:rPr>
+          <w:fldChar w:fldCharType="end"/>
+        </w:r>
+      </w:hyperlink>
+    </w:p>
+    <w:p>
+      <w:pPr>
+        <w:pStyle w:val="TOC4"/>
+        <w:tabs>
+          <w:tab w:val="left" w:pos="2047"/>
+          <w:tab w:val="right" w:leader="dot" w:pos="9062"/>
+        </w:tabs>
+        <w:rPr>
+          <w:rFonts w:asciiTheme="minorHAnsi" w:eastAsiaTheme="minorEastAsia" w:hAnsiTheme="minorHAnsi" w:cstheme="minorBidi"/>
+          <w:noProof/>
+          <w:sz w:val="22"/>
+          <w:szCs w:val="22"/>
+        </w:rPr>
+      </w:pPr>
+      <w:hyperlink w:anchor="_Toc20045659" w:history="1">
+        <w:r>
+          <w:rPr>
+            <w:rStyle w:val="Hyperlink"/>
+            <w:noProof/>
+            <w:lang w:val="sr-Latn-RS"/>
+          </w:rPr>
+          <w:t>2.1.2.3</w:t>
+        </w:r>
+        <w:r>
+          <w:rPr>
+            <w:rFonts w:asciiTheme="minorHAnsi" w:eastAsiaTheme="minorEastAsia" w:hAnsiTheme="minorHAnsi" w:cstheme="minorBidi"/>
+            <w:noProof/>
+            <w:sz w:val="22"/>
+            <w:szCs w:val="22"/>
+          </w:rPr>
+          <w:tab/>
+        </w:r>
+        <w:r>
+          <w:rPr>
+            <w:rStyle w:val="Hyperlink"/>
+            <w:i/>
+            <w:iCs/>
+            <w:noProof/>
+            <w:lang w:val="sr-Latn-RS"/>
+          </w:rPr>
+          <w:t>Communication</w:t>
+        </w:r>
+        <w:r>
+          <w:rPr>
+            <w:rStyle w:val="Hyperlink"/>
+            <w:noProof/>
+            <w:lang w:val="sr-Latn-RS"/>
+          </w:rPr>
+          <w:t xml:space="preserve"> </w:t>
+        </w:r>
+        <w:r>
+          <w:rPr>
+            <w:rStyle w:val="Hyperlink"/>
+            <w:i/>
+            <w:iCs/>
+            <w:noProof/>
+            <w:lang w:val="sr-Latn-RS"/>
+          </w:rPr>
+          <w:t>Management</w:t>
+        </w:r>
+        <w:r>
+          <w:rPr>
+            <w:noProof/>
+            <w:webHidden/>
+          </w:rPr>
+          <w:tab/>
+        </w:r>
+        <w:r>
+          <w:rPr>
+            <w:noProof/>
+            <w:webHidden/>
+          </w:rPr>
+          <w:fldChar w:fldCharType="begin"/>
+        </w:r>
+        <w:r>
+          <w:rPr>
+            <w:noProof/>
+            <w:webHidden/>
+          </w:rPr>
+          <w:instrText xml:space="preserve"> PAGEREF _Toc20045659 \h </w:instrText>
+        </w:r>
+        <w:r>
+          <w:rPr>
+            <w:noProof/>
+            <w:webHidden/>
+          </w:rPr>
+        </w:r>
+        <w:r>
+          <w:rPr>
+            <w:noProof/>
+            <w:webHidden/>
+          </w:rPr>
+          <w:fldChar w:fldCharType="separate"/>
+        </w:r>
+        <w:r>
+          <w:rPr>
+            <w:noProof/>
+            <w:webHidden/>
+          </w:rPr>
+          <w:t>8</w:t>
+        </w:r>
+        <w:r>
+          <w:rPr>
+            <w:noProof/>
+            <w:webHidden/>
+          </w:rPr>
+          <w:fldChar w:fldCharType="end"/>
+        </w:r>
+      </w:hyperlink>
+      <w:bookmarkStart w:id="0" w:name="_GoBack"/>
+      <w:bookmarkEnd w:id="0"/>
+    </w:p>
+    <w:p>
+      <w:pPr>
         <w:pStyle w:val="TOC1"/>
         <w:rPr>
           <w:rFonts w:asciiTheme="minorHAnsi" w:eastAsiaTheme="minorEastAsia" w:hAnsiTheme="minorHAnsi" w:cstheme="minorBidi"/>
@@ -6629,7 +6960,7 @@
           <w:lang w:val="en-US"/>
         </w:rPr>
       </w:pPr>
-      <w:hyperlink w:anchor="_Toc19565387" w:history="1">
+      <w:hyperlink w:anchor="_Toc20045660" w:history="1">
         <w:r>
           <w:rPr>
             <w:rStyle w:val="Hyperlink"/>
@@ -6675,7 +7006,7 @@
             <w:noProof/>
             <w:webHidden/>
           </w:rPr>
-          <w:instrText xml:space="preserve"> PAGEREF _Toc19565387 \h </w:instrText>
+          <w:instrText xml:space="preserve"> PAGEREF _Toc20045660 \h </w:instrText>
         </w:r>
         <w:r>
           <w:rPr>
@@ -6695,7 +7026,7 @@
             <w:noProof/>
             <w:webHidden/>
           </w:rPr>
-          <w:t>7</w:t>
+          <w:t>9</w:t>
         </w:r>
         <w:r>
           <w:rPr>
@@ -6717,7 +7048,7 @@
           <w:lang w:val="en-US"/>
         </w:rPr>
       </w:pPr>
-      <w:hyperlink w:anchor="_Toc19565388" w:history="1">
+      <w:hyperlink w:anchor="_Toc20045661" w:history="1">
         <w:r>
           <w:rPr>
             <w:rStyle w:val="Hyperlink"/>
@@ -6763,7 +7094,7 @@
             <w:noProof/>
             <w:webHidden/>
           </w:rPr>
-          <w:instrText xml:space="preserve"> PAGEREF _Toc19565388 \h </w:instrText>
+          <w:instrText xml:space="preserve"> PAGEREF _Toc20045661 \h </w:instrText>
         </w:r>
         <w:r>
           <w:rPr>
@@ -6783,7 +7114,7 @@
             <w:noProof/>
             <w:webHidden/>
           </w:rPr>
-          <w:t>8</w:t>
+          <w:t>10</w:t>
         </w:r>
         <w:r>
           <w:rPr>
@@ -6805,7 +7136,7 @@
           <w:lang w:val="en-US"/>
         </w:rPr>
       </w:pPr>
-      <w:hyperlink w:anchor="_Toc19565389" w:history="1">
+      <w:hyperlink w:anchor="_Toc20045662" w:history="1">
         <w:r>
           <w:rPr>
             <w:rStyle w:val="Hyperlink"/>
@@ -6850,7 +7181,7 @@
             <w:noProof/>
             <w:webHidden/>
           </w:rPr>
-          <w:instrText xml:space="preserve"> PAGEREF _Toc19565389 \h </w:instrText>
+          <w:instrText xml:space="preserve"> PAGEREF _Toc20045662 \h </w:instrText>
         </w:r>
         <w:r>
           <w:rPr>
@@ -6870,7 +7201,7 @@
             <w:noProof/>
             <w:webHidden/>
           </w:rPr>
-          <w:t>9</w:t>
+          <w:t>11</w:t>
         </w:r>
         <w:r>
           <w:rPr>
@@ -6892,7 +7223,7 @@
           <w:lang w:val="en-US"/>
         </w:rPr>
       </w:pPr>
-      <w:hyperlink w:anchor="_Toc19565390" w:history="1">
+      <w:hyperlink w:anchor="_Toc20045663" w:history="1">
         <w:r>
           <w:rPr>
             <w:rStyle w:val="Hyperlink"/>
@@ -6937,7 +7268,7 @@
             <w:noProof/>
             <w:webHidden/>
           </w:rPr>
-          <w:instrText xml:space="preserve"> PAGEREF _Toc19565390 \h </w:instrText>
+          <w:instrText xml:space="preserve"> PAGEREF _Toc20045663 \h </w:instrText>
         </w:r>
         <w:r>
           <w:rPr>
@@ -6957,7 +7288,7 @@
             <w:noProof/>
             <w:webHidden/>
           </w:rPr>
-          <w:t>10</w:t>
+          <w:t>12</w:t>
         </w:r>
         <w:r>
           <w:rPr>
@@ -6979,7 +7310,7 @@
           <w:lang w:val="en-US"/>
         </w:rPr>
       </w:pPr>
-      <w:hyperlink w:anchor="_Toc19565391" w:history="1">
+      <w:hyperlink w:anchor="_Toc20045664" w:history="1">
         <w:r>
           <w:rPr>
             <w:rStyle w:val="Hyperlink"/>
@@ -7024,7 +7355,7 @@
             <w:noProof/>
             <w:webHidden/>
           </w:rPr>
-          <w:instrText xml:space="preserve"> PAGEREF _Toc19565391 \h </w:instrText>
+          <w:instrText xml:space="preserve"> PAGEREF _Toc20045664 \h </w:instrText>
         </w:r>
         <w:r>
           <w:rPr>
@@ -7044,7 +7375,7 @@
             <w:noProof/>
             <w:webHidden/>
           </w:rPr>
-          <w:t>11</w:t>
+          <w:t>13</w:t>
         </w:r>
         <w:r>
           <w:rPr>
@@ -7217,7 +7548,7 @@
           <w:noProof/>
           <w:lang w:val="sr-Cyrl-RS"/>
         </w:rPr>
-        <w:t xml:space="preserve"> конзорцијума</w:t>
+        <w:t xml:space="preserve"> конзорцијума [7]</w:t>
       </w:r>
       <w:r>
         <w:rPr>
@@ -7235,7 +7566,7 @@
         <w:rPr>
           <w:noProof/>
         </w:rPr>
-        <w:instrText xml:space="preserve"> PAGEREF _Toc19561151 \h </w:instrText>
+        <w:instrText xml:space="preserve"> PAGEREF _Toc20044833 \h </w:instrText>
       </w:r>
       <w:r>
         <w:rPr>
@@ -7253,6 +7584,165 @@
           <w:noProof/>
         </w:rPr>
         <w:t>5</w:t>
+      </w:r>
+      <w:r>
+        <w:rPr>
+          <w:noProof/>
+        </w:rPr>
+        <w:fldChar w:fldCharType="end"/>
+      </w:r>
+    </w:p>
+    <w:p>
+      <w:pPr>
+        <w:pStyle w:val="TableofFigures"/>
+        <w:tabs>
+          <w:tab w:val="right" w:leader="dot" w:pos="9062"/>
+        </w:tabs>
+        <w:rPr>
+          <w:rFonts w:asciiTheme="minorHAnsi" w:eastAsiaTheme="minorEastAsia" w:hAnsiTheme="minorHAnsi" w:cstheme="minorBidi"/>
+          <w:noProof/>
+          <w:sz w:val="22"/>
+          <w:szCs w:val="22"/>
+        </w:rPr>
+      </w:pPr>
+      <w:r>
+        <w:rPr>
+          <w:noProof/>
+        </w:rPr>
+        <w:t>Слика 2.2</w:t>
+      </w:r>
+      <w:r>
+        <w:rPr>
+          <w:noProof/>
+          <w:lang w:val="sr-Cyrl-RS"/>
+        </w:rPr>
+        <w:t xml:space="preserve"> Приказ комуникације у </w:t>
+      </w:r>
+      <w:r>
+        <w:rPr>
+          <w:i/>
+          <w:iCs/>
+          <w:noProof/>
+          <w:lang w:val="sr-Latn-RS"/>
+        </w:rPr>
+        <w:t>SOA</w:t>
+      </w:r>
+      <w:r>
+        <w:rPr>
+          <w:noProof/>
+          <w:lang w:val="sr-Cyrl-RS"/>
+        </w:rPr>
+        <w:t xml:space="preserve"> адаптивне платформе</w:t>
+      </w:r>
+      <w:r>
+        <w:rPr>
+          <w:noProof/>
+          <w:lang w:val="sr-Latn-RS"/>
+        </w:rPr>
+        <w:t xml:space="preserve"> [12]</w:t>
+      </w:r>
+      <w:r>
+        <w:rPr>
+          <w:noProof/>
+        </w:rPr>
+        <w:tab/>
+      </w:r>
+      <w:r>
+        <w:rPr>
+          <w:noProof/>
+        </w:rPr>
+        <w:fldChar w:fldCharType="begin"/>
+      </w:r>
+      <w:r>
+        <w:rPr>
+          <w:noProof/>
+        </w:rPr>
+        <w:instrText xml:space="preserve"> PAGEREF _Toc20044834 \h </w:instrText>
+      </w:r>
+      <w:r>
+        <w:rPr>
+          <w:noProof/>
+        </w:rPr>
+      </w:r>
+      <w:r>
+        <w:rPr>
+          <w:noProof/>
+        </w:rPr>
+        <w:fldChar w:fldCharType="separate"/>
+      </w:r>
+      <w:r>
+        <w:rPr>
+          <w:noProof/>
+        </w:rPr>
+        <w:t>7</w:t>
+      </w:r>
+      <w:r>
+        <w:rPr>
+          <w:noProof/>
+        </w:rPr>
+        <w:fldChar w:fldCharType="end"/>
+      </w:r>
+    </w:p>
+    <w:p>
+      <w:pPr>
+        <w:pStyle w:val="TableofFigures"/>
+        <w:tabs>
+          <w:tab w:val="right" w:leader="dot" w:pos="9062"/>
+        </w:tabs>
+        <w:rPr>
+          <w:rFonts w:asciiTheme="minorHAnsi" w:eastAsiaTheme="minorEastAsia" w:hAnsiTheme="minorHAnsi" w:cstheme="minorBidi"/>
+          <w:noProof/>
+          <w:sz w:val="22"/>
+          <w:szCs w:val="22"/>
+        </w:rPr>
+      </w:pPr>
+      <w:r>
+        <w:rPr>
+          <w:noProof/>
+        </w:rPr>
+        <w:t>Слика 2.3</w:t>
+      </w:r>
+      <w:r>
+        <w:rPr>
+          <w:noProof/>
+          <w:lang w:val="sr-Cyrl-RS"/>
+        </w:rPr>
+        <w:t xml:space="preserve"> Преглед доступних компоненти адаптивне платформе [12]</w:t>
+      </w:r>
+      <w:r>
+        <w:rPr>
+          <w:noProof/>
+        </w:rPr>
+        <w:tab/>
+      </w:r>
+      <w:r>
+        <w:rPr>
+          <w:noProof/>
+        </w:rPr>
+        <w:fldChar w:fldCharType="begin"/>
+      </w:r>
+      <w:r>
+        <w:rPr>
+          <w:noProof/>
+        </w:rPr>
+        <w:instrText xml:space="preserve"> PAGEREF _Toc20044835 \h </w:instrText>
+      </w:r>
+      <w:r>
+        <w:rPr>
+          <w:noProof/>
+        </w:rPr>
+      </w:r>
+      <w:r>
+        <w:rPr>
+          <w:noProof/>
+        </w:rPr>
+        <w:fldChar w:fldCharType="separate"/>
+      </w:r>
+      <w:r>
+        <w:rPr>
+          <w:noProof/>
+        </w:rPr>
+        <w:t>8</w:t>
       </w:r>
       <w:r>
         <w:rPr>
@@ -7517,26 +8007,22 @@
       <w:pPr>
         <w:ind w:left="567" w:firstLine="0"/>
         <w:rPr>
-          <w:b/>
-          <w:bCs/>
-          <w:lang w:val="sr-Cyrl-RS"/>
-        </w:rPr>
-      </w:pPr>
-      <w:r>
-        <w:rPr>
-          <w:b/>
-          <w:bCs/>
-          <w:lang w:val="sr-Cyrl-RS"/>
-        </w:rPr>
-        <w:t>А</w:t>
-      </w:r>
+          <w:lang w:val="sr-Cyrl-RS"/>
+        </w:rPr>
+      </w:pPr>
       <w:r>
         <w:rPr>
           <w:b/>
           <w:bCs/>
           <w:lang w:val="sr-Latn-RS"/>
         </w:rPr>
-        <w:t>UTOSAR</w:t>
+        <w:t>API</w:t>
+      </w:r>
+      <w:r>
+        <w:rPr>
+          <w:lang w:val="sr-Cyrl-RS"/>
+        </w:rPr>
+        <w:t xml:space="preserve"> – </w:t>
       </w:r>
       <w:r>
         <w:rPr>
@@ -7544,165 +8030,13 @@
           <w:bCs/>
           <w:lang w:val="sr-Latn-RS"/>
         </w:rPr>
-        <w:t xml:space="preserve"> - </w:t>
-      </w:r>
-      <w:proofErr w:type="spellStart"/>
-      <w:r>
-        <w:rPr>
-          <w:b/>
-          <w:bCs/>
-        </w:rPr>
-        <w:t>AUT</w:t>
-      </w:r>
-      <w:r>
-        <w:t>omotive</w:t>
-      </w:r>
-      <w:proofErr w:type="spellEnd"/>
-      <w:r>
-        <w:t xml:space="preserve"> </w:t>
-      </w:r>
-      <w:r>
-        <w:rPr>
-          <w:b/>
-          <w:bCs/>
-        </w:rPr>
-        <w:t>O</w:t>
-      </w:r>
-      <w:r>
-        <w:t xml:space="preserve">pen </w:t>
-      </w:r>
-      <w:r>
-        <w:rPr>
-          <w:b/>
-          <w:bCs/>
-        </w:rPr>
-        <w:t>S</w:t>
-      </w:r>
-      <w:r>
-        <w:t xml:space="preserve">ystem </w:t>
-      </w:r>
-      <w:r>
-        <w:rPr>
-          <w:b/>
-          <w:bCs/>
-        </w:rPr>
         <w:t>A</w:t>
       </w:r>
       <w:r>
-        <w:t xml:space="preserve">rchitecture – </w:t>
-      </w:r>
-      <w:r>
-        <w:rPr>
-          <w:lang w:val="sr-Cyrl-RS"/>
-        </w:rPr>
-        <w:t>Стандард отворене архитектуре у аутомобилској индустрији</w:t>
-      </w:r>
-    </w:p>
-    <w:p>
-      <w:pPr>
-        <w:ind w:left="567" w:firstLine="0"/>
-        <w:rPr>
-          <w:lang w:val="sr-Cyrl-RS"/>
-        </w:rPr>
-      </w:pPr>
-      <w:r>
-        <w:rPr>
-          <w:b/>
-        </w:rPr>
-        <w:t>LiDAR</w:t>
-      </w:r>
-      <w:r>
-        <w:rPr>
-          <w:b/>
-          <w:lang w:val="sr-Cyrl-RS"/>
-        </w:rPr>
-        <w:t xml:space="preserve"> – </w:t>
-      </w:r>
-      <w:r>
-        <w:rPr>
-          <w:b/>
-        </w:rPr>
-        <w:t>L</w:t>
-      </w:r>
-      <w:r>
-        <w:rPr>
-          <w:b/>
-        </w:rPr>
-        <w:t>i</w:t>
-      </w:r>
-      <w:r>
-        <w:t xml:space="preserve">ght </w:t>
-      </w:r>
-      <w:r>
-        <w:rPr>
-          <w:b/>
-        </w:rPr>
-        <w:t>D</w:t>
-      </w:r>
-      <w:r>
-        <w:t xml:space="preserve">etection </w:t>
-      </w:r>
-      <w:r>
-        <w:rPr>
-          <w:b/>
-        </w:rPr>
-        <w:t>a</w:t>
-      </w:r>
-      <w:r>
-        <w:t xml:space="preserve">nd </w:t>
-      </w:r>
-      <w:r>
-        <w:rPr>
-          <w:b/>
-        </w:rPr>
-        <w:t>R</w:t>
-      </w:r>
-      <w:r>
-        <w:t xml:space="preserve">anging – </w:t>
-      </w:r>
-      <w:r>
-        <w:rPr>
-          <w:lang w:val="sr-Cyrl-RS"/>
-        </w:rPr>
-        <w:t>детекција објеката и</w:t>
-      </w:r>
-      <w:r>
-        <w:rPr>
-          <w:lang w:val="sr-Cyrl-RS"/>
-        </w:rPr>
-        <w:t xml:space="preserve"> њихове</w:t>
-      </w:r>
-      <w:r>
-        <w:rPr>
-          <w:lang w:val="sr-Cyrl-RS"/>
-        </w:rPr>
-        <w:t xml:space="preserve"> удаљености путем светлосног снопа</w:t>
-      </w:r>
-    </w:p>
-    <w:p>
-      <w:pPr>
-        <w:ind w:left="567" w:firstLine="0"/>
-        <w:rPr>
-          <w:lang w:val="sr-Cyrl-RS"/>
-        </w:rPr>
-      </w:pPr>
-      <w:r>
-        <w:rPr>
-          <w:b/>
-        </w:rPr>
-        <w:t xml:space="preserve">OEM </w:t>
-      </w:r>
-      <w:r>
-        <w:rPr>
-          <w:lang w:val="sr-Cyrl-RS"/>
-        </w:rPr>
-        <w:t>–</w:t>
-      </w:r>
-      <w:r>
         <w:rPr>
           <w:lang w:val="sr-Latn-RS"/>
         </w:rPr>
-        <w:t xml:space="preserve"> </w:t>
+        <w:t xml:space="preserve">pplication </w:t>
       </w:r>
       <w:r>
         <w:rPr>
@@ -7710,13 +8044,13 @@
           <w:bCs/>
           <w:lang w:val="sr-Latn-RS"/>
         </w:rPr>
-        <w:t>O</w:t>
+        <w:t>P</w:t>
       </w:r>
       <w:r>
         <w:rPr>
           <w:lang w:val="sr-Latn-RS"/>
         </w:rPr>
-        <w:t xml:space="preserve">riginal </w:t>
+        <w:t xml:space="preserve">rograming </w:t>
       </w:r>
       <w:r>
         <w:rPr>
@@ -7724,13 +8058,40 @@
           <w:bCs/>
           <w:lang w:val="sr-Latn-RS"/>
         </w:rPr>
-        <w:t>E</w:t>
+        <w:t>I</w:t>
       </w:r>
       <w:r>
         <w:rPr>
           <w:lang w:val="sr-Latn-RS"/>
         </w:rPr>
-        <w:t xml:space="preserve">quipment </w:t>
+        <w:t>nterface</w:t>
+      </w:r>
+      <w:r>
+        <w:rPr>
+          <w:lang w:val="sr-Cyrl-RS"/>
+        </w:rPr>
+        <w:t xml:space="preserve"> – апликативна програмска спрега/интерфејс</w:t>
+      </w:r>
+    </w:p>
+    <w:p>
+      <w:pPr>
+        <w:ind w:left="567" w:firstLine="0"/>
+        <w:rPr>
+          <w:lang w:val="sr-Cyrl-RS"/>
+        </w:rPr>
+      </w:pPr>
+      <w:r>
+        <w:rPr>
+          <w:b/>
+          <w:lang w:val="sr-Latn-RS"/>
+        </w:rPr>
+        <w:t xml:space="preserve">ARA </w:t>
+      </w:r>
+      <w:r>
+        <w:rPr>
+          <w:lang w:val="sr-Latn-RS"/>
+        </w:rPr>
+        <w:t xml:space="preserve">– </w:t>
       </w:r>
       <w:r>
         <w:rPr>
@@ -7738,110 +8099,55 @@
           <w:bCs/>
           <w:lang w:val="sr-Latn-RS"/>
         </w:rPr>
-        <w:t>M</w:t>
+        <w:t>A</w:t>
       </w:r>
       <w:r>
         <w:rPr>
           <w:lang w:val="sr-Latn-RS"/>
         </w:rPr>
-        <w:t xml:space="preserve">anfuacturer – </w:t>
-      </w:r>
-      <w:r>
-        <w:rPr>
-          <w:lang w:val="sr-Cyrl-RS"/>
-        </w:rPr>
-        <w:t>произвођач оригиналне опреме</w:t>
-      </w:r>
-    </w:p>
-    <w:p>
-      <w:pPr>
-        <w:ind w:left="567" w:firstLine="0"/>
-        <w:rPr>
-          <w:lang w:val="sr-Cyrl-RS"/>
-        </w:rPr>
-      </w:pPr>
-      <w:r>
-        <w:rPr>
-          <w:b/>
-        </w:rPr>
-        <w:t>RADAR</w:t>
-      </w:r>
-      <w:r>
-        <w:rPr>
-          <w:b/>
-          <w:lang w:val="sr-Cyrl-RS"/>
-        </w:rPr>
-        <w:t xml:space="preserve"> </w:t>
-      </w:r>
-      <w:r>
-        <w:rPr>
-          <w:b/>
-        </w:rPr>
-        <w:t>– R</w:t>
-      </w:r>
-      <w:r>
-        <w:rPr>
-          <w:b/>
-        </w:rPr>
-        <w:t>a</w:t>
-      </w:r>
-      <w:r>
-        <w:t xml:space="preserve">dio </w:t>
-      </w:r>
-      <w:r>
-        <w:rPr>
-          <w:b/>
-        </w:rPr>
-        <w:t>D</w:t>
-      </w:r>
-      <w:r>
-        <w:t xml:space="preserve">etection </w:t>
-      </w:r>
-      <w:r>
-        <w:rPr>
-          <w:b/>
-        </w:rPr>
-        <w:t>a</w:t>
-      </w:r>
-      <w:r>
-        <w:t xml:space="preserve">nd </w:t>
-      </w:r>
-      <w:r>
-        <w:rPr>
-          <w:b/>
-        </w:rPr>
-        <w:t>R</w:t>
-      </w:r>
-      <w:r>
-        <w:t xml:space="preserve">anging </w:t>
-      </w:r>
-      <w:r>
-        <w:t>–</w:t>
-      </w:r>
-      <w:r>
-        <w:t xml:space="preserve"> </w:t>
-      </w:r>
-      <w:r>
-        <w:rPr>
-          <w:lang w:val="sr-Cyrl-RS"/>
-        </w:rPr>
-        <w:t>детекција објеката и њихове удаљености путем радио таласа</w:t>
-      </w:r>
-    </w:p>
-    <w:p>
-      <w:pPr>
-        <w:ind w:left="567" w:firstLine="0"/>
-        <w:rPr>
-          <w:lang w:val="sr-Cyrl-RS"/>
-        </w:rPr>
-      </w:pPr>
+        <w:t xml:space="preserve">UTOSAR </w:t>
+      </w:r>
       <w:r>
         <w:rPr>
           <w:b/>
           <w:bCs/>
           <w:lang w:val="sr-Latn-RS"/>
         </w:rPr>
-        <w:t>RTOS</w:t>
+        <w:t>R</w:t>
+      </w:r>
+      <w:r>
+        <w:rPr>
+          <w:lang w:val="sr-Latn-RS"/>
+        </w:rPr>
+        <w:t xml:space="preserve">untime for </w:t>
+      </w:r>
+      <w:r>
+        <w:rPr>
+          <w:b/>
+          <w:bCs/>
+          <w:lang w:val="sr-Latn-RS"/>
+        </w:rPr>
+        <w:t>A</w:t>
+      </w:r>
+      <w:r>
+        <w:rPr>
+          <w:lang w:val="sr-Latn-RS"/>
+        </w:rPr>
+        <w:t xml:space="preserve">daptive </w:t>
+      </w:r>
+      <w:r>
+        <w:rPr>
+          <w:b/>
+          <w:bCs/>
+          <w:lang w:val="sr-Latn-RS"/>
+        </w:rPr>
+        <w:t>A</w:t>
+      </w:r>
+      <w:r>
+        <w:rPr>
+          <w:lang w:val="sr-Latn-RS"/>
+        </w:rPr>
+        <w:t xml:space="preserve">pplications – </w:t>
       </w:r>
       <w:r>
         <w:rPr>
@@ -7849,7 +8155,519 @@
           <w:iCs/>
           <w:lang w:val="sr-Latn-RS"/>
         </w:rPr>
+        <w:t>AUTOSAR</w:t>
+      </w:r>
+      <w:r>
+        <w:rPr>
+          <w:lang w:val="sr-Cyrl-RS"/>
+        </w:rPr>
+        <w:t xml:space="preserve"> извршно окружење за апликације адаптивне платформе</w:t>
+      </w:r>
+    </w:p>
+    <w:p>
+      <w:pPr>
+        <w:ind w:left="567" w:firstLine="0"/>
+        <w:rPr>
+          <w:b/>
+          <w:bCs/>
+          <w:lang w:val="sr-Cyrl-RS"/>
+        </w:rPr>
+      </w:pPr>
+      <w:r>
+        <w:rPr>
+          <w:b/>
+          <w:bCs/>
+          <w:lang w:val="sr-Cyrl-RS"/>
+        </w:rPr>
+        <w:t>А</w:t>
+      </w:r>
+      <w:r>
+        <w:rPr>
+          <w:b/>
+          <w:bCs/>
+          <w:lang w:val="sr-Latn-RS"/>
+        </w:rPr>
+        <w:t>UTOSAR</w:t>
+      </w:r>
+      <w:r>
+        <w:rPr>
+          <w:b/>
+          <w:bCs/>
+          <w:lang w:val="sr-Latn-RS"/>
+        </w:rPr>
+        <w:t xml:space="preserve"> - </w:t>
+      </w:r>
+      <w:proofErr w:type="spellStart"/>
+      <w:r>
+        <w:rPr>
+          <w:b/>
+          <w:bCs/>
+        </w:rPr>
+        <w:t>AUT</w:t>
+      </w:r>
+      <w:r>
+        <w:t>omotive</w:t>
+      </w:r>
+      <w:proofErr w:type="spellEnd"/>
+      <w:r>
         <w:t xml:space="preserve"> </w:t>
+      </w:r>
+      <w:r>
+        <w:rPr>
+          <w:b/>
+          <w:bCs/>
+        </w:rPr>
+        <w:t>O</w:t>
+      </w:r>
+      <w:r>
+        <w:t xml:space="preserve">pen </w:t>
+      </w:r>
+      <w:r>
+        <w:rPr>
+          <w:b/>
+          <w:bCs/>
+        </w:rPr>
+        <w:t>S</w:t>
+      </w:r>
+      <w:r>
+        <w:t xml:space="preserve">ystem </w:t>
+      </w:r>
+      <w:r>
+        <w:rPr>
+          <w:b/>
+          <w:bCs/>
+        </w:rPr>
+        <w:t>A</w:t>
+      </w:r>
+      <w:r>
+        <w:t xml:space="preserve">rchitecture – </w:t>
+      </w:r>
+      <w:r>
+        <w:rPr>
+          <w:lang w:val="sr-Cyrl-RS"/>
+        </w:rPr>
+        <w:t>Стандард отворене архитектуре у аутомобилској индустрији</w:t>
+      </w:r>
+    </w:p>
+    <w:p>
+      <w:pPr>
+        <w:ind w:left="567" w:firstLine="0"/>
+        <w:rPr>
+          <w:lang w:val="sr-Cyrl-RS"/>
+        </w:rPr>
+      </w:pPr>
+      <w:r>
+        <w:rPr>
+          <w:b/>
+        </w:rPr>
+        <w:t>LiDAR</w:t>
+      </w:r>
+      <w:r>
+        <w:rPr>
+          <w:b/>
+          <w:lang w:val="sr-Cyrl-RS"/>
+        </w:rPr>
+        <w:t xml:space="preserve"> – </w:t>
+      </w:r>
+      <w:r>
+        <w:rPr>
+          <w:b/>
+        </w:rPr>
+        <w:t>L</w:t>
+      </w:r>
+      <w:r>
+        <w:rPr>
+          <w:b/>
+        </w:rPr>
+        <w:t>i</w:t>
+      </w:r>
+      <w:r>
+        <w:t xml:space="preserve">ght </w:t>
+      </w:r>
+      <w:r>
+        <w:rPr>
+          <w:b/>
+        </w:rPr>
+        <w:t>D</w:t>
+      </w:r>
+      <w:r>
+        <w:t xml:space="preserve">etection </w:t>
+      </w:r>
+      <w:r>
+        <w:rPr>
+          <w:b/>
+        </w:rPr>
+        <w:t>a</w:t>
+      </w:r>
+      <w:r>
+        <w:t xml:space="preserve">nd </w:t>
+      </w:r>
+      <w:r>
+        <w:rPr>
+          <w:b/>
+        </w:rPr>
+        <w:t>R</w:t>
+      </w:r>
+      <w:r>
+        <w:t xml:space="preserve">anging – </w:t>
+      </w:r>
+      <w:r>
+        <w:rPr>
+          <w:lang w:val="sr-Cyrl-RS"/>
+        </w:rPr>
+        <w:t>детекција објеката и</w:t>
+      </w:r>
+      <w:r>
+        <w:rPr>
+          <w:lang w:val="sr-Cyrl-RS"/>
+        </w:rPr>
+        <w:t xml:space="preserve"> њихове</w:t>
+      </w:r>
+      <w:r>
+        <w:rPr>
+          <w:lang w:val="sr-Cyrl-RS"/>
+        </w:rPr>
+        <w:t xml:space="preserve"> удаљености путем светлосног снопа</w:t>
+      </w:r>
+    </w:p>
+    <w:p>
+      <w:pPr>
+        <w:ind w:left="567" w:firstLine="0"/>
+        <w:rPr>
+          <w:lang w:val="sr-Cyrl-RS"/>
+        </w:rPr>
+      </w:pPr>
+      <w:r>
+        <w:rPr>
+          <w:b/>
+        </w:rPr>
+        <w:t xml:space="preserve">OEM </w:t>
+      </w:r>
+      <w:r>
+        <w:rPr>
+          <w:lang w:val="sr-Cyrl-RS"/>
+        </w:rPr>
+        <w:t>–</w:t>
+      </w:r>
+      <w:r>
+        <w:rPr>
+          <w:lang w:val="sr-Latn-RS"/>
+        </w:rPr>
+        <w:t xml:space="preserve"> </w:t>
+      </w:r>
+      <w:r>
+        <w:rPr>
+          <w:b/>
+          <w:bCs/>
+          <w:lang w:val="sr-Latn-RS"/>
+        </w:rPr>
+        <w:t>O</w:t>
+      </w:r>
+      <w:r>
+        <w:rPr>
+          <w:lang w:val="sr-Latn-RS"/>
+        </w:rPr>
+        <w:t xml:space="preserve">riginal </w:t>
+      </w:r>
+      <w:r>
+        <w:rPr>
+          <w:b/>
+          <w:bCs/>
+          <w:lang w:val="sr-Latn-RS"/>
+        </w:rPr>
+        <w:t>E</w:t>
+      </w:r>
+      <w:r>
+        <w:rPr>
+          <w:lang w:val="sr-Latn-RS"/>
+        </w:rPr>
+        <w:t xml:space="preserve">quipment </w:t>
+      </w:r>
+      <w:r>
+        <w:rPr>
+          <w:b/>
+          <w:bCs/>
+          <w:lang w:val="sr-Latn-RS"/>
+        </w:rPr>
+        <w:t>M</w:t>
+      </w:r>
+      <w:r>
+        <w:rPr>
+          <w:lang w:val="sr-Latn-RS"/>
+        </w:rPr>
+        <w:t xml:space="preserve">anfuacturer – </w:t>
+      </w:r>
+      <w:r>
+        <w:rPr>
+          <w:lang w:val="sr-Cyrl-RS"/>
+        </w:rPr>
+        <w:t>произвођач оригиналне опреме</w:t>
+      </w:r>
+    </w:p>
+    <w:p>
+      <w:pPr>
+        <w:ind w:left="567" w:firstLine="0"/>
+        <w:rPr>
+          <w:b/>
+          <w:bCs/>
+          <w:lang w:val="sr-Cyrl-RS"/>
+        </w:rPr>
+      </w:pPr>
+      <w:r>
+        <w:rPr>
+          <w:b/>
+          <w:bCs/>
+          <w:lang w:val="sr-Latn-RS"/>
+        </w:rPr>
+        <w:t>POSI</w:t>
+      </w:r>
+      <w:r>
+        <w:rPr>
+          <w:b/>
+          <w:bCs/>
+        </w:rPr>
+        <w:t>X</w:t>
+      </w:r>
+      <w:r>
+        <w:rPr>
+          <w:b/>
+          <w:bCs/>
+        </w:rPr>
+        <w:t xml:space="preserve"> – P</w:t>
+      </w:r>
+      <w:r>
+        <w:t xml:space="preserve">ortable </w:t>
+      </w:r>
+      <w:r>
+        <w:rPr>
+          <w:b/>
+          <w:bCs/>
+        </w:rPr>
+        <w:t>O</w:t>
+      </w:r>
+      <w:r>
+        <w:t>perating</w:t>
+      </w:r>
+      <w:r>
+        <w:rPr>
+          <w:b/>
+          <w:bCs/>
+        </w:rPr>
+        <w:t xml:space="preserve"> S</w:t>
+      </w:r>
+      <w:r>
+        <w:t xml:space="preserve">ystem </w:t>
+      </w:r>
+      <w:r>
+        <w:rPr>
+          <w:b/>
+          <w:bCs/>
+        </w:rPr>
+        <w:t>I</w:t>
+      </w:r>
+      <w:r>
+        <w:t xml:space="preserve">nterface – </w:t>
+      </w:r>
+      <w:r>
+        <w:rPr>
+          <w:lang w:val="sr-Cyrl-RS"/>
+        </w:rPr>
+        <w:t>Интерфејс преносивог оперативног система</w:t>
+      </w:r>
+      <w:r>
+        <w:rPr>
+          <w:b/>
+          <w:bCs/>
+          <w:lang w:val="sr-Latn-RS"/>
+        </w:rPr>
+        <w:t xml:space="preserve"> </w:t>
+      </w:r>
+      <w:r>
+        <w:rPr>
+          <w:b/>
+          <w:bCs/>
+          <w:lang w:val="sr-Cyrl-RS"/>
+        </w:rPr>
+        <w:t xml:space="preserve"> </w:t>
+      </w:r>
+    </w:p>
+    <w:p>
+      <w:pPr>
+        <w:ind w:left="567" w:firstLine="0"/>
+        <w:rPr>
+          <w:lang w:val="sr-Cyrl-RS"/>
+        </w:rPr>
+      </w:pPr>
+      <w:r>
+        <w:rPr>
+          <w:b/>
+        </w:rPr>
+        <w:t>RADAR</w:t>
+      </w:r>
+      <w:r>
+        <w:rPr>
+          <w:b/>
+          <w:lang w:val="sr-Cyrl-RS"/>
+        </w:rPr>
+        <w:t xml:space="preserve"> </w:t>
+      </w:r>
+      <w:r>
+        <w:rPr>
+          <w:b/>
+        </w:rPr>
+        <w:t>– R</w:t>
+      </w:r>
+      <w:r>
+        <w:rPr>
+          <w:b/>
+        </w:rPr>
+        <w:t>a</w:t>
+      </w:r>
+      <w:r>
+        <w:t xml:space="preserve">dio </w:t>
+      </w:r>
+      <w:r>
+        <w:rPr>
+          <w:b/>
+        </w:rPr>
+        <w:t>D</w:t>
+      </w:r>
+      <w:r>
+        <w:t xml:space="preserve">etection </w:t>
+      </w:r>
+      <w:r>
+        <w:rPr>
+          <w:b/>
+        </w:rPr>
+        <w:t>a</w:t>
+      </w:r>
+      <w:r>
+        <w:t xml:space="preserve">nd </w:t>
+      </w:r>
+      <w:r>
+        <w:rPr>
+          <w:b/>
+        </w:rPr>
+        <w:t>R</w:t>
+      </w:r>
+      <w:r>
+        <w:t xml:space="preserve">anging </w:t>
+      </w:r>
+      <w:r>
+        <w:t>–</w:t>
+      </w:r>
+      <w:r>
+        <w:t xml:space="preserve"> </w:t>
+      </w:r>
+      <w:r>
+        <w:rPr>
+          <w:lang w:val="sr-Cyrl-RS"/>
+        </w:rPr>
+        <w:t>детекција објеката и њихове удаљености путем радио таласа</w:t>
+      </w:r>
+    </w:p>
+    <w:p>
+      <w:pPr>
+        <w:ind w:left="567" w:firstLine="0"/>
+        <w:rPr>
+          <w:lang w:val="sr-Cyrl-RS"/>
+        </w:rPr>
+      </w:pPr>
+      <w:r>
+        <w:rPr>
+          <w:b/>
+          <w:bCs/>
+          <w:lang w:val="sr-Latn-RS"/>
+        </w:rPr>
+        <w:t>RPC</w:t>
+      </w:r>
+      <w:r>
+        <w:rPr>
+          <w:lang w:val="sr-Latn-RS"/>
+        </w:rPr>
+        <w:t xml:space="preserve"> - </w:t>
+      </w:r>
+      <w:r>
+        <w:rPr>
+          <w:b/>
+          <w:bCs/>
+          <w:lang w:val="sr-Latn-RS"/>
+        </w:rPr>
+        <w:t>R</w:t>
+      </w:r>
+      <w:r>
+        <w:rPr>
+          <w:lang w:val="sr-Latn-RS"/>
+        </w:rPr>
+        <w:t xml:space="preserve">emote </w:t>
+      </w:r>
+      <w:r>
+        <w:rPr>
+          <w:b/>
+          <w:bCs/>
+          <w:lang w:val="sr-Latn-RS"/>
+        </w:rPr>
+        <w:t>P</w:t>
+      </w:r>
+      <w:r>
+        <w:rPr>
+          <w:lang w:val="sr-Latn-RS"/>
+        </w:rPr>
+        <w:t xml:space="preserve">rocedure </w:t>
+      </w:r>
+      <w:r>
+        <w:rPr>
+          <w:b/>
+          <w:bCs/>
+          <w:lang w:val="sr-Latn-RS"/>
+        </w:rPr>
+        <w:t>C</w:t>
+      </w:r>
+      <w:r>
+        <w:rPr>
+          <w:lang w:val="sr-Latn-RS"/>
+        </w:rPr>
+        <w:t>all</w:t>
+      </w:r>
+      <w:r>
+        <w:rPr>
+          <w:lang w:val="sr-Latn-RS"/>
+        </w:rPr>
+        <w:t xml:space="preserve"> – </w:t>
+      </w:r>
+      <w:r>
+        <w:rPr>
+          <w:lang w:val="sr-Cyrl-RS"/>
+        </w:rPr>
+        <w:t>Позивање функционалности</w:t>
+      </w:r>
+      <w:r>
+        <w:rPr>
+          <w:lang w:val="sr-Cyrl-RS"/>
+        </w:rPr>
+        <w:t xml:space="preserve"> удаљеног</w:t>
+      </w:r>
+      <w:r>
+        <w:rPr>
+          <w:lang w:val="sr-Cyrl-RS"/>
+        </w:rPr>
+        <w:t xml:space="preserve"> модула</w:t>
+      </w:r>
+    </w:p>
+    <w:p>
+      <w:pPr>
+        <w:ind w:left="567" w:firstLine="0"/>
+        <w:rPr>
+          <w:lang w:val="sr-Cyrl-RS"/>
+        </w:rPr>
+      </w:pPr>
+      <w:r>
+        <w:rPr>
+          <w:b/>
+          <w:bCs/>
+          <w:lang w:val="sr-Latn-RS"/>
+        </w:rPr>
+        <w:t>RTOS</w:t>
       </w:r>
       <w:r>
         <w:rPr>
@@ -7857,6 +8675,14 @@
           <w:iCs/>
           <w:lang w:val="sr-Latn-RS"/>
         </w:rPr>
+        <w:t xml:space="preserve"> </w:t>
+      </w:r>
+      <w:r>
+        <w:rPr>
+          <w:i/>
+          <w:iCs/>
+          <w:lang w:val="sr-Latn-RS"/>
+        </w:rPr>
         <w:t xml:space="preserve"> - </w:t>
       </w:r>
       <w:r>
@@ -7926,6 +8752,88 @@
           <w:lang w:val="sr-Cyrl-RS"/>
         </w:rPr>
         <w:t>оперативни систем за рад у реалном времену</w:t>
+      </w:r>
+    </w:p>
+    <w:p>
+      <w:pPr>
+        <w:ind w:left="567" w:firstLine="0"/>
+        <w:rPr>
+          <w:lang w:val="sr-Cyrl-RS"/>
+        </w:rPr>
+      </w:pPr>
+      <w:r>
+        <w:rPr>
+          <w:b/>
+          <w:bCs/>
+          <w:lang w:val="sr-Latn-RS"/>
+        </w:rPr>
+        <w:t>SOA</w:t>
+      </w:r>
+      <w:r>
+        <w:rPr>
+          <w:lang w:val="sr-Latn-RS"/>
+        </w:rPr>
+        <w:t xml:space="preserve"> – </w:t>
+      </w:r>
+      <w:r>
+        <w:rPr>
+          <w:b/>
+          <w:bCs/>
+          <w:lang w:val="sr-Latn-RS"/>
+        </w:rPr>
+        <w:t>S</w:t>
+      </w:r>
+      <w:r>
+        <w:rPr>
+          <w:lang w:val="sr-Latn-RS"/>
+        </w:rPr>
+        <w:t xml:space="preserve">ervice </w:t>
+      </w:r>
+      <w:r>
+        <w:rPr>
+          <w:b/>
+          <w:bCs/>
+          <w:lang w:val="sr-Latn-RS"/>
+        </w:rPr>
+        <w:t>O</w:t>
+      </w:r>
+      <w:r>
+        <w:rPr>
+          <w:lang w:val="sr-Latn-RS"/>
+        </w:rPr>
+        <w:t xml:space="preserve">riented </w:t>
+      </w:r>
+      <w:r>
+        <w:rPr>
+          <w:b/>
+          <w:bCs/>
+          <w:lang w:val="sr-Latn-RS"/>
+        </w:rPr>
+        <w:t>A</w:t>
+      </w:r>
+      <w:r>
+        <w:rPr>
+          <w:lang w:val="sr-Latn-RS"/>
+        </w:rPr>
+        <w:t>rchitecture</w:t>
+      </w:r>
+      <w:r>
+        <w:rPr>
+          <w:lang w:val="sr-Latn-RS"/>
+        </w:rPr>
+        <w:t xml:space="preserve"> – </w:t>
+      </w:r>
+      <w:r>
+        <w:rPr>
+          <w:lang w:val="sr-Cyrl-RS"/>
+        </w:rPr>
+        <w:t>сервисно оријентисана софтверска архитектур</w:t>
+      </w:r>
+      <w:r>
+        <w:rPr>
+          <w:lang w:val="sr-Cyrl-RS"/>
+        </w:rPr>
+        <w:t>а</w:t>
       </w:r>
     </w:p>
     <w:p>
@@ -8051,7 +8959,7 @@
       <w:pPr>
         <w:pStyle w:val="Heading1"/>
       </w:pPr>
-      <w:bookmarkStart w:id="1" w:name="_Toc19565382"/>
+      <w:bookmarkStart w:id="1" w:name="_Toc20045652"/>
       <w:r>
         <w:rPr>
           <w:lang w:val="sr-Cyrl-RS"/>
@@ -8159,7 +9067,6 @@
           <w:id w:val="-1127846092"/>
           <w:citation/>
         </w:sdtPr>
-        <w:sdtEndPr/>
         <w:sdtContent>
           <w:r>
             <w:rPr>
@@ -8215,7 +9122,6 @@
           <w:id w:val="-23101196"/>
           <w:citation/>
         </w:sdtPr>
-        <w:sdtEndPr/>
         <w:sdtContent>
           <w:r>
             <w:rPr>
@@ -8271,7 +9177,6 @@
           <w:id w:val="1806035027"/>
           <w:citation/>
         </w:sdtPr>
-        <w:sdtEndPr/>
         <w:sdtContent>
           <w:r>
             <w:rPr>
@@ -8561,7 +9466,6 @@
           <w:id w:val="1293173624"/>
           <w:citation/>
         </w:sdtPr>
-        <w:sdtEndPr/>
         <w:sdtContent>
           <w:r>
             <w:rPr>
@@ -8795,7 +9699,6 @@
           <w:id w:val="999699532"/>
           <w:citation/>
         </w:sdtPr>
-        <w:sdtEndPr/>
         <w:sdtContent>
           <w:r>
             <w:rPr>
@@ -9128,7 +10031,7 @@
       <w:pPr>
         <w:pStyle w:val="Heading1"/>
       </w:pPr>
-      <w:bookmarkStart w:id="2" w:name="_Toc19565383"/>
+      <w:bookmarkStart w:id="2" w:name="_Toc20045653"/>
       <w:r>
         <w:rPr>
           <w:lang w:val="sr-Cyrl-RS"/>
@@ -9202,7 +10105,7 @@
           <w:lang w:val="sr-Cyrl-RS"/>
         </w:rPr>
       </w:pPr>
-      <w:bookmarkStart w:id="3" w:name="_Toc19565384"/>
+      <w:bookmarkStart w:id="3" w:name="_Toc20045654"/>
       <w:r>
         <w:rPr>
           <w:i/>
@@ -9263,7 +10166,6 @@
           <w:id w:val="-1849476830"/>
           <w:citation/>
         </w:sdtPr>
-        <w:sdtEndPr/>
         <w:sdtContent>
           <w:r>
             <w:rPr>
@@ -9588,7 +10490,7 @@
           <w:lang w:val="sr-Cyrl-RS"/>
         </w:rPr>
         <w:drawing>
-          <wp:inline distT="0" distB="0" distL="0" distR="0">
+          <wp:inline distT="0" distB="0" distL="0" distR="0" wp14:anchorId="4AB7338F" wp14:editId="7141E4F7">
             <wp:extent cx="5267325" cy="3467100"/>
             <wp:effectExtent l="0" t="0" r="9525" b="0"/>
             <wp:docPr id="1" name="Picture 1"/>
@@ -9641,7 +10543,7 @@
       <w:pPr>
         <w:pStyle w:val="Caption"/>
       </w:pPr>
-      <w:bookmarkStart w:id="4" w:name="_Toc19561151"/>
+      <w:bookmarkStart w:id="4" w:name="_Toc20044833"/>
       <w:proofErr w:type="spellStart"/>
       <w:r>
         <w:t>Слика</w:t>
@@ -9694,6 +10596,55 @@
         </w:rPr>
         <w:t xml:space="preserve"> конзорцијума</w:t>
       </w:r>
+      <w:sdt>
+        <w:sdtPr>
+          <w:rPr>
+            <w:lang w:val="sr-Cyrl-RS"/>
+          </w:rPr>
+          <w:id w:val="1111562517"/>
+          <w:citation/>
+        </w:sdtPr>
+        <w:sdtContent>
+          <w:r>
+            <w:rPr>
+              <w:lang w:val="sr-Cyrl-RS"/>
+            </w:rPr>
+            <w:fldChar w:fldCharType="begin"/>
+          </w:r>
+          <w:r>
+            <w:rPr>
+              <w:lang w:val="sr-Cyrl-RS"/>
+            </w:rPr>
+            <w:instrText xml:space="preserve"> CITATION Hei18 \l 10266 </w:instrText>
+          </w:r>
+          <w:r>
+            <w:rPr>
+              <w:lang w:val="sr-Cyrl-RS"/>
+            </w:rPr>
+            <w:fldChar w:fldCharType="separate"/>
+          </w:r>
+          <w:r>
+            <w:rPr>
+              <w:noProof/>
+              <w:lang w:val="sr-Cyrl-RS"/>
+            </w:rPr>
+            <w:t xml:space="preserve"> </w:t>
+          </w:r>
+          <w:r>
+            <w:rPr>
+              <w:noProof/>
+              <w:lang w:val="sr-Cyrl-RS"/>
+            </w:rPr>
+            <w:t>[7]</w:t>
+          </w:r>
+          <w:r>
+            <w:rPr>
+              <w:lang w:val="sr-Cyrl-RS"/>
+            </w:rPr>
+            <w:fldChar w:fldCharType="end"/>
+          </w:r>
+        </w:sdtContent>
+      </w:sdt>
       <w:bookmarkEnd w:id="4"/>
     </w:p>
     <w:p>
@@ -9776,7 +10727,7 @@
           <w:lang w:val="sr-Latn-RS"/>
         </w:rPr>
       </w:pPr>
-      <w:bookmarkStart w:id="5" w:name="_Toc19565385"/>
+      <w:bookmarkStart w:id="5" w:name="_Toc20045655"/>
       <w:r>
         <w:rPr>
           <w:i/>
@@ -9981,24 +10932,1380 @@
       <w:pPr>
         <w:pStyle w:val="Heading3"/>
         <w:rPr>
+          <w:i/>
+          <w:iCs/>
+        </w:rPr>
+      </w:pPr>
+      <w:bookmarkStart w:id="7" w:name="_Toc20045656"/>
+      <w:r>
+        <w:rPr>
+          <w:i/>
+          <w:iCs/>
+        </w:rPr>
+        <w:t>AUTOSAR Adaptive</w:t>
+      </w:r>
+      <w:bookmarkEnd w:id="7"/>
+    </w:p>
+    <w:p>
+      <w:pPr>
+        <w:rPr>
+          <w:lang w:val="sr-Cyrl-RS"/>
+        </w:rPr>
+      </w:pPr>
+      <w:r>
+        <w:rPr>
+          <w:lang w:val="sr-Cyrl-RS"/>
+        </w:rPr>
+        <w:t>Као што је већ напоменуто, ова платформа представља искорак аутомобилске индустрије у смеру стандардизације софтверске платформе која ће омогућити знатно већу процесорску моћ</w:t>
+      </w:r>
+      <w:r>
+        <w:rPr>
+          <w:lang w:val="sr-Cyrl-RS"/>
+        </w:rPr>
+        <w:t xml:space="preserve"> и комуникацију са спољним светом</w:t>
+      </w:r>
+      <w:r>
+        <w:rPr>
+          <w:lang w:val="sr-Cyrl-RS"/>
+        </w:rPr>
+        <w:t xml:space="preserve">. </w:t>
+      </w:r>
+    </w:p>
+    <w:p>
+      <w:pPr>
+        <w:rPr>
+          <w:lang w:val="sr-Cyrl-RS"/>
+        </w:rPr>
+      </w:pPr>
+      <w:r>
+        <w:rPr>
+          <w:lang w:val="sr-Cyrl-RS"/>
+        </w:rPr>
+        <w:t xml:space="preserve">Задатак самог конзорцијума јесте стварање стандарда који ће омогућити комуникацију разноврсних електронских контролних јединица (енг. </w:t>
+      </w:r>
+      <w:r>
+        <w:rPr>
+          <w:i/>
+          <w:iCs/>
+          <w:lang w:val="sr-Latn-RS"/>
+        </w:rPr>
+        <w:t>ECU – Electronic Control Unit</w:t>
+      </w:r>
+      <w:r>
+        <w:rPr>
+          <w:lang w:val="sr-Cyrl-RS"/>
+        </w:rPr>
+        <w:t>) путем етернет магистрале</w:t>
+      </w:r>
+      <w:sdt>
+        <w:sdtPr>
+          <w:rPr>
+            <w:lang w:val="sr-Cyrl-RS"/>
+          </w:rPr>
+          <w:id w:val="1385362191"/>
+          <w:citation/>
+        </w:sdtPr>
+        <w:sdtContent>
+          <w:r>
+            <w:rPr>
+              <w:lang w:val="sr-Cyrl-RS"/>
+            </w:rPr>
+            <w:fldChar w:fldCharType="begin"/>
+          </w:r>
+          <w:r>
+            <w:rPr>
+              <w:lang w:val="sr-Cyrl-RS"/>
+            </w:rPr>
+            <w:instrText xml:space="preserve"> CITATION Mir18 \l 10266 </w:instrText>
+          </w:r>
+          <w:r>
+            <w:rPr>
+              <w:lang w:val="sr-Cyrl-RS"/>
+            </w:rPr>
+            <w:fldChar w:fldCharType="separate"/>
+          </w:r>
+          <w:r>
+            <w:rPr>
+              <w:noProof/>
+              <w:lang w:val="sr-Cyrl-RS"/>
+            </w:rPr>
+            <w:t xml:space="preserve"> </w:t>
+          </w:r>
+          <w:r>
+            <w:rPr>
+              <w:noProof/>
+              <w:lang w:val="sr-Cyrl-RS"/>
+            </w:rPr>
+            <w:t>[8]</w:t>
+          </w:r>
+          <w:r>
+            <w:rPr>
+              <w:lang w:val="sr-Cyrl-RS"/>
+            </w:rPr>
+            <w:fldChar w:fldCharType="end"/>
+          </w:r>
+        </w:sdtContent>
+      </w:sdt>
+      <w:r>
+        <w:rPr>
+          <w:lang w:val="sr-Cyrl-RS"/>
+        </w:rPr>
+        <w:t xml:space="preserve">. </w:t>
+      </w:r>
+      <w:r>
+        <w:rPr>
+          <w:lang w:val="sr-Cyrl-RS"/>
+        </w:rPr>
+        <w:t>Управо</w:t>
+      </w:r>
+      <w:r>
+        <w:rPr>
+          <w:lang w:val="sr-Cyrl-RS"/>
+        </w:rPr>
+        <w:t xml:space="preserve"> 100-мегабитни и гигабитни етернет представљају основе за пренос информација кроз систем и управо је циљ да оне преузму примат у комуникацији. Претходно коришћене магистрале у систему неће бити </w:t>
+      </w:r>
+      <w:r>
+        <w:rPr>
+          <w:lang w:val="sr-Cyrl-RS"/>
+        </w:rPr>
+        <w:t>избачене из употребе</w:t>
+      </w:r>
+      <w:r>
+        <w:rPr>
+          <w:lang w:val="sr-Cyrl-RS"/>
+        </w:rPr>
+        <w:t xml:space="preserve">, већ ће њихова намена бити ограничена. Управо употреба етернет </w:t>
+      </w:r>
+      <w:r>
+        <w:rPr>
+          <w:lang w:val="sr-Cyrl-RS"/>
+        </w:rPr>
+        <w:t>магистрале</w:t>
+      </w:r>
+      <w:r>
+        <w:rPr>
+          <w:lang w:val="sr-Cyrl-RS"/>
+        </w:rPr>
+        <w:t xml:space="preserve"> омогућује</w:t>
+      </w:r>
+      <w:r>
+        <w:rPr>
+          <w:lang w:val="sr-Cyrl-RS"/>
+        </w:rPr>
+        <w:t xml:space="preserve"> флексибилнији приступ у </w:t>
+      </w:r>
+      <w:r>
+        <w:rPr>
+          <w:lang w:val="sr-Cyrl-RS"/>
+        </w:rPr>
+        <w:t xml:space="preserve">протоку </w:t>
+      </w:r>
+      <w:r>
+        <w:rPr>
+          <w:lang w:val="sr-Cyrl-RS"/>
+        </w:rPr>
+        <w:t xml:space="preserve">информација које стижу са разноврсних сензора. </w:t>
+      </w:r>
+      <w:r>
+        <w:rPr>
+          <w:lang w:val="sr-Cyrl-RS"/>
+        </w:rPr>
+        <w:t>Поред тога, етернет магистрала овде омогућује и</w:t>
+      </w:r>
+      <w:r>
+        <w:rPr>
+          <w:lang w:val="sr-Cyrl-RS"/>
+        </w:rPr>
+        <w:t xml:space="preserve"> софтверске подршке на електронским компонентама, у току животног века једног возила</w:t>
+      </w:r>
+      <w:r>
+        <w:rPr>
+          <w:lang w:val="sr-Cyrl-RS"/>
+        </w:rPr>
+        <w:t>, што претходна платформа није пружала.</w:t>
+      </w:r>
+    </w:p>
+    <w:p>
+      <w:pPr>
+        <w:rPr>
+          <w:lang w:val="sr-Cyrl-RS"/>
+        </w:rPr>
+      </w:pPr>
+      <w:r>
+        <w:rPr>
+          <w:lang w:val="sr-Cyrl-RS"/>
+        </w:rPr>
+        <w:t>Поред напретка у комуникацији који овај стандард доноси, велики напори су уложени у омогућавању употребе процесора и компоненти високих перформанси, како би потребе комплексних алгоритама биле задовољене.</w:t>
+      </w:r>
+      <w:r>
+        <w:rPr>
+          <w:lang w:val="sr-Cyrl-RS"/>
+        </w:rPr>
+        <w:t xml:space="preserve"> Управо овај стандард у својој имплементацији стога не представља засебни оперативни систем, већ искључиво његово проширење. </w:t>
+      </w:r>
+    </w:p>
+    <w:p>
+      <w:pPr>
+        <w:rPr>
+          <w:lang w:val="sr-Cyrl-RS"/>
+        </w:rPr>
+      </w:pPr>
+      <w:r>
+        <w:rPr>
+          <w:lang w:val="sr-Cyrl-RS"/>
+        </w:rPr>
+        <w:lastRenderedPageBreak/>
+        <w:t xml:space="preserve">Како би  овакво проширење могло бити примењено на оперативни систем, потребно је да систем подржава </w:t>
+      </w:r>
+      <w:r>
+        <w:rPr>
+          <w:i/>
+          <w:iCs/>
+        </w:rPr>
+        <w:t>POSIX</w:t>
+      </w:r>
+      <w:sdt>
+        <w:sdtPr>
+          <w:rPr>
+            <w:i/>
+            <w:iCs/>
+          </w:rPr>
+          <w:id w:val="-1337920472"/>
+          <w:citation/>
+        </w:sdtPr>
+        <w:sdtContent>
+          <w:r>
+            <w:rPr>
+              <w:i/>
+              <w:iCs/>
+            </w:rPr>
+            <w:fldChar w:fldCharType="begin"/>
+          </w:r>
+          <w:r>
+            <w:rPr>
+              <w:i/>
+              <w:iCs/>
+              <w:lang w:val="sr-Cyrl-RS"/>
+            </w:rPr>
+            <w:instrText xml:space="preserve"> CITATION Aus171 \l 10266 </w:instrText>
+          </w:r>
+          <w:r>
+            <w:rPr>
+              <w:i/>
+              <w:iCs/>
+            </w:rPr>
+            <w:fldChar w:fldCharType="separate"/>
+          </w:r>
+          <w:r>
+            <w:rPr>
+              <w:i/>
+              <w:iCs/>
+              <w:noProof/>
+              <w:lang w:val="sr-Cyrl-RS"/>
+            </w:rPr>
+            <w:t xml:space="preserve"> </w:t>
+          </w:r>
+          <w:r>
+            <w:rPr>
+              <w:noProof/>
+              <w:lang w:val="sr-Cyrl-RS"/>
+            </w:rPr>
+            <w:t>[9]</w:t>
+          </w:r>
+          <w:r>
+            <w:rPr>
+              <w:i/>
+              <w:iCs/>
+            </w:rPr>
+            <w:fldChar w:fldCharType="end"/>
+          </w:r>
+        </w:sdtContent>
+      </w:sdt>
+      <w:r>
+        <w:rPr>
+          <w:i/>
+          <w:iCs/>
+          <w:lang w:val="sr-Cyrl-RS"/>
+        </w:rPr>
+        <w:t xml:space="preserve"> </w:t>
+      </w:r>
+      <w:r>
+        <w:rPr>
+          <w:lang w:val="sr-Cyrl-RS"/>
+        </w:rPr>
+        <w:t xml:space="preserve">стандард, специфично </w:t>
+      </w:r>
+      <w:r>
+        <w:rPr>
+          <w:i/>
+          <w:iCs/>
+        </w:rPr>
+        <w:t>POSIX</w:t>
+      </w:r>
+      <w:r>
+        <w:rPr>
+          <w:i/>
+          <w:iCs/>
+          <w:lang w:val="sr-Cyrl-RS"/>
+        </w:rPr>
+        <w:t>51.</w:t>
+      </w:r>
+      <w:r>
+        <w:rPr>
+          <w:lang w:val="sr-Latn-RS"/>
+        </w:rPr>
+        <w:t xml:space="preserve"> </w:t>
+      </w:r>
+      <w:r>
+        <w:rPr>
+          <w:lang w:val="sr-Cyrl-RS"/>
+        </w:rPr>
+        <w:t xml:space="preserve">Један од таквих оперативних система је </w:t>
+      </w:r>
+      <w:r>
+        <w:rPr>
+          <w:i/>
+          <w:iCs/>
+          <w:lang w:val="sr-Latn-RS"/>
+        </w:rPr>
+        <w:t>Linux</w:t>
+      </w:r>
+      <w:r>
+        <w:rPr>
+          <w:lang w:val="sr-Latn-RS"/>
+        </w:rPr>
+        <w:t>.</w:t>
+      </w:r>
+    </w:p>
+    <w:p>
+      <w:pPr>
+        <w:rPr>
+          <w:lang w:val="sr-Cyrl-RS"/>
+        </w:rPr>
+      </w:pPr>
+      <w:r>
+        <w:rPr>
+          <w:lang w:val="sr-Cyrl-RS"/>
+        </w:rPr>
+        <w:t xml:space="preserve">Ово проширење оперативног система са собом носи  </w:t>
+      </w:r>
+      <w:r>
+        <w:rPr>
+          <w:i/>
+          <w:iCs/>
+          <w:lang w:val="sr-Latn-RS"/>
+        </w:rPr>
+        <w:t>AUTOSAR</w:t>
+      </w:r>
+      <w:r>
+        <w:rPr>
+          <w:i/>
+          <w:iCs/>
+          <w:lang w:val="sr-Latn-RS"/>
+        </w:rPr>
+        <w:t xml:space="preserve"> </w:t>
+      </w:r>
+      <w:r>
+        <w:rPr>
+          <w:lang w:val="sr-Cyrl-RS"/>
+        </w:rPr>
+        <w:t xml:space="preserve">извршно окружење за </w:t>
+      </w:r>
+      <w:r>
+        <w:rPr>
+          <w:lang w:val="sr-Cyrl-RS"/>
+        </w:rPr>
+        <w:t xml:space="preserve"> </w:t>
+      </w:r>
+      <w:r>
+        <w:rPr>
+          <w:lang w:val="sr-Cyrl-RS"/>
+        </w:rPr>
+        <w:t xml:space="preserve">апликације адаптивне платформе (енг. </w:t>
+      </w:r>
+      <w:r>
+        <w:rPr>
+          <w:bCs/>
+          <w:i/>
+          <w:iCs/>
+          <w:lang w:val="sr-Latn-RS"/>
+        </w:rPr>
+        <w:t>ARA – AUTOSAR Runtime for Adaptive Applications</w:t>
+      </w:r>
+      <w:r>
+        <w:rPr>
+          <w:lang w:val="sr-Cyrl-RS"/>
+        </w:rPr>
+        <w:t>).</w:t>
+      </w:r>
+      <w:r>
+        <w:rPr>
+          <w:lang w:val="sr-Cyrl-RS"/>
+        </w:rPr>
+        <w:t xml:space="preserve"> Оно пружа решења које се тичу основних функционалности апликација, као што су системски позиви, комуникација са локалним и удаљеним сервисима, као и сервисима које пружа сама платформа. Овај апликативни интерфејс (енг. </w:t>
+      </w:r>
+      <w:r>
+        <w:rPr>
+          <w:i/>
+          <w:iCs/>
+          <w:lang w:val="sr-Latn-RS"/>
+        </w:rPr>
+        <w:t>API</w:t>
+      </w:r>
+      <w:r>
+        <w:rPr>
+          <w:lang w:val="sr-Cyrl-RS"/>
+        </w:rPr>
+        <w:t xml:space="preserve"> – </w:t>
+      </w:r>
+      <w:r>
+        <w:rPr>
+          <w:i/>
+          <w:iCs/>
+          <w:lang w:val="sr-Latn-RS"/>
+        </w:rPr>
+        <w:t>Application programing interface</w:t>
+      </w:r>
+      <w:r>
+        <w:rPr>
+          <w:lang w:val="sr-Cyrl-RS"/>
+        </w:rPr>
+        <w:t xml:space="preserve">) пружа могућност лаке интеграције већ постојећих апликација у </w:t>
+      </w:r>
+      <w:r>
+        <w:rPr>
+          <w:lang w:val="sr-Cyrl-RS"/>
+        </w:rPr>
+        <w:t xml:space="preserve">саму адаптивну платформу. Поред тога, постојећи </w:t>
+      </w:r>
+      <w:r>
+        <w:rPr>
+          <w:i/>
+          <w:iCs/>
+        </w:rPr>
+        <w:t>ARA</w:t>
+      </w:r>
+      <w:r>
+        <w:t xml:space="preserve"> </w:t>
+      </w:r>
+      <w:r>
+        <w:rPr>
+          <w:i/>
+          <w:iCs/>
+          <w:lang w:val="sr-Latn-RS"/>
+        </w:rPr>
+        <w:t>API</w:t>
+      </w:r>
+      <w:r>
+        <w:rPr>
+          <w:lang w:val="sr-Latn-RS"/>
+        </w:rPr>
+        <w:t xml:space="preserve"> </w:t>
+      </w:r>
+      <w:r>
+        <w:rPr>
+          <w:lang w:val="sr-Cyrl-RS"/>
+        </w:rPr>
+        <w:t xml:space="preserve">је стандардом дозвољено проширити уколико нека од потребних компоненти за функционисање апликација не улази у скуп функционалности </w:t>
+      </w:r>
+      <w:r>
+        <w:rPr>
+          <w:i/>
+          <w:iCs/>
+        </w:rPr>
+        <w:t>POSIX</w:t>
+      </w:r>
+      <w:r>
+        <w:rPr>
+          <w:i/>
+          <w:iCs/>
+          <w:lang w:val="sr-Cyrl-RS"/>
+        </w:rPr>
+        <w:t>51</w:t>
+      </w:r>
+      <w:r>
+        <w:rPr>
+          <w:lang w:val="sr-Cyrl-RS"/>
+        </w:rPr>
+        <w:t>.</w:t>
+      </w:r>
+    </w:p>
+    <w:p>
+      <w:pPr>
+        <w:rPr>
+          <w:lang w:val="sr-Cyrl-RS"/>
+        </w:rPr>
+      </w:pPr>
+      <w:r>
+        <w:rPr>
+          <w:lang w:val="sr-Cyrl-RS"/>
+        </w:rPr>
+        <w:t>Адаптивна платформа је заснована на сервисно оријентисаној софтверској архитектури (енг</w:t>
+      </w:r>
+      <w:r>
+        <w:rPr>
+          <w:lang w:val="sr-Latn-RS"/>
+        </w:rPr>
+        <w:t xml:space="preserve">. </w:t>
+      </w:r>
+      <w:r>
+        <w:rPr>
+          <w:i/>
+          <w:iCs/>
+          <w:lang w:val="sr-Latn-RS"/>
+        </w:rPr>
+        <w:t>SOA</w:t>
+      </w:r>
+      <w:r>
+        <w:rPr>
+          <w:lang w:val="sr-Latn-RS"/>
+        </w:rPr>
+        <w:t xml:space="preserve"> – </w:t>
+      </w:r>
+      <w:r>
+        <w:rPr>
+          <w:i/>
+          <w:iCs/>
+          <w:lang w:val="sr-Latn-RS"/>
+        </w:rPr>
+        <w:t>Service Oriented Architecture</w:t>
+      </w:r>
+      <w:r>
+        <w:rPr>
+          <w:lang w:val="sr-Latn-RS"/>
+        </w:rPr>
+        <w:t>)</w:t>
+      </w:r>
+      <w:sdt>
+        <w:sdtPr>
+          <w:rPr>
+            <w:lang w:val="sr-Latn-RS"/>
+          </w:rPr>
+          <w:id w:val="-1047980675"/>
+          <w:citation/>
+        </w:sdtPr>
+        <w:sdtContent>
+          <w:r>
+            <w:rPr>
+              <w:lang w:val="sr-Latn-RS"/>
+            </w:rPr>
+            <w:fldChar w:fldCharType="begin"/>
+          </w:r>
+          <w:r>
+            <w:rPr>
+              <w:lang w:val="sr-Cyrl-RS"/>
+            </w:rPr>
+            <w:instrText xml:space="preserve"> CITATION AUT17 \l 10266 </w:instrText>
+          </w:r>
+          <w:r>
+            <w:rPr>
+              <w:lang w:val="sr-Latn-RS"/>
+            </w:rPr>
+            <w:fldChar w:fldCharType="separate"/>
+          </w:r>
+          <w:r>
+            <w:rPr>
+              <w:noProof/>
+              <w:lang w:val="sr-Cyrl-RS"/>
+            </w:rPr>
+            <w:t xml:space="preserve"> </w:t>
+          </w:r>
+          <w:r>
+            <w:rPr>
+              <w:noProof/>
+              <w:lang w:val="sr-Cyrl-RS"/>
+            </w:rPr>
+            <w:t>[10]</w:t>
+          </w:r>
+          <w:r>
+            <w:rPr>
+              <w:lang w:val="sr-Latn-RS"/>
+            </w:rPr>
+            <w:fldChar w:fldCharType="end"/>
+          </w:r>
+        </w:sdtContent>
+      </w:sdt>
+      <w:r>
+        <w:rPr>
+          <w:lang w:val="sr-Latn-RS"/>
+        </w:rPr>
+        <w:t>.</w:t>
+      </w:r>
+      <w:r>
+        <w:rPr>
+          <w:lang w:val="sr-Latn-RS"/>
+        </w:rPr>
+        <w:t xml:space="preserve"> </w:t>
+      </w:r>
+      <w:r>
+        <w:rPr>
+          <w:lang w:val="sr-Cyrl-RS"/>
+        </w:rPr>
+        <w:t xml:space="preserve"> </w:t>
+      </w:r>
+      <w:r>
+        <w:rPr>
+          <w:lang w:val="sr-Cyrl-RS"/>
+        </w:rPr>
+        <w:t>Одлика овакве архитектуре огледа се могућности постојања већег броја независних софтверских компоненти, тј. сервиса, који посредством мреже или међупроцесне комуникације размењују информације</w:t>
+      </w:r>
+      <w:sdt>
+        <w:sdtPr>
+          <w:rPr>
+            <w:lang w:val="sr-Cyrl-RS"/>
+          </w:rPr>
+          <w:id w:val="683933375"/>
+          <w:citation/>
+        </w:sdtPr>
+        <w:sdtContent>
+          <w:r>
+            <w:rPr>
+              <w:lang w:val="sr-Cyrl-RS"/>
+            </w:rPr>
+            <w:fldChar w:fldCharType="begin"/>
+          </w:r>
+          <w:r>
+            <w:rPr>
+              <w:lang w:val="sr-Cyrl-RS"/>
+            </w:rPr>
+            <w:instrText xml:space="preserve"> CITATION SoA \l 10266 </w:instrText>
+          </w:r>
+          <w:r>
+            <w:rPr>
+              <w:lang w:val="sr-Cyrl-RS"/>
+            </w:rPr>
+            <w:fldChar w:fldCharType="separate"/>
+          </w:r>
+          <w:r>
+            <w:rPr>
+              <w:noProof/>
+              <w:lang w:val="sr-Cyrl-RS"/>
+            </w:rPr>
+            <w:t xml:space="preserve"> </w:t>
+          </w:r>
+          <w:r>
+            <w:rPr>
+              <w:noProof/>
+              <w:lang w:val="sr-Cyrl-RS"/>
+            </w:rPr>
+            <w:t>[11]</w:t>
+          </w:r>
+          <w:r>
+            <w:rPr>
+              <w:lang w:val="sr-Cyrl-RS"/>
+            </w:rPr>
+            <w:fldChar w:fldCharType="end"/>
+          </w:r>
+        </w:sdtContent>
+      </w:sdt>
+      <w:r>
+        <w:rPr>
+          <w:lang w:val="sr-Cyrl-RS"/>
+        </w:rPr>
+        <w:t>.</w:t>
+      </w:r>
+      <w:r>
+        <w:rPr>
+          <w:lang w:val="sr-Cyrl-RS"/>
+        </w:rPr>
+        <w:t xml:space="preserve"> </w:t>
+      </w:r>
+      <w:r>
+        <w:rPr>
+          <w:lang w:val="sr-Cyrl-RS"/>
+        </w:rPr>
+        <w:t xml:space="preserve">Оваква софтверска архитектура омогућује велику модуларност и поновну употребу већ постојећег изворног кода из потребне измене. Механизам комуникације између два сервиса дат је на </w:t>
+      </w:r>
+      <w:r>
+        <w:rPr>
+          <w:lang w:val="sr-Cyrl-RS"/>
+        </w:rPr>
+        <w:t>слици 2.2</w:t>
+      </w:r>
+      <w:r>
+        <w:rPr>
+          <w:lang w:val="sr-Cyrl-RS"/>
+        </w:rPr>
+        <w:t>.</w:t>
+      </w:r>
+    </w:p>
+    <w:p>
+      <w:pPr>
+        <w:keepNext/>
+        <w:jc w:val="center"/>
+      </w:pPr>
+      <w:r>
+        <w:rPr>
+          <w:noProof/>
+          <w:lang w:val="sr-Cyrl-RS"/>
+        </w:rPr>
+        <w:drawing>
+          <wp:inline distT="0" distB="0" distL="0" distR="0" wp14:anchorId="1EF25404" wp14:editId="66DF399A">
+            <wp:extent cx="4781550" cy="3576149"/>
+            <wp:effectExtent l="0" t="0" r="0" b="5715"/>
+            <wp:docPr id="2" name="Picture 2"/>
+            <wp:cNvGraphicFramePr>
+              <a:graphicFrameLocks xmlns:a="http://schemas.openxmlformats.org/drawingml/2006/main" noChangeAspect="1"/>
+            </wp:cNvGraphicFramePr>
+            <a:graphic xmlns:a="http://schemas.openxmlformats.org/drawingml/2006/main">
+              <a:graphicData uri="http://schemas.openxmlformats.org/drawingml/2006/picture">
+                <pic:pic xmlns:pic="http://schemas.openxmlformats.org/drawingml/2006/picture">
+                  <pic:nvPicPr>
+                    <pic:cNvPr id="2" name="SOA-AA.jpg"/>
+                    <pic:cNvPicPr/>
+                  </pic:nvPicPr>
+                  <pic:blipFill>
+                    <a:blip r:embed="rId19">
+                      <a:extLst>
+                        <a:ext uri="{28A0092B-C50C-407E-A947-70E740481C1C}">
+                          <a14:useLocalDpi xmlns:a14="http://schemas.microsoft.com/office/drawing/2010/main" val="0"/>
+                        </a:ext>
+                      </a:extLst>
+                    </a:blip>
+                    <a:stretch>
+                      <a:fillRect/>
+                    </a:stretch>
+                  </pic:blipFill>
+                  <pic:spPr>
+                    <a:xfrm>
+                      <a:off x="0" y="0"/>
+                      <a:ext cx="4795941" cy="3586912"/>
+                    </a:xfrm>
+                    <a:prstGeom prst="rect">
+                      <a:avLst/>
+                    </a:prstGeom>
+                  </pic:spPr>
+                </pic:pic>
+              </a:graphicData>
+            </a:graphic>
+          </wp:inline>
+        </w:drawing>
+      </w:r>
+    </w:p>
+    <w:p>
+      <w:pPr>
+        <w:pStyle w:val="Caption"/>
+        <w:rPr>
+          <w:lang w:val="sr-Cyrl-RS"/>
+        </w:rPr>
+      </w:pPr>
+      <w:bookmarkStart w:id="8" w:name="_Toc20044834"/>
+      <w:proofErr w:type="spellStart"/>
+      <w:r>
+        <w:t>Слика</w:t>
+      </w:r>
+      <w:proofErr w:type="spellEnd"/>
+      <w:r>
+        <w:t xml:space="preserve"> </w:t>
+      </w:r>
+      <w:fldSimple w:instr=" STYLEREF 1 \s ">
+        <w:r>
+          <w:rPr>
+            <w:noProof/>
+          </w:rPr>
+          <w:t>2</w:t>
+        </w:r>
+      </w:fldSimple>
+      <w:r>
+        <w:t>.</w:t>
+      </w:r>
+      <w:fldSimple w:instr=" SEQ Слика \* ARABIC \s 1 ">
+        <w:r>
+          <w:rPr>
+            <w:noProof/>
+          </w:rPr>
+          <w:t>2</w:t>
+        </w:r>
+      </w:fldSimple>
+      <w:r>
+        <w:rPr>
+          <w:lang w:val="sr-Cyrl-RS"/>
+        </w:rPr>
+        <w:t xml:space="preserve"> Приказ комуникације у </w:t>
+      </w:r>
+      <w:r>
+        <w:rPr>
+          <w:i/>
+          <w:iCs/>
+          <w:lang w:val="sr-Latn-RS"/>
+        </w:rPr>
+        <w:t>SOA</w:t>
+      </w:r>
+      <w:r>
+        <w:rPr>
+          <w:lang w:val="sr-Cyrl-RS"/>
+        </w:rPr>
+        <w:t xml:space="preserve"> адаптивне платформ</w:t>
+      </w:r>
+      <w:r>
+        <w:rPr>
+          <w:lang w:val="sr-Cyrl-RS"/>
+        </w:rPr>
+        <w:t>е</w:t>
+      </w:r>
+      <w:sdt>
+        <w:sdtPr>
+          <w:rPr>
+            <w:lang w:val="sr-Cyrl-RS"/>
+          </w:rPr>
+          <w:id w:val="-413862417"/>
+          <w:citation/>
+        </w:sdtPr>
+        <w:sdtContent>
+          <w:r>
+            <w:rPr>
+              <w:lang w:val="sr-Cyrl-RS"/>
+            </w:rPr>
+            <w:fldChar w:fldCharType="begin"/>
+          </w:r>
+          <w:r>
+            <w:rPr>
+              <w:lang w:val="sr-Latn-RS"/>
+            </w:rPr>
+            <w:instrText xml:space="preserve">CITATION AUT19 \l 9242 </w:instrText>
+          </w:r>
+          <w:r>
+            <w:rPr>
+              <w:lang w:val="sr-Cyrl-RS"/>
+            </w:rPr>
+            <w:fldChar w:fldCharType="separate"/>
+          </w:r>
+          <w:r>
+            <w:rPr>
+              <w:noProof/>
+              <w:lang w:val="sr-Latn-RS"/>
+            </w:rPr>
+            <w:t xml:space="preserve"> </w:t>
+          </w:r>
+          <w:r>
+            <w:rPr>
+              <w:noProof/>
+              <w:lang w:val="sr-Latn-RS"/>
+            </w:rPr>
+            <w:t>[12]</w:t>
+          </w:r>
+          <w:r>
+            <w:rPr>
+              <w:lang w:val="sr-Cyrl-RS"/>
+            </w:rPr>
+            <w:fldChar w:fldCharType="end"/>
+          </w:r>
+        </w:sdtContent>
+      </w:sdt>
+      <w:bookmarkEnd w:id="8"/>
+    </w:p>
+    <w:p>
+      <w:pPr>
+        <w:rPr>
+          <w:lang w:val="sr-Cyrl-RS"/>
+        </w:rPr>
+      </w:pPr>
+      <w:r>
+        <w:rPr>
+          <w:lang w:val="sr-Cyrl-RS"/>
+        </w:rPr>
+        <w:lastRenderedPageBreak/>
+        <w:t xml:space="preserve">Као што се на слици може приметити, потребно је да постоји је постоји једна софтверска компонента која прати постојање сервиса који пружају различите услуге, тј. информације. </w:t>
+      </w:r>
+      <w:r>
+        <w:rPr>
+          <w:lang w:val="sr-Cyrl-RS"/>
+        </w:rPr>
+        <w:t xml:space="preserve">Компоненте које пружају </w:t>
+      </w:r>
+      <w:r>
+        <w:rPr>
+          <w:lang w:val="sr-Cyrl-RS"/>
+        </w:rPr>
+        <w:t>услуге</w:t>
+      </w:r>
+      <w:r>
+        <w:rPr>
+          <w:lang w:val="sr-Cyrl-RS"/>
+        </w:rPr>
+        <w:t xml:space="preserve"> (енг. </w:t>
+      </w:r>
+      <w:r>
+        <w:rPr>
+          <w:i/>
+          <w:iCs/>
+        </w:rPr>
+        <w:t>Provider</w:t>
+      </w:r>
+      <w:r>
+        <w:rPr>
+          <w:lang w:val="sr-Cyrl-RS"/>
+        </w:rPr>
+        <w:t>)</w:t>
+      </w:r>
+      <w:r>
+        <w:rPr>
+          <w:lang w:val="sr-Cyrl-RS"/>
+        </w:rPr>
+        <w:t>, морају да буду видљиве остатку система</w:t>
+      </w:r>
+      <w:r>
+        <w:rPr>
+          <w:lang w:val="sr-Cyrl-RS"/>
+        </w:rPr>
+        <w:t xml:space="preserve">. То чине тиме што се представе (енг. </w:t>
+      </w:r>
+      <w:r>
+        <w:rPr>
+          <w:i/>
+          <w:iCs/>
+        </w:rPr>
+        <w:t>Register</w:t>
+      </w:r>
+      <w:r>
+        <w:rPr>
+          <w:lang w:val="sr-Cyrl-RS"/>
+        </w:rPr>
+        <w:t xml:space="preserve">) </w:t>
+      </w:r>
+      <w:r>
+        <w:rPr>
+          <w:lang w:val="sr-Cyrl-RS"/>
+        </w:rPr>
+        <w:t xml:space="preserve">модулу који је задужен за праћене доступних сервиса. </w:t>
+      </w:r>
+      <w:r>
+        <w:rPr>
+          <w:lang w:val="sr-Cyrl-RS"/>
+        </w:rPr>
+        <w:t>Сервиси који зависе од информација</w:t>
+      </w:r>
+      <w:r>
+        <w:rPr>
+          <w:lang w:val="sr-Cyrl-RS"/>
+        </w:rPr>
+        <w:t>, такозвани претплатници</w:t>
+      </w:r>
+      <w:r>
+        <w:t xml:space="preserve"> (</w:t>
+      </w:r>
+      <w:r>
+        <w:rPr>
+          <w:lang w:val="sr-Cyrl-RS"/>
+        </w:rPr>
+        <w:t xml:space="preserve">енг. </w:t>
+      </w:r>
+      <w:r>
+        <w:rPr>
+          <w:i/>
+          <w:iCs/>
+          <w:lang w:val="sr-Latn-RS"/>
+        </w:rPr>
+        <w:t>Subscriber</w:t>
+      </w:r>
+      <w:r>
+        <w:t>),</w:t>
+      </w:r>
+      <w:r>
+        <w:rPr>
+          <w:lang w:val="sr-Cyrl-RS"/>
+        </w:rPr>
+        <w:t xml:space="preserve"> </w:t>
+      </w:r>
+      <w:r>
+        <w:rPr>
+          <w:lang w:val="sr-Cyrl-RS"/>
+        </w:rPr>
+        <w:t xml:space="preserve">прво морају претражити доступне сервисе. Уколико је тражени сервис доступан, тада је </w:t>
+      </w:r>
+      <w:r>
+        <w:rPr>
+          <w:lang w:val="sr-Cyrl-RS"/>
+        </w:rPr>
+        <w:t>могуће добити вршити удаљене позиве њихови</w:t>
+      </w:r>
+      <w:r>
+        <w:rPr>
+          <w:lang w:val="sr-Cyrl-RS"/>
+        </w:rPr>
+        <w:t>х</w:t>
+      </w:r>
+      <w:r>
+        <w:rPr>
+          <w:lang w:val="sr-Cyrl-RS"/>
+        </w:rPr>
+        <w:t xml:space="preserve"> функционалности (енг. </w:t>
+      </w:r>
+      <w:r>
+        <w:rPr>
+          <w:i/>
+          <w:iCs/>
+          <w:lang w:val="sr-Latn-RS"/>
+        </w:rPr>
+        <w:t>RPC - Remote Procedure Call</w:t>
+      </w:r>
+      <w:r>
+        <w:rPr>
+          <w:lang w:val="sr-Cyrl-RS"/>
+        </w:rPr>
+        <w:t>)</w:t>
+      </w:r>
+      <w:r>
+        <w:rPr>
+          <w:lang w:val="sr-Latn-RS"/>
+        </w:rPr>
+        <w:t>.</w:t>
+      </w:r>
+      <w:r>
+        <w:rPr>
+          <w:lang w:val="sr-Cyrl-RS"/>
+        </w:rPr>
+        <w:t xml:space="preserve"> </w:t>
+      </w:r>
+      <w:r>
+        <w:rPr>
+          <w:lang w:val="sr-Cyrl-RS"/>
+        </w:rPr>
+        <w:t xml:space="preserve">Сама адаптивна платформа функционише по овом принципу. </w:t>
+      </w:r>
+    </w:p>
+    <w:p>
+      <w:pPr>
+        <w:rPr>
+          <w:lang w:val="sr-Cyrl-RS"/>
+        </w:rPr>
+      </w:pPr>
+      <w:r>
+        <w:rPr>
+          <w:lang w:val="sr-Cyrl-RS"/>
+        </w:rPr>
+        <w:t xml:space="preserve">Адаптивна платформа </w:t>
+      </w:r>
+    </w:p>
+    <w:p>
+      <w:pPr>
+        <w:rPr>
+          <w:lang w:val="sr-Cyrl-RS"/>
+        </w:rPr>
+      </w:pPr>
+      <w:r>
+        <w:rPr>
+          <w:lang w:val="sr-Cyrl-RS"/>
+        </w:rPr>
+        <w:t>Слика 2.3 даје детаљнији увид у сервисе адаптивне платформе који су доступни.</w:t>
+      </w:r>
+    </w:p>
+    <w:p>
+      <w:pPr>
+        <w:keepNext/>
+        <w:ind w:firstLine="0"/>
+        <w:jc w:val="center"/>
+      </w:pPr>
+      <w:r>
+        <w:rPr>
+          <w:noProof/>
+          <w:lang w:val="sr-Cyrl-RS"/>
+        </w:rPr>
+        <w:drawing>
+          <wp:inline distT="0" distB="0" distL="0" distR="0" wp14:anchorId="6D69B0B1" wp14:editId="4BFB7DB5">
+            <wp:extent cx="5152390" cy="2781030"/>
+            <wp:effectExtent l="0" t="0" r="0" b="635"/>
+            <wp:docPr id="5" name="Picture 5"/>
+            <wp:cNvGraphicFramePr>
+              <a:graphicFrameLocks xmlns:a="http://schemas.openxmlformats.org/drawingml/2006/main" noChangeAspect="1"/>
+            </wp:cNvGraphicFramePr>
+            <a:graphic xmlns:a="http://schemas.openxmlformats.org/drawingml/2006/main">
+              <a:graphicData uri="http://schemas.openxmlformats.org/drawingml/2006/picture">
+                <pic:pic xmlns:pic="http://schemas.openxmlformats.org/drawingml/2006/picture">
+                  <pic:nvPicPr>
+                    <pic:cNvPr id="5" name="AA-services.jpg"/>
+                    <pic:cNvPicPr/>
+                  </pic:nvPicPr>
+                  <pic:blipFill>
+                    <a:blip r:embed="rId20">
+                      <a:extLst>
+                        <a:ext uri="{28A0092B-C50C-407E-A947-70E740481C1C}">
+                          <a14:useLocalDpi xmlns:a14="http://schemas.microsoft.com/office/drawing/2010/main" val="0"/>
+                        </a:ext>
+                      </a:extLst>
+                    </a:blip>
+                    <a:stretch>
+                      <a:fillRect/>
+                    </a:stretch>
+                  </pic:blipFill>
+                  <pic:spPr>
+                    <a:xfrm>
+                      <a:off x="0" y="0"/>
+                      <a:ext cx="5213155" cy="2813828"/>
+                    </a:xfrm>
+                    <a:prstGeom prst="rect">
+                      <a:avLst/>
+                    </a:prstGeom>
+                  </pic:spPr>
+                </pic:pic>
+              </a:graphicData>
+            </a:graphic>
+          </wp:inline>
+        </w:drawing>
+      </w:r>
+    </w:p>
+    <w:p>
+      <w:pPr>
+        <w:pStyle w:val="Caption"/>
+        <w:rPr>
+          <w:lang w:val="sr-Cyrl-RS"/>
+        </w:rPr>
+      </w:pPr>
+      <w:bookmarkStart w:id="9" w:name="_Toc20044835"/>
+      <w:proofErr w:type="spellStart"/>
+      <w:r>
+        <w:t>Слика</w:t>
+      </w:r>
+      <w:proofErr w:type="spellEnd"/>
+      <w:r>
+        <w:t xml:space="preserve"> </w:t>
+      </w:r>
+      <w:fldSimple w:instr=" STYLEREF 1 \s ">
+        <w:r>
+          <w:rPr>
+            <w:noProof/>
+          </w:rPr>
+          <w:t>2</w:t>
+        </w:r>
+      </w:fldSimple>
+      <w:r>
+        <w:t>.</w:t>
+      </w:r>
+      <w:fldSimple w:instr=" SEQ Слика \* ARABIC \s 1 ">
+        <w:r>
+          <w:rPr>
+            <w:noProof/>
+          </w:rPr>
+          <w:t>3</w:t>
+        </w:r>
+      </w:fldSimple>
+      <w:r>
+        <w:rPr>
+          <w:lang w:val="sr-Cyrl-RS"/>
+        </w:rPr>
+        <w:t xml:space="preserve"> Преглед доступних компоненти адаптивне платформе</w:t>
+      </w:r>
+      <w:sdt>
+        <w:sdtPr>
+          <w:rPr>
+            <w:lang w:val="sr-Cyrl-RS"/>
+          </w:rPr>
+          <w:id w:val="-1727441912"/>
+          <w:citation/>
+        </w:sdtPr>
+        <w:sdtContent>
+          <w:r>
+            <w:rPr>
+              <w:lang w:val="sr-Cyrl-RS"/>
+            </w:rPr>
+            <w:fldChar w:fldCharType="begin"/>
+          </w:r>
+          <w:r>
+            <w:rPr>
+              <w:lang w:val="sr-Cyrl-RS"/>
+            </w:rPr>
+            <w:instrText xml:space="preserve"> CITATION AUT19 \l 10266 </w:instrText>
+          </w:r>
+          <w:r>
+            <w:rPr>
+              <w:lang w:val="sr-Cyrl-RS"/>
+            </w:rPr>
+            <w:fldChar w:fldCharType="separate"/>
+          </w:r>
+          <w:r>
+            <w:rPr>
+              <w:noProof/>
+              <w:lang w:val="sr-Cyrl-RS"/>
+            </w:rPr>
+            <w:t xml:space="preserve"> </w:t>
+          </w:r>
+          <w:r>
+            <w:rPr>
+              <w:noProof/>
+              <w:lang w:val="sr-Cyrl-RS"/>
+            </w:rPr>
+            <w:t>[12]</w:t>
+          </w:r>
+          <w:r>
+            <w:rPr>
+              <w:lang w:val="sr-Cyrl-RS"/>
+            </w:rPr>
+            <w:fldChar w:fldCharType="end"/>
+          </w:r>
+        </w:sdtContent>
+      </w:sdt>
+      <w:bookmarkEnd w:id="9"/>
+    </w:p>
+    <w:p>
+      <w:pPr>
+        <w:rPr>
+          <w:lang w:val="sr-Cyrl-RS"/>
+        </w:rPr>
+      </w:pPr>
+      <w:r>
+        <w:rPr>
+          <w:lang w:val="sr-Cyrl-RS"/>
+        </w:rPr>
+        <w:t xml:space="preserve">Детаљнији преглед функционалности адаптивне архитектуре дат је у следећим поглављима, кроз опис функционалности сервиса и модула који су од </w:t>
+      </w:r>
+      <w:r>
+        <w:rPr>
+          <w:lang w:val="sr-Cyrl-RS"/>
+        </w:rPr>
+        <w:t>значаја за овај рад.</w:t>
+      </w:r>
+    </w:p>
+    <w:p>
+      <w:pPr>
+        <w:pStyle w:val="Heading4"/>
+        <w:rPr>
+          <w:i/>
+          <w:iCs/>
+          <w:lang w:val="sr-Latn-RS"/>
+        </w:rPr>
+      </w:pPr>
+      <w:r>
+        <w:rPr>
+          <w:lang w:val="sr-Latn-RS"/>
+        </w:rPr>
+        <w:t xml:space="preserve"> </w:t>
+      </w:r>
+      <w:bookmarkStart w:id="10" w:name="_Toc20045657"/>
+      <w:r>
+        <w:rPr>
+          <w:i/>
+          <w:iCs/>
+          <w:lang w:val="sr-Latn-RS"/>
+        </w:rPr>
+        <w:t>Execution</w:t>
+      </w:r>
+      <w:r>
+        <w:rPr>
+          <w:lang w:val="sr-Latn-RS"/>
+        </w:rPr>
+        <w:t xml:space="preserve"> </w:t>
+      </w:r>
+      <w:r>
+        <w:rPr>
+          <w:i/>
+          <w:iCs/>
+          <w:lang w:val="sr-Latn-RS"/>
+        </w:rPr>
+        <w:t>Manager</w:t>
+      </w:r>
+      <w:bookmarkEnd w:id="10"/>
+    </w:p>
+    <w:p>
+      <w:pPr>
+        <w:rPr>
+          <w:lang w:val="sr-Latn-RS"/>
+        </w:rPr>
+      </w:pPr>
+    </w:p>
+    <w:p>
+      <w:pPr>
+        <w:pStyle w:val="Heading4"/>
+        <w:rPr>
+          <w:i/>
+          <w:iCs/>
+          <w:lang w:val="sr-Latn-RS"/>
+        </w:rPr>
+      </w:pPr>
+      <w:r>
+        <w:rPr>
+          <w:lang w:val="sr-Latn-RS"/>
+        </w:rPr>
+        <w:t xml:space="preserve"> </w:t>
+      </w:r>
+      <w:bookmarkStart w:id="11" w:name="_Toc20045658"/>
+      <w:r>
+        <w:rPr>
+          <w:i/>
+          <w:iCs/>
+          <w:lang w:val="sr-Latn-RS"/>
+        </w:rPr>
+        <w:t>State</w:t>
+      </w:r>
+      <w:r>
+        <w:rPr>
+          <w:lang w:val="sr-Latn-RS"/>
+        </w:rPr>
+        <w:t xml:space="preserve"> </w:t>
+      </w:r>
+      <w:r>
+        <w:rPr>
+          <w:i/>
+          <w:iCs/>
+          <w:lang w:val="sr-Latn-RS"/>
+        </w:rPr>
+        <w:t>Management</w:t>
+      </w:r>
+      <w:bookmarkEnd w:id="11"/>
+    </w:p>
+    <w:p>
+      <w:pPr>
+        <w:rPr>
+          <w:lang w:val="sr-Latn-RS"/>
+        </w:rPr>
+      </w:pPr>
+    </w:p>
+    <w:p>
+      <w:pPr>
+        <w:pStyle w:val="Heading4"/>
+        <w:rPr>
+          <w:lang w:val="sr-Latn-RS"/>
+        </w:rPr>
+      </w:pPr>
+      <w:r>
+        <w:rPr>
+          <w:lang w:val="sr-Latn-RS"/>
+        </w:rPr>
+        <w:t xml:space="preserve"> </w:t>
+      </w:r>
+      <w:bookmarkStart w:id="12" w:name="_Toc20045659"/>
+      <w:r>
+        <w:rPr>
+          <w:i/>
+          <w:iCs/>
+          <w:lang w:val="sr-Latn-RS"/>
+        </w:rPr>
+        <w:t>Communication</w:t>
+      </w:r>
+      <w:r>
+        <w:rPr>
+          <w:lang w:val="sr-Latn-RS"/>
+        </w:rPr>
+        <w:t xml:space="preserve"> </w:t>
+      </w:r>
+      <w:r>
+        <w:rPr>
+          <w:i/>
+          <w:iCs/>
+          <w:lang w:val="sr-Latn-RS"/>
+        </w:rPr>
+        <w:t>Management</w:t>
+      </w:r>
+      <w:bookmarkEnd w:id="12"/>
+    </w:p>
+    <w:p>
+      <w:pPr>
+        <w:rPr>
+          <w:lang w:val="sr-Cyrl-RS"/>
+        </w:rPr>
+      </w:pPr>
+    </w:p>
+    <w:p>
+      <w:pPr>
+        <w:rPr>
           <w:lang w:val="sr-Cyrl-RS"/>
         </w:rPr>
         <w:sectPr>
-          <w:headerReference w:type="default" r:id="rId19"/>
+          <w:headerReference w:type="default" r:id="rId21"/>
           <w:pgSz w:w="11907" w:h="16840" w:code="9"/>
           <w:pgMar w:top="1134" w:right="1417" w:bottom="1134" w:left="1418" w:header="567" w:footer="567" w:gutter="0"/>
           <w:cols w:space="720"/>
         </w:sectPr>
       </w:pPr>
-      <w:bookmarkStart w:id="7" w:name="_Toc19565386"/>
-      <w:r>
-        <w:rPr>
-          <w:i/>
-          <w:iCs/>
-        </w:rPr>
-        <w:t>AUTOSAR Adaptive</w:t>
-      </w:r>
-      <w:bookmarkEnd w:id="7"/>
     </w:p>
     <w:p>
       <w:pPr>
@@ -10007,13 +12314,13 @@
           <w:lang w:val="sr-Latn-CS"/>
         </w:rPr>
         <w:sectPr>
-          <w:headerReference w:type="default" r:id="rId20"/>
+          <w:headerReference w:type="default" r:id="rId22"/>
           <w:pgSz w:w="11907" w:h="16840" w:code="9"/>
           <w:pgMar w:top="1134" w:right="1417" w:bottom="1134" w:left="1418" w:header="567" w:footer="567" w:gutter="0"/>
           <w:cols w:space="720"/>
         </w:sectPr>
       </w:pPr>
-      <w:bookmarkStart w:id="8" w:name="_Toc19565387"/>
+      <w:bookmarkStart w:id="13" w:name="_Toc20045660"/>
       <w:r>
         <w:rPr>
           <w:lang w:val="sr-Cyrl-RS"/>
@@ -10021,7 +12328,7 @@
         <w:lastRenderedPageBreak/>
         <w:t>Концепт решења</w:t>
       </w:r>
-      <w:bookmarkEnd w:id="8"/>
+      <w:bookmarkEnd w:id="13"/>
     </w:p>
     <w:p/>
     <w:p>
@@ -10044,7 +12351,7 @@
           <w:lang w:val="sr-Latn-CS"/>
         </w:rPr>
       </w:pPr>
-      <w:bookmarkStart w:id="9" w:name="_Toc19565388"/>
+      <w:bookmarkStart w:id="14" w:name="_Toc20045661"/>
       <w:r>
         <w:rPr>
           <w:lang w:val="sr-Cyrl-RS"/>
@@ -10052,7 +12359,7 @@
         <w:lastRenderedPageBreak/>
         <w:t>Програмско решење</w:t>
       </w:r>
-      <w:bookmarkEnd w:id="9"/>
+      <w:bookmarkEnd w:id="14"/>
     </w:p>
     <w:p>
       <w:pPr>
@@ -10061,73 +12368,6 @@
     </w:p>
     <w:p>
       <w:pPr>
-        <w:sectPr>
-          <w:headerReference w:type="default" r:id="rId21"/>
-          <w:pgSz w:w="11907" w:h="16840" w:code="9"/>
-          <w:pgMar w:top="1134" w:right="1417" w:bottom="1134" w:left="1418" w:header="567" w:footer="567" w:gutter="0"/>
-          <w:cols w:space="720"/>
-        </w:sectPr>
-      </w:pPr>
-    </w:p>
-    <w:p>
-      <w:pPr>
-        <w:pStyle w:val="Heading1"/>
-      </w:pPr>
-      <w:bookmarkStart w:id="10" w:name="_Toc19565389"/>
-      <w:r>
-        <w:rPr>
-          <w:lang w:val="sr-Cyrl-RS"/>
-        </w:rPr>
-        <w:lastRenderedPageBreak/>
-        <w:t>Резултати</w:t>
-      </w:r>
-      <w:bookmarkEnd w:id="10"/>
-    </w:p>
-    <w:p>
-      <w:pPr>
-        <w:ind w:firstLine="0"/>
-        <w:rPr>
-          <w:lang w:val="sr-Latn-CS"/>
-        </w:rPr>
-      </w:pPr>
-    </w:p>
-    <w:p>
-      <w:pPr>
-        <w:sectPr>
-          <w:headerReference w:type="default" r:id="rId22"/>
-          <w:pgSz w:w="11907" w:h="16840" w:code="9"/>
-          <w:pgMar w:top="1134" w:right="1417" w:bottom="1134" w:left="1418" w:header="567" w:footer="567" w:gutter="0"/>
-          <w:cols w:space="720"/>
-        </w:sectPr>
-      </w:pPr>
-    </w:p>
-    <w:p>
-      <w:pPr>
-        <w:pStyle w:val="Heading1"/>
-        <w:rPr>
-          <w:lang w:val="sl-SI"/>
-        </w:rPr>
-      </w:pPr>
-      <w:bookmarkStart w:id="11" w:name="_Toc19565390"/>
-      <w:r>
-        <w:rPr>
-          <w:lang w:val="sr-Cyrl-RS"/>
-        </w:rPr>
-        <w:lastRenderedPageBreak/>
-        <w:t>Закључак</w:t>
-      </w:r>
-      <w:bookmarkEnd w:id="11"/>
-    </w:p>
-    <w:p>
-      <w:pPr>
-        <w:ind w:firstLine="0"/>
-      </w:pPr>
-    </w:p>
-    <w:p>
-      <w:pPr>
-        <w:rPr>
-          <w:lang w:val="sl-SI"/>
-        </w:rPr>
         <w:sectPr>
           <w:headerReference w:type="default" r:id="rId23"/>
           <w:pgSz w:w="11907" w:h="16840" w:code="9"/>
@@ -10139,13 +12379,80 @@
     <w:p>
       <w:pPr>
         <w:pStyle w:val="Heading1"/>
+      </w:pPr>
+      <w:bookmarkStart w:id="15" w:name="_Toc20045662"/>
+      <w:r>
+        <w:rPr>
+          <w:lang w:val="sr-Cyrl-RS"/>
+        </w:rPr>
+        <w:lastRenderedPageBreak/>
+        <w:t>Резултати</w:t>
+      </w:r>
+      <w:bookmarkEnd w:id="15"/>
+    </w:p>
+    <w:p>
+      <w:pPr>
+        <w:ind w:firstLine="0"/>
+        <w:rPr>
+          <w:lang w:val="sr-Latn-CS"/>
+        </w:rPr>
+      </w:pPr>
+    </w:p>
+    <w:p>
+      <w:pPr>
+        <w:sectPr>
+          <w:headerReference w:type="default" r:id="rId24"/>
+          <w:pgSz w:w="11907" w:h="16840" w:code="9"/>
+          <w:pgMar w:top="1134" w:right="1417" w:bottom="1134" w:left="1418" w:header="567" w:footer="567" w:gutter="0"/>
+          <w:cols w:space="720"/>
+        </w:sectPr>
+      </w:pPr>
+    </w:p>
+    <w:p>
+      <w:pPr>
+        <w:pStyle w:val="Heading1"/>
         <w:rPr>
           <w:lang w:val="sl-SI"/>
         </w:rPr>
       </w:pPr>
-      <w:bookmarkStart w:id="12" w:name="_Literatura"/>
-      <w:bookmarkStart w:id="13" w:name="_Toc19565391"/>
-      <w:bookmarkEnd w:id="12"/>
+      <w:bookmarkStart w:id="16" w:name="_Toc20045663"/>
+      <w:r>
+        <w:rPr>
+          <w:lang w:val="sr-Cyrl-RS"/>
+        </w:rPr>
+        <w:lastRenderedPageBreak/>
+        <w:t>Закључак</w:t>
+      </w:r>
+      <w:bookmarkEnd w:id="16"/>
+    </w:p>
+    <w:p>
+      <w:pPr>
+        <w:ind w:firstLine="0"/>
+      </w:pPr>
+    </w:p>
+    <w:p>
+      <w:pPr>
+        <w:rPr>
+          <w:lang w:val="sl-SI"/>
+        </w:rPr>
+        <w:sectPr>
+          <w:headerReference w:type="default" r:id="rId25"/>
+          <w:pgSz w:w="11907" w:h="16840" w:code="9"/>
+          <w:pgMar w:top="1134" w:right="1417" w:bottom="1134" w:left="1418" w:header="567" w:footer="567" w:gutter="0"/>
+          <w:cols w:space="720"/>
+        </w:sectPr>
+      </w:pPr>
+    </w:p>
+    <w:p>
+      <w:pPr>
+        <w:pStyle w:val="Heading1"/>
+        <w:rPr>
+          <w:lang w:val="sl-SI"/>
+        </w:rPr>
+      </w:pPr>
+      <w:bookmarkStart w:id="17" w:name="_Literatura"/>
+      <w:bookmarkStart w:id="18" w:name="_Toc20045664"/>
+      <w:bookmarkEnd w:id="17"/>
       <w:r>
         <w:rPr>
           <w:lang w:val="sr-Cyrl-RS"/>
@@ -10153,7 +12460,7 @@
         <w:lastRenderedPageBreak/>
         <w:t>Литература</w:t>
       </w:r>
-      <w:bookmarkEnd w:id="13"/>
+      <w:bookmarkEnd w:id="18"/>
     </w:p>
     <w:p>
       <w:pPr>
@@ -10187,6 +12494,7 @@
       <w:tblPr>
         <w:tblW w:w="5000" w:type="pct"/>
         <w:tblCellSpacing w:w="15" w:type="dxa"/>
+        <w:tblLayout w:type="fixed"/>
         <w:tblCellMar>
           <w:top w:w="15" w:type="dxa"/>
           <w:left w:w="15" w:type="dxa"/>
@@ -10196,22 +12504,23 @@
         <w:tblLook w:val="04A0" w:firstRow="1" w:lastRow="0" w:firstColumn="1" w:lastColumn="0" w:noHBand="0" w:noVBand="1"/>
       </w:tblPr>
       <w:tblGrid>
-        <w:gridCol w:w="922"/>
-        <w:gridCol w:w="8150"/>
+        <w:gridCol w:w="449"/>
+        <w:gridCol w:w="8623"/>
       </w:tblGrid>
       <w:tr>
         <w:trPr>
-          <w:divId w:val="1508591847"/>
+          <w:divId w:val="2015061783"/>
           <w:tblCellSpacing w:w="15" w:type="dxa"/>
         </w:trPr>
         <w:tc>
           <w:tcPr>
-            <w:tcW w:w="50" w:type="pct"/>
+            <w:tcW w:w="223" w:type="pct"/>
             <w:hideMark/>
           </w:tcPr>
           <w:p>
             <w:pPr>
               <w:pStyle w:val="Bibliography"/>
+              <w:ind w:right="-105" w:firstLine="0"/>
               <w:rPr>
                 <w:noProof/>
                 <w:szCs w:val="24"/>
@@ -10227,7 +12536,7 @@
         </w:tc>
         <w:tc>
           <w:tcPr>
-            <w:tcW w:w="0" w:type="auto"/>
+            <w:tcW w:w="4727" w:type="pct"/>
             <w:hideMark/>
           </w:tcPr>
           <w:p>
@@ -10262,17 +12571,18 @@
       </w:tr>
       <w:tr>
         <w:trPr>
-          <w:divId w:val="1508591847"/>
+          <w:divId w:val="2015061783"/>
           <w:tblCellSpacing w:w="15" w:type="dxa"/>
         </w:trPr>
         <w:tc>
           <w:tcPr>
-            <w:tcW w:w="50" w:type="pct"/>
+            <w:tcW w:w="223" w:type="pct"/>
             <w:hideMark/>
           </w:tcPr>
           <w:p>
             <w:pPr>
               <w:pStyle w:val="Bibliography"/>
+              <w:ind w:right="-105" w:firstLine="0"/>
               <w:rPr>
                 <w:noProof/>
               </w:rPr>
@@ -10287,7 +12597,7 @@
         </w:tc>
         <w:tc>
           <w:tcPr>
-            <w:tcW w:w="0" w:type="auto"/>
+            <w:tcW w:w="4727" w:type="pct"/>
             <w:hideMark/>
           </w:tcPr>
           <w:p>
@@ -10322,17 +12632,18 @@
       </w:tr>
       <w:tr>
         <w:trPr>
-          <w:divId w:val="1508591847"/>
+          <w:divId w:val="2015061783"/>
           <w:tblCellSpacing w:w="15" w:type="dxa"/>
         </w:trPr>
         <w:tc>
           <w:tcPr>
-            <w:tcW w:w="50" w:type="pct"/>
+            <w:tcW w:w="223" w:type="pct"/>
             <w:hideMark/>
           </w:tcPr>
           <w:p>
             <w:pPr>
               <w:pStyle w:val="Bibliography"/>
+              <w:ind w:right="-105" w:firstLine="0"/>
               <w:rPr>
                 <w:noProof/>
               </w:rPr>
@@ -10347,7 +12658,7 @@
         </w:tc>
         <w:tc>
           <w:tcPr>
-            <w:tcW w:w="0" w:type="auto"/>
+            <w:tcW w:w="4727" w:type="pct"/>
             <w:hideMark/>
           </w:tcPr>
           <w:p>
@@ -10382,17 +12693,18 @@
       </w:tr>
       <w:tr>
         <w:trPr>
-          <w:divId w:val="1508591847"/>
+          <w:divId w:val="2015061783"/>
           <w:tblCellSpacing w:w="15" w:type="dxa"/>
         </w:trPr>
         <w:tc>
           <w:tcPr>
-            <w:tcW w:w="50" w:type="pct"/>
+            <w:tcW w:w="223" w:type="pct"/>
             <w:hideMark/>
           </w:tcPr>
           <w:p>
             <w:pPr>
               <w:pStyle w:val="Bibliography"/>
+              <w:ind w:right="-105" w:firstLine="0"/>
               <w:rPr>
                 <w:noProof/>
               </w:rPr>
@@ -10407,7 +12719,7 @@
         </w:tc>
         <w:tc>
           <w:tcPr>
-            <w:tcW w:w="0" w:type="auto"/>
+            <w:tcW w:w="4727" w:type="pct"/>
             <w:hideMark/>
           </w:tcPr>
           <w:p>
@@ -10428,17 +12740,18 @@
       </w:tr>
       <w:tr>
         <w:trPr>
-          <w:divId w:val="1508591847"/>
+          <w:divId w:val="2015061783"/>
           <w:tblCellSpacing w:w="15" w:type="dxa"/>
         </w:trPr>
         <w:tc>
           <w:tcPr>
-            <w:tcW w:w="50" w:type="pct"/>
+            <w:tcW w:w="223" w:type="pct"/>
             <w:hideMark/>
           </w:tcPr>
           <w:p>
             <w:pPr>
               <w:pStyle w:val="Bibliography"/>
+              <w:ind w:right="-105" w:firstLine="0"/>
               <w:rPr>
                 <w:noProof/>
               </w:rPr>
@@ -10453,7 +12766,7 @@
         </w:tc>
         <w:tc>
           <w:tcPr>
-            <w:tcW w:w="0" w:type="auto"/>
+            <w:tcW w:w="4727" w:type="pct"/>
             <w:hideMark/>
           </w:tcPr>
           <w:p>
@@ -10474,17 +12787,18 @@
       </w:tr>
       <w:tr>
         <w:trPr>
-          <w:divId w:val="1508591847"/>
+          <w:divId w:val="2015061783"/>
           <w:tblCellSpacing w:w="15" w:type="dxa"/>
         </w:trPr>
         <w:tc>
           <w:tcPr>
-            <w:tcW w:w="50" w:type="pct"/>
+            <w:tcW w:w="223" w:type="pct"/>
             <w:hideMark/>
           </w:tcPr>
           <w:p>
             <w:pPr>
               <w:pStyle w:val="Bibliography"/>
+              <w:ind w:right="-105" w:firstLine="0"/>
               <w:rPr>
                 <w:noProof/>
               </w:rPr>
@@ -10499,7 +12813,7 @@
         </w:tc>
         <w:tc>
           <w:tcPr>
-            <w:tcW w:w="0" w:type="auto"/>
+            <w:tcW w:w="4727" w:type="pct"/>
             <w:hideMark/>
           </w:tcPr>
           <w:p>
@@ -10518,10 +12832,293 @@
           </w:p>
         </w:tc>
       </w:tr>
+      <w:tr>
+        <w:trPr>
+          <w:divId w:val="2015061783"/>
+          <w:tblCellSpacing w:w="15" w:type="dxa"/>
+        </w:trPr>
+        <w:tc>
+          <w:tcPr>
+            <w:tcW w:w="223" w:type="pct"/>
+            <w:hideMark/>
+          </w:tcPr>
+          <w:p>
+            <w:pPr>
+              <w:pStyle w:val="Bibliography"/>
+              <w:ind w:right="-105" w:firstLine="0"/>
+              <w:rPr>
+                <w:noProof/>
+              </w:rPr>
+            </w:pPr>
+            <w:r>
+              <w:rPr>
+                <w:noProof/>
+              </w:rPr>
+              <w:lastRenderedPageBreak/>
+              <w:t xml:space="preserve">[7] </w:t>
+            </w:r>
+          </w:p>
+        </w:tc>
+        <w:tc>
+          <w:tcPr>
+            <w:tcW w:w="4727" w:type="pct"/>
+            <w:hideMark/>
+          </w:tcPr>
+          <w:p>
+            <w:pPr>
+              <w:pStyle w:val="Bibliography"/>
+              <w:rPr>
+                <w:noProof/>
+              </w:rPr>
+            </w:pPr>
+            <w:r>
+              <w:rPr>
+                <w:noProof/>
+              </w:rPr>
+              <w:t>H. Hellgren, "AUTOSAR in a Nutshell," 14 Април 2018. [Online]. Available: https://hackernoon.com/adaptive-autosar-in-a-nutshell-1cc609c1c5f5. [Accessed 16 Септембар 2019].</w:t>
+            </w:r>
+          </w:p>
+        </w:tc>
+      </w:tr>
+      <w:tr>
+        <w:trPr>
+          <w:divId w:val="2015061783"/>
+          <w:tblCellSpacing w:w="15" w:type="dxa"/>
+        </w:trPr>
+        <w:tc>
+          <w:tcPr>
+            <w:tcW w:w="223" w:type="pct"/>
+            <w:hideMark/>
+          </w:tcPr>
+          <w:p>
+            <w:pPr>
+              <w:pStyle w:val="Bibliography"/>
+              <w:ind w:right="-105" w:firstLine="0"/>
+              <w:rPr>
+                <w:noProof/>
+              </w:rPr>
+            </w:pPr>
+            <w:r>
+              <w:rPr>
+                <w:noProof/>
+              </w:rPr>
+              <w:t xml:space="preserve">[8] </w:t>
+            </w:r>
+          </w:p>
+        </w:tc>
+        <w:tc>
+          <w:tcPr>
+            <w:tcW w:w="4727" w:type="pct"/>
+            <w:hideMark/>
+          </w:tcPr>
+          <w:p>
+            <w:pPr>
+              <w:pStyle w:val="Bibliography"/>
+              <w:rPr>
+                <w:noProof/>
+              </w:rPr>
+            </w:pPr>
+            <w:r>
+              <w:rPr>
+                <w:noProof/>
+              </w:rPr>
+              <w:t>M. Tische, "The Computing Center in the Vehicle - AUTOSAR Adaptive," Септембар 2018. [Online]. Available: https://assets.vector.com/cms/content/know-how/_technical-articles/AUTOSAR/AUTOSAR_Adaptive_ElektronikAutomotive_201809_PressArticle_EN.pdf. [Accessed 21 Септембар 2019].</w:t>
+            </w:r>
+          </w:p>
+        </w:tc>
+      </w:tr>
+      <w:tr>
+        <w:trPr>
+          <w:divId w:val="2015061783"/>
+          <w:tblCellSpacing w:w="15" w:type="dxa"/>
+        </w:trPr>
+        <w:tc>
+          <w:tcPr>
+            <w:tcW w:w="223" w:type="pct"/>
+            <w:hideMark/>
+          </w:tcPr>
+          <w:p>
+            <w:pPr>
+              <w:pStyle w:val="Bibliography"/>
+              <w:ind w:right="-105" w:firstLine="0"/>
+              <w:rPr>
+                <w:noProof/>
+              </w:rPr>
+            </w:pPr>
+            <w:r>
+              <w:rPr>
+                <w:noProof/>
+              </w:rPr>
+              <w:t xml:space="preserve">[9] </w:t>
+            </w:r>
+          </w:p>
+        </w:tc>
+        <w:tc>
+          <w:tcPr>
+            <w:tcW w:w="4727" w:type="pct"/>
+            <w:hideMark/>
+          </w:tcPr>
+          <w:p>
+            <w:pPr>
+              <w:pStyle w:val="Bibliography"/>
+              <w:rPr>
+                <w:noProof/>
+              </w:rPr>
+            </w:pPr>
+            <w:r>
+              <w:rPr>
+                <w:noProof/>
+              </w:rPr>
+              <w:t>Austin Common Standards Revision Group, "POSIX® 1003.1 Frequently Asked Questions," 8 Јун 2017. [Online]. Available: http://www.opengroup.org/austin/papers/posix_faq.html. [Accessed 21 Септембар 2019].</w:t>
+            </w:r>
+          </w:p>
+        </w:tc>
+      </w:tr>
+      <w:tr>
+        <w:trPr>
+          <w:divId w:val="2015061783"/>
+          <w:tblCellSpacing w:w="15" w:type="dxa"/>
+        </w:trPr>
+        <w:tc>
+          <w:tcPr>
+            <w:tcW w:w="223" w:type="pct"/>
+            <w:hideMark/>
+          </w:tcPr>
+          <w:p>
+            <w:pPr>
+              <w:pStyle w:val="Bibliography"/>
+              <w:ind w:right="-105" w:firstLine="0"/>
+              <w:rPr>
+                <w:noProof/>
+              </w:rPr>
+            </w:pPr>
+            <w:r>
+              <w:rPr>
+                <w:noProof/>
+              </w:rPr>
+              <w:t xml:space="preserve">[10] </w:t>
+            </w:r>
+          </w:p>
+        </w:tc>
+        <w:tc>
+          <w:tcPr>
+            <w:tcW w:w="4727" w:type="pct"/>
+            <w:hideMark/>
+          </w:tcPr>
+          <w:p>
+            <w:pPr>
+              <w:pStyle w:val="Bibliography"/>
+              <w:rPr>
+                <w:noProof/>
+              </w:rPr>
+            </w:pPr>
+            <w:r>
+              <w:rPr>
+                <w:noProof/>
+              </w:rPr>
+              <w:t>AUTOSAR, "Explanation of Adaptive Platform Design," 27 Октобар 2017. [Online]. Available: https://www.autosar.org/fileadmin/user_upload/standards/adaptive/17-10/AUTOSAR_EXP_PlatformDesign.pdf. [Accessed 21 Септембар 2019].</w:t>
+            </w:r>
+          </w:p>
+        </w:tc>
+      </w:tr>
+      <w:tr>
+        <w:trPr>
+          <w:divId w:val="2015061783"/>
+          <w:tblCellSpacing w:w="15" w:type="dxa"/>
+        </w:trPr>
+        <w:tc>
+          <w:tcPr>
+            <w:tcW w:w="223" w:type="pct"/>
+            <w:hideMark/>
+          </w:tcPr>
+          <w:p>
+            <w:pPr>
+              <w:pStyle w:val="Bibliography"/>
+              <w:ind w:right="-105" w:firstLine="0"/>
+              <w:rPr>
+                <w:noProof/>
+              </w:rPr>
+            </w:pPr>
+            <w:r>
+              <w:rPr>
+                <w:noProof/>
+              </w:rPr>
+              <w:t xml:space="preserve">[11] </w:t>
+            </w:r>
+          </w:p>
+        </w:tc>
+        <w:tc>
+          <w:tcPr>
+            <w:tcW w:w="4727" w:type="pct"/>
+            <w:hideMark/>
+          </w:tcPr>
+          <w:p>
+            <w:pPr>
+              <w:pStyle w:val="Bibliography"/>
+              <w:rPr>
+                <w:noProof/>
+              </w:rPr>
+            </w:pPr>
+            <w:r>
+              <w:rPr>
+                <w:noProof/>
+              </w:rPr>
+              <w:t>IBM Knowledge Center, "Service Oriented Architecture," IBM, [Online]. Available: https://www.ibm.com/support/knowledgecenter/en/SSMQ79_9.5.1/com.ibm.egl.pg.doc/topics/pegl_serv_overview.html. [Accessed 21 Септембар 2019].</w:t>
+            </w:r>
+          </w:p>
+        </w:tc>
+      </w:tr>
+      <w:tr>
+        <w:trPr>
+          <w:divId w:val="2015061783"/>
+          <w:tblCellSpacing w:w="15" w:type="dxa"/>
+        </w:trPr>
+        <w:tc>
+          <w:tcPr>
+            <w:tcW w:w="223" w:type="pct"/>
+            <w:hideMark/>
+          </w:tcPr>
+          <w:p>
+            <w:pPr>
+              <w:pStyle w:val="Bibliography"/>
+              <w:ind w:right="-105" w:firstLine="0"/>
+              <w:rPr>
+                <w:noProof/>
+              </w:rPr>
+            </w:pPr>
+            <w:r>
+              <w:rPr>
+                <w:noProof/>
+              </w:rPr>
+              <w:t xml:space="preserve">[12] </w:t>
+            </w:r>
+          </w:p>
+        </w:tc>
+        <w:tc>
+          <w:tcPr>
+            <w:tcW w:w="4727" w:type="pct"/>
+            <w:hideMark/>
+          </w:tcPr>
+          <w:p>
+            <w:pPr>
+              <w:pStyle w:val="Bibliography"/>
+              <w:rPr>
+                <w:noProof/>
+              </w:rPr>
+            </w:pPr>
+            <w:r>
+              <w:rPr>
+                <w:noProof/>
+              </w:rPr>
+              <w:t>AUTOSAR, "AUTOSAR," Март 2019. [Online]. Available: https://www.autosar.org/standards/adaptive-platform/adaptive-platform-1903/. [Accessed 22 Септембар 2019].</w:t>
+            </w:r>
+          </w:p>
+        </w:tc>
+      </w:tr>
     </w:tbl>
     <w:p>
       <w:pPr>
-        <w:divId w:val="1508591847"/>
+        <w:divId w:val="2015061783"/>
         <w:rPr>
           <w:noProof/>
         </w:rPr>
@@ -10536,7 +13133,6 @@
         <w:rPr>
           <w:highlight w:val="lightGray"/>
         </w:rPr>
-        <w:lastRenderedPageBreak/>
         <w:fldChar w:fldCharType="end"/>
       </w:r>
     </w:p>
@@ -10550,7 +13146,7 @@
       </w:pPr>
     </w:p>
     <w:sectPr>
-      <w:headerReference w:type="default" r:id="rId24"/>
+      <w:headerReference w:type="default" r:id="rId26"/>
       <w:pgSz w:w="11907" w:h="16840" w:code="9"/>
       <w:pgMar w:top="1134" w:right="1417" w:bottom="1134" w:left="1418" w:header="567" w:footer="567" w:gutter="0"/>
       <w:cols w:space="720"/>
@@ -10790,7 +13386,7 @@
               <w:noProof/>
             </w:rPr>
             <w:drawing>
-              <wp:inline distT="0" distB="0" distL="0" distR="0">
+              <wp:inline distT="0" distB="0" distL="0" distR="0" wp14:anchorId="08A183FC" wp14:editId="37510CD3">
                 <wp:extent cx="788035" cy="851535"/>
                 <wp:effectExtent l="0" t="0" r="0" b="0"/>
                 <wp:docPr id="3" name="Picture 3"/>
@@ -11128,23 +13724,10 @@
       </w:rPr>
     </w:pPr>
     <w:r>
-      <w:fldChar w:fldCharType="begin"/>
-    </w:r>
-    <w:r>
-      <w:instrText xml:space="preserve"> REF  _Ref296446039 \* FirstCap \h </w:instrText>
-    </w:r>
-    <w:r>
-      <w:fldChar w:fldCharType="separate"/>
-    </w:r>
-    <w:r>
       <w:rPr>
-        <w:b/>
-        <w:bCs/>
+        <w:lang w:val="sr-Cyrl-RS"/>
       </w:rPr>
-      <w:t>Error! Reference source not found.</w:t>
-    </w:r>
-    <w:r>
-      <w:fldChar w:fldCharType="end"/>
+      <w:t>Програмско решење</w:t>
     </w:r>
   </w:p>
 </w:hdr>
@@ -11294,7 +13877,7 @@
               <w:noProof/>
             </w:rPr>
             <w:drawing>
-              <wp:inline distT="0" distB="0" distL="0" distR="0">
+              <wp:inline distT="0" distB="0" distL="0" distR="0" wp14:anchorId="3B65CFEC" wp14:editId="4BE65F55">
                 <wp:extent cx="788035" cy="851535"/>
                 <wp:effectExtent l="0" t="0" r="0" b="0"/>
                 <wp:docPr id="4" name="Picture 4"/>
@@ -13307,7 +15890,7 @@
   <w:abstractNum w:abstractNumId="13" w15:restartNumberingAfterBreak="0">
     <w:nsid w:val="44AD689C"/>
     <w:multiLevelType w:val="multilevel"/>
-    <w:tmpl w:val="8682CDF6"/>
+    <w:tmpl w:val="B23E9D34"/>
     <w:lvl w:ilvl="0">
       <w:start w:val="1"/>
       <w:numFmt w:val="decimal"/>
@@ -13370,6 +15953,8 @@
       </w:pPr>
       <w:rPr>
         <w:rFonts w:hint="default"/>
+        <w:i w:val="0"/>
+        <w:iCs w:val="0"/>
       </w:rPr>
     </w:lvl>
     <w:lvl w:ilvl="4">
@@ -14274,6 +16859,7 @@
     <w:lsdException w:name="toc 1" w:uiPriority="39"/>
     <w:lsdException w:name="toc 2" w:uiPriority="39"/>
     <w:lsdException w:name="toc 3" w:uiPriority="39"/>
+    <w:lsdException w:name="toc 4" w:uiPriority="39"/>
     <w:lsdException w:name="annotation text" w:uiPriority="99"/>
     <w:lsdException w:name="caption" w:qFormat="1"/>
     <w:lsdException w:name="table of figures" w:uiPriority="99"/>
@@ -14906,6 +17492,7 @@
     <w:basedOn w:val="Normal"/>
     <w:next w:val="Normal"/>
     <w:autoRedefine/>
+    <w:uiPriority w:val="39"/>
     <w:rsid w:val="00035B37"/>
     <w:pPr>
       <w:ind w:left="600"/>
@@ -15631,6 +18218,15 @@
       <w:ind w:left="720"/>
       <w:contextualSpacing/>
     </w:pPr>
+  </w:style>
+  <w:style w:type="character" w:styleId="FollowedHyperlink">
+    <w:name w:val="FollowedHyperlink"/>
+    <w:basedOn w:val="DefaultParagraphFont"/>
+    <w:rsid w:val="00C940CD"/>
+    <w:rPr>
+      <w:color w:val="954F72" w:themeColor="followedHyperlink"/>
+      <w:u w:val="single"/>
+    </w:rPr>
   </w:style>
 </w:styles>
 </file>
@@ -16145,11 +18741,131 @@
     </b:Author>
     <b:RefOrder>6</b:RefOrder>
   </b:Source>
+  <b:Source>
+    <b:Tag>Hei18</b:Tag>
+    <b:SourceType>DocumentFromInternetSite</b:SourceType>
+    <b:Guid>{AF3D86D6-CA2D-4A0A-9F97-F2059355BA05}</b:Guid>
+    <b:Author>
+      <b:Author>
+        <b:NameList>
+          <b:Person>
+            <b:Last>Hellgren</b:Last>
+            <b:First>Heikki</b:First>
+          </b:Person>
+        </b:NameList>
+      </b:Author>
+    </b:Author>
+    <b:Title>AUTOSAR in a Nutshell</b:Title>
+    <b:Year>2018</b:Year>
+    <b:Month>Април</b:Month>
+    <b:Day>14</b:Day>
+    <b:YearAccessed>2019</b:YearAccessed>
+    <b:MonthAccessed>Септембар</b:MonthAccessed>
+    <b:DayAccessed>16</b:DayAccessed>
+    <b:URL>https://hackernoon.com/adaptive-autosar-in-a-nutshell-1cc609c1c5f5</b:URL>
+    <b:RefOrder>7</b:RefOrder>
+  </b:Source>
+  <b:Source>
+    <b:Tag>Mir18</b:Tag>
+    <b:SourceType>DocumentFromInternetSite</b:SourceType>
+    <b:Guid>{DAE9A38E-10BD-4F33-857C-911896DCA162}</b:Guid>
+    <b:Author>
+      <b:Author>
+        <b:NameList>
+          <b:Person>
+            <b:Last>Tische</b:Last>
+            <b:First>Mirko</b:First>
+          </b:Person>
+        </b:NameList>
+      </b:Author>
+    </b:Author>
+    <b:Title>The Computing Center in the Vehicle - AUTOSAR Adaptive</b:Title>
+    <b:Year>2018</b:Year>
+    <b:Month>Септембар</b:Month>
+    <b:YearAccessed>2019</b:YearAccessed>
+    <b:MonthAccessed>Септембар</b:MonthAccessed>
+    <b:DayAccessed>21</b:DayAccessed>
+    <b:URL>https://assets.vector.com/cms/content/know-how/_technical-articles/AUTOSAR/AUTOSAR_Adaptive_ElektronikAutomotive_201809_PressArticle_EN.pdf</b:URL>
+    <b:RefOrder>8</b:RefOrder>
+  </b:Source>
+  <b:Source>
+    <b:Tag>Aus171</b:Tag>
+    <b:SourceType>DocumentFromInternetSite</b:SourceType>
+    <b:Guid>{E620C9A3-8516-4761-B7DF-848FB081037C}</b:Guid>
+    <b:Author>
+      <b:Author>
+        <b:Corporate>Austin Common Standards Revision Group</b:Corporate>
+      </b:Author>
+    </b:Author>
+    <b:Title>POSIX® 1003.1 Frequently Asked Questions</b:Title>
+    <b:Year>2017</b:Year>
+    <b:Month>Јун</b:Month>
+    <b:Day>8</b:Day>
+    <b:YearAccessed>2019</b:YearAccessed>
+    <b:MonthAccessed>Септембар</b:MonthAccessed>
+    <b:DayAccessed>21</b:DayAccessed>
+    <b:URL>http://www.opengroup.org/austin/papers/posix_faq.html</b:URL>
+    <b:RefOrder>9</b:RefOrder>
+  </b:Source>
+  <b:Source>
+    <b:Tag>AUT17</b:Tag>
+    <b:SourceType>DocumentFromInternetSite</b:SourceType>
+    <b:Guid>{97F66255-F524-46E2-93AD-267F13F5BBB0}</b:Guid>
+    <b:Author>
+      <b:Author>
+        <b:Corporate>AUTOSAR</b:Corporate>
+      </b:Author>
+    </b:Author>
+    <b:Title>Explanation of Adaptive Platform Design</b:Title>
+    <b:Year>2017</b:Year>
+    <b:Month>Октобар</b:Month>
+    <b:Day>27</b:Day>
+    <b:YearAccessed>2019</b:YearAccessed>
+    <b:MonthAccessed>Септембар</b:MonthAccessed>
+    <b:DayAccessed>21</b:DayAccessed>
+    <b:URL>https://www.autosar.org/fileadmin/user_upload/standards/adaptive/17-10/AUTOSAR_EXP_PlatformDesign.pdf</b:URL>
+    <b:RefOrder>10</b:RefOrder>
+  </b:Source>
+  <b:Source>
+    <b:Tag>SoA</b:Tag>
+    <b:SourceType>InternetSite</b:SourceType>
+    <b:Guid>{E813E32D-EDA2-4B09-9E8B-9A1617D2D8F1}</b:Guid>
+    <b:Title>Service Oriented Architecture </b:Title>
+    <b:YearAccessed>2019</b:YearAccessed>
+    <b:MonthAccessed>Септембар</b:MonthAccessed>
+    <b:DayAccessed>21</b:DayAccessed>
+    <b:URL>https://www.ibm.com/support/knowledgecenter/en/SSMQ79_9.5.1/com.ibm.egl.pg.doc/topics/pegl_serv_overview.html</b:URL>
+    <b:Author>
+      <b:Author>
+        <b:Corporate>IBM Knowledge Center</b:Corporate>
+      </b:Author>
+    </b:Author>
+    <b:ProductionCompany>IBM</b:ProductionCompany>
+    <b:RefOrder>11</b:RefOrder>
+  </b:Source>
+  <b:Source>
+    <b:Tag>AUT19</b:Tag>
+    <b:SourceType>DocumentFromInternetSite</b:SourceType>
+    <b:Guid>{51CE6588-9E52-424D-AA78-D86A7FC88383}</b:Guid>
+    <b:Author>
+      <b:Author>
+        <b:Corporate>AUTOSAR</b:Corporate>
+      </b:Author>
+    </b:Author>
+    <b:Title>AUTOSAR</b:Title>
+    <b:Year>2019</b:Year>
+    <b:Month>Март</b:Month>
+    <b:YearAccessed>2019</b:YearAccessed>
+    <b:MonthAccessed>Септембар</b:MonthAccessed>
+    <b:DayAccessed>22</b:DayAccessed>
+    <b:URL>https://www.autosar.org/standards/adaptive-platform/adaptive-platform-1903/</b:URL>
+    <b:RefOrder>12</b:RefOrder>
+  </b:Source>
 </b:Sources>
 </file>
 
 <file path=customXml/itemProps1.xml><?xml version="1.0" encoding="utf-8"?>
-<ds:datastoreItem xmlns:ds="http://schemas.openxmlformats.org/officeDocument/2006/customXml" ds:itemID="{C7FE04AF-4D9E-4B46-8282-FCDBD0A717B2}">
+<ds:datastoreItem xmlns:ds="http://schemas.openxmlformats.org/officeDocument/2006/customXml" ds:itemID="{84AE293E-B143-432A-81F9-B7EE58D7FC69}">
   <ds:schemaRefs>
     <ds:schemaRef ds:uri="http://schemas.openxmlformats.org/officeDocument/2006/bibliography"/>
   </ds:schemaRefs>

</xml_diff>

<commit_message>
New resources, a bit on EM
</commit_message>
<xml_diff>
--- a/Msc-e28-2018.docx
+++ b/Msc-e28-2018.docx
@@ -6158,7 +6158,7 @@
         </w:rPr>
         <w:fldChar w:fldCharType="separate"/>
       </w:r>
-      <w:hyperlink w:anchor="_Toc20045652" w:history="1">
+      <w:hyperlink w:anchor="_Toc20065545" w:history="1">
         <w:r>
           <w:rPr>
             <w:rStyle w:val="Hyperlink"/>
@@ -6203,7 +6203,7 @@
             <w:noProof/>
             <w:webHidden/>
           </w:rPr>
-          <w:instrText xml:space="preserve"> PAGEREF _Toc20045652 \h </w:instrText>
+          <w:instrText xml:space="preserve"> PAGEREF _Toc20065545 \h </w:instrText>
         </w:r>
         <w:r>
           <w:rPr>
@@ -6245,7 +6245,7 @@
           <w:lang w:val="en-US"/>
         </w:rPr>
       </w:pPr>
-      <w:hyperlink w:anchor="_Toc20045653" w:history="1">
+      <w:hyperlink w:anchor="_Toc20065546" w:history="1">
         <w:r>
           <w:rPr>
             <w:rStyle w:val="Hyperlink"/>
@@ -6290,7 +6290,7 @@
             <w:noProof/>
             <w:webHidden/>
           </w:rPr>
-          <w:instrText xml:space="preserve"> PAGEREF _Toc20045653 \h </w:instrText>
+          <w:instrText xml:space="preserve"> PAGEREF _Toc20065546 \h </w:instrText>
         </w:r>
         <w:r>
           <w:rPr>
@@ -6335,7 +6335,7 @@
           <w:szCs w:val="22"/>
         </w:rPr>
       </w:pPr>
-      <w:hyperlink w:anchor="_Toc20045654" w:history="1">
+      <w:hyperlink w:anchor="_Toc20065547" w:history="1">
         <w:r>
           <w:rPr>
             <w:rStyle w:val="Hyperlink"/>
@@ -6382,7 +6382,7 @@
             <w:noProof/>
             <w:webHidden/>
           </w:rPr>
-          <w:instrText xml:space="preserve"> PAGEREF _Toc20045654 \h </w:instrText>
+          <w:instrText xml:space="preserve"> PAGEREF _Toc20065547 \h </w:instrText>
         </w:r>
         <w:r>
           <w:rPr>
@@ -6427,7 +6427,7 @@
           <w:szCs w:val="22"/>
         </w:rPr>
       </w:pPr>
-      <w:hyperlink w:anchor="_Toc20045655" w:history="1">
+      <w:hyperlink w:anchor="_Toc20065548" w:history="1">
         <w:r>
           <w:rPr>
             <w:rStyle w:val="Hyperlink"/>
@@ -6494,7 +6494,7 @@
             <w:noProof/>
             <w:webHidden/>
           </w:rPr>
-          <w:instrText xml:space="preserve"> PAGEREF _Toc20045655 \h </w:instrText>
+          <w:instrText xml:space="preserve"> PAGEREF _Toc20065548 \h </w:instrText>
         </w:r>
         <w:r>
           <w:rPr>
@@ -6539,7 +6539,7 @@
           <w:szCs w:val="22"/>
         </w:rPr>
       </w:pPr>
-      <w:hyperlink w:anchor="_Toc20045656" w:history="1">
+      <w:hyperlink w:anchor="_Toc20065549" w:history="1">
         <w:r>
           <w:rPr>
             <w:rStyle w:val="Hyperlink"/>
@@ -6586,7 +6586,7 @@
             <w:noProof/>
             <w:webHidden/>
           </w:rPr>
-          <w:instrText xml:space="preserve"> PAGEREF _Toc20045656 \h </w:instrText>
+          <w:instrText xml:space="preserve"> PAGEREF _Toc20065549 \h </w:instrText>
         </w:r>
         <w:r>
           <w:rPr>
@@ -6631,7 +6631,7 @@
           <w:szCs w:val="22"/>
         </w:rPr>
       </w:pPr>
-      <w:hyperlink w:anchor="_Toc20045657" w:history="1">
+      <w:hyperlink w:anchor="_Toc20065550" w:history="1">
         <w:r>
           <w:rPr>
             <w:rStyle w:val="Hyperlink"/>
@@ -6675,7 +6675,7 @@
             <w:noProof/>
             <w:lang w:val="sr-Latn-RS"/>
           </w:rPr>
-          <w:t>Manager</w:t>
+          <w:t>Management</w:t>
         </w:r>
         <w:r>
           <w:rPr>
@@ -6696,7 +6696,7 @@
             <w:noProof/>
             <w:webHidden/>
           </w:rPr>
-          <w:instrText xml:space="preserve"> PAGEREF _Toc20045657 \h </w:instrText>
+          <w:instrText xml:space="preserve"> PAGEREF _Toc20065550 \h </w:instrText>
         </w:r>
         <w:r>
           <w:rPr>
@@ -6716,7 +6716,7 @@
             <w:noProof/>
             <w:webHidden/>
           </w:rPr>
-          <w:t>8</w:t>
+          <w:t>9</w:t>
         </w:r>
         <w:r>
           <w:rPr>
@@ -6741,7 +6741,7 @@
           <w:szCs w:val="22"/>
         </w:rPr>
       </w:pPr>
-      <w:hyperlink w:anchor="_Toc20045658" w:history="1">
+      <w:hyperlink w:anchor="_Toc20065551" w:history="1">
         <w:r>
           <w:rPr>
             <w:rStyle w:val="Hyperlink"/>
@@ -6806,7 +6806,7 @@
             <w:noProof/>
             <w:webHidden/>
           </w:rPr>
-          <w:instrText xml:space="preserve"> PAGEREF _Toc20045658 \h </w:instrText>
+          <w:instrText xml:space="preserve"> PAGEREF _Toc20065551 \h </w:instrText>
         </w:r>
         <w:r>
           <w:rPr>
@@ -6826,7 +6826,7 @@
             <w:noProof/>
             <w:webHidden/>
           </w:rPr>
-          <w:t>8</w:t>
+          <w:t>9</w:t>
         </w:r>
         <w:r>
           <w:rPr>
@@ -6851,7 +6851,7 @@
           <w:szCs w:val="22"/>
         </w:rPr>
       </w:pPr>
-      <w:hyperlink w:anchor="_Toc20045659" w:history="1">
+      <w:hyperlink w:anchor="_Toc20065552" w:history="1">
         <w:r>
           <w:rPr>
             <w:rStyle w:val="Hyperlink"/>
@@ -6916,7 +6916,7 @@
             <w:noProof/>
             <w:webHidden/>
           </w:rPr>
-          <w:instrText xml:space="preserve"> PAGEREF _Toc20045659 \h </w:instrText>
+          <w:instrText xml:space="preserve"> PAGEREF _Toc20065552 \h </w:instrText>
         </w:r>
         <w:r>
           <w:rPr>
@@ -6936,7 +6936,7 @@
             <w:noProof/>
             <w:webHidden/>
           </w:rPr>
-          <w:t>8</w:t>
+          <w:t>9</w:t>
         </w:r>
         <w:r>
           <w:rPr>
@@ -6946,8 +6946,6 @@
           <w:fldChar w:fldCharType="end"/>
         </w:r>
       </w:hyperlink>
-      <w:bookmarkStart w:id="0" w:name="_GoBack"/>
-      <w:bookmarkEnd w:id="0"/>
     </w:p>
     <w:p>
       <w:pPr>
@@ -6960,7 +6958,7 @@
           <w:lang w:val="en-US"/>
         </w:rPr>
       </w:pPr>
-      <w:hyperlink w:anchor="_Toc20045660" w:history="1">
+      <w:hyperlink w:anchor="_Toc20065553" w:history="1">
         <w:r>
           <w:rPr>
             <w:rStyle w:val="Hyperlink"/>
@@ -7006,7 +7004,7 @@
             <w:noProof/>
             <w:webHidden/>
           </w:rPr>
-          <w:instrText xml:space="preserve"> PAGEREF _Toc20045660 \h </w:instrText>
+          <w:instrText xml:space="preserve"> PAGEREF _Toc20065553 \h </w:instrText>
         </w:r>
         <w:r>
           <w:rPr>
@@ -7026,7 +7024,7 @@
             <w:noProof/>
             <w:webHidden/>
           </w:rPr>
-          <w:t>9</w:t>
+          <w:t>10</w:t>
         </w:r>
         <w:r>
           <w:rPr>
@@ -7048,7 +7046,7 @@
           <w:lang w:val="en-US"/>
         </w:rPr>
       </w:pPr>
-      <w:hyperlink w:anchor="_Toc20045661" w:history="1">
+      <w:hyperlink w:anchor="_Toc20065554" w:history="1">
         <w:r>
           <w:rPr>
             <w:rStyle w:val="Hyperlink"/>
@@ -7094,7 +7092,7 @@
             <w:noProof/>
             <w:webHidden/>
           </w:rPr>
-          <w:instrText xml:space="preserve"> PAGEREF _Toc20045661 \h </w:instrText>
+          <w:instrText xml:space="preserve"> PAGEREF _Toc20065554 \h </w:instrText>
         </w:r>
         <w:r>
           <w:rPr>
@@ -7114,7 +7112,7 @@
             <w:noProof/>
             <w:webHidden/>
           </w:rPr>
-          <w:t>10</w:t>
+          <w:t>11</w:t>
         </w:r>
         <w:r>
           <w:rPr>
@@ -7136,7 +7134,7 @@
           <w:lang w:val="en-US"/>
         </w:rPr>
       </w:pPr>
-      <w:hyperlink w:anchor="_Toc20045662" w:history="1">
+      <w:hyperlink w:anchor="_Toc20065555" w:history="1">
         <w:r>
           <w:rPr>
             <w:rStyle w:val="Hyperlink"/>
@@ -7181,7 +7179,7 @@
             <w:noProof/>
             <w:webHidden/>
           </w:rPr>
-          <w:instrText xml:space="preserve"> PAGEREF _Toc20045662 \h </w:instrText>
+          <w:instrText xml:space="preserve"> PAGEREF _Toc20065555 \h </w:instrText>
         </w:r>
         <w:r>
           <w:rPr>
@@ -7201,7 +7199,7 @@
             <w:noProof/>
             <w:webHidden/>
           </w:rPr>
-          <w:t>11</w:t>
+          <w:t>12</w:t>
         </w:r>
         <w:r>
           <w:rPr>
@@ -7223,7 +7221,7 @@
           <w:lang w:val="en-US"/>
         </w:rPr>
       </w:pPr>
-      <w:hyperlink w:anchor="_Toc20045663" w:history="1">
+      <w:hyperlink w:anchor="_Toc20065556" w:history="1">
         <w:r>
           <w:rPr>
             <w:rStyle w:val="Hyperlink"/>
@@ -7268,7 +7266,7 @@
             <w:noProof/>
             <w:webHidden/>
           </w:rPr>
-          <w:instrText xml:space="preserve"> PAGEREF _Toc20045663 \h </w:instrText>
+          <w:instrText xml:space="preserve"> PAGEREF _Toc20065556 \h </w:instrText>
         </w:r>
         <w:r>
           <w:rPr>
@@ -7288,7 +7286,7 @@
             <w:noProof/>
             <w:webHidden/>
           </w:rPr>
-          <w:t>12</w:t>
+          <w:t>13</w:t>
         </w:r>
         <w:r>
           <w:rPr>
@@ -7310,7 +7308,7 @@
           <w:lang w:val="en-US"/>
         </w:rPr>
       </w:pPr>
-      <w:hyperlink w:anchor="_Toc20045664" w:history="1">
+      <w:hyperlink w:anchor="_Toc20065557" w:history="1">
         <w:r>
           <w:rPr>
             <w:rStyle w:val="Hyperlink"/>
@@ -7355,7 +7353,7 @@
             <w:noProof/>
             <w:webHidden/>
           </w:rPr>
-          <w:instrText xml:space="preserve"> PAGEREF _Toc20045664 \h </w:instrText>
+          <w:instrText xml:space="preserve"> PAGEREF _Toc20065557 \h </w:instrText>
         </w:r>
         <w:r>
           <w:rPr>
@@ -7375,7 +7373,7 @@
             <w:noProof/>
             <w:webHidden/>
           </w:rPr>
-          <w:t>13</w:t>
+          <w:t>14</w:t>
         </w:r>
         <w:r>
           <w:rPr>
@@ -7566,7 +7564,7 @@
         <w:rPr>
           <w:noProof/>
         </w:rPr>
-        <w:instrText xml:space="preserve"> PAGEREF _Toc20044833 \h </w:instrText>
+        <w:instrText xml:space="preserve"> PAGEREF _Toc20068356 \h </w:instrText>
       </w:r>
       <w:r>
         <w:rPr>
@@ -7657,7 +7655,7 @@
         <w:rPr>
           <w:noProof/>
         </w:rPr>
-        <w:instrText xml:space="preserve"> PAGEREF _Toc20044834 \h </w:instrText>
+        <w:instrText xml:space="preserve"> PAGEREF _Toc20068357 \h </w:instrText>
       </w:r>
       <w:r>
         <w:rPr>
@@ -7725,7 +7723,7 @@
         <w:rPr>
           <w:noProof/>
         </w:rPr>
-        <w:instrText xml:space="preserve"> PAGEREF _Toc20044835 \h </w:instrText>
+        <w:instrText xml:space="preserve"> PAGEREF _Toc20068358 \h </w:instrText>
       </w:r>
       <w:r>
         <w:rPr>
@@ -7743,6 +7741,83 @@
           <w:noProof/>
         </w:rPr>
         <w:t>8</w:t>
+      </w:r>
+      <w:r>
+        <w:rPr>
+          <w:noProof/>
+        </w:rPr>
+        <w:fldChar w:fldCharType="end"/>
+      </w:r>
+    </w:p>
+    <w:p>
+      <w:pPr>
+        <w:pStyle w:val="TableofFigures"/>
+        <w:tabs>
+          <w:tab w:val="right" w:leader="dot" w:pos="9062"/>
+        </w:tabs>
+        <w:rPr>
+          <w:rFonts w:asciiTheme="minorHAnsi" w:eastAsiaTheme="minorEastAsia" w:hAnsiTheme="minorHAnsi" w:cstheme="minorBidi"/>
+          <w:noProof/>
+          <w:sz w:val="22"/>
+          <w:szCs w:val="22"/>
+        </w:rPr>
+      </w:pPr>
+      <w:r>
+        <w:rPr>
+          <w:noProof/>
+        </w:rPr>
+        <w:t>Слика 2.4</w:t>
+      </w:r>
+      <w:r>
+        <w:rPr>
+          <w:noProof/>
+          <w:lang w:val="sr-Cyrl-RS"/>
+        </w:rPr>
+        <w:t xml:space="preserve"> Дијаграм прелаза стања приликом покретања </w:t>
+      </w:r>
+      <w:r>
+        <w:rPr>
+          <w:i/>
+          <w:iCs/>
+          <w:noProof/>
+          <w:lang w:val="sr-Cyrl-RS"/>
+        </w:rPr>
+        <w:t>ЕМ</w:t>
+      </w:r>
+      <w:r>
+        <w:rPr>
+          <w:noProof/>
+        </w:rPr>
+        <w:tab/>
+      </w:r>
+      <w:r>
+        <w:rPr>
+          <w:noProof/>
+        </w:rPr>
+        <w:fldChar w:fldCharType="begin"/>
+      </w:r>
+      <w:r>
+        <w:rPr>
+          <w:noProof/>
+        </w:rPr>
+        <w:instrText xml:space="preserve"> PAGEREF _Toc20068359 \h </w:instrText>
+      </w:r>
+      <w:r>
+        <w:rPr>
+          <w:noProof/>
+        </w:rPr>
+      </w:r>
+      <w:r>
+        <w:rPr>
+          <w:noProof/>
+        </w:rPr>
+        <w:fldChar w:fldCharType="separate"/>
+      </w:r>
+      <w:r>
+        <w:rPr>
+          <w:noProof/>
+        </w:rPr>
+        <w:t>9</w:t>
       </w:r>
       <w:r>
         <w:rPr>
@@ -8168,8 +8243,6 @@
       <w:pPr>
         <w:ind w:left="567" w:firstLine="0"/>
         <w:rPr>
-          <w:b/>
-          <w:bCs/>
           <w:lang w:val="sr-Cyrl-RS"/>
         </w:rPr>
       </w:pPr>
@@ -8252,6 +8325,66 @@
     <w:p>
       <w:pPr>
         <w:ind w:left="567" w:firstLine="0"/>
+      </w:pPr>
+      <w:r>
+        <w:rPr>
+          <w:b/>
+          <w:bCs/>
+        </w:rPr>
+        <w:t xml:space="preserve">CM </w:t>
+      </w:r>
+      <w:r>
+        <w:t xml:space="preserve">– </w:t>
+      </w:r>
+      <w:r>
+        <w:rPr>
+          <w:b/>
+          <w:bCs/>
+        </w:rPr>
+        <w:t>C</w:t>
+      </w:r>
+      <w:r>
+        <w:t xml:space="preserve">ommunication </w:t>
+      </w:r>
+      <w:r>
+        <w:rPr>
+          <w:b/>
+          <w:bCs/>
+        </w:rPr>
+        <w:t>M</w:t>
+      </w:r>
+      <w:r>
+        <w:t>anagement</w:t>
+      </w:r>
+    </w:p>
+    <w:p>
+      <w:pPr>
+        <w:ind w:left="567" w:firstLine="0"/>
+      </w:pPr>
+      <w:r>
+        <w:rPr>
+          <w:b/>
+          <w:bCs/>
+        </w:rPr>
+        <w:t>EM – E</w:t>
+      </w:r>
+      <w:r>
+        <w:t xml:space="preserve">xecution </w:t>
+      </w:r>
+      <w:r>
+        <w:rPr>
+          <w:b/>
+          <w:bCs/>
+        </w:rPr>
+        <w:t>M</w:t>
+      </w:r>
+      <w:r>
+        <w:t>anagement</w:t>
+      </w:r>
+    </w:p>
+    <w:p>
+      <w:pPr>
+        <w:ind w:left="567" w:firstLine="0"/>
         <w:rPr>
           <w:lang w:val="sr-Cyrl-RS"/>
         </w:rPr>
@@ -8834,6 +8967,48 @@
           <w:lang w:val="sr-Cyrl-RS"/>
         </w:rPr>
         <w:t>а</w:t>
+      </w:r>
+    </w:p>
+    <w:p>
+      <w:pPr>
+        <w:ind w:left="567" w:firstLine="0"/>
+      </w:pPr>
+      <w:r>
+        <w:rPr>
+          <w:b/>
+          <w:bCs/>
+          <w:lang w:val="sr-Latn-RS"/>
+        </w:rPr>
+        <w:t xml:space="preserve">SM </w:t>
+      </w:r>
+      <w:r>
+        <w:rPr>
+          <w:lang w:val="sr-Cyrl-RS"/>
+        </w:rPr>
+        <w:t>–</w:t>
+      </w:r>
+      <w:r>
+        <w:t xml:space="preserve"> </w:t>
+      </w:r>
+      <w:r>
+        <w:rPr>
+          <w:b/>
+          <w:bCs/>
+        </w:rPr>
+        <w:t>S</w:t>
+      </w:r>
+      <w:r>
+        <w:t xml:space="preserve">tate </w:t>
+      </w:r>
+      <w:r>
+        <w:rPr>
+          <w:b/>
+          <w:bCs/>
+        </w:rPr>
+        <w:t>M</w:t>
+      </w:r>
+      <w:r>
+        <w:t>anagement</w:t>
       </w:r>
     </w:p>
     <w:p>
@@ -8959,7 +9134,7 @@
       <w:pPr>
         <w:pStyle w:val="Heading1"/>
       </w:pPr>
-      <w:bookmarkStart w:id="1" w:name="_Toc20045652"/>
+      <w:bookmarkStart w:id="0" w:name="_Toc20065545"/>
       <w:r>
         <w:rPr>
           <w:lang w:val="sr-Cyrl-RS"/>
@@ -8967,7 +9142,7 @@
         <w:lastRenderedPageBreak/>
         <w:t>Увод</w:t>
       </w:r>
-      <w:bookmarkEnd w:id="1"/>
+      <w:bookmarkEnd w:id="0"/>
     </w:p>
     <w:p>
       <w:pPr>
@@ -10031,7 +10206,7 @@
       <w:pPr>
         <w:pStyle w:val="Heading1"/>
       </w:pPr>
-      <w:bookmarkStart w:id="2" w:name="_Toc20045653"/>
+      <w:bookmarkStart w:id="1" w:name="_Toc20065546"/>
       <w:r>
         <w:rPr>
           <w:lang w:val="sr-Cyrl-RS"/>
@@ -10039,7 +10214,7 @@
         <w:lastRenderedPageBreak/>
         <w:t>Теоријске основе</w:t>
       </w:r>
-      <w:bookmarkEnd w:id="2"/>
+      <w:bookmarkEnd w:id="1"/>
     </w:p>
     <w:p>
       <w:pPr>
@@ -10105,7 +10280,7 @@
           <w:lang w:val="sr-Cyrl-RS"/>
         </w:rPr>
       </w:pPr>
-      <w:bookmarkStart w:id="3" w:name="_Toc20045654"/>
+      <w:bookmarkStart w:id="2" w:name="_Toc20065547"/>
       <w:r>
         <w:rPr>
           <w:i/>
@@ -10114,7 +10289,7 @@
         </w:rPr>
         <w:t>AUTOSAR</w:t>
       </w:r>
-      <w:bookmarkEnd w:id="3"/>
+      <w:bookmarkEnd w:id="2"/>
       <w:r>
         <w:rPr>
           <w:i/>
@@ -10543,7 +10718,7 @@
       <w:pPr>
         <w:pStyle w:val="Caption"/>
       </w:pPr>
-      <w:bookmarkStart w:id="4" w:name="_Toc20044833"/>
+      <w:bookmarkStart w:id="3" w:name="_Toc20068356"/>
       <w:proofErr w:type="spellStart"/>
       <w:r>
         <w:t>Слика</w:t>
@@ -10645,6 +10820,111 @@
           </w:r>
         </w:sdtContent>
       </w:sdt>
+      <w:bookmarkEnd w:id="3"/>
+    </w:p>
+    <w:p>
+      <w:pPr>
+        <w:rPr>
+          <w:lang w:val="sr-Cyrl-RS"/>
+        </w:rPr>
+      </w:pPr>
+      <w:r>
+        <w:rPr>
+          <w:lang w:val="sr-Cyrl-RS"/>
+        </w:rPr>
+        <w:t xml:space="preserve">Ова групација изродила је два стандарда. Први, старији, </w:t>
+      </w:r>
+      <w:r>
+        <w:rPr>
+          <w:i/>
+          <w:iCs/>
+          <w:lang w:val="sr-Latn-RS"/>
+        </w:rPr>
+        <w:t>AUTOSAR Classic</w:t>
+      </w:r>
+      <w:r>
+        <w:rPr>
+          <w:lang w:val="sr-Latn-RS"/>
+        </w:rPr>
+        <w:t xml:space="preserve"> </w:t>
+      </w:r>
+      <w:r>
+        <w:rPr>
+          <w:lang w:val="sr-Cyrl-RS"/>
+        </w:rPr>
+        <w:t xml:space="preserve"> и други, </w:t>
+      </w:r>
+      <w:r>
+        <w:rPr>
+          <w:i/>
+          <w:iCs/>
+        </w:rPr>
+        <w:t xml:space="preserve"> </w:t>
+      </w:r>
+      <w:r>
+        <w:rPr>
+          <w:i/>
+          <w:iCs/>
+        </w:rPr>
+        <w:t>AUTOSAR Adaptive</w:t>
+      </w:r>
+      <w:r>
+        <w:rPr>
+          <w:lang w:val="sr-Cyrl-RS"/>
+        </w:rPr>
+        <w:t xml:space="preserve">, који се још увек развија. Зарад стварања јасне слике и намене, како једног, тако и другог стандарда, следећа два потпоглавља позабавиће се сваким од стандарда, како би </w:t>
+      </w:r>
+      <w:r>
+        <w:rPr>
+          <w:lang w:val="sr-Cyrl-RS"/>
+        </w:rPr>
+        <w:t xml:space="preserve">се </w:t>
+      </w:r>
+      <w:r>
+        <w:rPr>
+          <w:lang w:val="sr-Cyrl-RS"/>
+        </w:rPr>
+        <w:t>поставила основ</w:t>
+      </w:r>
+      <w:r>
+        <w:rPr>
+          <w:lang w:val="sr-Cyrl-RS"/>
+        </w:rPr>
+        <w:t>а за решење које овај рад износи.</w:t>
+      </w:r>
+    </w:p>
+    <w:p>
+      <w:pPr>
+        <w:pStyle w:val="Heading3"/>
+        <w:rPr>
+          <w:i/>
+          <w:iCs/>
+          <w:lang w:val="sr-Latn-RS"/>
+        </w:rPr>
+      </w:pPr>
+      <w:bookmarkStart w:id="4" w:name="_Toc20065548"/>
+      <w:r>
+        <w:rPr>
+          <w:i/>
+          <w:iCs/>
+          <w:lang w:val="sr-Latn-RS"/>
+        </w:rPr>
+        <w:t>AUTOSAR</w:t>
+      </w:r>
+      <w:r>
+        <w:rPr>
+          <w:lang w:val="sr-Latn-RS"/>
+        </w:rPr>
+        <w:t xml:space="preserve"> </w:t>
+      </w:r>
+      <w:r>
+        <w:rPr>
+          <w:i/>
+          <w:iCs/>
+          <w:lang w:val="sr-Latn-RS"/>
+        </w:rPr>
+        <w:t>Classic</w:t>
+      </w:r>
       <w:bookmarkEnd w:id="4"/>
     </w:p>
     <w:p>
@@ -10657,211 +10937,181 @@
         <w:rPr>
           <w:lang w:val="sr-Cyrl-RS"/>
         </w:rPr>
-        <w:t xml:space="preserve">Ова групација изродила је два стандарда. Први, старији, </w:t>
-      </w:r>
+        <w:t xml:space="preserve">Овај стандард представља првобитну платформу коју је оформљени конзорцијум створио. Циљна хардверска платформа подразумева микроконтролерске јединице које имају малу процесорску моћ, ограничене меморијске ресурсе. На оваквим платформама извршава се оперативни систем  за рад у реалном времену (енг. </w:t>
+      </w:r>
+      <w:bookmarkStart w:id="5" w:name="_Hlk19563998"/>
       <w:r>
         <w:rPr>
           <w:i/>
           <w:iCs/>
           <w:lang w:val="sr-Latn-RS"/>
         </w:rPr>
-        <w:t>AUTOSAR Classic</w:t>
+        <w:t>Real-time operating system</w:t>
       </w:r>
       <w:r>
         <w:rPr>
           <w:lang w:val="sr-Latn-RS"/>
         </w:rPr>
-        <w:t xml:space="preserve"> </w:t>
-      </w:r>
-      <w:r>
-        <w:rPr>
-          <w:lang w:val="sr-Cyrl-RS"/>
-        </w:rPr>
-        <w:t xml:space="preserve"> и други, </w:t>
-      </w:r>
+        <w:t>, RTOS</w:t>
+      </w:r>
+      <w:bookmarkEnd w:id="5"/>
+      <w:r>
+        <w:rPr>
+          <w:lang w:val="sr-Cyrl-RS"/>
+        </w:rPr>
+        <w:t>)</w:t>
+      </w:r>
+      <w:r>
+        <w:rPr>
+          <w:lang w:val="sr-Cyrl-RS"/>
+        </w:rPr>
+        <w:t xml:space="preserve">. Задатак ових система јесте вршење временски критичних радњи, обзиром да сваки оперативни систем за рад у реалном временом има јасно дефинисане оквире у </w:t>
+      </w:r>
+      <w:r>
+        <w:rPr>
+          <w:lang w:val="sr-Cyrl-RS"/>
+        </w:rPr>
+        <w:lastRenderedPageBreak/>
+        <w:t>којима се одређена операција може извршити. Управо су  овакве хардверске и софтверске платформе идеалне за разноврсне функционалност које се тичу управљања возила</w:t>
+      </w:r>
+      <w:r>
+        <w:rPr>
+          <w:lang w:val="sr-Cyrl-RS"/>
+        </w:rPr>
+        <w:t xml:space="preserve"> и на њима се заснивају системи попут кочионог система возила</w:t>
+      </w:r>
+    </w:p>
+    <w:p>
+      <w:pPr>
+        <w:rPr>
+          <w:lang w:val="sr-Cyrl-RS"/>
+        </w:rPr>
+      </w:pPr>
+      <w:r>
+        <w:rPr>
+          <w:lang w:val="sr-Cyrl-RS"/>
+        </w:rPr>
+        <w:t xml:space="preserve">Иако се овај стандард  показао као поуздан у пракси, обзиром да га многобројни произвођачи аутомобила управо уграђују у своја возила, недостатак овог стандард и саме платформе јесте његова непримењивост на платформе велике процесне моћи. </w:t>
+      </w:r>
+    </w:p>
+    <w:p>
+      <w:pPr>
+        <w:rPr>
+          <w:lang w:val="sr-Cyrl-RS"/>
+        </w:rPr>
+      </w:pPr>
+      <w:r>
+        <w:rPr>
+          <w:lang w:val="sr-Cyrl-RS"/>
+        </w:rPr>
+        <w:t>Потреба за великом процесном моћи јавља се као последица унапређења самих сензора, који су сада у могућности да прикупе значајно више информације из свог окружења и самим тиме омогуће алгоритмима на које ослања возач да буду знатно прецизнији.</w:t>
+      </w:r>
+      <w:r>
+        <w:rPr>
+          <w:lang w:val="sr-Cyrl-RS"/>
+        </w:rPr>
+        <w:t xml:space="preserve"> Ова појава за последицу има потребу за новим стандардом, који би </w:t>
+      </w:r>
+      <w:r>
+        <w:rPr>
+          <w:lang w:val="sr-Cyrl-RS"/>
+        </w:rPr>
+        <w:t xml:space="preserve">подржап </w:t>
+      </w:r>
+      <w:r>
+        <w:rPr>
+          <w:lang w:val="sr-Cyrl-RS"/>
+        </w:rPr>
+        <w:t>како софтверске, тако и хардверске платформе</w:t>
+      </w:r>
+      <w:r>
+        <w:rPr>
+          <w:lang w:val="sr-Cyrl-RS"/>
+        </w:rPr>
+        <w:t>.</w:t>
+      </w:r>
+    </w:p>
+    <w:p>
+      <w:pPr>
+        <w:rPr>
+          <w:lang w:val="sr-Cyrl-RS"/>
+        </w:rPr>
+      </w:pPr>
       <w:r>
         <w:rPr>
           <w:i/>
           <w:iCs/>
         </w:rPr>
-        <w:t xml:space="preserve"> </w:t>
+        <w:t>AUTOSAR Adaptive</w:t>
       </w:r>
       <w:r>
         <w:rPr>
           <w:i/>
           <w:iCs/>
-        </w:rPr>
-        <w:t>AUTOSAR Adaptive</w:t>
-      </w:r>
-      <w:r>
-        <w:rPr>
-          <w:lang w:val="sr-Cyrl-RS"/>
-        </w:rPr>
-        <w:t xml:space="preserve">, који се још увек развија. Зарад стварања јасне слике и намене, како једног, тако и другог стандарда, следећа два потпоглавља позабавиће се сваким од стандарда, како би </w:t>
-      </w:r>
-      <w:r>
-        <w:rPr>
-          <w:lang w:val="sr-Cyrl-RS"/>
-        </w:rPr>
-        <w:t xml:space="preserve">се </w:t>
-      </w:r>
-      <w:r>
-        <w:rPr>
-          <w:lang w:val="sr-Cyrl-RS"/>
-        </w:rPr>
-        <w:t>поставила основ</w:t>
-      </w:r>
-      <w:r>
-        <w:rPr>
-          <w:lang w:val="sr-Cyrl-RS"/>
-        </w:rPr>
-        <w:t>а за решење које овај рад износи.</w:t>
-      </w:r>
-    </w:p>
-    <w:p>
-      <w:pPr>
-        <w:pStyle w:val="Heading3"/>
+          <w:lang w:val="sr-Cyrl-RS"/>
+        </w:rPr>
+        <w:t xml:space="preserve"> </w:t>
+      </w:r>
+      <w:r>
+        <w:rPr>
+          <w:lang w:val="sr-Cyrl-RS"/>
+        </w:rPr>
+        <w:t xml:space="preserve">управо представља овакав стандард. Стварањем њега, не укида се потреба за постојањем </w:t>
+      </w:r>
+      <w:r>
         <w:rPr>
           <w:i/>
           <w:iCs/>
           <w:lang w:val="sr-Latn-RS"/>
         </w:rPr>
-      </w:pPr>
-      <w:bookmarkStart w:id="5" w:name="_Toc20045655"/>
-      <w:r>
+        <w:t>AUTOSAR Classic</w:t>
+      </w:r>
+      <w:r>
+        <w:rPr>
+          <w:lang w:val="sr-Cyrl-RS"/>
+        </w:rPr>
+        <w:t>. Циљ стандарда, а и самог конзорцијума јесте коегзистирање ових двају платформи.</w:t>
+      </w:r>
+    </w:p>
+    <w:p>
+      <w:pPr>
         <w:rPr>
           <w:i/>
           <w:iCs/>
-          <w:lang w:val="sr-Latn-RS"/>
-        </w:rPr>
-        <w:t>AUTOSAR</w:t>
-      </w:r>
-      <w:r>
-        <w:rPr>
-          <w:lang w:val="sr-Latn-RS"/>
-        </w:rPr>
-        <w:t xml:space="preserve"> </w:t>
+          <w:lang w:val="sr-Cyrl-RS"/>
+        </w:rPr>
+      </w:pPr>
+      <w:r>
+        <w:rPr>
+          <w:lang w:val="sr-Cyrl-RS"/>
+        </w:rPr>
+        <w:t xml:space="preserve">Наредно поглавље детаљније описује  </w:t>
       </w:r>
       <w:r>
         <w:rPr>
           <w:i/>
           <w:iCs/>
-          <w:lang w:val="sr-Latn-RS"/>
-        </w:rPr>
-        <w:t>Classic</w:t>
-      </w:r>
-      <w:bookmarkEnd w:id="5"/>
+        </w:rPr>
+        <w:t>AUTOSAR Adaptive</w:t>
+      </w:r>
+      <w:r>
+        <w:rPr>
+          <w:i/>
+          <w:iCs/>
+          <w:lang w:val="sr-Cyrl-RS"/>
+        </w:rPr>
+        <w:t>.</w:t>
+      </w:r>
     </w:p>
     <w:p>
       <w:pPr>
-        <w:rPr>
-          <w:lang w:val="sr-Cyrl-RS"/>
-        </w:rPr>
-      </w:pPr>
-      <w:r>
-        <w:rPr>
-          <w:lang w:val="sr-Cyrl-RS"/>
-        </w:rPr>
-        <w:t xml:space="preserve">Овај стандард представља првобитну платформу коју је оформљени конзорцијум створио. Циљна хардверска платформа подразумева микроконтролерске јединице које имају малу процесорску моћ, ограничене меморијске ресурсе. На оваквим платформама извршава се оперативни систем  за рад у реалном времену (енг. </w:t>
-      </w:r>
-      <w:bookmarkStart w:id="6" w:name="_Hlk19563998"/>
-      <w:r>
+        <w:pStyle w:val="Heading3"/>
         <w:rPr>
           <w:i/>
           <w:iCs/>
-          <w:lang w:val="sr-Latn-RS"/>
-        </w:rPr>
-        <w:t>Real-time operating system</w:t>
-      </w:r>
-      <w:r>
-        <w:rPr>
-          <w:lang w:val="sr-Latn-RS"/>
-        </w:rPr>
-        <w:t>, RTOS</w:t>
-      </w:r>
-      <w:bookmarkEnd w:id="6"/>
-      <w:r>
-        <w:rPr>
-          <w:lang w:val="sr-Cyrl-RS"/>
-        </w:rPr>
-        <w:t>)</w:t>
-      </w:r>
-      <w:r>
-        <w:rPr>
-          <w:lang w:val="sr-Cyrl-RS"/>
-        </w:rPr>
-        <w:t xml:space="preserve">. Задатак ових система јесте вршење временски критичних радњи, обзиром да сваки оперативни систем за рад у реалном временом има јасно дефинисане оквире у </w:t>
-      </w:r>
-      <w:r>
-        <w:rPr>
-          <w:lang w:val="sr-Cyrl-RS"/>
-        </w:rPr>
-        <w:lastRenderedPageBreak/>
-        <w:t>којима се одређена операција може извршити. Управо су  овакве хардверске и софтверске платформе идеалне за разноврсне функционалност које се тичу управљања возила</w:t>
-      </w:r>
-      <w:r>
-        <w:rPr>
-          <w:lang w:val="sr-Cyrl-RS"/>
-        </w:rPr>
-        <w:t xml:space="preserve"> и на њима се заснивају системи попут кочионог система возила</w:t>
-      </w:r>
-    </w:p>
-    <w:p>
-      <w:pPr>
-        <w:rPr>
-          <w:lang w:val="sr-Cyrl-RS"/>
-        </w:rPr>
-      </w:pPr>
-      <w:r>
-        <w:rPr>
-          <w:lang w:val="sr-Cyrl-RS"/>
-        </w:rPr>
-        <w:t xml:space="preserve">Иако се овај стандард  показао као поуздан у пракси, обзиром да га многобројни произвођачи аутомобила управо уграђују у своја возила, недостатак овог стандард и саме платформе јесте његова непримењивост на платформе велике процесне моћи. </w:t>
-      </w:r>
-    </w:p>
-    <w:p>
-      <w:pPr>
-        <w:rPr>
-          <w:lang w:val="sr-Cyrl-RS"/>
-        </w:rPr>
-      </w:pPr>
-      <w:r>
-        <w:rPr>
-          <w:lang w:val="sr-Cyrl-RS"/>
-        </w:rPr>
-        <w:t>Потреба за великом процесном моћи јавља се као последица унапређења самих сензора, који су сада у могућности да прикупе значајно више информације из свог окружења и самим тиме омогуће алгоритмима на које ослања возач да буду знатно прецизнији.</w:t>
-      </w:r>
-      <w:r>
-        <w:rPr>
-          <w:lang w:val="sr-Cyrl-RS"/>
-        </w:rPr>
-        <w:t xml:space="preserve"> Ова појава за последицу има потребу за новим стандардом, који би </w:t>
-      </w:r>
-      <w:r>
-        <w:rPr>
-          <w:lang w:val="sr-Cyrl-RS"/>
-        </w:rPr>
-        <w:t xml:space="preserve">подржап </w:t>
-      </w:r>
-      <w:r>
-        <w:rPr>
-          <w:lang w:val="sr-Cyrl-RS"/>
-        </w:rPr>
-        <w:t>како софтверске, тако и хардверске платформе</w:t>
-      </w:r>
-      <w:r>
-        <w:rPr>
-          <w:lang w:val="sr-Cyrl-RS"/>
-        </w:rPr>
-        <w:t>.</w:t>
-      </w:r>
-    </w:p>
-    <w:p>
-      <w:pPr>
-        <w:rPr>
-          <w:lang w:val="sr-Cyrl-RS"/>
-        </w:rPr>
-      </w:pPr>
+        </w:rPr>
+      </w:pPr>
+      <w:bookmarkStart w:id="6" w:name="_Toc20065549"/>
       <w:r>
         <w:rPr>
           <w:i/>
@@ -10869,82 +11119,7 @@
         </w:rPr>
         <w:t>AUTOSAR Adaptive</w:t>
       </w:r>
-      <w:r>
-        <w:rPr>
-          <w:i/>
-          <w:iCs/>
-          <w:lang w:val="sr-Cyrl-RS"/>
-        </w:rPr>
-        <w:t xml:space="preserve"> </w:t>
-      </w:r>
-      <w:r>
-        <w:rPr>
-          <w:lang w:val="sr-Cyrl-RS"/>
-        </w:rPr>
-        <w:t xml:space="preserve">управо представља овакав стандард. Стварањем њега, не укида се потреба за постојањем </w:t>
-      </w:r>
-      <w:r>
-        <w:rPr>
-          <w:i/>
-          <w:iCs/>
-          <w:lang w:val="sr-Latn-RS"/>
-        </w:rPr>
-        <w:t>AUTOSAR Classic</w:t>
-      </w:r>
-      <w:r>
-        <w:rPr>
-          <w:lang w:val="sr-Cyrl-RS"/>
-        </w:rPr>
-        <w:t>. Циљ стандарда, а и самог конзорцијума јесте коегзистирање ових двају платформи.</w:t>
-      </w:r>
-    </w:p>
-    <w:p>
-      <w:pPr>
-        <w:rPr>
-          <w:i/>
-          <w:iCs/>
-          <w:lang w:val="sr-Cyrl-RS"/>
-        </w:rPr>
-      </w:pPr>
-      <w:r>
-        <w:rPr>
-          <w:lang w:val="sr-Cyrl-RS"/>
-        </w:rPr>
-        <w:t xml:space="preserve">Наредно поглавље детаљније описује  </w:t>
-      </w:r>
-      <w:r>
-        <w:rPr>
-          <w:i/>
-          <w:iCs/>
-        </w:rPr>
-        <w:t>AUTOSAR Adaptive</w:t>
-      </w:r>
-      <w:r>
-        <w:rPr>
-          <w:i/>
-          <w:iCs/>
-          <w:lang w:val="sr-Cyrl-RS"/>
-        </w:rPr>
-        <w:t>.</w:t>
-      </w:r>
-    </w:p>
-    <w:p>
-      <w:pPr>
-        <w:pStyle w:val="Heading3"/>
-        <w:rPr>
-          <w:i/>
-          <w:iCs/>
-        </w:rPr>
-      </w:pPr>
-      <w:bookmarkStart w:id="7" w:name="_Toc20045656"/>
-      <w:r>
-        <w:rPr>
-          <w:i/>
-          <w:iCs/>
-        </w:rPr>
-        <w:t>AUTOSAR Adaptive</w:t>
-      </w:r>
-      <w:bookmarkEnd w:id="7"/>
+      <w:bookmarkEnd w:id="6"/>
     </w:p>
     <w:p>
       <w:pPr>
@@ -11252,7 +11427,8 @@
       </w:r>
       <w:r>
         <w:rPr>
-          <w:lang w:val="sr-Latn-RS"/>
+          <w:i/>
+          <w:iCs/>
         </w:rPr>
         <w:t xml:space="preserve"> </w:t>
       </w:r>
@@ -11260,7 +11436,7 @@
         <w:rPr>
           <w:lang w:val="sr-Cyrl-RS"/>
         </w:rPr>
-        <w:t xml:space="preserve">Један од таквих оперативних система је </w:t>
+        <w:t xml:space="preserve">Како </w:t>
       </w:r>
       <w:r>
         <w:rPr>
@@ -11273,6 +11449,18 @@
       <w:r>
         <w:rPr>
           <w:lang w:val="sr-Latn-RS"/>
+        </w:rPr>
+        <w:t xml:space="preserve"> </w:t>
+      </w:r>
+      <w:r>
+        <w:rPr>
+          <w:lang w:val="sr-Cyrl-RS"/>
+        </w:rPr>
+        <w:t>оперативни систем задовољава овај стандард, он представља један од оперативних система који је погодан за ово проширење</w:t>
+      </w:r>
+      <w:r>
+        <w:rPr>
+          <w:lang w:val="sr-Cyrl-RS"/>
         </w:rPr>
         <w:t>.</w:t>
       </w:r>
@@ -11614,7 +11802,20 @@
         <w:rPr>
           <w:lang w:val="sr-Cyrl-RS"/>
         </w:rPr>
-        <w:t xml:space="preserve">Оваква софтверска архитектура омогућује велику модуларност и поновну употребу већ постојећег изворног кода из потребне измене. Механизам комуникације између два сервиса дат је на </w:t>
+        <w:t>Оваква софтверска архитектура омогућује велику модуларност и поновну употребу већ постојећег изворног кода из потребне измене.</w:t>
+      </w:r>
+    </w:p>
+    <w:p>
+      <w:pPr>
+        <w:rPr>
+          <w:lang w:val="sr-Cyrl-RS"/>
+        </w:rPr>
+      </w:pPr>
+      <w:r>
+        <w:rPr>
+          <w:lang w:val="sr-Cyrl-RS"/>
+        </w:rPr>
+        <w:t xml:space="preserve">Механизам комуникације између два сервиса дат је на </w:t>
       </w:r>
       <w:r>
         <w:rPr>
@@ -11689,7 +11890,7 @@
           <w:lang w:val="sr-Cyrl-RS"/>
         </w:rPr>
       </w:pPr>
-      <w:bookmarkStart w:id="8" w:name="_Toc20044834"/>
+      <w:bookmarkStart w:id="7" w:name="_Toc20068357"/>
       <w:proofErr w:type="spellStart"/>
       <w:r>
         <w:t>Слика</w:t>
@@ -11792,7 +11993,7 @@
           </w:r>
         </w:sdtContent>
       </w:sdt>
-      <w:bookmarkEnd w:id="8"/>
+      <w:bookmarkEnd w:id="7"/>
     </w:p>
     <w:p>
       <w:pPr>
@@ -11974,7 +12175,109 @@
         <w:rPr>
           <w:lang w:val="sr-Cyrl-RS"/>
         </w:rPr>
-        <w:t xml:space="preserve">Адаптивна платформа </w:t>
+        <w:t>Адаптивна платформа се ослања на овај принцип рада.</w:t>
+      </w:r>
+      <w:r>
+        <w:rPr>
+          <w:lang w:val="sr-Cyrl-RS"/>
+        </w:rPr>
+        <w:t xml:space="preserve"> Доступност сервиса адаптивне платформе је такође могуће мењати у току времена рада саме платформе (енг. </w:t>
+      </w:r>
+      <w:r>
+        <w:rPr>
+          <w:i/>
+          <w:iCs/>
+        </w:rPr>
+        <w:t>Runtime</w:t>
+      </w:r>
+      <w:r>
+        <w:rPr>
+          <w:lang w:val="sr-Cyrl-RS"/>
+        </w:rPr>
+        <w:t xml:space="preserve">) као и у току </w:t>
+      </w:r>
+      <w:r>
+        <w:rPr>
+          <w:lang w:val="sr-Cyrl-RS"/>
+        </w:rPr>
+        <w:t xml:space="preserve">дизајнирања сервиса. Особине сервиса покрива датока која описује сваки од доступних сервиса (енг. </w:t>
+      </w:r>
+      <w:r>
+        <w:rPr>
+          <w:i/>
+          <w:iCs/>
+          <w:lang w:val="sr-Latn-RS"/>
+        </w:rPr>
+        <w:t>Service Instance Manifest</w:t>
+      </w:r>
+      <w:r>
+        <w:rPr>
+          <w:lang w:val="sr-Cyrl-RS"/>
+        </w:rPr>
+        <w:t>)</w:t>
+      </w:r>
+      <w:r>
+        <w:rPr>
+          <w:lang w:val="sr-Latn-RS"/>
+        </w:rPr>
+        <w:t>.</w:t>
+      </w:r>
+      <w:r>
+        <w:rPr>
+          <w:lang w:val="sr-Latn-RS"/>
+        </w:rPr>
+        <w:t xml:space="preserve"> </w:t>
+      </w:r>
+      <w:r>
+        <w:rPr>
+          <w:lang w:val="sr-Cyrl-RS"/>
+        </w:rPr>
+        <w:t>Ова датотека се испоручује са самим извршним кодом, како би се јасно нагласили сви протоколи које апликација користи у својој комуникацији.</w:t>
+      </w:r>
+      <w:r>
+        <w:rPr>
+          <w:lang w:val="sr-Cyrl-RS"/>
+        </w:rPr>
+        <w:t xml:space="preserve"> Поред овог манифеста, који је од већег значаја за овај рад, у адаптивној платформи се користе још два.</w:t>
+      </w:r>
+      <w:r>
+        <w:rPr>
+          <w:lang w:val="sr-Cyrl-RS"/>
+        </w:rPr>
+        <w:t xml:space="preserve"> </w:t>
+      </w:r>
+      <w:r>
+        <w:rPr>
+          <w:i/>
+          <w:iCs/>
+        </w:rPr>
+        <w:t>Execution manifest</w:t>
+      </w:r>
+      <w:r>
+        <w:rPr>
+          <w:lang w:val="sr-Cyrl-RS"/>
+        </w:rPr>
+        <w:t xml:space="preserve"> </w:t>
+      </w:r>
+      <w:r>
+        <w:rPr>
+          <w:lang w:val="sr-Cyrl-RS"/>
+        </w:rPr>
+        <w:t xml:space="preserve">чији је задатак да опише када се који сервис и апликација извршава на адаптивној платформи и </w:t>
+      </w:r>
+      <w:r>
+        <w:rPr>
+          <w:i/>
+          <w:iCs/>
+          <w:lang w:val="sr-Cyrl-RS"/>
+        </w:rPr>
+        <w:t>Machine Manifest</w:t>
+      </w:r>
+      <w:r>
+        <w:rPr>
+          <w:lang w:val="sr-Cyrl-RS"/>
+        </w:rPr>
+        <w:t>, чији је задатак да пружи детаљнији опис саме хардверске платформе.</w:t>
       </w:r>
     </w:p>
     <w:p>
@@ -12051,7 +12354,7 @@
           <w:lang w:val="sr-Cyrl-RS"/>
         </w:rPr>
       </w:pPr>
-      <w:bookmarkStart w:id="9" w:name="_Toc20044835"/>
+      <w:bookmarkStart w:id="8" w:name="_Toc20068358"/>
       <w:proofErr w:type="spellStart"/>
       <w:r>
         <w:t>Слика</w:t>
@@ -12134,6 +12437,66 @@
           </w:r>
         </w:sdtContent>
       </w:sdt>
+      <w:bookmarkEnd w:id="8"/>
+    </w:p>
+    <w:p>
+      <w:pPr>
+        <w:rPr>
+          <w:lang w:val="sr-Cyrl-RS"/>
+        </w:rPr>
+      </w:pPr>
+      <w:r>
+        <w:rPr>
+          <w:lang w:val="sr-Cyrl-RS"/>
+        </w:rPr>
+        <w:t xml:space="preserve">Детаљнији преглед функционалности адаптивне архитектуре дат је у следећим поглављима, кроз опис функционалности сервиса и модула који су од </w:t>
+      </w:r>
+      <w:r>
+        <w:rPr>
+          <w:lang w:val="sr-Cyrl-RS"/>
+        </w:rPr>
+        <w:t>значаја за овај рад.</w:t>
+      </w:r>
+    </w:p>
+    <w:p>
+      <w:pPr>
+        <w:pStyle w:val="Heading4"/>
+        <w:rPr>
+          <w:i/>
+          <w:iCs/>
+          <w:lang w:val="sr-Latn-RS"/>
+        </w:rPr>
+      </w:pPr>
+      <w:r>
+        <w:rPr>
+          <w:lang w:val="sr-Latn-RS"/>
+        </w:rPr>
+        <w:lastRenderedPageBreak/>
+        <w:t xml:space="preserve"> </w:t>
+      </w:r>
+      <w:bookmarkStart w:id="9" w:name="_Toc20065550"/>
+      <w:r>
+        <w:rPr>
+          <w:i/>
+          <w:iCs/>
+          <w:lang w:val="sr-Latn-RS"/>
+        </w:rPr>
+        <w:t>Execution</w:t>
+      </w:r>
+      <w:r>
+        <w:rPr>
+          <w:lang w:val="sr-Latn-RS"/>
+        </w:rPr>
+        <w:t xml:space="preserve"> </w:t>
+      </w:r>
+      <w:r>
+        <w:rPr>
+          <w:i/>
+          <w:iCs/>
+          <w:lang w:val="sr-Latn-RS"/>
+        </w:rPr>
+        <w:t>Management</w:t>
+      </w:r>
       <w:bookmarkEnd w:id="9"/>
     </w:p>
     <w:p>
@@ -12146,85 +12509,242 @@
         <w:rPr>
           <w:lang w:val="sr-Cyrl-RS"/>
         </w:rPr>
-        <w:t xml:space="preserve">Детаљнији преглед функционалности адаптивне архитектуре дат је у следећим поглављима, кроз опис функционалности сервиса и модула који су од </w:t>
-      </w:r>
-      <w:r>
-        <w:rPr>
-          <w:lang w:val="sr-Cyrl-RS"/>
-        </w:rPr>
-        <w:t>значаја за овај рад.</w:t>
-      </w:r>
-    </w:p>
-    <w:p>
-      <w:pPr>
-        <w:pStyle w:val="Heading4"/>
+        <w:t>Ова компонента представља модул задужен покретање, како платформе, тако  сервиса и апликација које се налазе на платформи.</w:t>
+      </w:r>
+      <w:r>
+        <w:rPr>
+          <w:lang w:val="sr-Cyrl-RS"/>
+        </w:rPr>
+        <w:t xml:space="preserve"> Приликом покретања оперативног система, ова компонента</w:t>
+      </w:r>
+      <w:r>
+        <w:rPr>
+          <w:lang w:val="sr-Cyrl-RS"/>
+        </w:rPr>
+        <w:t xml:space="preserve"> је прва прозвана. Њен задатак је да, из манифеста који описују платформу и остале апликације, распореди када је потребно да се која апликација покрене. </w:t>
+      </w:r>
+      <w:r>
         <w:rPr>
           <w:i/>
           <w:iCs/>
           <w:lang w:val="sr-Latn-RS"/>
         </w:rPr>
-      </w:pPr>
+        <w:t>EM</w:t>
+      </w:r>
       <w:r>
         <w:rPr>
           <w:lang w:val="sr-Latn-RS"/>
         </w:rPr>
         <w:t xml:space="preserve"> </w:t>
       </w:r>
-      <w:bookmarkStart w:id="10" w:name="_Toc20045657"/>
-      <w:r>
+      <w:r>
+        <w:rPr>
+          <w:lang w:val="sr-Cyrl-RS"/>
+        </w:rPr>
+        <w:t>нема за задатак да врши распоређивање апликација у току њиховог извршавања, како је то дужност оперативног система</w:t>
+      </w:r>
+      <w:r>
+        <w:rPr>
+          <w:lang w:val="sr-Cyrl-RS"/>
+        </w:rPr>
+        <w:t>, чије је адаптивна платформа проширење.</w:t>
+      </w:r>
+      <w:r>
+        <w:rPr>
+          <w:lang w:val="sr-Cyrl-RS"/>
+        </w:rPr>
+        <w:t xml:space="preserve"> Дијаграм прелаза стања дат је на слици 2.4.</w:t>
+      </w:r>
+    </w:p>
+    <w:p>
+      <w:pPr>
+        <w:rPr>
+          <w:lang w:val="sr-Cyrl-RS"/>
+        </w:rPr>
+      </w:pPr>
+    </w:p>
+    <w:p>
+      <w:pPr>
+        <w:keepNext/>
+      </w:pPr>
+      <w:r>
+        <w:rPr>
+          <w:noProof/>
+          <w:lang w:val="sr-Cyrl-RS"/>
+        </w:rPr>
+        <w:drawing>
+          <wp:inline distT="0" distB="0" distL="0" distR="0" wp14:anchorId="16D8F0C7" wp14:editId="30111CE7">
+            <wp:extent cx="5153025" cy="442483"/>
+            <wp:effectExtent l="0" t="0" r="0" b="0"/>
+            <wp:docPr id="7" name="Picture 7"/>
+            <wp:cNvGraphicFramePr>
+              <a:graphicFrameLocks xmlns:a="http://schemas.openxmlformats.org/drawingml/2006/main" noChangeAspect="1"/>
+            </wp:cNvGraphicFramePr>
+            <a:graphic xmlns:a="http://schemas.openxmlformats.org/drawingml/2006/main">
+              <a:graphicData uri="http://schemas.openxmlformats.org/drawingml/2006/picture">
+                <pic:pic xmlns:pic="http://schemas.openxmlformats.org/drawingml/2006/picture">
+                  <pic:nvPicPr>
+                    <pic:cNvPr id="7" name="boot-order-EM.png"/>
+                    <pic:cNvPicPr/>
+                  </pic:nvPicPr>
+                  <pic:blipFill>
+                    <a:blip r:embed="rId21">
+                      <a:extLst>
+                        <a:ext uri="{28A0092B-C50C-407E-A947-70E740481C1C}">
+                          <a14:useLocalDpi xmlns:a14="http://schemas.microsoft.com/office/drawing/2010/main" val="0"/>
+                        </a:ext>
+                      </a:extLst>
+                    </a:blip>
+                    <a:stretch>
+                      <a:fillRect/>
+                    </a:stretch>
+                  </pic:blipFill>
+                  <pic:spPr>
+                    <a:xfrm>
+                      <a:off x="0" y="0"/>
+                      <a:ext cx="5428002" cy="466095"/>
+                    </a:xfrm>
+                    <a:prstGeom prst="rect">
+                      <a:avLst/>
+                    </a:prstGeom>
+                  </pic:spPr>
+                </pic:pic>
+              </a:graphicData>
+            </a:graphic>
+          </wp:inline>
+        </w:drawing>
+      </w:r>
+    </w:p>
+    <w:p>
+      <w:pPr>
+        <w:pStyle w:val="Caption"/>
+        <w:rPr>
+          <w:i/>
+          <w:iCs/>
+          <w:lang w:val="sr-Cyrl-RS"/>
+        </w:rPr>
+      </w:pPr>
+      <w:bookmarkStart w:id="10" w:name="_Toc20068359"/>
+      <w:proofErr w:type="spellStart"/>
+      <w:r>
+        <w:t>Слика</w:t>
+      </w:r>
+      <w:proofErr w:type="spellEnd"/>
+      <w:r>
+        <w:t xml:space="preserve"> </w:t>
+      </w:r>
+      <w:fldSimple w:instr=" STYLEREF 1 \s ">
+        <w:r>
+          <w:rPr>
+            <w:noProof/>
+          </w:rPr>
+          <w:t>2</w:t>
+        </w:r>
+      </w:fldSimple>
+      <w:r>
+        <w:t>.</w:t>
+      </w:r>
+      <w:fldSimple w:instr=" SEQ Слика \* ARABIC \s 1 ">
+        <w:r>
+          <w:rPr>
+            <w:noProof/>
+          </w:rPr>
+          <w:t>4</w:t>
+        </w:r>
+      </w:fldSimple>
+      <w:r>
+        <w:rPr>
+          <w:lang w:val="sr-Cyrl-RS"/>
+        </w:rPr>
+        <w:t xml:space="preserve"> Дијаграм прелаза стања приликом покретања </w:t>
+      </w:r>
+      <w:r>
+        <w:rPr>
+          <w:i/>
+          <w:iCs/>
+          <w:lang w:val="sr-Cyrl-RS"/>
+        </w:rPr>
+        <w:t>ЕМ</w:t>
+      </w:r>
+      <w:bookmarkEnd w:id="10"/>
+    </w:p>
+    <w:p>
+      <w:pPr>
+        <w:rPr>
+          <w:lang w:val="sr-Cyrl-RS"/>
+        </w:rPr>
+      </w:pPr>
+      <w:bookmarkStart w:id="11" w:name="_GoBack"/>
+      <w:bookmarkEnd w:id="11"/>
+    </w:p>
+    <w:p>
+      <w:pPr>
+        <w:pStyle w:val="Heading4"/>
         <w:rPr>
           <w:i/>
           <w:iCs/>
           <w:lang w:val="sr-Latn-RS"/>
         </w:rPr>
-        <w:t>Execution</w:t>
-      </w:r>
+      </w:pPr>
       <w:r>
         <w:rPr>
           <w:lang w:val="sr-Latn-RS"/>
         </w:rPr>
         <w:t xml:space="preserve"> </w:t>
       </w:r>
+      <w:bookmarkStart w:id="12" w:name="_Toc20065551"/>
       <w:r>
         <w:rPr>
           <w:i/>
           <w:iCs/>
           <w:lang w:val="sr-Latn-RS"/>
         </w:rPr>
-        <w:t>Manager</w:t>
-      </w:r>
-      <w:bookmarkEnd w:id="10"/>
-    </w:p>
-    <w:p>
-      <w:pPr>
+        <w:t>State</w:t>
+      </w:r>
+      <w:r>
         <w:rPr>
           <w:lang w:val="sr-Latn-RS"/>
         </w:rPr>
-      </w:pPr>
-    </w:p>
-    <w:p>
-      <w:pPr>
-        <w:pStyle w:val="Heading4"/>
+        <w:t xml:space="preserve"> </w:t>
+      </w:r>
+      <w:r>
         <w:rPr>
           <w:i/>
           <w:iCs/>
           <w:lang w:val="sr-Latn-RS"/>
         </w:rPr>
-      </w:pPr>
-      <w:r>
+        <w:t>Management</w:t>
+      </w:r>
+      <w:bookmarkEnd w:id="12"/>
+    </w:p>
+    <w:p>
+      <w:pPr>
         <w:rPr>
           <w:lang w:val="sr-Latn-RS"/>
         </w:rPr>
+      </w:pPr>
+    </w:p>
+    <w:p>
+      <w:pPr>
+        <w:pStyle w:val="Heading4"/>
+        <w:rPr>
+          <w:lang w:val="sr-Latn-RS"/>
+        </w:rPr>
+      </w:pPr>
+      <w:r>
+        <w:rPr>
+          <w:lang w:val="sr-Latn-RS"/>
+        </w:rPr>
         <w:t xml:space="preserve"> </w:t>
       </w:r>
-      <w:bookmarkStart w:id="11" w:name="_Toc20045658"/>
+      <w:bookmarkStart w:id="13" w:name="_Toc20065552"/>
       <w:r>
         <w:rPr>
           <w:i/>
           <w:iCs/>
           <w:lang w:val="sr-Latn-RS"/>
         </w:rPr>
-        <w:t>State</w:t>
+        <w:t>Communication</w:t>
       </w:r>
       <w:r>
         <w:rPr>
@@ -12240,78 +12760,19 @@
         </w:rPr>
         <w:t>Management</w:t>
       </w:r>
-      <w:bookmarkEnd w:id="11"/>
+      <w:bookmarkEnd w:id="13"/>
     </w:p>
     <w:p>
       <w:pPr>
         <w:rPr>
-          <w:lang w:val="sr-Latn-RS"/>
+          <w:lang w:val="sr-Cyrl-RS"/>
         </w:rPr>
       </w:pPr>
     </w:p>
     <w:p>
       <w:pPr>
-        <w:pStyle w:val="Heading4"/>
-        <w:rPr>
-          <w:lang w:val="sr-Latn-RS"/>
-        </w:rPr>
-      </w:pPr>
-      <w:r>
-        <w:rPr>
-          <w:lang w:val="sr-Latn-RS"/>
-        </w:rPr>
-        <w:t xml:space="preserve"> </w:t>
-      </w:r>
-      <w:bookmarkStart w:id="12" w:name="_Toc20045659"/>
-      <w:r>
-        <w:rPr>
-          <w:i/>
-          <w:iCs/>
-          <w:lang w:val="sr-Latn-RS"/>
-        </w:rPr>
-        <w:t>Communication</w:t>
-      </w:r>
-      <w:r>
-        <w:rPr>
-          <w:lang w:val="sr-Latn-RS"/>
-        </w:rPr>
-        <w:t xml:space="preserve"> </w:t>
-      </w:r>
-      <w:r>
-        <w:rPr>
-          <w:i/>
-          <w:iCs/>
-          <w:lang w:val="sr-Latn-RS"/>
-        </w:rPr>
-        <w:t>Management</w:t>
-      </w:r>
-      <w:bookmarkEnd w:id="12"/>
-    </w:p>
-    <w:p>
-      <w:pPr>
-        <w:rPr>
-          <w:lang w:val="sr-Cyrl-RS"/>
-        </w:rPr>
-      </w:pPr>
-    </w:p>
-    <w:p>
-      <w:pPr>
-        <w:rPr>
-          <w:lang w:val="sr-Cyrl-RS"/>
-        </w:rPr>
-        <w:sectPr>
-          <w:headerReference w:type="default" r:id="rId21"/>
-          <w:pgSz w:w="11907" w:h="16840" w:code="9"/>
-          <w:pgMar w:top="1134" w:right="1417" w:bottom="1134" w:left="1418" w:header="567" w:footer="567" w:gutter="0"/>
-          <w:cols w:space="720"/>
-        </w:sectPr>
-      </w:pPr>
-    </w:p>
-    <w:p>
-      <w:pPr>
-        <w:pStyle w:val="Heading1"/>
-        <w:rPr>
-          <w:lang w:val="sr-Latn-CS"/>
+        <w:rPr>
+          <w:lang w:val="sr-Cyrl-RS"/>
         </w:rPr>
         <w:sectPr>
           <w:headerReference w:type="default" r:id="rId22"/>
@@ -12320,7 +12781,21 @@
           <w:cols w:space="720"/>
         </w:sectPr>
       </w:pPr>
-      <w:bookmarkStart w:id="13" w:name="_Toc20045660"/>
+    </w:p>
+    <w:p>
+      <w:pPr>
+        <w:pStyle w:val="Heading1"/>
+        <w:rPr>
+          <w:lang w:val="sr-Latn-CS"/>
+        </w:rPr>
+        <w:sectPr>
+          <w:headerReference w:type="default" r:id="rId23"/>
+          <w:pgSz w:w="11907" w:h="16840" w:code="9"/>
+          <w:pgMar w:top="1134" w:right="1417" w:bottom="1134" w:left="1418" w:header="567" w:footer="567" w:gutter="0"/>
+          <w:cols w:space="720"/>
+        </w:sectPr>
+      </w:pPr>
+      <w:bookmarkStart w:id="14" w:name="_Toc20065553"/>
       <w:r>
         <w:rPr>
           <w:lang w:val="sr-Cyrl-RS"/>
@@ -12328,7 +12803,7 @@
         <w:lastRenderedPageBreak/>
         <w:t>Концепт решења</w:t>
       </w:r>
-      <w:bookmarkEnd w:id="13"/>
+      <w:bookmarkEnd w:id="14"/>
     </w:p>
     <w:p/>
     <w:p>
@@ -12351,51 +12826,19 @@
           <w:lang w:val="sr-Latn-CS"/>
         </w:rPr>
       </w:pPr>
-      <w:bookmarkStart w:id="14" w:name="_Toc20045661"/>
+      <w:bookmarkStart w:id="15" w:name="_Toc20065554"/>
       <w:r>
         <w:rPr>
           <w:lang w:val="sr-Cyrl-RS"/>
         </w:rPr>
         <w:lastRenderedPageBreak/>
         <w:t>Програмско решење</w:t>
-      </w:r>
-      <w:bookmarkEnd w:id="14"/>
-    </w:p>
-    <w:p>
-      <w:pPr>
-        <w:ind w:firstLine="0"/>
-      </w:pPr>
-    </w:p>
-    <w:p>
-      <w:pPr>
-        <w:sectPr>
-          <w:headerReference w:type="default" r:id="rId23"/>
-          <w:pgSz w:w="11907" w:h="16840" w:code="9"/>
-          <w:pgMar w:top="1134" w:right="1417" w:bottom="1134" w:left="1418" w:header="567" w:footer="567" w:gutter="0"/>
-          <w:cols w:space="720"/>
-        </w:sectPr>
-      </w:pPr>
-    </w:p>
-    <w:p>
-      <w:pPr>
-        <w:pStyle w:val="Heading1"/>
-      </w:pPr>
-      <w:bookmarkStart w:id="15" w:name="_Toc20045662"/>
-      <w:r>
-        <w:rPr>
-          <w:lang w:val="sr-Cyrl-RS"/>
-        </w:rPr>
-        <w:lastRenderedPageBreak/>
-        <w:t>Резултати</w:t>
       </w:r>
       <w:bookmarkEnd w:id="15"/>
     </w:p>
     <w:p>
       <w:pPr>
         <w:ind w:firstLine="0"/>
-        <w:rPr>
-          <w:lang w:val="sr-Latn-CS"/>
-        </w:rPr>
       </w:pPr>
     </w:p>
     <w:p>
@@ -12411,30 +12854,27 @@
     <w:p>
       <w:pPr>
         <w:pStyle w:val="Heading1"/>
-        <w:rPr>
-          <w:lang w:val="sl-SI"/>
-        </w:rPr>
-      </w:pPr>
-      <w:bookmarkStart w:id="16" w:name="_Toc20045663"/>
+      </w:pPr>
+      <w:bookmarkStart w:id="16" w:name="_Toc20065555"/>
       <w:r>
         <w:rPr>
           <w:lang w:val="sr-Cyrl-RS"/>
         </w:rPr>
         <w:lastRenderedPageBreak/>
-        <w:t>Закључак</w:t>
+        <w:t>Резултати</w:t>
       </w:r>
       <w:bookmarkEnd w:id="16"/>
     </w:p>
     <w:p>
       <w:pPr>
         <w:ind w:firstLine="0"/>
+        <w:rPr>
+          <w:lang w:val="sr-Latn-CS"/>
+        </w:rPr>
       </w:pPr>
     </w:p>
     <w:p>
       <w:pPr>
-        <w:rPr>
-          <w:lang w:val="sl-SI"/>
-        </w:rPr>
         <w:sectPr>
           <w:headerReference w:type="default" r:id="rId25"/>
           <w:pgSz w:w="11907" w:h="16840" w:code="9"/>
@@ -12450,9 +12890,44 @@
           <w:lang w:val="sl-SI"/>
         </w:rPr>
       </w:pPr>
-      <w:bookmarkStart w:id="17" w:name="_Literatura"/>
-      <w:bookmarkStart w:id="18" w:name="_Toc20045664"/>
+      <w:bookmarkStart w:id="17" w:name="_Toc20065556"/>
+      <w:r>
+        <w:rPr>
+          <w:lang w:val="sr-Cyrl-RS"/>
+        </w:rPr>
+        <w:lastRenderedPageBreak/>
+        <w:t>Закључак</w:t>
+      </w:r>
       <w:bookmarkEnd w:id="17"/>
+    </w:p>
+    <w:p>
+      <w:pPr>
+        <w:ind w:firstLine="0"/>
+      </w:pPr>
+    </w:p>
+    <w:p>
+      <w:pPr>
+        <w:rPr>
+          <w:lang w:val="sl-SI"/>
+        </w:rPr>
+        <w:sectPr>
+          <w:headerReference w:type="default" r:id="rId26"/>
+          <w:pgSz w:w="11907" w:h="16840" w:code="9"/>
+          <w:pgMar w:top="1134" w:right="1417" w:bottom="1134" w:left="1418" w:header="567" w:footer="567" w:gutter="0"/>
+          <w:cols w:space="720"/>
+        </w:sectPr>
+      </w:pPr>
+    </w:p>
+    <w:p>
+      <w:pPr>
+        <w:pStyle w:val="Heading1"/>
+        <w:rPr>
+          <w:lang w:val="sl-SI"/>
+        </w:rPr>
+      </w:pPr>
+      <w:bookmarkStart w:id="18" w:name="_Literatura"/>
+      <w:bookmarkStart w:id="19" w:name="_Toc20065557"/>
+      <w:bookmarkEnd w:id="18"/>
       <w:r>
         <w:rPr>
           <w:lang w:val="sr-Cyrl-RS"/>
@@ -12460,7 +12935,7 @@
         <w:lastRenderedPageBreak/>
         <w:t>Литература</w:t>
       </w:r>
-      <w:bookmarkEnd w:id="18"/>
+      <w:bookmarkEnd w:id="19"/>
     </w:p>
     <w:p>
       <w:pPr>
@@ -13146,7 +13621,7 @@
       </w:pPr>
     </w:p>
     <w:sectPr>
-      <w:headerReference w:type="default" r:id="rId26"/>
+      <w:headerReference w:type="default" r:id="rId27"/>
       <w:pgSz w:w="11907" w:h="16840" w:code="9"/>
       <w:pgMar w:top="1134" w:right="1417" w:bottom="1134" w:left="1418" w:header="567" w:footer="567" w:gutter="0"/>
       <w:cols w:space="720"/>
@@ -13727,7 +14202,13 @@
       <w:rPr>
         <w:lang w:val="sr-Cyrl-RS"/>
       </w:rPr>
-      <w:t>Програмско решење</w:t>
+      <w:t xml:space="preserve">Програмско </w:t>
+    </w:r>
+    <w:r>
+      <w:rPr>
+        <w:lang w:val="sr-Cyrl-RS"/>
+      </w:rPr>
+      <w:t>решење</w:t>
     </w:r>
   </w:p>
 </w:hdr>
@@ -14146,7 +14627,13 @@
       <w:rPr>
         <w:lang w:val="sr-Cyrl-RS"/>
       </w:rPr>
-      <w:t>Списак слика</w:t>
+      <w:t xml:space="preserve">Списак </w:t>
+    </w:r>
+    <w:r>
+      <w:rPr>
+        <w:lang w:val="sr-Cyrl-RS"/>
+      </w:rPr>
+      <w:t>слика</w:t>
     </w:r>
   </w:p>
 </w:hdr>
@@ -14169,7 +14656,13 @@
       <w:rPr>
         <w:lang w:val="sr-Cyrl-RS"/>
       </w:rPr>
-      <w:t>Списак табела</w:t>
+      <w:t xml:space="preserve">Списак </w:t>
+    </w:r>
+    <w:r>
+      <w:rPr>
+        <w:lang w:val="sr-Cyrl-RS"/>
+      </w:rPr>
+      <w:t>табела</w:t>
     </w:r>
   </w:p>
 </w:hdr>
@@ -14250,7 +14743,13 @@
       <w:rPr>
         <w:lang w:val="sr-Cyrl-RS"/>
       </w:rPr>
-      <w:t>Теоријске основе</w:t>
+      <w:t xml:space="preserve">Теоријске </w:t>
+    </w:r>
+    <w:r>
+      <w:rPr>
+        <w:lang w:val="sr-Cyrl-RS"/>
+      </w:rPr>
+      <w:t>основе</w:t>
     </w:r>
   </w:p>
 </w:hdr>
@@ -14276,7 +14775,13 @@
       <w:rPr>
         <w:lang w:val="sr-Cyrl-RS"/>
       </w:rPr>
-      <w:t>Концепт решења</w:t>
+      <w:t xml:space="preserve">Концепт </w:t>
+    </w:r>
+    <w:r>
+      <w:rPr>
+        <w:lang w:val="sr-Cyrl-RS"/>
+      </w:rPr>
+      <w:t>решења</w:t>
     </w:r>
     <w:r>
       <w:t xml:space="preserve"> </w:t>
@@ -18865,7 +19370,7 @@
 </file>
 
 <file path=customXml/itemProps1.xml><?xml version="1.0" encoding="utf-8"?>
-<ds:datastoreItem xmlns:ds="http://schemas.openxmlformats.org/officeDocument/2006/customXml" ds:itemID="{84AE293E-B143-432A-81F9-B7EE58D7FC69}">
+<ds:datastoreItem xmlns:ds="http://schemas.openxmlformats.org/officeDocument/2006/customXml" ds:itemID="{D35BCE34-C489-430C-967B-FD1220474E25}">
   <ds:schemaRefs>
     <ds:schemaRef ds:uri="http://schemas.openxmlformats.org/officeDocument/2006/bibliography"/>
   </ds:schemaRefs>

</xml_diff>

<commit_message>
Added new chapters, finished AA.
</commit_message>
<xml_diff>
--- a/Msc-e28-2018.docx
+++ b/Msc-e28-2018.docx
@@ -6158,7 +6158,7 @@
         </w:rPr>
         <w:fldChar w:fldCharType="separate"/>
       </w:r>
-      <w:hyperlink w:anchor="_Toc20065545" w:history="1">
+      <w:hyperlink w:anchor="_Toc20247382" w:history="1">
         <w:r>
           <w:rPr>
             <w:rStyle w:val="Hyperlink"/>
@@ -6203,7 +6203,7 @@
             <w:noProof/>
             <w:webHidden/>
           </w:rPr>
-          <w:instrText xml:space="preserve"> PAGEREF _Toc20065545 \h </w:instrText>
+          <w:instrText xml:space="preserve"> PAGEREF _Toc20247382 \h </w:instrText>
         </w:r>
         <w:r>
           <w:rPr>
@@ -6245,7 +6245,7 @@
           <w:lang w:val="en-US"/>
         </w:rPr>
       </w:pPr>
-      <w:hyperlink w:anchor="_Toc20065546" w:history="1">
+      <w:hyperlink w:anchor="_Toc20247383" w:history="1">
         <w:r>
           <w:rPr>
             <w:rStyle w:val="Hyperlink"/>
@@ -6290,7 +6290,7 @@
             <w:noProof/>
             <w:webHidden/>
           </w:rPr>
-          <w:instrText xml:space="preserve"> PAGEREF _Toc20065546 \h </w:instrText>
+          <w:instrText xml:space="preserve"> PAGEREF _Toc20247383 \h </w:instrText>
         </w:r>
         <w:r>
           <w:rPr>
@@ -6335,7 +6335,7 @@
           <w:szCs w:val="22"/>
         </w:rPr>
       </w:pPr>
-      <w:hyperlink w:anchor="_Toc20065547" w:history="1">
+      <w:hyperlink w:anchor="_Toc20247384" w:history="1">
         <w:r>
           <w:rPr>
             <w:rStyle w:val="Hyperlink"/>
@@ -6382,7 +6382,7 @@
             <w:noProof/>
             <w:webHidden/>
           </w:rPr>
-          <w:instrText xml:space="preserve"> PAGEREF _Toc20065547 \h </w:instrText>
+          <w:instrText xml:space="preserve"> PAGEREF _Toc20247384 \h </w:instrText>
         </w:r>
         <w:r>
           <w:rPr>
@@ -6427,7 +6427,7 @@
           <w:szCs w:val="22"/>
         </w:rPr>
       </w:pPr>
-      <w:hyperlink w:anchor="_Toc20065548" w:history="1">
+      <w:hyperlink w:anchor="_Toc20247385" w:history="1">
         <w:r>
           <w:rPr>
             <w:rStyle w:val="Hyperlink"/>
@@ -6494,7 +6494,7 @@
             <w:noProof/>
             <w:webHidden/>
           </w:rPr>
-          <w:instrText xml:space="preserve"> PAGEREF _Toc20065548 \h </w:instrText>
+          <w:instrText xml:space="preserve"> PAGEREF _Toc20247385 \h </w:instrText>
         </w:r>
         <w:r>
           <w:rPr>
@@ -6539,7 +6539,7 @@
           <w:szCs w:val="22"/>
         </w:rPr>
       </w:pPr>
-      <w:hyperlink w:anchor="_Toc20065549" w:history="1">
+      <w:hyperlink w:anchor="_Toc20247386" w:history="1">
         <w:r>
           <w:rPr>
             <w:rStyle w:val="Hyperlink"/>
@@ -6586,7 +6586,7 @@
             <w:noProof/>
             <w:webHidden/>
           </w:rPr>
-          <w:instrText xml:space="preserve"> PAGEREF _Toc20065549 \h </w:instrText>
+          <w:instrText xml:space="preserve"> PAGEREF _Toc20247386 \h </w:instrText>
         </w:r>
         <w:r>
           <w:rPr>
@@ -6631,7 +6631,7 @@
           <w:szCs w:val="22"/>
         </w:rPr>
       </w:pPr>
-      <w:hyperlink w:anchor="_Toc20065550" w:history="1">
+      <w:hyperlink w:anchor="_Toc20247387" w:history="1">
         <w:r>
           <w:rPr>
             <w:rStyle w:val="Hyperlink"/>
@@ -6696,7 +6696,7 @@
             <w:noProof/>
             <w:webHidden/>
           </w:rPr>
-          <w:instrText xml:space="preserve"> PAGEREF _Toc20065550 \h </w:instrText>
+          <w:instrText xml:space="preserve"> PAGEREF _Toc20247387 \h </w:instrText>
         </w:r>
         <w:r>
           <w:rPr>
@@ -6741,7 +6741,7 @@
           <w:szCs w:val="22"/>
         </w:rPr>
       </w:pPr>
-      <w:hyperlink w:anchor="_Toc20065551" w:history="1">
+      <w:hyperlink w:anchor="_Toc20247388" w:history="1">
         <w:r>
           <w:rPr>
             <w:rStyle w:val="Hyperlink"/>
@@ -6806,7 +6806,7 @@
             <w:noProof/>
             <w:webHidden/>
           </w:rPr>
-          <w:instrText xml:space="preserve"> PAGEREF _Toc20065551 \h </w:instrText>
+          <w:instrText xml:space="preserve"> PAGEREF _Toc20247388 \h </w:instrText>
         </w:r>
         <w:r>
           <w:rPr>
@@ -6826,7 +6826,7 @@
             <w:noProof/>
             <w:webHidden/>
           </w:rPr>
-          <w:t>9</w:t>
+          <w:t>10</w:t>
         </w:r>
         <w:r>
           <w:rPr>
@@ -6851,7 +6851,7 @@
           <w:szCs w:val="22"/>
         </w:rPr>
       </w:pPr>
-      <w:hyperlink w:anchor="_Toc20065552" w:history="1">
+      <w:hyperlink w:anchor="_Toc20247389" w:history="1">
         <w:r>
           <w:rPr>
             <w:rStyle w:val="Hyperlink"/>
@@ -6916,7 +6916,7 @@
             <w:noProof/>
             <w:webHidden/>
           </w:rPr>
-          <w:instrText xml:space="preserve"> PAGEREF _Toc20065552 \h </w:instrText>
+          <w:instrText xml:space="preserve"> PAGEREF _Toc20247389 \h </w:instrText>
         </w:r>
         <w:r>
           <w:rPr>
@@ -6936,7 +6936,7 @@
             <w:noProof/>
             <w:webHidden/>
           </w:rPr>
-          <w:t>9</w:t>
+          <w:t>10</w:t>
         </w:r>
         <w:r>
           <w:rPr>
@@ -6949,6 +6949,188 @@
     </w:p>
     <w:p>
       <w:pPr>
+        <w:pStyle w:val="TOC2"/>
+        <w:tabs>
+          <w:tab w:val="left" w:pos="1400"/>
+          <w:tab w:val="right" w:leader="dot" w:pos="9062"/>
+        </w:tabs>
+        <w:rPr>
+          <w:rFonts w:asciiTheme="minorHAnsi" w:eastAsiaTheme="minorEastAsia" w:hAnsiTheme="minorHAnsi" w:cstheme="minorBidi"/>
+          <w:noProof/>
+          <w:sz w:val="22"/>
+          <w:szCs w:val="22"/>
+        </w:rPr>
+      </w:pPr>
+      <w:hyperlink w:anchor="_Toc20247390" w:history="1">
+        <w:r>
+          <w:rPr>
+            <w:rStyle w:val="Hyperlink"/>
+            <w:noProof/>
+            <w:lang w:val="sr-Latn-RS"/>
+          </w:rPr>
+          <w:t>2.2</w:t>
+        </w:r>
+        <w:r>
+          <w:rPr>
+            <w:rFonts w:asciiTheme="minorHAnsi" w:eastAsiaTheme="minorEastAsia" w:hAnsiTheme="minorHAnsi" w:cstheme="minorBidi"/>
+            <w:noProof/>
+            <w:sz w:val="22"/>
+            <w:szCs w:val="22"/>
+          </w:rPr>
+          <w:tab/>
+        </w:r>
+        <w:r>
+          <w:rPr>
+            <w:rStyle w:val="Hyperlink"/>
+            <w:noProof/>
+            <w:lang w:val="sr-Cyrl-RS"/>
+          </w:rPr>
+          <w:t>Магистрале</w:t>
+        </w:r>
+        <w:r>
+          <w:rPr>
+            <w:noProof/>
+            <w:webHidden/>
+          </w:rPr>
+          <w:tab/>
+        </w:r>
+        <w:r>
+          <w:rPr>
+            <w:noProof/>
+            <w:webHidden/>
+          </w:rPr>
+          <w:fldChar w:fldCharType="begin"/>
+        </w:r>
+        <w:r>
+          <w:rPr>
+            <w:noProof/>
+            <w:webHidden/>
+          </w:rPr>
+          <w:instrText xml:space="preserve"> PAGEREF _Toc20247390 \h </w:instrText>
+        </w:r>
+        <w:r>
+          <w:rPr>
+            <w:noProof/>
+            <w:webHidden/>
+          </w:rPr>
+        </w:r>
+        <w:r>
+          <w:rPr>
+            <w:noProof/>
+            <w:webHidden/>
+          </w:rPr>
+          <w:fldChar w:fldCharType="separate"/>
+        </w:r>
+        <w:r>
+          <w:rPr>
+            <w:noProof/>
+            <w:webHidden/>
+          </w:rPr>
+          <w:t>10</w:t>
+        </w:r>
+        <w:r>
+          <w:rPr>
+            <w:noProof/>
+            <w:webHidden/>
+          </w:rPr>
+          <w:fldChar w:fldCharType="end"/>
+        </w:r>
+      </w:hyperlink>
+    </w:p>
+    <w:p>
+      <w:pPr>
+        <w:pStyle w:val="TOC2"/>
+        <w:tabs>
+          <w:tab w:val="left" w:pos="1400"/>
+          <w:tab w:val="right" w:leader="dot" w:pos="9062"/>
+        </w:tabs>
+        <w:rPr>
+          <w:rFonts w:asciiTheme="minorHAnsi" w:eastAsiaTheme="minorEastAsia" w:hAnsiTheme="minorHAnsi" w:cstheme="minorBidi"/>
+          <w:noProof/>
+          <w:sz w:val="22"/>
+          <w:szCs w:val="22"/>
+        </w:rPr>
+      </w:pPr>
+      <w:hyperlink w:anchor="_Toc20247391" w:history="1">
+        <w:r>
+          <w:rPr>
+            <w:rStyle w:val="Hyperlink"/>
+            <w:noProof/>
+            <w:lang w:val="sr-Cyrl-RS"/>
+          </w:rPr>
+          <w:t>2.3</w:t>
+        </w:r>
+        <w:r>
+          <w:rPr>
+            <w:rFonts w:asciiTheme="minorHAnsi" w:eastAsiaTheme="minorEastAsia" w:hAnsiTheme="minorHAnsi" w:cstheme="minorBidi"/>
+            <w:noProof/>
+            <w:sz w:val="22"/>
+            <w:szCs w:val="22"/>
+          </w:rPr>
+          <w:tab/>
+        </w:r>
+        <w:r>
+          <w:rPr>
+            <w:rStyle w:val="Hyperlink"/>
+            <w:i/>
+            <w:iCs/>
+            <w:noProof/>
+            <w:lang w:val="sr-Latn-RS"/>
+          </w:rPr>
+          <w:t>ALPHA Automotive Development platform</w:t>
+        </w:r>
+        <w:r>
+          <w:rPr>
+            <w:noProof/>
+            <w:webHidden/>
+          </w:rPr>
+          <w:tab/>
+        </w:r>
+        <w:r>
+          <w:rPr>
+            <w:noProof/>
+            <w:webHidden/>
+          </w:rPr>
+          <w:fldChar w:fldCharType="begin"/>
+        </w:r>
+        <w:r>
+          <w:rPr>
+            <w:noProof/>
+            <w:webHidden/>
+          </w:rPr>
+          <w:instrText xml:space="preserve"> PAGEREF _Toc20247391 \h </w:instrText>
+        </w:r>
+        <w:r>
+          <w:rPr>
+            <w:noProof/>
+            <w:webHidden/>
+          </w:rPr>
+        </w:r>
+        <w:r>
+          <w:rPr>
+            <w:noProof/>
+            <w:webHidden/>
+          </w:rPr>
+          <w:fldChar w:fldCharType="separate"/>
+        </w:r>
+        <w:r>
+          <w:rPr>
+            <w:noProof/>
+            <w:webHidden/>
+          </w:rPr>
+          <w:t>10</w:t>
+        </w:r>
+        <w:r>
+          <w:rPr>
+            <w:noProof/>
+            <w:webHidden/>
+          </w:rPr>
+          <w:fldChar w:fldCharType="end"/>
+        </w:r>
+      </w:hyperlink>
+    </w:p>
+    <w:p>
+      <w:pPr>
         <w:pStyle w:val="TOC1"/>
         <w:rPr>
           <w:rFonts w:asciiTheme="minorHAnsi" w:eastAsiaTheme="minorEastAsia" w:hAnsiTheme="minorHAnsi" w:cstheme="minorBidi"/>
@@ -6958,7 +7140,7 @@
           <w:lang w:val="en-US"/>
         </w:rPr>
       </w:pPr>
-      <w:hyperlink w:anchor="_Toc20065553" w:history="1">
+      <w:hyperlink w:anchor="_Toc20247392" w:history="1">
         <w:r>
           <w:rPr>
             <w:rStyle w:val="Hyperlink"/>
@@ -7004,7 +7186,7 @@
             <w:noProof/>
             <w:webHidden/>
           </w:rPr>
-          <w:instrText xml:space="preserve"> PAGEREF _Toc20065553 \h </w:instrText>
+          <w:instrText xml:space="preserve"> PAGEREF _Toc20247392 \h </w:instrText>
         </w:r>
         <w:r>
           <w:rPr>
@@ -7024,7 +7206,7 @@
             <w:noProof/>
             <w:webHidden/>
           </w:rPr>
-          <w:t>10</w:t>
+          <w:t>11</w:t>
         </w:r>
         <w:r>
           <w:rPr>
@@ -7046,7 +7228,7 @@
           <w:lang w:val="en-US"/>
         </w:rPr>
       </w:pPr>
-      <w:hyperlink w:anchor="_Toc20065554" w:history="1">
+      <w:hyperlink w:anchor="_Toc20247393" w:history="1">
         <w:r>
           <w:rPr>
             <w:rStyle w:val="Hyperlink"/>
@@ -7092,7 +7274,7 @@
             <w:noProof/>
             <w:webHidden/>
           </w:rPr>
-          <w:instrText xml:space="preserve"> PAGEREF _Toc20065554 \h </w:instrText>
+          <w:instrText xml:space="preserve"> PAGEREF _Toc20247393 \h </w:instrText>
         </w:r>
         <w:r>
           <w:rPr>
@@ -7112,7 +7294,7 @@
             <w:noProof/>
             <w:webHidden/>
           </w:rPr>
-          <w:t>11</w:t>
+          <w:t>12</w:t>
         </w:r>
         <w:r>
           <w:rPr>
@@ -7134,7 +7316,7 @@
           <w:lang w:val="en-US"/>
         </w:rPr>
       </w:pPr>
-      <w:hyperlink w:anchor="_Toc20065555" w:history="1">
+      <w:hyperlink w:anchor="_Toc20247394" w:history="1">
         <w:r>
           <w:rPr>
             <w:rStyle w:val="Hyperlink"/>
@@ -7179,7 +7361,7 @@
             <w:noProof/>
             <w:webHidden/>
           </w:rPr>
-          <w:instrText xml:space="preserve"> PAGEREF _Toc20065555 \h </w:instrText>
+          <w:instrText xml:space="preserve"> PAGEREF _Toc20247394 \h </w:instrText>
         </w:r>
         <w:r>
           <w:rPr>
@@ -7199,7 +7381,7 @@
             <w:noProof/>
             <w:webHidden/>
           </w:rPr>
-          <w:t>12</w:t>
+          <w:t>13</w:t>
         </w:r>
         <w:r>
           <w:rPr>
@@ -7221,7 +7403,7 @@
           <w:lang w:val="en-US"/>
         </w:rPr>
       </w:pPr>
-      <w:hyperlink w:anchor="_Toc20065556" w:history="1">
+      <w:hyperlink w:anchor="_Toc20247395" w:history="1">
         <w:r>
           <w:rPr>
             <w:rStyle w:val="Hyperlink"/>
@@ -7266,7 +7448,7 @@
             <w:noProof/>
             <w:webHidden/>
           </w:rPr>
-          <w:instrText xml:space="preserve"> PAGEREF _Toc20065556 \h </w:instrText>
+          <w:instrText xml:space="preserve"> PAGEREF _Toc20247395 \h </w:instrText>
         </w:r>
         <w:r>
           <w:rPr>
@@ -7286,7 +7468,7 @@
             <w:noProof/>
             <w:webHidden/>
           </w:rPr>
-          <w:t>13</w:t>
+          <w:t>14</w:t>
         </w:r>
         <w:r>
           <w:rPr>
@@ -7308,7 +7490,7 @@
           <w:lang w:val="en-US"/>
         </w:rPr>
       </w:pPr>
-      <w:hyperlink w:anchor="_Toc20065557" w:history="1">
+      <w:hyperlink w:anchor="_Toc20247396" w:history="1">
         <w:r>
           <w:rPr>
             <w:rStyle w:val="Hyperlink"/>
@@ -7353,7 +7535,7 @@
             <w:noProof/>
             <w:webHidden/>
           </w:rPr>
-          <w:instrText xml:space="preserve"> PAGEREF _Toc20065557 \h </w:instrText>
+          <w:instrText xml:space="preserve"> PAGEREF _Toc20247396 \h </w:instrText>
         </w:r>
         <w:r>
           <w:rPr>
@@ -7373,7 +7555,7 @@
             <w:noProof/>
             <w:webHidden/>
           </w:rPr>
-          <w:t>14</w:t>
+          <w:t>15</w:t>
         </w:r>
         <w:r>
           <w:rPr>
@@ -7520,6 +7702,8 @@
         </w:rPr>
         <w:fldChar w:fldCharType="separate"/>
       </w:r>
+      <w:bookmarkStart w:id="0" w:name="_GoBack"/>
+      <w:bookmarkEnd w:id="0"/>
       <w:r>
         <w:rPr>
           <w:noProof/>
@@ -7564,7 +7748,7 @@
         <w:rPr>
           <w:noProof/>
         </w:rPr>
-        <w:instrText xml:space="preserve"> PAGEREF _Toc20068356 \h </w:instrText>
+        <w:instrText xml:space="preserve"> PAGEREF _Toc20247397 \h </w:instrText>
       </w:r>
       <w:r>
         <w:rPr>
@@ -7655,7 +7839,7 @@
         <w:rPr>
           <w:noProof/>
         </w:rPr>
-        <w:instrText xml:space="preserve"> PAGEREF _Toc20068357 \h </w:instrText>
+        <w:instrText xml:space="preserve"> PAGEREF _Toc20247398 \h </w:instrText>
       </w:r>
       <w:r>
         <w:rPr>
@@ -7672,7 +7856,7 @@
         <w:rPr>
           <w:noProof/>
         </w:rPr>
-        <w:t>7</w:t>
+        <w:t>8</w:t>
       </w:r>
       <w:r>
         <w:rPr>
@@ -7723,7 +7907,7 @@
         <w:rPr>
           <w:noProof/>
         </w:rPr>
-        <w:instrText xml:space="preserve"> PAGEREF _Toc20068358 \h </w:instrText>
+        <w:instrText xml:space="preserve"> PAGEREF _Toc20247399 \h </w:instrText>
       </w:r>
       <w:r>
         <w:rPr>
@@ -7740,7 +7924,7 @@
         <w:rPr>
           <w:noProof/>
         </w:rPr>
-        <w:t>8</w:t>
+        <w:t>9</w:t>
       </w:r>
       <w:r>
         <w:rPr>
@@ -7800,7 +7984,7 @@
         <w:rPr>
           <w:noProof/>
         </w:rPr>
-        <w:instrText xml:space="preserve"> PAGEREF _Toc20068359 \h </w:instrText>
+        <w:instrText xml:space="preserve"> PAGEREF _Toc20247400 \h </w:instrText>
       </w:r>
       <w:r>
         <w:rPr>
@@ -9134,7 +9318,7 @@
       <w:pPr>
         <w:pStyle w:val="Heading1"/>
       </w:pPr>
-      <w:bookmarkStart w:id="0" w:name="_Toc20065545"/>
+      <w:bookmarkStart w:id="1" w:name="_Toc20247382"/>
       <w:r>
         <w:rPr>
           <w:lang w:val="sr-Cyrl-RS"/>
@@ -9142,7 +9326,7 @@
         <w:lastRenderedPageBreak/>
         <w:t>Увод</w:t>
       </w:r>
-      <w:bookmarkEnd w:id="0"/>
+      <w:bookmarkEnd w:id="1"/>
     </w:p>
     <w:p>
       <w:pPr>
@@ -10206,7 +10390,7 @@
       <w:pPr>
         <w:pStyle w:val="Heading1"/>
       </w:pPr>
-      <w:bookmarkStart w:id="1" w:name="_Toc20065546"/>
+      <w:bookmarkStart w:id="2" w:name="_Toc20247383"/>
       <w:r>
         <w:rPr>
           <w:lang w:val="sr-Cyrl-RS"/>
@@ -10214,7 +10398,7 @@
         <w:lastRenderedPageBreak/>
         <w:t>Теоријске основе</w:t>
       </w:r>
-      <w:bookmarkEnd w:id="1"/>
+      <w:bookmarkEnd w:id="2"/>
     </w:p>
     <w:p>
       <w:pPr>
@@ -10280,7 +10464,7 @@
           <w:lang w:val="sr-Cyrl-RS"/>
         </w:rPr>
       </w:pPr>
-      <w:bookmarkStart w:id="2" w:name="_Toc20065547"/>
+      <w:bookmarkStart w:id="3" w:name="_Toc20247384"/>
       <w:r>
         <w:rPr>
           <w:i/>
@@ -10289,7 +10473,7 @@
         </w:rPr>
         <w:t>AUTOSAR</w:t>
       </w:r>
-      <w:bookmarkEnd w:id="2"/>
+      <w:bookmarkEnd w:id="3"/>
       <w:r>
         <w:rPr>
           <w:i/>
@@ -10718,7 +10902,7 @@
       <w:pPr>
         <w:pStyle w:val="Caption"/>
       </w:pPr>
-      <w:bookmarkStart w:id="3" w:name="_Toc20068356"/>
+      <w:bookmarkStart w:id="4" w:name="_Toc20247397"/>
       <w:proofErr w:type="spellStart"/>
       <w:r>
         <w:t>Слика</w:t>
@@ -10820,7 +11004,7 @@
           </w:r>
         </w:sdtContent>
       </w:sdt>
-      <w:bookmarkEnd w:id="3"/>
+      <w:bookmarkEnd w:id="4"/>
     </w:p>
     <w:p>
       <w:pPr>
@@ -10902,7 +11086,7 @@
           <w:lang w:val="sr-Latn-RS"/>
         </w:rPr>
       </w:pPr>
-      <w:bookmarkStart w:id="4" w:name="_Toc20065548"/>
+      <w:bookmarkStart w:id="5" w:name="_Toc20247385"/>
       <w:r>
         <w:rPr>
           <w:i/>
@@ -10925,7 +11109,7 @@
         </w:rPr>
         <w:t>Classic</w:t>
       </w:r>
-      <w:bookmarkEnd w:id="4"/>
+      <w:bookmarkEnd w:id="5"/>
     </w:p>
     <w:p>
       <w:pPr>
@@ -10939,7 +11123,7 @@
         </w:rPr>
         <w:t xml:space="preserve">Овај стандард представља првобитну платформу коју је оформљени конзорцијум створио. Циљна хардверска платформа подразумева микроконтролерске јединице које имају малу процесорску моћ, ограничене меморијске ресурсе. На оваквим платформама извршава се оперативни систем  за рад у реалном времену (енг. </w:t>
       </w:r>
-      <w:bookmarkStart w:id="5" w:name="_Hlk19563998"/>
+      <w:bookmarkStart w:id="6" w:name="_Hlk19563998"/>
       <w:r>
         <w:rPr>
           <w:i/>
@@ -10954,7 +11138,7 @@
         </w:rPr>
         <w:t>, RTOS</w:t>
       </w:r>
-      <w:bookmarkEnd w:id="5"/>
+      <w:bookmarkEnd w:id="6"/>
       <w:r>
         <w:rPr>
           <w:lang w:val="sr-Cyrl-RS"/>
@@ -11111,7 +11295,7 @@
           <w:iCs/>
         </w:rPr>
       </w:pPr>
-      <w:bookmarkStart w:id="6" w:name="_Toc20065549"/>
+      <w:bookmarkStart w:id="7" w:name="_Toc20247386"/>
       <w:r>
         <w:rPr>
           <w:i/>
@@ -11119,7 +11303,7 @@
         </w:rPr>
         <w:t>AUTOSAR Adaptive</w:t>
       </w:r>
-      <w:bookmarkEnd w:id="6"/>
+      <w:bookmarkEnd w:id="7"/>
     </w:p>
     <w:p>
       <w:pPr>
@@ -11316,7 +11500,65 @@
         <w:rPr>
           <w:lang w:val="sr-Cyrl-RS"/>
         </w:rPr>
-        <w:t xml:space="preserve"> Управо овај стандард у својој имплементацији стога не представља засебни оперативни систем, већ искључиво његово проширење. </w:t>
+        <w:t xml:space="preserve"> Управо овај стандард у својој имплементацији стога не представља засебни оперативни систем, већ искључиво његово </w:t>
+      </w:r>
+      <w:r>
+        <w:rPr>
+          <w:lang w:val="sr-Cyrl-RS"/>
+        </w:rPr>
+        <w:lastRenderedPageBreak/>
+        <w:t>проширење.</w:t>
+      </w:r>
+      <w:r>
+        <w:rPr>
+          <w:lang w:val="sr-Cyrl-RS"/>
+        </w:rPr>
+        <w:t xml:space="preserve"> Као што је случај код </w:t>
+      </w:r>
+      <w:r>
+        <w:rPr>
+          <w:i/>
+          <w:iCs/>
+          <w:lang w:val="sr-Latn-RS"/>
+        </w:rPr>
+        <w:t>AUTOSAR Classic</w:t>
+      </w:r>
+      <w:r>
+        <w:rPr>
+          <w:lang w:val="sr-Latn-RS"/>
+        </w:rPr>
+        <w:t xml:space="preserve"> </w:t>
+      </w:r>
+      <w:r>
+        <w:rPr>
+          <w:lang w:val="sr-Cyrl-RS"/>
+        </w:rPr>
+        <w:t xml:space="preserve">платформе, </w:t>
+      </w:r>
+      <w:r>
+        <w:rPr>
+          <w:lang w:val="sr-Cyrl-RS"/>
+        </w:rPr>
+        <w:t xml:space="preserve">тако </w:t>
+      </w:r>
+      <w:r>
+        <w:rPr>
+          <w:i/>
+          <w:iCs/>
+        </w:rPr>
+        <w:t>AUTOSAR Adaptive</w:t>
+      </w:r>
+      <w:r>
+        <w:rPr>
+          <w:lang w:val="sr-Cyrl-RS"/>
+        </w:rPr>
+        <w:t xml:space="preserve"> платформа подржава већи број</w:t>
+      </w:r>
+      <w:r>
+        <w:rPr>
+          <w:lang w:val="sr-Cyrl-RS"/>
+        </w:rPr>
+        <w:t xml:space="preserve"> хардверских платформи на којима ће се она налазити.</w:t>
       </w:r>
     </w:p>
     <w:p>
@@ -11329,7 +11571,6 @@
         <w:rPr>
           <w:lang w:val="sr-Cyrl-RS"/>
         </w:rPr>
-        <w:lastRenderedPageBreak/>
         <w:t xml:space="preserve">Како би  овакво проширење могло бити примењено на оперативни систем, потребно је да систем подржава </w:t>
       </w:r>
       <w:r>
@@ -11804,6 +12045,32 @@
         </w:rPr>
         <w:t>Оваква софтверска архитектура омогућује велику модуларност и поновну употребу већ постојећег изворног кода из потребне измене.</w:t>
       </w:r>
+      <w:r>
+        <w:rPr>
+          <w:lang w:val="sr-Cyrl-RS"/>
+        </w:rPr>
+        <w:t xml:space="preserve"> Због своје модуларности, ова архитектура се врло често користи у </w:t>
+      </w:r>
+      <w:r>
+        <w:rPr>
+          <w:i/>
+          <w:iCs/>
+          <w:lang w:val="sr-Latn-RS"/>
+        </w:rPr>
+        <w:t>Web</w:t>
+      </w:r>
+      <w:r>
+        <w:rPr>
+          <w:lang w:val="sr-Latn-RS"/>
+        </w:rPr>
+        <w:t xml:space="preserve"> </w:t>
+      </w:r>
+      <w:r>
+        <w:rPr>
+          <w:lang w:val="sr-Cyrl-RS"/>
+        </w:rPr>
+        <w:t>технологијама.</w:t>
+      </w:r>
     </w:p>
     <w:p>
       <w:pPr>
@@ -11840,10 +12107,11 @@
           <w:noProof/>
           <w:lang w:val="sr-Cyrl-RS"/>
         </w:rPr>
+        <w:lastRenderedPageBreak/>
         <w:drawing>
-          <wp:inline distT="0" distB="0" distL="0" distR="0" wp14:anchorId="1EF25404" wp14:editId="66DF399A">
-            <wp:extent cx="4781550" cy="3576149"/>
-            <wp:effectExtent l="0" t="0" r="0" b="5715"/>
+          <wp:inline distT="0" distB="0" distL="0" distR="0" wp14:anchorId="1EF25404" wp14:editId="018C186E">
+            <wp:extent cx="4448175" cy="3326816"/>
+            <wp:effectExtent l="0" t="0" r="0" b="6985"/>
             <wp:docPr id="2" name="Picture 2"/>
             <wp:cNvGraphicFramePr>
               <a:graphicFrameLocks xmlns:a="http://schemas.openxmlformats.org/drawingml/2006/main" noChangeAspect="1"/>
@@ -11870,7 +12138,7 @@
                   <pic:spPr>
                     <a:xfrm>
                       <a:off x="0" y="0"/>
-                      <a:ext cx="4795941" cy="3586912"/>
+                      <a:ext cx="4478467" cy="3349471"/>
                     </a:xfrm>
                     <a:prstGeom prst="rect">
                       <a:avLst/>
@@ -11890,7 +12158,7 @@
           <w:lang w:val="sr-Cyrl-RS"/>
         </w:rPr>
       </w:pPr>
-      <w:bookmarkStart w:id="7" w:name="_Toc20068357"/>
+      <w:bookmarkStart w:id="8" w:name="_Toc20247398"/>
       <w:proofErr w:type="spellStart"/>
       <w:r>
         <w:t>Слика</w:t>
@@ -11993,7 +12261,7 @@
           </w:r>
         </w:sdtContent>
       </w:sdt>
-      <w:bookmarkEnd w:id="7"/>
+      <w:bookmarkEnd w:id="8"/>
     </w:p>
     <w:p>
       <w:pPr>
@@ -12005,7 +12273,6 @@
         <w:rPr>
           <w:lang w:val="sr-Cyrl-RS"/>
         </w:rPr>
-        <w:lastRenderedPageBreak/>
         <w:t xml:space="preserve">Као што се на слици може приметити, потребно је да постоји је постоји једна софтверска компонента која прати постојање сервиса који пружају различите услуге, тј. информације. </w:t>
       </w:r>
       <w:r>
@@ -12277,7 +12544,19 @@
         <w:rPr>
           <w:lang w:val="sr-Cyrl-RS"/>
         </w:rPr>
-        <w:t>, чији је задатак да пружи детаљнији опис саме хардверске платформе.</w:t>
+        <w:t>, чији је задатак да пружи детаљнији опис саме хардверске платформе</w:t>
+      </w:r>
+      <w:r>
+        <w:rPr>
+          <w:lang w:val="sr-Cyrl-RS"/>
+        </w:rPr>
+        <w:t xml:space="preserve"> и стања у којима ова платформа може да се налази</w:t>
+      </w:r>
+      <w:r>
+        <w:rPr>
+          <w:lang w:val="sr-Cyrl-RS"/>
+        </w:rPr>
+        <w:t>.</w:t>
       </w:r>
     </w:p>
     <w:p>
@@ -12304,6 +12583,7 @@
           <w:noProof/>
           <w:lang w:val="sr-Cyrl-RS"/>
         </w:rPr>
+        <w:lastRenderedPageBreak/>
         <w:drawing>
           <wp:inline distT="0" distB="0" distL="0" distR="0" wp14:anchorId="6D69B0B1" wp14:editId="4BFB7DB5">
             <wp:extent cx="5152390" cy="2781030"/>
@@ -12354,7 +12634,7 @@
           <w:lang w:val="sr-Cyrl-RS"/>
         </w:rPr>
       </w:pPr>
-      <w:bookmarkStart w:id="8" w:name="_Toc20068358"/>
+      <w:bookmarkStart w:id="9" w:name="_Toc20247399"/>
       <w:proofErr w:type="spellStart"/>
       <w:r>
         <w:t>Слика</w:t>
@@ -12437,7 +12717,7 @@
           </w:r>
         </w:sdtContent>
       </w:sdt>
-      <w:bookmarkEnd w:id="8"/>
+      <w:bookmarkEnd w:id="9"/>
     </w:p>
     <w:p>
       <w:pPr>
@@ -12471,10 +12751,9 @@
         <w:rPr>
           <w:lang w:val="sr-Latn-RS"/>
         </w:rPr>
-        <w:lastRenderedPageBreak/>
         <w:t xml:space="preserve"> </w:t>
       </w:r>
-      <w:bookmarkStart w:id="9" w:name="_Toc20065550"/>
+      <w:bookmarkStart w:id="10" w:name="_Toc20247387"/>
       <w:r>
         <w:rPr>
           <w:i/>
@@ -12497,7 +12776,7 @@
         </w:rPr>
         <w:t>Management</w:t>
       </w:r>
-      <w:bookmarkEnd w:id="9"/>
+      <w:bookmarkEnd w:id="10"/>
     </w:p>
     <w:p>
       <w:pPr>
@@ -12624,7 +12903,7 @@
           <w:lang w:val="sr-Cyrl-RS"/>
         </w:rPr>
       </w:pPr>
-      <w:bookmarkStart w:id="10" w:name="_Toc20068359"/>
+      <w:bookmarkStart w:id="11" w:name="_Toc20247400"/>
       <w:proofErr w:type="spellStart"/>
       <w:r>
         <w:t>Слика</w:t>
@@ -12666,46 +12945,104 @@
         </w:rPr>
         <w:t>ЕМ</w:t>
       </w:r>
-      <w:bookmarkEnd w:id="10"/>
-    </w:p>
-    <w:p>
-      <w:pPr>
-        <w:rPr>
-          <w:lang w:val="sr-Cyrl-RS"/>
-        </w:rPr>
-      </w:pPr>
-      <w:bookmarkStart w:id="11" w:name="_GoBack"/>
       <w:bookmarkEnd w:id="11"/>
     </w:p>
     <w:p>
       <w:pPr>
-        <w:pStyle w:val="Heading4"/>
+        <w:rPr>
+          <w:lang w:val="sr-Cyrl-RS"/>
+        </w:rPr>
+      </w:pPr>
+      <w:r>
+        <w:rPr>
+          <w:lang w:val="sr-Cyrl-RS"/>
+        </w:rPr>
+        <w:t xml:space="preserve">Поред свог задужења </w:t>
+      </w:r>
+      <w:r>
+        <w:rPr>
+          <w:lang w:val="sr-Cyrl-RS"/>
+        </w:rPr>
+        <w:t xml:space="preserve">покретања адаптивне платформе и њених апликација у оквиру хладног (енг. </w:t>
+      </w:r>
+      <w:r>
         <w:rPr>
           <w:i/>
           <w:iCs/>
           <w:lang w:val="sr-Latn-RS"/>
         </w:rPr>
-      </w:pPr>
-      <w:r>
-        <w:rPr>
-          <w:lang w:val="sr-Latn-RS"/>
-        </w:rPr>
-        <w:t xml:space="preserve"> </w:t>
-      </w:r>
-      <w:bookmarkStart w:id="12" w:name="_Toc20065551"/>
+        <w:t>Cold boot</w:t>
+      </w:r>
+      <w:r>
+        <w:rPr>
+          <w:lang w:val="sr-Cyrl-RS"/>
+        </w:rPr>
+        <w:t>)</w:t>
+      </w:r>
       <w:r>
         <w:rPr>
           <w:i/>
           <w:iCs/>
           <w:lang w:val="sr-Latn-RS"/>
         </w:rPr>
-        <w:t>State</w:t>
-      </w:r>
-      <w:r>
-        <w:rPr>
-          <w:lang w:val="sr-Latn-RS"/>
-        </w:rPr>
         <w:t xml:space="preserve"> </w:t>
+      </w:r>
+      <w:r>
+        <w:rPr>
+          <w:lang w:val="sr-Cyrl-RS"/>
+        </w:rPr>
+        <w:t xml:space="preserve">или поновног покретања (енг. </w:t>
+      </w:r>
+      <w:r>
+        <w:rPr>
+          <w:i/>
+          <w:iCs/>
+        </w:rPr>
+        <w:t>Reboot/Restart</w:t>
+      </w:r>
+      <w:r>
+        <w:rPr>
+          <w:lang w:val="sr-Cyrl-RS"/>
+        </w:rPr>
+        <w:t>)</w:t>
+      </w:r>
+      <w:r>
+        <w:t xml:space="preserve"> </w:t>
+      </w:r>
+      <w:r>
+        <w:rPr>
+          <w:lang w:val="sr-Cyrl-RS"/>
+        </w:rPr>
+        <w:t xml:space="preserve">оперативног система, </w:t>
+      </w:r>
+      <w:r>
+        <w:rPr>
+          <w:i/>
+          <w:iCs/>
+          <w:lang w:val="sr-Cyrl-RS"/>
+        </w:rPr>
+        <w:t>ЕМ</w:t>
+      </w:r>
+      <w:r>
+        <w:rPr>
+          <w:lang w:val="sr-Cyrl-RS"/>
+        </w:rPr>
+        <w:t xml:space="preserve"> је компонента која је такође задуже за руковање животним циклусом апликација адаптивне платформе.</w:t>
+      </w:r>
+      <w:r>
+        <w:t xml:space="preserve"> </w:t>
+      </w:r>
+      <w:r>
+        <w:rPr>
+          <w:lang w:val="sr-Cyrl-RS"/>
+        </w:rPr>
+        <w:t xml:space="preserve">Ова компонента, на основу информација које су доступне из </w:t>
+      </w:r>
+      <w:r>
+        <w:rPr>
+          <w:lang w:val="sr-Cyrl-RS"/>
+        </w:rPr>
+        <w:t xml:space="preserve">датотека </w:t>
       </w:r>
       <w:r>
         <w:rPr>
@@ -12713,6 +13050,170 @@
           <w:iCs/>
           <w:lang w:val="sr-Latn-RS"/>
         </w:rPr>
+        <w:t>Machine Manifest</w:t>
+      </w:r>
+      <w:r>
+        <w:rPr>
+          <w:lang w:val="sr-Cyrl-RS"/>
+        </w:rPr>
+        <w:t xml:space="preserve"> и </w:t>
+      </w:r>
+      <w:r>
+        <w:rPr>
+          <w:i/>
+          <w:iCs/>
+          <w:lang w:val="sr-Latn-RS"/>
+        </w:rPr>
+        <w:t>Execution Manifest</w:t>
+      </w:r>
+      <w:r>
+        <w:rPr>
+          <w:lang w:val="sr-Latn-RS"/>
+        </w:rPr>
+        <w:t xml:space="preserve">, </w:t>
+      </w:r>
+      <w:r>
+        <w:rPr>
+          <w:lang w:val="sr-Cyrl-RS"/>
+        </w:rPr>
+        <w:t>доноси закључак која апликација, односно сервис, треба да буде покренута у зависности од стања у којем се</w:t>
+      </w:r>
+      <w:r>
+        <w:rPr>
+          <w:lang w:val="sr-Cyrl-RS"/>
+        </w:rPr>
+        <w:t xml:space="preserve"> како адаптивна, тако и сама хардверска платформа налази.</w:t>
+      </w:r>
+      <w:r>
+        <w:t xml:space="preserve"> </w:t>
+      </w:r>
+      <w:r>
+        <w:rPr>
+          <w:i/>
+          <w:iCs/>
+        </w:rPr>
+        <w:t>EM</w:t>
+      </w:r>
+      <w:r>
+        <w:t xml:space="preserve"> </w:t>
+      </w:r>
+      <w:r>
+        <w:rPr>
+          <w:lang w:val="sr-Cyrl-RS"/>
+        </w:rPr>
+        <w:t xml:space="preserve">не врши прелазе </w:t>
+      </w:r>
+      <w:r>
+        <w:rPr>
+          <w:lang w:val="sr-Cyrl-RS"/>
+        </w:rPr>
+        <w:lastRenderedPageBreak/>
+        <w:t xml:space="preserve">платформе из једног стања у друго, већ се на то ослања на другу компоненту, </w:t>
+      </w:r>
+      <w:r>
+        <w:rPr>
+          <w:i/>
+          <w:iCs/>
+        </w:rPr>
+        <w:t>State Management</w:t>
+      </w:r>
+      <w:r>
+        <w:t xml:space="preserve"> (</w:t>
+      </w:r>
+      <w:r>
+        <w:rPr>
+          <w:i/>
+          <w:iCs/>
+        </w:rPr>
+        <w:t>SM</w:t>
+      </w:r>
+      <w:r>
+        <w:t>).</w:t>
+      </w:r>
+    </w:p>
+    <w:p>
+      <w:pPr>
+        <w:rPr>
+          <w:lang w:val="sr-Cyrl-RS"/>
+        </w:rPr>
+      </w:pPr>
+      <w:r>
+        <w:rPr>
+          <w:lang w:val="sr-Cyrl-RS"/>
+        </w:rPr>
+        <w:t>Како је задужен за праћење стања</w:t>
+      </w:r>
+      <w:r>
+        <w:rPr>
+          <w:lang w:val="sr-Cyrl-RS"/>
+        </w:rPr>
+        <w:t xml:space="preserve"> адаптивних апликација и платформе, </w:t>
+      </w:r>
+      <w:r>
+        <w:rPr>
+          <w:i/>
+          <w:iCs/>
+          <w:lang w:val="sr-Cyrl-RS"/>
+        </w:rPr>
+        <w:t>ЕМ</w:t>
+      </w:r>
+      <w:r>
+        <w:rPr>
+          <w:lang w:val="sr-Cyrl-RS"/>
+        </w:rPr>
+        <w:t xml:space="preserve"> је такође задужен и за враћање апликација у њихово претходно стање (енг. </w:t>
+      </w:r>
+      <w:r>
+        <w:rPr>
+          <w:i/>
+          <w:iCs/>
+          <w:lang w:val="sr-Latn-RS"/>
+        </w:rPr>
+        <w:t>Recovery</w:t>
+      </w:r>
+      <w:r>
+        <w:rPr>
+          <w:lang w:val="sr-Cyrl-RS"/>
+        </w:rPr>
+        <w:t>) када платформа прелази из једног стања у друго.</w:t>
+      </w:r>
+    </w:p>
+    <w:p>
+      <w:pPr>
+        <w:pStyle w:val="Heading4"/>
+        <w:rPr>
+          <w:i/>
+          <w:iCs/>
+          <w:lang w:val="sr-Latn-RS"/>
+        </w:rPr>
+      </w:pPr>
+      <w:r>
+        <w:rPr>
+          <w:lang w:val="sr-Latn-RS"/>
+        </w:rPr>
+        <w:t xml:space="preserve"> </w:t>
+      </w:r>
+      <w:bookmarkStart w:id="12" w:name="_Toc20247388"/>
+      <w:r>
+        <w:rPr>
+          <w:i/>
+          <w:iCs/>
+          <w:lang w:val="sr-Latn-RS"/>
+        </w:rPr>
+        <w:t>State</w:t>
+      </w:r>
+      <w:r>
+        <w:rPr>
+          <w:lang w:val="sr-Latn-RS"/>
+        </w:rPr>
+        <w:t xml:space="preserve"> </w:t>
+      </w:r>
+      <w:r>
+        <w:rPr>
+          <w:i/>
+          <w:iCs/>
+          <w:lang w:val="sr-Latn-RS"/>
+        </w:rPr>
         <w:t>Management</w:t>
       </w:r>
       <w:bookmarkEnd w:id="12"/>
@@ -12720,37 +13221,75 @@
     <w:p>
       <w:pPr>
         <w:rPr>
-          <w:lang w:val="sr-Latn-RS"/>
-        </w:rPr>
-      </w:pPr>
+          <w:lang w:val="sr-Cyrl-RS"/>
+        </w:rPr>
+      </w:pPr>
+      <w:r>
+        <w:rPr>
+          <w:lang w:val="sr-Cyrl-RS"/>
+        </w:rPr>
+        <w:t xml:space="preserve">Ова компонента представља део адаптивне платформе који је задужен за праћење и прелазак између дефинисаних стања. </w:t>
+      </w:r>
+      <w:r>
+        <w:rPr>
+          <w:i/>
+          <w:iCs/>
+        </w:rPr>
+        <w:t>SM</w:t>
+      </w:r>
+      <w:r>
+        <w:t xml:space="preserve"> </w:t>
+      </w:r>
+      <w:r>
+        <w:rPr>
+          <w:lang w:val="sr-Cyrl-RS"/>
+        </w:rPr>
+        <w:t xml:space="preserve">је компонента која свој финални облик добија од </w:t>
+      </w:r>
+      <w:r>
+        <w:rPr>
+          <w:lang w:val="sr-Cyrl-RS"/>
+        </w:rPr>
+        <w:t>стране систем интегратора и зависи од саме хардверске платформе за коју је адаптивна платформа намењена.</w:t>
+      </w:r>
+      <w:r>
+        <w:rPr>
+          <w:lang w:val="sr-Cyrl-RS"/>
+        </w:rPr>
+        <w:t xml:space="preserve"> Као што је већ речено, ова компонента у многоме зависи од саме платформе и намене исте, те стандард не поставља детаљне захтеве за реализацију ове компоненте</w:t>
+      </w:r>
+      <w:r>
+        <w:rPr>
+          <w:lang w:val="sr-Cyrl-RS"/>
+        </w:rPr>
+        <w:t xml:space="preserve">, већ само обавезује ову компоненту да обавести остатак система преко којих интерфејса се са њом комуницира. </w:t>
+      </w:r>
     </w:p>
     <w:p>
       <w:pPr>
-        <w:pStyle w:val="Heading4"/>
-        <w:rPr>
-          <w:lang w:val="sr-Latn-RS"/>
-        </w:rPr>
-      </w:pPr>
-      <w:r>
-        <w:rPr>
-          <w:lang w:val="sr-Latn-RS"/>
-        </w:rPr>
-        <w:t xml:space="preserve"> </w:t>
-      </w:r>
-      <w:bookmarkStart w:id="13" w:name="_Toc20065552"/>
+        <w:rPr>
+          <w:lang w:val="sr-Cyrl-RS"/>
+        </w:rPr>
+      </w:pPr>
+      <w:r>
+        <w:rPr>
+          <w:lang w:val="sr-Cyrl-RS"/>
+        </w:rPr>
+        <w:t xml:space="preserve">За комуникацију остатком система,  </w:t>
+      </w:r>
       <w:r>
         <w:rPr>
           <w:i/>
           <w:iCs/>
           <w:lang w:val="sr-Latn-RS"/>
         </w:rPr>
-        <w:t>Communication</w:t>
-      </w:r>
-      <w:r>
-        <w:rPr>
-          <w:lang w:val="sr-Latn-RS"/>
-        </w:rPr>
-        <w:t xml:space="preserve"> </w:t>
+        <w:t>SM</w:t>
+      </w:r>
+      <w:r>
+        <w:rPr>
+          <w:lang w:val="sr-Cyrl-RS"/>
+        </w:rPr>
+        <w:t xml:space="preserve"> се ослања на функционалности компоненте </w:t>
       </w:r>
       <w:r>
         <w:rPr>
@@ -12758,6 +13297,67 @@
           <w:iCs/>
           <w:lang w:val="sr-Latn-RS"/>
         </w:rPr>
+        <w:t>Communication Management</w:t>
+      </w:r>
+      <w:r>
+        <w:rPr>
+          <w:lang w:val="sr-Cyrl-RS"/>
+        </w:rPr>
+        <w:t xml:space="preserve"> (</w:t>
+      </w:r>
+      <w:r>
+        <w:rPr>
+          <w:i/>
+          <w:iCs/>
+          <w:lang w:val="sr-Latn-RS"/>
+        </w:rPr>
+        <w:t>CM</w:t>
+      </w:r>
+      <w:r>
+        <w:rPr>
+          <w:lang w:val="sr-Cyrl-RS"/>
+        </w:rPr>
+        <w:t>). Ова компонента задуже је комуникацију апликација и сервиса адаптивне платформе.</w:t>
+      </w:r>
+    </w:p>
+    <w:p>
+      <w:pPr>
+        <w:pStyle w:val="Heading4"/>
+        <w:rPr>
+          <w:i/>
+          <w:iCs/>
+          <w:lang w:val="sr-Latn-RS"/>
+        </w:rPr>
+      </w:pPr>
+      <w:r>
+        <w:rPr>
+          <w:i/>
+          <w:iCs/>
+          <w:lang w:val="sr-Cyrl-RS"/>
+        </w:rPr>
+        <w:t xml:space="preserve"> </w:t>
+      </w:r>
+      <w:bookmarkStart w:id="13" w:name="_Toc20247389"/>
+      <w:r>
+        <w:rPr>
+          <w:i/>
+          <w:iCs/>
+          <w:lang w:val="sr-Latn-RS"/>
+        </w:rPr>
+        <w:t>Communication</w:t>
+      </w:r>
+      <w:r>
+        <w:rPr>
+          <w:lang w:val="sr-Latn-RS"/>
+        </w:rPr>
+        <w:t xml:space="preserve"> </w:t>
+      </w:r>
+      <w:r>
+        <w:rPr>
+          <w:i/>
+          <w:iCs/>
+          <w:lang w:val="sr-Latn-RS"/>
+        </w:rPr>
         <w:t>Management</w:t>
       </w:r>
       <w:bookmarkEnd w:id="13"/>
@@ -12768,9 +13368,84 @@
           <w:lang w:val="sr-Cyrl-RS"/>
         </w:rPr>
       </w:pPr>
+      <w:r>
+        <w:rPr>
+          <w:lang w:val="sr-Cyrl-RS"/>
+        </w:rPr>
+        <w:t>Као што је већ споменуто, ова компонента је задужена за комуникацију осталих компоненти у систему.</w:t>
+      </w:r>
+      <w:r>
+        <w:rPr>
+          <w:lang w:val="sr-Cyrl-RS"/>
+        </w:rPr>
+        <w:t xml:space="preserve"> Задатак </w:t>
+      </w:r>
+      <w:r>
+        <w:rPr>
+          <w:i/>
+          <w:iCs/>
+          <w:lang w:val="sr-Latn-RS"/>
+        </w:rPr>
+        <w:t>CM</w:t>
+      </w:r>
+      <w:r>
+        <w:rPr>
+          <w:lang w:val="sr-Latn-RS"/>
+        </w:rPr>
+        <w:t xml:space="preserve"> </w:t>
+      </w:r>
+      <w:r>
+        <w:rPr>
+          <w:lang w:val="sr-Cyrl-RS"/>
+        </w:rPr>
+        <w:t xml:space="preserve">јесте апстракција начина комуникација једне апликације, тј. сервиса </w:t>
+      </w:r>
+      <w:r>
+        <w:rPr>
+          <w:lang w:val="sr-Cyrl-RS"/>
+        </w:rPr>
+        <w:t>са апликацијама и сервисима који се налазе на  истој адаптивној платформи или чак на некој другој, удаљеној адаптивној платформи.</w:t>
+      </w:r>
     </w:p>
     <w:p>
       <w:pPr>
+        <w:rPr>
+          <w:lang w:val="sr-Cyrl-RS"/>
+        </w:rPr>
+      </w:pPr>
+      <w:r>
+        <w:rPr>
+          <w:lang w:val="sr-Cyrl-RS"/>
+        </w:rPr>
+        <w:t>Начин комуникације апликација, тј. сервиса адаптивне платформе могуће је одредити у тренуцима дизајнирања апликације, њеног покретања или у току њеног самог рада, променом конфигурације апликације, односно сервиса.</w:t>
+      </w:r>
+    </w:p>
+    <w:p>
+      <w:pPr>
+        <w:pStyle w:val="Heading2"/>
+        <w:rPr>
+          <w:lang w:val="sr-Latn-RS"/>
+        </w:rPr>
+      </w:pPr>
+      <w:bookmarkStart w:id="14" w:name="_Toc20247390"/>
+      <w:r>
+        <w:rPr>
+          <w:lang w:val="sr-Cyrl-RS"/>
+        </w:rPr>
+        <w:t>Магистрале</w:t>
+      </w:r>
+      <w:bookmarkEnd w:id="14"/>
+    </w:p>
+    <w:p>
+      <w:pPr>
+        <w:rPr>
+          <w:lang w:val="sr-Cyrl-RS"/>
+        </w:rPr>
+      </w:pPr>
+    </w:p>
+    <w:p>
+      <w:pPr>
+        <w:pStyle w:val="Heading2"/>
         <w:rPr>
           <w:lang w:val="sr-Cyrl-RS"/>
         </w:rPr>
@@ -12781,6 +13456,16 @@
           <w:cols w:space="720"/>
         </w:sectPr>
       </w:pPr>
+      <w:bookmarkStart w:id="15" w:name="_Toc20247391"/>
+      <w:r>
+        <w:rPr>
+          <w:i/>
+          <w:iCs/>
+          <w:lang w:val="sr-Latn-RS"/>
+        </w:rPr>
+        <w:t>ALPHA Automotive Development platform</w:t>
+      </w:r>
+      <w:bookmarkEnd w:id="15"/>
     </w:p>
     <w:p>
       <w:pPr>
@@ -12795,7 +13480,7 @@
           <w:cols w:space="720"/>
         </w:sectPr>
       </w:pPr>
-      <w:bookmarkStart w:id="14" w:name="_Toc20065553"/>
+      <w:bookmarkStart w:id="16" w:name="_Toc20247392"/>
       <w:r>
         <w:rPr>
           <w:lang w:val="sr-Cyrl-RS"/>
@@ -12803,7 +13488,7 @@
         <w:lastRenderedPageBreak/>
         <w:t>Концепт решења</w:t>
       </w:r>
-      <w:bookmarkEnd w:id="14"/>
+      <w:bookmarkEnd w:id="16"/>
     </w:p>
     <w:p/>
     <w:p>
@@ -12826,7 +13511,7 @@
           <w:lang w:val="sr-Latn-CS"/>
         </w:rPr>
       </w:pPr>
-      <w:bookmarkStart w:id="15" w:name="_Toc20065554"/>
+      <w:bookmarkStart w:id="17" w:name="_Toc20247393"/>
       <w:r>
         <w:rPr>
           <w:lang w:val="sr-Cyrl-RS"/>
@@ -12834,7 +13519,7 @@
         <w:lastRenderedPageBreak/>
         <w:t>Програмско решење</w:t>
       </w:r>
-      <w:bookmarkEnd w:id="15"/>
+      <w:bookmarkEnd w:id="17"/>
     </w:p>
     <w:p>
       <w:pPr>
@@ -12855,7 +13540,7 @@
       <w:pPr>
         <w:pStyle w:val="Heading1"/>
       </w:pPr>
-      <w:bookmarkStart w:id="16" w:name="_Toc20065555"/>
+      <w:bookmarkStart w:id="18" w:name="_Toc20247394"/>
       <w:r>
         <w:rPr>
           <w:lang w:val="sr-Cyrl-RS"/>
@@ -12863,7 +13548,7 @@
         <w:lastRenderedPageBreak/>
         <w:t>Резултати</w:t>
       </w:r>
-      <w:bookmarkEnd w:id="16"/>
+      <w:bookmarkEnd w:id="18"/>
     </w:p>
     <w:p>
       <w:pPr>
@@ -12890,7 +13575,7 @@
           <w:lang w:val="sl-SI"/>
         </w:rPr>
       </w:pPr>
-      <w:bookmarkStart w:id="17" w:name="_Toc20065556"/>
+      <w:bookmarkStart w:id="19" w:name="_Toc20247395"/>
       <w:r>
         <w:rPr>
           <w:lang w:val="sr-Cyrl-RS"/>
@@ -12898,7 +13583,7 @@
         <w:lastRenderedPageBreak/>
         <w:t>Закључак</w:t>
       </w:r>
-      <w:bookmarkEnd w:id="17"/>
+      <w:bookmarkEnd w:id="19"/>
     </w:p>
     <w:p>
       <w:pPr>
@@ -12925,9 +13610,9 @@
           <w:lang w:val="sl-SI"/>
         </w:rPr>
       </w:pPr>
-      <w:bookmarkStart w:id="18" w:name="_Literatura"/>
-      <w:bookmarkStart w:id="19" w:name="_Toc20065557"/>
-      <w:bookmarkEnd w:id="18"/>
+      <w:bookmarkStart w:id="20" w:name="_Literatura"/>
+      <w:bookmarkStart w:id="21" w:name="_Toc20247396"/>
+      <w:bookmarkEnd w:id="20"/>
       <w:r>
         <w:rPr>
           <w:lang w:val="sr-Cyrl-RS"/>
@@ -12935,7 +13620,7 @@
         <w:lastRenderedPageBreak/>
         <w:t>Литература</w:t>
       </w:r>
-      <w:bookmarkEnd w:id="19"/>
+      <w:bookmarkEnd w:id="21"/>
     </w:p>
     <w:p>
       <w:pPr>
@@ -14202,13 +14887,7 @@
       <w:rPr>
         <w:lang w:val="sr-Cyrl-RS"/>
       </w:rPr>
-      <w:t xml:space="preserve">Програмско </w:t>
-    </w:r>
-    <w:r>
-      <w:rPr>
-        <w:lang w:val="sr-Cyrl-RS"/>
-      </w:rPr>
-      <w:t>решење</w:t>
+      <w:t>Програмско решење</w:t>
     </w:r>
   </w:p>
 </w:hdr>
@@ -14627,13 +15306,7 @@
       <w:rPr>
         <w:lang w:val="sr-Cyrl-RS"/>
       </w:rPr>
-      <w:t xml:space="preserve">Списак </w:t>
-    </w:r>
-    <w:r>
-      <w:rPr>
-        <w:lang w:val="sr-Cyrl-RS"/>
-      </w:rPr>
-      <w:t>слика</w:t>
+      <w:t>Списак слика</w:t>
     </w:r>
   </w:p>
 </w:hdr>
@@ -14656,13 +15329,7 @@
       <w:rPr>
         <w:lang w:val="sr-Cyrl-RS"/>
       </w:rPr>
-      <w:t xml:space="preserve">Списак </w:t>
-    </w:r>
-    <w:r>
-      <w:rPr>
-        <w:lang w:val="sr-Cyrl-RS"/>
-      </w:rPr>
-      <w:t>табела</w:t>
+      <w:t>Списак табела</w:t>
     </w:r>
   </w:p>
 </w:hdr>
@@ -14743,13 +15410,7 @@
       <w:rPr>
         <w:lang w:val="sr-Cyrl-RS"/>
       </w:rPr>
-      <w:t xml:space="preserve">Теоријске </w:t>
-    </w:r>
-    <w:r>
-      <w:rPr>
-        <w:lang w:val="sr-Cyrl-RS"/>
-      </w:rPr>
-      <w:t>основе</w:t>
+      <w:t>Теоријске основе</w:t>
     </w:r>
   </w:p>
 </w:hdr>
@@ -17867,7 +18528,6 @@
   <w:style w:type="character" w:default="1" w:styleId="DefaultParagraphFont">
     <w:name w:val="Default Paragraph Font"/>
     <w:uiPriority w:val="1"/>
-    <w:semiHidden/>
     <w:unhideWhenUsed/>
   </w:style>
   <w:style w:type="table" w:default="1" w:styleId="TableNormal">
@@ -19370,7 +20030,7 @@
 </file>
 
 <file path=customXml/itemProps1.xml><?xml version="1.0" encoding="utf-8"?>
-<ds:datastoreItem xmlns:ds="http://schemas.openxmlformats.org/officeDocument/2006/customXml" ds:itemID="{D35BCE34-C489-430C-967B-FD1220474E25}">
+<ds:datastoreItem xmlns:ds="http://schemas.openxmlformats.org/officeDocument/2006/customXml" ds:itemID="{CCC62ACD-6B29-4022-84D7-42E6C20FA398}">
   <ds:schemaRefs>
     <ds:schemaRef ds:uri="http://schemas.openxmlformats.org/officeDocument/2006/bibliography"/>
   </ds:schemaRefs>

</xml_diff>

<commit_message>
Work in progress -> Check for overlap
</commit_message>
<xml_diff>
--- a/Msc-e28-2018.docx
+++ b/Msc-e28-2018.docx
@@ -4115,14 +4115,16 @@
                 <w:szCs w:val="18"/>
               </w:rPr>
             </w:pPr>
+            <w:proofErr w:type="spellStart"/>
             <w:r>
               <w:rPr>
                 <w:rFonts w:ascii="Arial" w:hAnsi="Arial" w:cs="Arial"/>
                 <w:sz w:val="18"/>
                 <w:szCs w:val="18"/>
               </w:rPr>
-              <w:t>Bachelor</w:t>
-            </w:r>
+              <w:t>Masters</w:t>
+            </w:r>
+            <w:proofErr w:type="spellEnd"/>
             <w:r>
               <w:rPr>
                 <w:rFonts w:ascii="Arial" w:hAnsi="Arial" w:cs="Arial"/>
@@ -8436,17 +8438,7 @@
             <w:noProof/>
             <w:lang w:val="sr-Cyrl-RS"/>
           </w:rPr>
-          <w:t xml:space="preserve">Реализација спреге за информисање о квалитативним карактеристикама </w:t>
-        </w:r>
-        <w:bookmarkStart w:id="0" w:name="_GoBack"/>
-        <w:bookmarkEnd w:id="0"/>
-        <w:r>
-          <w:rPr>
-            <w:rStyle w:val="Hyperlink"/>
-            <w:noProof/>
-            <w:lang w:val="sr-Cyrl-RS"/>
-          </w:rPr>
-          <w:t>сигнала у оквиру адаптивне платформе</w:t>
+          <w:t>Реализација спреге за информисање о квалитативним карактеристикама сигнала у оквиру адаптивне платформе</w:t>
         </w:r>
         <w:r>
           <w:rPr>
@@ -10824,27 +10816,6 @@
         <w:rPr>
           <w:lang w:val="hr-HR"/>
         </w:rPr>
-      </w:pPr>
-    </w:p>
-    <w:p>
-      <w:pPr>
-        <w:rPr>
-          <w:lang w:val="hr-HR"/>
-        </w:rPr>
-      </w:pPr>
-    </w:p>
-    <w:p>
-      <w:pPr>
-        <w:rPr>
-          <w:lang w:val="hr-HR"/>
-        </w:rPr>
-      </w:pPr>
-    </w:p>
-    <w:p>
-      <w:pPr>
-        <w:rPr>
-          <w:lang w:val="hr-HR"/>
-        </w:rPr>
         <w:sectPr>
           <w:headerReference w:type="default" r:id="rId12"/>
           <w:footerReference w:type="default" r:id="rId13"/>
@@ -10856,6 +10827,8 @@
           <w:docGrid w:linePitch="326"/>
         </w:sectPr>
       </w:pPr>
+      <w:bookmarkStart w:id="0" w:name="_GoBack"/>
+      <w:bookmarkEnd w:id="0"/>
     </w:p>
     <w:p>
       <w:pPr>
@@ -13798,6 +13771,7 @@
           <w:id w:val="-1127846092"/>
           <w:citation/>
         </w:sdtPr>
+        <w:sdtEndPr/>
         <w:sdtContent>
           <w:r>
             <w:rPr>
@@ -13853,6 +13827,7 @@
           <w:id w:val="-23101196"/>
           <w:citation/>
         </w:sdtPr>
+        <w:sdtEndPr/>
         <w:sdtContent>
           <w:r>
             <w:rPr>
@@ -13943,6 +13918,7 @@
           <w:id w:val="1806035027"/>
           <w:citation/>
         </w:sdtPr>
+        <w:sdtEndPr/>
         <w:sdtContent>
           <w:r>
             <w:rPr>
@@ -14232,6 +14208,7 @@
           <w:id w:val="1293173624"/>
           <w:citation/>
         </w:sdtPr>
+        <w:sdtEndPr/>
         <w:sdtContent>
           <w:r>
             <w:rPr>
@@ -14485,6 +14462,7 @@
           <w:id w:val="999699532"/>
           <w:citation/>
         </w:sdtPr>
+        <w:sdtEndPr/>
         <w:sdtContent>
           <w:r>
             <w:rPr>
@@ -14964,6 +14942,7 @@
           <w:id w:val="-1849476830"/>
           <w:citation/>
         </w:sdtPr>
+        <w:sdtEndPr/>
         <w:sdtContent>
           <w:r>
             <w:rPr>
@@ -15350,25 +15329,51 @@
       <w:r>
         <w:t xml:space="preserve"> </w:t>
       </w:r>
-      <w:fldSimple w:instr=" STYLEREF 1 \s ">
-        <w:r>
-          <w:rPr>
-            <w:noProof/>
-          </w:rPr>
-          <w:t>2</w:t>
-        </w:r>
-      </w:fldSimple>
+      <w:r>
+        <w:fldChar w:fldCharType="begin"/>
+      </w:r>
+      <w:r>
+        <w:instrText xml:space="preserve"> STYLEREF 1 \s </w:instrText>
+      </w:r>
+      <w:r>
+        <w:fldChar w:fldCharType="separate"/>
+      </w:r>
+      <w:r>
+        <w:rPr>
+          <w:noProof/>
+        </w:rPr>
+        <w:t>2</w:t>
+      </w:r>
+      <w:r>
+        <w:rPr>
+          <w:noProof/>
+        </w:rPr>
+        <w:fldChar w:fldCharType="end"/>
+      </w:r>
       <w:r>
         <w:t>.</w:t>
       </w:r>
-      <w:fldSimple w:instr=" SEQ Слика \* ARABIC \s 1 ">
-        <w:r>
-          <w:rPr>
-            <w:noProof/>
-          </w:rPr>
-          <w:t>1</w:t>
-        </w:r>
-      </w:fldSimple>
+      <w:r>
+        <w:fldChar w:fldCharType="begin"/>
+      </w:r>
+      <w:r>
+        <w:instrText xml:space="preserve"> SEQ Слика \* ARABIC \s 1 </w:instrText>
+      </w:r>
+      <w:r>
+        <w:fldChar w:fldCharType="separate"/>
+      </w:r>
+      <w:r>
+        <w:rPr>
+          <w:noProof/>
+        </w:rPr>
+        <w:t>1</w:t>
+      </w:r>
+      <w:r>
+        <w:rPr>
+          <w:noProof/>
+        </w:rPr>
+        <w:fldChar w:fldCharType="end"/>
+      </w:r>
       <w:r>
         <w:rPr>
           <w:lang w:val="sr-Cyrl-RS"/>
@@ -15402,6 +15407,7 @@
           <w:id w:val="1111562517"/>
           <w:citation/>
         </w:sdtPr>
+        <w:sdtEndPr/>
         <w:sdtContent>
           <w:r>
             <w:rPr>
@@ -15901,6 +15907,7 @@
           <w:id w:val="1385362191"/>
           <w:citation/>
         </w:sdtPr>
+        <w:sdtEndPr/>
         <w:sdtContent>
           <w:r>
             <w:rPr>
@@ -16126,6 +16133,7 @@
           <w:id w:val="-1337920472"/>
           <w:citation/>
         </w:sdtPr>
+        <w:sdtEndPr/>
         <w:sdtContent>
           <w:r>
             <w:rPr>
@@ -16450,6 +16458,7 @@
           <w:id w:val="-1047980675"/>
           <w:citation/>
         </w:sdtPr>
+        <w:sdtEndPr/>
         <w:sdtContent>
           <w:r>
             <w:rPr>
@@ -16523,6 +16532,7 @@
           <w:id w:val="683933375"/>
           <w:citation/>
         </w:sdtPr>
+        <w:sdtEndPr/>
         <w:sdtContent>
           <w:r>
             <w:rPr>
@@ -16704,25 +16714,51 @@
       <w:r>
         <w:t xml:space="preserve"> </w:t>
       </w:r>
-      <w:fldSimple w:instr=" STYLEREF 1 \s ">
-        <w:r>
-          <w:rPr>
-            <w:noProof/>
-          </w:rPr>
-          <w:t>2</w:t>
-        </w:r>
-      </w:fldSimple>
+      <w:r>
+        <w:fldChar w:fldCharType="begin"/>
+      </w:r>
+      <w:r>
+        <w:instrText xml:space="preserve"> STYLEREF 1 \s </w:instrText>
+      </w:r>
+      <w:r>
+        <w:fldChar w:fldCharType="separate"/>
+      </w:r>
+      <w:r>
+        <w:rPr>
+          <w:noProof/>
+        </w:rPr>
+        <w:t>2</w:t>
+      </w:r>
+      <w:r>
+        <w:rPr>
+          <w:noProof/>
+        </w:rPr>
+        <w:fldChar w:fldCharType="end"/>
+      </w:r>
       <w:r>
         <w:t>.</w:t>
       </w:r>
-      <w:fldSimple w:instr=" SEQ Слика \* ARABIC \s 1 ">
-        <w:r>
-          <w:rPr>
-            <w:noProof/>
-          </w:rPr>
-          <w:t>2</w:t>
-        </w:r>
-      </w:fldSimple>
+      <w:r>
+        <w:fldChar w:fldCharType="begin"/>
+      </w:r>
+      <w:r>
+        <w:instrText xml:space="preserve"> SEQ Слика \* ARABIC \s 1 </w:instrText>
+      </w:r>
+      <w:r>
+        <w:fldChar w:fldCharType="separate"/>
+      </w:r>
+      <w:r>
+        <w:rPr>
+          <w:noProof/>
+        </w:rPr>
+        <w:t>2</w:t>
+      </w:r>
+      <w:r>
+        <w:rPr>
+          <w:noProof/>
+        </w:rPr>
+        <w:fldChar w:fldCharType="end"/>
+      </w:r>
       <w:r>
         <w:rPr>
           <w:lang w:val="sr-Cyrl-RS"/>
@@ -16757,6 +16793,7 @@
           <w:id w:val="-413862417"/>
           <w:citation/>
         </w:sdtPr>
+        <w:sdtEndPr/>
         <w:sdtContent>
           <w:r>
             <w:rPr>
@@ -17168,25 +17205,51 @@
       <w:r>
         <w:t xml:space="preserve"> </w:t>
       </w:r>
-      <w:fldSimple w:instr=" STYLEREF 1 \s ">
-        <w:r>
-          <w:rPr>
-            <w:noProof/>
-          </w:rPr>
-          <w:t>2</w:t>
-        </w:r>
-      </w:fldSimple>
+      <w:r>
+        <w:fldChar w:fldCharType="begin"/>
+      </w:r>
+      <w:r>
+        <w:instrText xml:space="preserve"> STYLEREF 1 \s </w:instrText>
+      </w:r>
+      <w:r>
+        <w:fldChar w:fldCharType="separate"/>
+      </w:r>
+      <w:r>
+        <w:rPr>
+          <w:noProof/>
+        </w:rPr>
+        <w:t>2</w:t>
+      </w:r>
+      <w:r>
+        <w:rPr>
+          <w:noProof/>
+        </w:rPr>
+        <w:fldChar w:fldCharType="end"/>
+      </w:r>
       <w:r>
         <w:t>.</w:t>
       </w:r>
-      <w:fldSimple w:instr=" SEQ Слика \* ARABIC \s 1 ">
-        <w:r>
-          <w:rPr>
-            <w:noProof/>
-          </w:rPr>
-          <w:t>3</w:t>
-        </w:r>
-      </w:fldSimple>
+      <w:r>
+        <w:fldChar w:fldCharType="begin"/>
+      </w:r>
+      <w:r>
+        <w:instrText xml:space="preserve"> SEQ Слика \* ARABIC \s 1 </w:instrText>
+      </w:r>
+      <w:r>
+        <w:fldChar w:fldCharType="separate"/>
+      </w:r>
+      <w:r>
+        <w:rPr>
+          <w:noProof/>
+        </w:rPr>
+        <w:t>3</w:t>
+      </w:r>
+      <w:r>
+        <w:rPr>
+          <w:noProof/>
+        </w:rPr>
+        <w:fldChar w:fldCharType="end"/>
+      </w:r>
       <w:r>
         <w:rPr>
           <w:lang w:val="sr-Cyrl-RS"/>
@@ -17201,6 +17264,7 @@
           <w:id w:val="-1727441912"/>
           <w:citation/>
         </w:sdtPr>
+        <w:sdtEndPr/>
         <w:sdtContent>
           <w:r>
             <w:rPr>
@@ -17437,25 +17501,51 @@
       <w:r>
         <w:t xml:space="preserve"> </w:t>
       </w:r>
-      <w:fldSimple w:instr=" STYLEREF 1 \s ">
-        <w:r>
-          <w:rPr>
-            <w:noProof/>
-          </w:rPr>
-          <w:t>2</w:t>
-        </w:r>
-      </w:fldSimple>
+      <w:r>
+        <w:fldChar w:fldCharType="begin"/>
+      </w:r>
+      <w:r>
+        <w:instrText xml:space="preserve"> STYLEREF 1 \s </w:instrText>
+      </w:r>
+      <w:r>
+        <w:fldChar w:fldCharType="separate"/>
+      </w:r>
+      <w:r>
+        <w:rPr>
+          <w:noProof/>
+        </w:rPr>
+        <w:t>2</w:t>
+      </w:r>
+      <w:r>
+        <w:rPr>
+          <w:noProof/>
+        </w:rPr>
+        <w:fldChar w:fldCharType="end"/>
+      </w:r>
       <w:r>
         <w:t>.</w:t>
       </w:r>
-      <w:fldSimple w:instr=" SEQ Слика \* ARABIC \s 1 ">
-        <w:r>
-          <w:rPr>
-            <w:noProof/>
-          </w:rPr>
-          <w:t>4</w:t>
-        </w:r>
-      </w:fldSimple>
+      <w:r>
+        <w:fldChar w:fldCharType="begin"/>
+      </w:r>
+      <w:r>
+        <w:instrText xml:space="preserve"> SEQ Слика \* ARABIC \s 1 </w:instrText>
+      </w:r>
+      <w:r>
+        <w:fldChar w:fldCharType="separate"/>
+      </w:r>
+      <w:r>
+        <w:rPr>
+          <w:noProof/>
+        </w:rPr>
+        <w:t>4</w:t>
+      </w:r>
+      <w:r>
+        <w:rPr>
+          <w:noProof/>
+        </w:rPr>
+        <w:fldChar w:fldCharType="end"/>
+      </w:r>
       <w:r>
         <w:rPr>
           <w:lang w:val="sr-Cyrl-RS"/>
@@ -18090,6 +18180,7 @@
           <w:id w:val="1451822599"/>
           <w:citation/>
         </w:sdtPr>
+        <w:sdtEndPr/>
         <w:sdtContent>
           <w:r>
             <w:rPr>
@@ -18403,6 +18494,7 @@
           <w:id w:val="-159699072"/>
           <w:citation/>
         </w:sdtPr>
+        <w:sdtEndPr/>
         <w:sdtContent>
           <w:r>
             <w:rPr>
@@ -18613,6 +18705,7 @@
           <w:id w:val="206534406"/>
           <w:citation/>
         </w:sdtPr>
+        <w:sdtEndPr/>
         <w:sdtContent>
           <w:r>
             <w:rPr>
@@ -18726,6 +18819,7 @@
           <w:id w:val="2010407538"/>
           <w:citation/>
         </w:sdtPr>
+        <w:sdtEndPr/>
         <w:sdtContent>
           <w:r>
             <w:rPr>
@@ -18850,6 +18944,7 @@
           <w:id w:val="-1733530192"/>
           <w:citation/>
         </w:sdtPr>
+        <w:sdtEndPr/>
         <w:sdtContent>
           <w:r>
             <w:rPr>
@@ -19048,6 +19143,7 @@
           <w:id w:val="973875416"/>
           <w:citation/>
         </w:sdtPr>
+        <w:sdtEndPr/>
         <w:sdtContent>
           <w:r>
             <w:rPr>
@@ -19163,6 +19259,7 @@
           <w:id w:val="-1482306037"/>
           <w:citation/>
         </w:sdtPr>
+        <w:sdtEndPr/>
         <w:sdtContent>
           <w:r>
             <w:rPr>
@@ -19503,25 +19600,51 @@
       <w:r>
         <w:t xml:space="preserve"> </w:t>
       </w:r>
-      <w:fldSimple w:instr=" STYLEREF 1 \s ">
-        <w:r>
-          <w:rPr>
-            <w:noProof/>
-          </w:rPr>
-          <w:t>2</w:t>
-        </w:r>
-      </w:fldSimple>
+      <w:r>
+        <w:fldChar w:fldCharType="begin"/>
+      </w:r>
+      <w:r>
+        <w:instrText xml:space="preserve"> STYLEREF 1 \s </w:instrText>
+      </w:r>
+      <w:r>
+        <w:fldChar w:fldCharType="separate"/>
+      </w:r>
+      <w:r>
+        <w:rPr>
+          <w:noProof/>
+        </w:rPr>
+        <w:t>2</w:t>
+      </w:r>
+      <w:r>
+        <w:rPr>
+          <w:noProof/>
+        </w:rPr>
+        <w:fldChar w:fldCharType="end"/>
+      </w:r>
       <w:r>
         <w:t>.</w:t>
       </w:r>
-      <w:fldSimple w:instr=" SEQ Слика \* ARABIC \s 1 ">
-        <w:r>
-          <w:rPr>
-            <w:noProof/>
-          </w:rPr>
-          <w:t>5</w:t>
-        </w:r>
-      </w:fldSimple>
+      <w:r>
+        <w:fldChar w:fldCharType="begin"/>
+      </w:r>
+      <w:r>
+        <w:instrText xml:space="preserve"> SEQ Слика \* ARABIC \s 1 </w:instrText>
+      </w:r>
+      <w:r>
+        <w:fldChar w:fldCharType="separate"/>
+      </w:r>
+      <w:r>
+        <w:rPr>
+          <w:noProof/>
+        </w:rPr>
+        <w:t>5</w:t>
+      </w:r>
+      <w:r>
+        <w:rPr>
+          <w:noProof/>
+        </w:rPr>
+        <w:fldChar w:fldCharType="end"/>
+      </w:r>
       <w:r>
         <w:rPr>
           <w:lang w:val="sr-Cyrl-RS"/>
@@ -19556,6 +19679,7 @@
           <w:id w:val="197286389"/>
           <w:citation/>
         </w:sdtPr>
+        <w:sdtEndPr/>
         <w:sdtContent>
           <w:r>
             <w:rPr>
@@ -19715,6 +19839,7 @@
           <w:id w:val="-533346665"/>
           <w:citation/>
         </w:sdtPr>
+        <w:sdtEndPr/>
         <w:sdtContent>
           <w:r>
             <w:rPr>
@@ -20262,25 +20387,51 @@
       <w:r>
         <w:t xml:space="preserve"> </w:t>
       </w:r>
-      <w:fldSimple w:instr=" STYLEREF 1 \s ">
-        <w:r>
-          <w:rPr>
-            <w:noProof/>
-          </w:rPr>
-          <w:t>2</w:t>
-        </w:r>
-      </w:fldSimple>
+      <w:r>
+        <w:fldChar w:fldCharType="begin"/>
+      </w:r>
+      <w:r>
+        <w:instrText xml:space="preserve"> STYLEREF 1 \s </w:instrText>
+      </w:r>
+      <w:r>
+        <w:fldChar w:fldCharType="separate"/>
+      </w:r>
+      <w:r>
+        <w:rPr>
+          <w:noProof/>
+        </w:rPr>
+        <w:t>2</w:t>
+      </w:r>
+      <w:r>
+        <w:rPr>
+          <w:noProof/>
+        </w:rPr>
+        <w:fldChar w:fldCharType="end"/>
+      </w:r>
       <w:r>
         <w:t>.</w:t>
       </w:r>
-      <w:fldSimple w:instr=" SEQ Слика \* ARABIC \s 1 ">
-        <w:r>
-          <w:rPr>
-            <w:noProof/>
-          </w:rPr>
-          <w:t>6</w:t>
-        </w:r>
-      </w:fldSimple>
+      <w:r>
+        <w:fldChar w:fldCharType="begin"/>
+      </w:r>
+      <w:r>
+        <w:instrText xml:space="preserve"> SEQ Слика \* ARABIC \s 1 </w:instrText>
+      </w:r>
+      <w:r>
+        <w:fldChar w:fldCharType="separate"/>
+      </w:r>
+      <w:r>
+        <w:rPr>
+          <w:noProof/>
+        </w:rPr>
+        <w:t>6</w:t>
+      </w:r>
+      <w:r>
+        <w:rPr>
+          <w:noProof/>
+        </w:rPr>
+        <w:fldChar w:fldCharType="end"/>
+      </w:r>
       <w:r>
         <w:rPr>
           <w:lang w:val="sr-Cyrl-RS"/>
@@ -20308,6 +20459,7 @@
           <w:id w:val="76332945"/>
           <w:citation/>
         </w:sdtPr>
+        <w:sdtEndPr/>
         <w:sdtContent>
           <w:r>
             <w:rPr>
@@ -20427,25 +20579,51 @@
       <w:r>
         <w:t xml:space="preserve"> </w:t>
       </w:r>
-      <w:fldSimple w:instr=" STYLEREF 1 \s ">
-        <w:r>
-          <w:rPr>
-            <w:noProof/>
-          </w:rPr>
-          <w:t>2</w:t>
-        </w:r>
-      </w:fldSimple>
+      <w:r>
+        <w:fldChar w:fldCharType="begin"/>
+      </w:r>
+      <w:r>
+        <w:instrText xml:space="preserve"> STYLEREF 1 \s </w:instrText>
+      </w:r>
+      <w:r>
+        <w:fldChar w:fldCharType="separate"/>
+      </w:r>
+      <w:r>
+        <w:rPr>
+          <w:noProof/>
+        </w:rPr>
+        <w:t>2</w:t>
+      </w:r>
+      <w:r>
+        <w:rPr>
+          <w:noProof/>
+        </w:rPr>
+        <w:fldChar w:fldCharType="end"/>
+      </w:r>
       <w:r>
         <w:t>.</w:t>
       </w:r>
-      <w:fldSimple w:instr=" SEQ Слика \* ARABIC \s 1 ">
-        <w:r>
-          <w:rPr>
-            <w:noProof/>
-          </w:rPr>
-          <w:t>7</w:t>
-        </w:r>
-      </w:fldSimple>
+      <w:r>
+        <w:fldChar w:fldCharType="begin"/>
+      </w:r>
+      <w:r>
+        <w:instrText xml:space="preserve"> SEQ Слика \* ARABIC \s 1 </w:instrText>
+      </w:r>
+      <w:r>
+        <w:fldChar w:fldCharType="separate"/>
+      </w:r>
+      <w:r>
+        <w:rPr>
+          <w:noProof/>
+        </w:rPr>
+        <w:t>7</w:t>
+      </w:r>
+      <w:r>
+        <w:rPr>
+          <w:noProof/>
+        </w:rPr>
+        <w:fldChar w:fldCharType="end"/>
+      </w:r>
       <w:r>
         <w:rPr>
           <w:lang w:val="sr-Cyrl-RS"/>
@@ -20474,6 +20652,7 @@
           <w:id w:val="-1927807345"/>
           <w:citation/>
         </w:sdtPr>
+        <w:sdtEndPr/>
         <w:sdtContent>
           <w:r>
             <w:rPr>
@@ -20674,6 +20853,7 @@
           <w:id w:val="2061743970"/>
           <w:citation/>
         </w:sdtPr>
+        <w:sdtEndPr/>
         <w:sdtContent>
           <w:r>
             <w:rPr>
@@ -21338,25 +21518,51 @@
       <w:r>
         <w:t xml:space="preserve"> </w:t>
       </w:r>
-      <w:fldSimple w:instr=" STYLEREF 1 \s ">
-        <w:r>
-          <w:rPr>
-            <w:noProof/>
-          </w:rPr>
-          <w:t>3</w:t>
-        </w:r>
-      </w:fldSimple>
+      <w:r>
+        <w:fldChar w:fldCharType="begin"/>
+      </w:r>
+      <w:r>
+        <w:instrText xml:space="preserve"> STYLEREF 1 \s </w:instrText>
+      </w:r>
+      <w:r>
+        <w:fldChar w:fldCharType="separate"/>
+      </w:r>
+      <w:r>
+        <w:rPr>
+          <w:noProof/>
+        </w:rPr>
+        <w:t>3</w:t>
+      </w:r>
+      <w:r>
+        <w:rPr>
+          <w:noProof/>
+        </w:rPr>
+        <w:fldChar w:fldCharType="end"/>
+      </w:r>
       <w:r>
         <w:t>.</w:t>
       </w:r>
-      <w:fldSimple w:instr=" SEQ Слика \* ARABIC \s 1 ">
-        <w:r>
-          <w:rPr>
-            <w:noProof/>
-          </w:rPr>
-          <w:t>1</w:t>
-        </w:r>
-      </w:fldSimple>
+      <w:r>
+        <w:fldChar w:fldCharType="begin"/>
+      </w:r>
+      <w:r>
+        <w:instrText xml:space="preserve"> SEQ Слика \* ARABIC \s 1 </w:instrText>
+      </w:r>
+      <w:r>
+        <w:fldChar w:fldCharType="separate"/>
+      </w:r>
+      <w:r>
+        <w:rPr>
+          <w:noProof/>
+        </w:rPr>
+        <w:t>1</w:t>
+      </w:r>
+      <w:r>
+        <w:rPr>
+          <w:noProof/>
+        </w:rPr>
+        <w:fldChar w:fldCharType="end"/>
+      </w:r>
       <w:r>
         <w:rPr>
           <w:lang w:val="sr-Cyrl-RS"/>
@@ -21609,25 +21815,51 @@
       <w:r>
         <w:t xml:space="preserve"> </w:t>
       </w:r>
-      <w:fldSimple w:instr=" STYLEREF 1 \s ">
-        <w:r>
-          <w:rPr>
-            <w:noProof/>
-          </w:rPr>
-          <w:t>3</w:t>
-        </w:r>
-      </w:fldSimple>
+      <w:r>
+        <w:fldChar w:fldCharType="begin"/>
+      </w:r>
+      <w:r>
+        <w:instrText xml:space="preserve"> STYLEREF 1 \s </w:instrText>
+      </w:r>
+      <w:r>
+        <w:fldChar w:fldCharType="separate"/>
+      </w:r>
+      <w:r>
+        <w:rPr>
+          <w:noProof/>
+        </w:rPr>
+        <w:t>3</w:t>
+      </w:r>
+      <w:r>
+        <w:rPr>
+          <w:noProof/>
+        </w:rPr>
+        <w:fldChar w:fldCharType="end"/>
+      </w:r>
       <w:r>
         <w:t>.</w:t>
       </w:r>
-      <w:fldSimple w:instr=" SEQ Слика \* ARABIC \s 1 ">
-        <w:r>
-          <w:rPr>
-            <w:noProof/>
-          </w:rPr>
-          <w:t>2</w:t>
-        </w:r>
-      </w:fldSimple>
+      <w:r>
+        <w:fldChar w:fldCharType="begin"/>
+      </w:r>
+      <w:r>
+        <w:instrText xml:space="preserve"> SEQ Слика \* ARABIC \s 1 </w:instrText>
+      </w:r>
+      <w:r>
+        <w:fldChar w:fldCharType="separate"/>
+      </w:r>
+      <w:r>
+        <w:rPr>
+          <w:noProof/>
+        </w:rPr>
+        <w:t>2</w:t>
+      </w:r>
+      <w:r>
+        <w:rPr>
+          <w:noProof/>
+        </w:rPr>
+        <w:fldChar w:fldCharType="end"/>
+      </w:r>
       <w:r>
         <w:rPr>
           <w:lang w:val="sr-Cyrl-RS"/>
@@ -22270,25 +22502,51 @@
       <w:r>
         <w:t xml:space="preserve"> </w:t>
       </w:r>
-      <w:fldSimple w:instr=" STYLEREF 1 \s ">
-        <w:r>
-          <w:rPr>
-            <w:noProof/>
-          </w:rPr>
-          <w:t>3</w:t>
-        </w:r>
-      </w:fldSimple>
+      <w:r>
+        <w:fldChar w:fldCharType="begin"/>
+      </w:r>
+      <w:r>
+        <w:instrText xml:space="preserve"> STYLEREF 1 \s </w:instrText>
+      </w:r>
+      <w:r>
+        <w:fldChar w:fldCharType="separate"/>
+      </w:r>
+      <w:r>
+        <w:rPr>
+          <w:noProof/>
+        </w:rPr>
+        <w:t>3</w:t>
+      </w:r>
+      <w:r>
+        <w:rPr>
+          <w:noProof/>
+        </w:rPr>
+        <w:fldChar w:fldCharType="end"/>
+      </w:r>
       <w:r>
         <w:t>.</w:t>
       </w:r>
-      <w:fldSimple w:instr=" SEQ Слика \* ARABIC \s 1 ">
-        <w:r>
-          <w:rPr>
-            <w:noProof/>
-          </w:rPr>
-          <w:t>3</w:t>
-        </w:r>
-      </w:fldSimple>
+      <w:r>
+        <w:fldChar w:fldCharType="begin"/>
+      </w:r>
+      <w:r>
+        <w:instrText xml:space="preserve"> SEQ Слика \* ARABIC \s 1 </w:instrText>
+      </w:r>
+      <w:r>
+        <w:fldChar w:fldCharType="separate"/>
+      </w:r>
+      <w:r>
+        <w:rPr>
+          <w:noProof/>
+        </w:rPr>
+        <w:t>3</w:t>
+      </w:r>
+      <w:r>
+        <w:rPr>
+          <w:noProof/>
+        </w:rPr>
+        <w:fldChar w:fldCharType="end"/>
+      </w:r>
       <w:r>
         <w:rPr>
           <w:lang w:val="sr-Cyrl-RS"/>
@@ -22366,25 +22624,51 @@
       <w:r>
         <w:t xml:space="preserve"> </w:t>
       </w:r>
-      <w:fldSimple w:instr=" STYLEREF 1 \s ">
-        <w:r>
-          <w:rPr>
-            <w:noProof/>
-          </w:rPr>
-          <w:t>3</w:t>
-        </w:r>
-      </w:fldSimple>
+      <w:r>
+        <w:fldChar w:fldCharType="begin"/>
+      </w:r>
+      <w:r>
+        <w:instrText xml:space="preserve"> STYLEREF 1 \s </w:instrText>
+      </w:r>
+      <w:r>
+        <w:fldChar w:fldCharType="separate"/>
+      </w:r>
+      <w:r>
+        <w:rPr>
+          <w:noProof/>
+        </w:rPr>
+        <w:t>3</w:t>
+      </w:r>
+      <w:r>
+        <w:rPr>
+          <w:noProof/>
+        </w:rPr>
+        <w:fldChar w:fldCharType="end"/>
+      </w:r>
       <w:r>
         <w:t>.</w:t>
       </w:r>
-      <w:fldSimple w:instr=" SEQ Слика \* ARABIC \s 1 ">
-        <w:r>
-          <w:rPr>
-            <w:noProof/>
-          </w:rPr>
-          <w:t>4</w:t>
-        </w:r>
-      </w:fldSimple>
+      <w:r>
+        <w:fldChar w:fldCharType="begin"/>
+      </w:r>
+      <w:r>
+        <w:instrText xml:space="preserve"> SEQ Слика \* ARABIC \s 1 </w:instrText>
+      </w:r>
+      <w:r>
+        <w:fldChar w:fldCharType="separate"/>
+      </w:r>
+      <w:r>
+        <w:rPr>
+          <w:noProof/>
+        </w:rPr>
+        <w:t>4</w:t>
+      </w:r>
+      <w:r>
+        <w:rPr>
+          <w:noProof/>
+        </w:rPr>
+        <w:fldChar w:fldCharType="end"/>
+      </w:r>
       <w:r>
         <w:rPr>
           <w:lang w:val="sr-Cyrl-RS"/>
@@ -22858,25 +23142,51 @@
       <w:r>
         <w:t xml:space="preserve"> </w:t>
       </w:r>
-      <w:fldSimple w:instr=" STYLEREF 1 \s ">
-        <w:r>
-          <w:rPr>
-            <w:noProof/>
-          </w:rPr>
-          <w:t>3</w:t>
-        </w:r>
-      </w:fldSimple>
+      <w:r>
+        <w:fldChar w:fldCharType="begin"/>
+      </w:r>
+      <w:r>
+        <w:instrText xml:space="preserve"> STYLEREF 1 \s </w:instrText>
+      </w:r>
+      <w:r>
+        <w:fldChar w:fldCharType="separate"/>
+      </w:r>
+      <w:r>
+        <w:rPr>
+          <w:noProof/>
+        </w:rPr>
+        <w:t>3</w:t>
+      </w:r>
+      <w:r>
+        <w:rPr>
+          <w:noProof/>
+        </w:rPr>
+        <w:fldChar w:fldCharType="end"/>
+      </w:r>
       <w:r>
         <w:t>.</w:t>
       </w:r>
-      <w:fldSimple w:instr=" SEQ Слика \* ARABIC \s 1 ">
-        <w:r>
-          <w:rPr>
-            <w:noProof/>
-          </w:rPr>
-          <w:t>5</w:t>
-        </w:r>
-      </w:fldSimple>
+      <w:r>
+        <w:fldChar w:fldCharType="begin"/>
+      </w:r>
+      <w:r>
+        <w:instrText xml:space="preserve"> SEQ Слика \* ARABIC \s 1 </w:instrText>
+      </w:r>
+      <w:r>
+        <w:fldChar w:fldCharType="separate"/>
+      </w:r>
+      <w:r>
+        <w:rPr>
+          <w:noProof/>
+        </w:rPr>
+        <w:t>5</w:t>
+      </w:r>
+      <w:r>
+        <w:rPr>
+          <w:noProof/>
+        </w:rPr>
+        <w:fldChar w:fldCharType="end"/>
+      </w:r>
       <w:r>
         <w:rPr>
           <w:lang w:val="sr-Cyrl-RS"/>
@@ -23029,25 +23339,51 @@
       <w:r>
         <w:t xml:space="preserve"> </w:t>
       </w:r>
-      <w:fldSimple w:instr=" STYLEREF 1 \s ">
-        <w:r>
-          <w:rPr>
-            <w:noProof/>
-          </w:rPr>
-          <w:t>3</w:t>
-        </w:r>
-      </w:fldSimple>
+      <w:r>
+        <w:fldChar w:fldCharType="begin"/>
+      </w:r>
+      <w:r>
+        <w:instrText xml:space="preserve"> STYLEREF 1 \s </w:instrText>
+      </w:r>
+      <w:r>
+        <w:fldChar w:fldCharType="separate"/>
+      </w:r>
+      <w:r>
+        <w:rPr>
+          <w:noProof/>
+        </w:rPr>
+        <w:t>3</w:t>
+      </w:r>
+      <w:r>
+        <w:rPr>
+          <w:noProof/>
+        </w:rPr>
+        <w:fldChar w:fldCharType="end"/>
+      </w:r>
       <w:r>
         <w:t>.</w:t>
       </w:r>
-      <w:fldSimple w:instr=" SEQ Слика \* ARABIC \s 1 ">
-        <w:r>
-          <w:rPr>
-            <w:noProof/>
-          </w:rPr>
-          <w:t>6</w:t>
-        </w:r>
-      </w:fldSimple>
+      <w:r>
+        <w:fldChar w:fldCharType="begin"/>
+      </w:r>
+      <w:r>
+        <w:instrText xml:space="preserve"> SEQ Слика \* ARABIC \s 1 </w:instrText>
+      </w:r>
+      <w:r>
+        <w:fldChar w:fldCharType="separate"/>
+      </w:r>
+      <w:r>
+        <w:rPr>
+          <w:noProof/>
+        </w:rPr>
+        <w:t>6</w:t>
+      </w:r>
+      <w:r>
+        <w:rPr>
+          <w:noProof/>
+        </w:rPr>
+        <w:fldChar w:fldCharType="end"/>
+      </w:r>
       <w:r>
         <w:rPr>
           <w:lang w:val="sr-Cyrl-RS"/>
@@ -23438,6 +23774,7 @@
           <w:id w:val="-1092540606"/>
           <w:citation/>
         </w:sdtPr>
+        <w:sdtEndPr/>
         <w:sdtContent>
           <w:r>
             <w:rPr>
@@ -23501,6 +23838,7 @@
           <w:id w:val="408361691"/>
           <w:citation/>
         </w:sdtPr>
+        <w:sdtEndPr/>
         <w:sdtContent>
           <w:r>
             <w:rPr>
@@ -23614,6 +23952,7 @@
           <w:id w:val="-556320458"/>
           <w:citation/>
         </w:sdtPr>
+        <w:sdtEndPr/>
         <w:sdtContent>
           <w:r>
             <w:rPr>
@@ -23695,6 +24034,7 @@
           <w:id w:val="-830373478"/>
           <w:citation/>
         </w:sdtPr>
+        <w:sdtEndPr/>
         <w:sdtContent>
           <w:r>
             <w:rPr>
@@ -23872,25 +24212,51 @@
       <w:r>
         <w:t xml:space="preserve"> </w:t>
       </w:r>
-      <w:fldSimple w:instr=" STYLEREF 1 \s ">
-        <w:r>
-          <w:rPr>
-            <w:noProof/>
-          </w:rPr>
-          <w:t>4</w:t>
-        </w:r>
-      </w:fldSimple>
+      <w:r>
+        <w:fldChar w:fldCharType="begin"/>
+      </w:r>
+      <w:r>
+        <w:instrText xml:space="preserve"> STYLEREF 1 \s </w:instrText>
+      </w:r>
+      <w:r>
+        <w:fldChar w:fldCharType="separate"/>
+      </w:r>
+      <w:r>
+        <w:rPr>
+          <w:noProof/>
+        </w:rPr>
+        <w:t>4</w:t>
+      </w:r>
+      <w:r>
+        <w:rPr>
+          <w:noProof/>
+        </w:rPr>
+        <w:fldChar w:fldCharType="end"/>
+      </w:r>
       <w:r>
         <w:t>.</w:t>
       </w:r>
-      <w:fldSimple w:instr=" SEQ Слика \* ARABIC \s 1 ">
-        <w:r>
-          <w:rPr>
-            <w:noProof/>
-          </w:rPr>
-          <w:t>1</w:t>
-        </w:r>
-      </w:fldSimple>
+      <w:r>
+        <w:fldChar w:fldCharType="begin"/>
+      </w:r>
+      <w:r>
+        <w:instrText xml:space="preserve"> SEQ Слика \* ARABIC \s 1 </w:instrText>
+      </w:r>
+      <w:r>
+        <w:fldChar w:fldCharType="separate"/>
+      </w:r>
+      <w:r>
+        <w:rPr>
+          <w:noProof/>
+        </w:rPr>
+        <w:t>1</w:t>
+      </w:r>
+      <w:r>
+        <w:rPr>
+          <w:noProof/>
+        </w:rPr>
+        <w:fldChar w:fldCharType="end"/>
+      </w:r>
       <w:r>
         <w:rPr>
           <w:lang w:val="sr-Cyrl-RS"/>
@@ -24992,25 +25358,51 @@
       <w:r>
         <w:t xml:space="preserve"> </w:t>
       </w:r>
-      <w:fldSimple w:instr=" STYLEREF 1 \s ">
-        <w:r>
-          <w:rPr>
-            <w:noProof/>
-          </w:rPr>
-          <w:t>4</w:t>
-        </w:r>
-      </w:fldSimple>
+      <w:r>
+        <w:fldChar w:fldCharType="begin"/>
+      </w:r>
+      <w:r>
+        <w:instrText xml:space="preserve"> STYLEREF 1 \s </w:instrText>
+      </w:r>
+      <w:r>
+        <w:fldChar w:fldCharType="separate"/>
+      </w:r>
+      <w:r>
+        <w:rPr>
+          <w:noProof/>
+        </w:rPr>
+        <w:t>4</w:t>
+      </w:r>
+      <w:r>
+        <w:rPr>
+          <w:noProof/>
+        </w:rPr>
+        <w:fldChar w:fldCharType="end"/>
+      </w:r>
       <w:r>
         <w:t>.</w:t>
       </w:r>
-      <w:fldSimple w:instr=" SEQ Табела \* ARABIC \s 1 ">
-        <w:r>
-          <w:rPr>
-            <w:noProof/>
-          </w:rPr>
-          <w:t>1</w:t>
-        </w:r>
-      </w:fldSimple>
+      <w:r>
+        <w:fldChar w:fldCharType="begin"/>
+      </w:r>
+      <w:r>
+        <w:instrText xml:space="preserve"> SEQ Табела \* ARABIC \s 1 </w:instrText>
+      </w:r>
+      <w:r>
+        <w:fldChar w:fldCharType="separate"/>
+      </w:r>
+      <w:r>
+        <w:rPr>
+          <w:noProof/>
+        </w:rPr>
+        <w:t>1</w:t>
+      </w:r>
+      <w:r>
+        <w:rPr>
+          <w:noProof/>
+        </w:rPr>
+        <w:fldChar w:fldCharType="end"/>
+      </w:r>
       <w:r>
         <w:rPr>
           <w:lang w:val="sr-Cyrl-RS"/>
@@ -25152,6 +25544,7 @@
           <w:id w:val="499083048"/>
           <w:citation/>
         </w:sdtPr>
+        <w:sdtEndPr/>
         <w:sdtContent>
           <w:r>
             <w:rPr>
@@ -25882,25 +26275,51 @@
       <w:r>
         <w:t xml:space="preserve"> </w:t>
       </w:r>
-      <w:fldSimple w:instr=" STYLEREF 1 \s ">
-        <w:r>
-          <w:rPr>
-            <w:noProof/>
-          </w:rPr>
-          <w:t>4</w:t>
-        </w:r>
-      </w:fldSimple>
+      <w:r>
+        <w:fldChar w:fldCharType="begin"/>
+      </w:r>
+      <w:r>
+        <w:instrText xml:space="preserve"> STYLEREF 1 \s </w:instrText>
+      </w:r>
+      <w:r>
+        <w:fldChar w:fldCharType="separate"/>
+      </w:r>
+      <w:r>
+        <w:rPr>
+          <w:noProof/>
+        </w:rPr>
+        <w:t>4</w:t>
+      </w:r>
+      <w:r>
+        <w:rPr>
+          <w:noProof/>
+        </w:rPr>
+        <w:fldChar w:fldCharType="end"/>
+      </w:r>
       <w:r>
         <w:t>.</w:t>
       </w:r>
-      <w:fldSimple w:instr=" SEQ Табела \* ARABIC \s 1 ">
-        <w:r>
-          <w:rPr>
-            <w:noProof/>
-          </w:rPr>
-          <w:t>2</w:t>
-        </w:r>
-      </w:fldSimple>
+      <w:r>
+        <w:fldChar w:fldCharType="begin"/>
+      </w:r>
+      <w:r>
+        <w:instrText xml:space="preserve"> SEQ Табела \* ARABIC \s 1 </w:instrText>
+      </w:r>
+      <w:r>
+        <w:fldChar w:fldCharType="separate"/>
+      </w:r>
+      <w:r>
+        <w:rPr>
+          <w:noProof/>
+        </w:rPr>
+        <w:t>2</w:t>
+      </w:r>
+      <w:r>
+        <w:rPr>
+          <w:noProof/>
+        </w:rPr>
+        <w:fldChar w:fldCharType="end"/>
+      </w:r>
       <w:r>
         <w:rPr>
           <w:lang w:val="sr-Cyrl-RS"/>
@@ -26387,25 +26806,51 @@
       <w:r>
         <w:t xml:space="preserve"> </w:t>
       </w:r>
-      <w:fldSimple w:instr=" STYLEREF 1 \s ">
-        <w:r>
-          <w:rPr>
-            <w:noProof/>
-          </w:rPr>
-          <w:t>4</w:t>
-        </w:r>
-      </w:fldSimple>
+      <w:r>
+        <w:fldChar w:fldCharType="begin"/>
+      </w:r>
+      <w:r>
+        <w:instrText xml:space="preserve"> STYLEREF 1 \s </w:instrText>
+      </w:r>
+      <w:r>
+        <w:fldChar w:fldCharType="separate"/>
+      </w:r>
+      <w:r>
+        <w:rPr>
+          <w:noProof/>
+        </w:rPr>
+        <w:t>4</w:t>
+      </w:r>
+      <w:r>
+        <w:rPr>
+          <w:noProof/>
+        </w:rPr>
+        <w:fldChar w:fldCharType="end"/>
+      </w:r>
       <w:r>
         <w:t>.</w:t>
       </w:r>
-      <w:fldSimple w:instr=" SEQ Табела \* ARABIC \s 1 ">
-        <w:r>
-          <w:rPr>
-            <w:noProof/>
-          </w:rPr>
-          <w:t>3</w:t>
-        </w:r>
-      </w:fldSimple>
+      <w:r>
+        <w:fldChar w:fldCharType="begin"/>
+      </w:r>
+      <w:r>
+        <w:instrText xml:space="preserve"> SEQ Табела \* ARABIC \s 1 </w:instrText>
+      </w:r>
+      <w:r>
+        <w:fldChar w:fldCharType="separate"/>
+      </w:r>
+      <w:r>
+        <w:rPr>
+          <w:noProof/>
+        </w:rPr>
+        <w:t>3</w:t>
+      </w:r>
+      <w:r>
+        <w:rPr>
+          <w:noProof/>
+        </w:rPr>
+        <w:fldChar w:fldCharType="end"/>
+      </w:r>
       <w:r>
         <w:rPr>
           <w:lang w:val="sr-Cyrl-RS"/>
@@ -26657,6 +27102,7 @@
           <w:id w:val="-730764722"/>
           <w:citation/>
         </w:sdtPr>
+        <w:sdtEndPr/>
         <w:sdtContent>
           <w:r>
             <w:rPr>
@@ -26746,6 +27192,7 @@
           <w:id w:val="1130515113"/>
           <w:citation/>
         </w:sdtPr>
+        <w:sdtEndPr/>
         <w:sdtContent>
           <w:r>
             <w:rPr>
@@ -27855,25 +28302,51 @@
       <w:r>
         <w:t xml:space="preserve"> </w:t>
       </w:r>
-      <w:fldSimple w:instr=" STYLEREF 1 \s ">
-        <w:r>
-          <w:rPr>
-            <w:noProof/>
-          </w:rPr>
-          <w:t>4</w:t>
-        </w:r>
-      </w:fldSimple>
+      <w:r>
+        <w:fldChar w:fldCharType="begin"/>
+      </w:r>
+      <w:r>
+        <w:instrText xml:space="preserve"> STYLEREF 1 \s </w:instrText>
+      </w:r>
+      <w:r>
+        <w:fldChar w:fldCharType="separate"/>
+      </w:r>
+      <w:r>
+        <w:rPr>
+          <w:noProof/>
+        </w:rPr>
+        <w:t>4</w:t>
+      </w:r>
+      <w:r>
+        <w:rPr>
+          <w:noProof/>
+        </w:rPr>
+        <w:fldChar w:fldCharType="end"/>
+      </w:r>
       <w:r>
         <w:t>.</w:t>
       </w:r>
-      <w:fldSimple w:instr=" SEQ Табела \* ARABIC \s 1 ">
-        <w:r>
-          <w:rPr>
-            <w:noProof/>
-          </w:rPr>
-          <w:t>4</w:t>
-        </w:r>
-      </w:fldSimple>
+      <w:r>
+        <w:fldChar w:fldCharType="begin"/>
+      </w:r>
+      <w:r>
+        <w:instrText xml:space="preserve"> SEQ Табела \* ARABIC \s 1 </w:instrText>
+      </w:r>
+      <w:r>
+        <w:fldChar w:fldCharType="separate"/>
+      </w:r>
+      <w:r>
+        <w:rPr>
+          <w:noProof/>
+        </w:rPr>
+        <w:t>4</w:t>
+      </w:r>
+      <w:r>
+        <w:rPr>
+          <w:noProof/>
+        </w:rPr>
+        <w:fldChar w:fldCharType="end"/>
+      </w:r>
       <w:r>
         <w:t xml:space="preserve"> </w:t>
       </w:r>
@@ -28407,25 +28880,51 @@
       <w:r>
         <w:t xml:space="preserve"> </w:t>
       </w:r>
-      <w:fldSimple w:instr=" STYLEREF 1 \s ">
-        <w:r>
-          <w:rPr>
-            <w:noProof/>
-          </w:rPr>
-          <w:t>4</w:t>
-        </w:r>
-      </w:fldSimple>
+      <w:r>
+        <w:fldChar w:fldCharType="begin"/>
+      </w:r>
+      <w:r>
+        <w:instrText xml:space="preserve"> STYLEREF 1 \s </w:instrText>
+      </w:r>
+      <w:r>
+        <w:fldChar w:fldCharType="separate"/>
+      </w:r>
+      <w:r>
+        <w:rPr>
+          <w:noProof/>
+        </w:rPr>
+        <w:t>4</w:t>
+      </w:r>
+      <w:r>
+        <w:rPr>
+          <w:noProof/>
+        </w:rPr>
+        <w:fldChar w:fldCharType="end"/>
+      </w:r>
       <w:r>
         <w:t>.</w:t>
       </w:r>
-      <w:fldSimple w:instr=" SEQ Табела \* ARABIC \s 1 ">
-        <w:r>
-          <w:rPr>
-            <w:noProof/>
-          </w:rPr>
-          <w:t>5</w:t>
-        </w:r>
-      </w:fldSimple>
+      <w:r>
+        <w:fldChar w:fldCharType="begin"/>
+      </w:r>
+      <w:r>
+        <w:instrText xml:space="preserve"> SEQ Табела \* ARABIC \s 1 </w:instrText>
+      </w:r>
+      <w:r>
+        <w:fldChar w:fldCharType="separate"/>
+      </w:r>
+      <w:r>
+        <w:rPr>
+          <w:noProof/>
+        </w:rPr>
+        <w:t>5</w:t>
+      </w:r>
+      <w:r>
+        <w:rPr>
+          <w:noProof/>
+        </w:rPr>
+        <w:fldChar w:fldCharType="end"/>
+      </w:r>
       <w:r>
         <w:rPr>
           <w:lang w:val="sr-Cyrl-RS"/>
@@ -29093,25 +29592,51 @@
       <w:r>
         <w:t xml:space="preserve"> </w:t>
       </w:r>
-      <w:fldSimple w:instr=" STYLEREF 1 \s ">
-        <w:r>
-          <w:rPr>
-            <w:noProof/>
-          </w:rPr>
-          <w:t>4</w:t>
-        </w:r>
-      </w:fldSimple>
+      <w:r>
+        <w:fldChar w:fldCharType="begin"/>
+      </w:r>
+      <w:r>
+        <w:instrText xml:space="preserve"> STYLEREF 1 \s </w:instrText>
+      </w:r>
+      <w:r>
+        <w:fldChar w:fldCharType="separate"/>
+      </w:r>
+      <w:r>
+        <w:rPr>
+          <w:noProof/>
+        </w:rPr>
+        <w:t>4</w:t>
+      </w:r>
+      <w:r>
+        <w:rPr>
+          <w:noProof/>
+        </w:rPr>
+        <w:fldChar w:fldCharType="end"/>
+      </w:r>
       <w:r>
         <w:t>.</w:t>
       </w:r>
-      <w:fldSimple w:instr=" SEQ Табела \* ARABIC \s 1 ">
-        <w:r>
-          <w:rPr>
-            <w:noProof/>
-          </w:rPr>
-          <w:t>6</w:t>
-        </w:r>
-      </w:fldSimple>
+      <w:r>
+        <w:fldChar w:fldCharType="begin"/>
+      </w:r>
+      <w:r>
+        <w:instrText xml:space="preserve"> SEQ Табела \* ARABIC \s 1 </w:instrText>
+      </w:r>
+      <w:r>
+        <w:fldChar w:fldCharType="separate"/>
+      </w:r>
+      <w:r>
+        <w:rPr>
+          <w:noProof/>
+        </w:rPr>
+        <w:t>6</w:t>
+      </w:r>
+      <w:r>
+        <w:rPr>
+          <w:noProof/>
+        </w:rPr>
+        <w:fldChar w:fldCharType="end"/>
+      </w:r>
       <w:r>
         <w:rPr>
           <w:lang w:val="sr-Cyrl-RS"/>
@@ -29563,25 +30088,51 @@
       <w:r>
         <w:t xml:space="preserve"> </w:t>
       </w:r>
-      <w:fldSimple w:instr=" STYLEREF 1 \s ">
-        <w:r>
-          <w:rPr>
-            <w:noProof/>
-          </w:rPr>
-          <w:t>4</w:t>
-        </w:r>
-      </w:fldSimple>
+      <w:r>
+        <w:fldChar w:fldCharType="begin"/>
+      </w:r>
+      <w:r>
+        <w:instrText xml:space="preserve"> STYLEREF 1 \s </w:instrText>
+      </w:r>
+      <w:r>
+        <w:fldChar w:fldCharType="separate"/>
+      </w:r>
+      <w:r>
+        <w:rPr>
+          <w:noProof/>
+        </w:rPr>
+        <w:t>4</w:t>
+      </w:r>
+      <w:r>
+        <w:rPr>
+          <w:noProof/>
+        </w:rPr>
+        <w:fldChar w:fldCharType="end"/>
+      </w:r>
       <w:r>
         <w:t>.</w:t>
       </w:r>
-      <w:fldSimple w:instr=" SEQ Табела \* ARABIC \s 1 ">
-        <w:r>
-          <w:rPr>
-            <w:noProof/>
-          </w:rPr>
-          <w:t>7</w:t>
-        </w:r>
-      </w:fldSimple>
+      <w:r>
+        <w:fldChar w:fldCharType="begin"/>
+      </w:r>
+      <w:r>
+        <w:instrText xml:space="preserve"> SEQ Табела \* ARABIC \s 1 </w:instrText>
+      </w:r>
+      <w:r>
+        <w:fldChar w:fldCharType="separate"/>
+      </w:r>
+      <w:r>
+        <w:rPr>
+          <w:noProof/>
+        </w:rPr>
+        <w:t>7</w:t>
+      </w:r>
+      <w:r>
+        <w:rPr>
+          <w:noProof/>
+        </w:rPr>
+        <w:fldChar w:fldCharType="end"/>
+      </w:r>
       <w:r>
         <w:rPr>
           <w:lang w:val="sr-Cyrl-RS"/>
@@ -29717,6 +30268,7 @@
           <w:id w:val="834034629"/>
           <w:citation/>
         </w:sdtPr>
+        <w:sdtEndPr/>
         <w:sdtContent>
           <w:r>
             <w:rPr>
@@ -30258,25 +30810,51 @@
       <w:r>
         <w:t xml:space="preserve"> </w:t>
       </w:r>
-      <w:fldSimple w:instr=" STYLEREF 1 \s ">
-        <w:r>
-          <w:rPr>
-            <w:noProof/>
-          </w:rPr>
-          <w:t>4</w:t>
-        </w:r>
-      </w:fldSimple>
+      <w:r>
+        <w:fldChar w:fldCharType="begin"/>
+      </w:r>
+      <w:r>
+        <w:instrText xml:space="preserve"> STYLEREF 1 \s </w:instrText>
+      </w:r>
+      <w:r>
+        <w:fldChar w:fldCharType="separate"/>
+      </w:r>
+      <w:r>
+        <w:rPr>
+          <w:noProof/>
+        </w:rPr>
+        <w:t>4</w:t>
+      </w:r>
+      <w:r>
+        <w:rPr>
+          <w:noProof/>
+        </w:rPr>
+        <w:fldChar w:fldCharType="end"/>
+      </w:r>
       <w:r>
         <w:t>.</w:t>
       </w:r>
-      <w:fldSimple w:instr=" SEQ Табела \* ARABIC \s 1 ">
-        <w:r>
-          <w:rPr>
-            <w:noProof/>
-          </w:rPr>
-          <w:t>8</w:t>
-        </w:r>
-      </w:fldSimple>
+      <w:r>
+        <w:fldChar w:fldCharType="begin"/>
+      </w:r>
+      <w:r>
+        <w:instrText xml:space="preserve"> SEQ Табела \* ARABIC \s 1 </w:instrText>
+      </w:r>
+      <w:r>
+        <w:fldChar w:fldCharType="separate"/>
+      </w:r>
+      <w:r>
+        <w:rPr>
+          <w:noProof/>
+        </w:rPr>
+        <w:t>8</w:t>
+      </w:r>
+      <w:r>
+        <w:rPr>
+          <w:noProof/>
+        </w:rPr>
+        <w:fldChar w:fldCharType="end"/>
+      </w:r>
       <w:r>
         <w:rPr>
           <w:lang w:val="sr-Cyrl-RS"/>
@@ -30715,32 +31293,57 @@
       <w:bookmarkStart w:id="51" w:name="_Toc22241483"/>
       <w:proofErr w:type="spellStart"/>
       <w:r>
-        <w:lastRenderedPageBreak/>
         <w:t>Табела</w:t>
       </w:r>
       <w:proofErr w:type="spellEnd"/>
       <w:r>
         <w:t xml:space="preserve"> </w:t>
       </w:r>
-      <w:fldSimple w:instr=" STYLEREF 1 \s ">
-        <w:r>
-          <w:rPr>
-            <w:noProof/>
-          </w:rPr>
-          <w:t>4</w:t>
-        </w:r>
-      </w:fldSimple>
+      <w:r>
+        <w:fldChar w:fldCharType="begin"/>
+      </w:r>
+      <w:r>
+        <w:instrText xml:space="preserve"> STYLEREF 1 \s </w:instrText>
+      </w:r>
+      <w:r>
+        <w:fldChar w:fldCharType="separate"/>
+      </w:r>
+      <w:r>
+        <w:rPr>
+          <w:noProof/>
+        </w:rPr>
+        <w:t>4</w:t>
+      </w:r>
+      <w:r>
+        <w:rPr>
+          <w:noProof/>
+        </w:rPr>
+        <w:fldChar w:fldCharType="end"/>
+      </w:r>
       <w:r>
         <w:t>.</w:t>
       </w:r>
-      <w:fldSimple w:instr=" SEQ Табела \* ARABIC \s 1 ">
-        <w:r>
-          <w:rPr>
-            <w:noProof/>
-          </w:rPr>
-          <w:t>9</w:t>
-        </w:r>
-      </w:fldSimple>
+      <w:r>
+        <w:fldChar w:fldCharType="begin"/>
+      </w:r>
+      <w:r>
+        <w:instrText xml:space="preserve"> SEQ Табела \* ARABIC \s 1 </w:instrText>
+      </w:r>
+      <w:r>
+        <w:fldChar w:fldCharType="separate"/>
+      </w:r>
+      <w:r>
+        <w:rPr>
+          <w:noProof/>
+        </w:rPr>
+        <w:t>9</w:t>
+      </w:r>
+      <w:r>
+        <w:rPr>
+          <w:noProof/>
+        </w:rPr>
+        <w:fldChar w:fldCharType="end"/>
+      </w:r>
       <w:r>
         <w:rPr>
           <w:lang w:val="sr-Cyrl-RS"/>
@@ -32328,25 +32931,51 @@
       <w:r>
         <w:t xml:space="preserve"> </w:t>
       </w:r>
-      <w:fldSimple w:instr=" STYLEREF 1 \s ">
-        <w:r>
-          <w:rPr>
-            <w:noProof/>
-          </w:rPr>
-          <w:t>4</w:t>
-        </w:r>
-      </w:fldSimple>
+      <w:r>
+        <w:fldChar w:fldCharType="begin"/>
+      </w:r>
+      <w:r>
+        <w:instrText xml:space="preserve"> STYLEREF 1 \s </w:instrText>
+      </w:r>
+      <w:r>
+        <w:fldChar w:fldCharType="separate"/>
+      </w:r>
+      <w:r>
+        <w:rPr>
+          <w:noProof/>
+        </w:rPr>
+        <w:t>4</w:t>
+      </w:r>
+      <w:r>
+        <w:rPr>
+          <w:noProof/>
+        </w:rPr>
+        <w:fldChar w:fldCharType="end"/>
+      </w:r>
       <w:r>
         <w:t>.</w:t>
       </w:r>
-      <w:fldSimple w:instr=" SEQ Табела \* ARABIC \s 1 ">
-        <w:r>
-          <w:rPr>
-            <w:noProof/>
-          </w:rPr>
-          <w:t>10</w:t>
-        </w:r>
-      </w:fldSimple>
+      <w:r>
+        <w:fldChar w:fldCharType="begin"/>
+      </w:r>
+      <w:r>
+        <w:instrText xml:space="preserve"> SEQ Табела \* ARABIC \s 1 </w:instrText>
+      </w:r>
+      <w:r>
+        <w:fldChar w:fldCharType="separate"/>
+      </w:r>
+      <w:r>
+        <w:rPr>
+          <w:noProof/>
+        </w:rPr>
+        <w:t>10</w:t>
+      </w:r>
+      <w:r>
+        <w:rPr>
+          <w:noProof/>
+        </w:rPr>
+        <w:fldChar w:fldCharType="end"/>
+      </w:r>
       <w:r>
         <w:rPr>
           <w:lang w:val="sr-Cyrl-RS"/>
@@ -32687,25 +33316,51 @@
       <w:r>
         <w:t xml:space="preserve"> </w:t>
       </w:r>
-      <w:fldSimple w:instr=" STYLEREF 1 \s ">
-        <w:r>
-          <w:rPr>
-            <w:noProof/>
-          </w:rPr>
-          <w:t>4</w:t>
-        </w:r>
-      </w:fldSimple>
+      <w:r>
+        <w:fldChar w:fldCharType="begin"/>
+      </w:r>
+      <w:r>
+        <w:instrText xml:space="preserve"> STYLEREF 1 \s </w:instrText>
+      </w:r>
+      <w:r>
+        <w:fldChar w:fldCharType="separate"/>
+      </w:r>
+      <w:r>
+        <w:rPr>
+          <w:noProof/>
+        </w:rPr>
+        <w:t>4</w:t>
+      </w:r>
+      <w:r>
+        <w:rPr>
+          <w:noProof/>
+        </w:rPr>
+        <w:fldChar w:fldCharType="end"/>
+      </w:r>
       <w:r>
         <w:t>.</w:t>
       </w:r>
-      <w:fldSimple w:instr=" SEQ Табела \* ARABIC \s 1 ">
-        <w:r>
-          <w:rPr>
-            <w:noProof/>
-          </w:rPr>
-          <w:t>11</w:t>
-        </w:r>
-      </w:fldSimple>
+      <w:r>
+        <w:fldChar w:fldCharType="begin"/>
+      </w:r>
+      <w:r>
+        <w:instrText xml:space="preserve"> SEQ Табела \* ARABIC \s 1 </w:instrText>
+      </w:r>
+      <w:r>
+        <w:fldChar w:fldCharType="separate"/>
+      </w:r>
+      <w:r>
+        <w:rPr>
+          <w:noProof/>
+        </w:rPr>
+        <w:t>11</w:t>
+      </w:r>
+      <w:r>
+        <w:rPr>
+          <w:noProof/>
+        </w:rPr>
+        <w:fldChar w:fldCharType="end"/>
+      </w:r>
       <w:r>
         <w:rPr>
           <w:lang w:val="sr-Cyrl-RS"/>
@@ -33192,25 +33847,51 @@
       <w:r>
         <w:t xml:space="preserve"> </w:t>
       </w:r>
-      <w:fldSimple w:instr=" STYLEREF 1 \s ">
-        <w:r>
-          <w:rPr>
-            <w:noProof/>
-          </w:rPr>
-          <w:t>5</w:t>
-        </w:r>
-      </w:fldSimple>
+      <w:r>
+        <w:fldChar w:fldCharType="begin"/>
+      </w:r>
+      <w:r>
+        <w:instrText xml:space="preserve"> STYLEREF 1 \s </w:instrText>
+      </w:r>
+      <w:r>
+        <w:fldChar w:fldCharType="separate"/>
+      </w:r>
+      <w:r>
+        <w:rPr>
+          <w:noProof/>
+        </w:rPr>
+        <w:t>5</w:t>
+      </w:r>
+      <w:r>
+        <w:rPr>
+          <w:noProof/>
+        </w:rPr>
+        <w:fldChar w:fldCharType="end"/>
+      </w:r>
       <w:r>
         <w:t>.</w:t>
       </w:r>
-      <w:fldSimple w:instr=" SEQ Слика \* ARABIC \s 1 ">
-        <w:r>
-          <w:rPr>
-            <w:noProof/>
-          </w:rPr>
-          <w:t>1</w:t>
-        </w:r>
-      </w:fldSimple>
+      <w:r>
+        <w:fldChar w:fldCharType="begin"/>
+      </w:r>
+      <w:r>
+        <w:instrText xml:space="preserve"> SEQ Слика \* ARABIC \s 1 </w:instrText>
+      </w:r>
+      <w:r>
+        <w:fldChar w:fldCharType="separate"/>
+      </w:r>
+      <w:r>
+        <w:rPr>
+          <w:noProof/>
+        </w:rPr>
+        <w:t>1</w:t>
+      </w:r>
+      <w:r>
+        <w:rPr>
+          <w:noProof/>
+        </w:rPr>
+        <w:fldChar w:fldCharType="end"/>
+      </w:r>
       <w:r>
         <w:rPr>
           <w:lang w:val="sr-Cyrl-RS"/>
@@ -33481,25 +34162,51 @@
       <w:r>
         <w:t xml:space="preserve"> </w:t>
       </w:r>
-      <w:fldSimple w:instr=" STYLEREF 1 \s ">
-        <w:r>
-          <w:rPr>
-            <w:noProof/>
-          </w:rPr>
-          <w:t>5</w:t>
-        </w:r>
-      </w:fldSimple>
+      <w:r>
+        <w:fldChar w:fldCharType="begin"/>
+      </w:r>
+      <w:r>
+        <w:instrText xml:space="preserve"> STYLEREF 1 \s </w:instrText>
+      </w:r>
+      <w:r>
+        <w:fldChar w:fldCharType="separate"/>
+      </w:r>
+      <w:r>
+        <w:rPr>
+          <w:noProof/>
+        </w:rPr>
+        <w:t>5</w:t>
+      </w:r>
+      <w:r>
+        <w:rPr>
+          <w:noProof/>
+        </w:rPr>
+        <w:fldChar w:fldCharType="end"/>
+      </w:r>
       <w:r>
         <w:t>.</w:t>
       </w:r>
-      <w:fldSimple w:instr=" SEQ Слика \* ARABIC \s 1 ">
-        <w:r>
-          <w:rPr>
-            <w:noProof/>
-          </w:rPr>
-          <w:t>2</w:t>
-        </w:r>
-      </w:fldSimple>
+      <w:r>
+        <w:fldChar w:fldCharType="begin"/>
+      </w:r>
+      <w:r>
+        <w:instrText xml:space="preserve"> SEQ Слика \* ARABIC \s 1 </w:instrText>
+      </w:r>
+      <w:r>
+        <w:fldChar w:fldCharType="separate"/>
+      </w:r>
+      <w:r>
+        <w:rPr>
+          <w:noProof/>
+        </w:rPr>
+        <w:t>2</w:t>
+      </w:r>
+      <w:r>
+        <w:rPr>
+          <w:noProof/>
+        </w:rPr>
+        <w:fldChar w:fldCharType="end"/>
+      </w:r>
       <w:r>
         <w:rPr>
           <w:lang w:val="sr-Cyrl-RS"/>
@@ -33746,25 +34453,54 @@
       <w:r>
         <w:t xml:space="preserve"> </w:t>
       </w:r>
-      <w:fldSimple w:instr=" STYLEREF 1 \s ">
-        <w:r>
-          <w:rPr>
-            <w:noProof/>
-          </w:rPr>
-          <w:t>5</w:t>
-        </w:r>
-      </w:fldSimple>
+      <w:r>
+        <w:fldChar w:fldCharType="begin"/>
+      </w:r>
+      <w:r>
+        <w:instrText xml:space="preserve"> STYLEREF 1 \s </w:instrText>
+      </w:r>
+      <w:r>
+        <w:fldChar w:fldCharType="separate"/>
+      </w:r>
+      <w:r>
+        <w:rPr>
+          <w:noProof/>
+        </w:rPr>
+        <w:t>5</w:t>
+      </w:r>
+      <w:r>
+        <w:rPr>
+          <w:noProof/>
+        </w:rPr>
+        <w:fldChar w:fldCharType="end"/>
+      </w:r>
       <w:r>
         <w:t>.</w:t>
       </w:r>
-      <w:fldSimple w:instr=" SEQ Слика \* ARABIC \s 1 ">
-        <w:r>
-          <w:rPr>
-            <w:noProof/>
-          </w:rPr>
-          <w:t>3</w:t>
-        </w:r>
-      </w:fldSimple>
+      <w:r>
+        <w:fldChar w:fldCharType="begin"/>
+      </w:r>
+      <w:r>
+        <w:instrText xml:space="preserve"> SEQ Слика \* ARABI</w:instrText>
+      </w:r>
+      <w:r>
+        <w:instrText xml:space="preserve">C \s 1 </w:instrText>
+      </w:r>
+      <w:r>
+        <w:fldChar w:fldCharType="separate"/>
+      </w:r>
+      <w:r>
+        <w:rPr>
+          <w:noProof/>
+        </w:rPr>
+        <w:t>3</w:t>
+      </w:r>
+      <w:r>
+        <w:rPr>
+          <w:noProof/>
+        </w:rPr>
+        <w:fldChar w:fldCharType="end"/>
+      </w:r>
       <w:r>
         <w:rPr>
           <w:lang w:val="sr-Cyrl-RS"/>
@@ -33775,13 +34511,7 @@
         <w:rPr>
           <w:lang w:val="sr-Cyrl-RS"/>
         </w:rPr>
-        <w:t xml:space="preserve">Време </w:t>
-      </w:r>
-      <w:r>
-        <w:rPr>
-          <w:lang w:val="sr-Cyrl-RS"/>
-        </w:rPr>
-        <w:t>потребно локалној апликацији адаптивне платформе да прибави фрејм, од момента његове доступности</w:t>
+        <w:t>Време потребно локалној апликацији адаптивне платформе да прибави фрејм, од момента његове доступности</w:t>
       </w:r>
       <w:bookmarkEnd w:id="64"/>
     </w:p>
@@ -33859,6 +34589,74 @@
         <w:rPr>
           <w:lang w:val="sr-Cyrl-RS"/>
         </w:rPr>
+      </w:pPr>
+      <w:bookmarkStart w:id="65" w:name="_Toc28443453"/>
+      <w:proofErr w:type="spellStart"/>
+      <w:r>
+        <w:t>Слика</w:t>
+      </w:r>
+      <w:proofErr w:type="spellEnd"/>
+      <w:r>
+        <w:t xml:space="preserve"> </w:t>
+      </w:r>
+      <w:r>
+        <w:fldChar w:fldCharType="begin"/>
+      </w:r>
+      <w:r>
+        <w:instrText xml:space="preserve"> STYLEREF 1 \s </w:instrText>
+      </w:r>
+      <w:r>
+        <w:fldChar w:fldCharType="separate"/>
+      </w:r>
+      <w:r>
+        <w:rPr>
+          <w:noProof/>
+        </w:rPr>
+        <w:t>5</w:t>
+      </w:r>
+      <w:r>
+        <w:rPr>
+          <w:noProof/>
+        </w:rPr>
+        <w:fldChar w:fldCharType="end"/>
+      </w:r>
+      <w:r>
+        <w:t>.</w:t>
+      </w:r>
+      <w:r>
+        <w:fldChar w:fldCharType="begin"/>
+      </w:r>
+      <w:r>
+        <w:instrText xml:space="preserve"> SEQ Слика \* ARABIC \s 1 </w:instrText>
+      </w:r>
+      <w:r>
+        <w:fldChar w:fldCharType="separate"/>
+      </w:r>
+      <w:r>
+        <w:rPr>
+          <w:noProof/>
+        </w:rPr>
+        <w:t>4</w:t>
+      </w:r>
+      <w:r>
+        <w:rPr>
+          <w:noProof/>
+        </w:rPr>
+        <w:fldChar w:fldCharType="end"/>
+      </w:r>
+      <w:r>
+        <w:rPr>
+          <w:lang w:val="sr-Cyrl-RS"/>
+        </w:rPr>
+        <w:t xml:space="preserve"> Време потребно локалној апликацији адаптивне платформе да преузме фрејм из зоне дељене меморије</w:t>
+      </w:r>
+      <w:bookmarkEnd w:id="65"/>
+    </w:p>
+    <w:p>
+      <w:pPr>
+        <w:rPr>
+          <w:lang w:val="sr-Cyrl-RS"/>
+        </w:rPr>
         <w:sectPr>
           <w:headerReference w:type="default" r:id="rId39"/>
           <w:pgSz w:w="11907" w:h="16840" w:code="9"/>
@@ -33866,41 +34664,12 @@
           <w:cols w:space="720"/>
         </w:sectPr>
       </w:pPr>
-      <w:bookmarkStart w:id="65" w:name="_Toc28443453"/>
-      <w:proofErr w:type="spellStart"/>
-      <w:r>
-        <w:t>Слика</w:t>
-      </w:r>
-      <w:proofErr w:type="spellEnd"/>
-      <w:r>
-        <w:t xml:space="preserve"> </w:t>
-      </w:r>
-      <w:fldSimple w:instr=" STYLEREF 1 \s ">
-        <w:r>
-          <w:rPr>
-            <w:noProof/>
-          </w:rPr>
-          <w:t>5</w:t>
-        </w:r>
-      </w:fldSimple>
-      <w:r>
-        <w:t>.</w:t>
-      </w:r>
-      <w:fldSimple w:instr=" SEQ Слика \* ARABIC \s 1 ">
-        <w:r>
-          <w:rPr>
-            <w:noProof/>
-          </w:rPr>
-          <w:t>4</w:t>
-        </w:r>
-      </w:fldSimple>
-      <w:r>
-        <w:rPr>
-          <w:lang w:val="sr-Cyrl-RS"/>
-        </w:rPr>
-        <w:t xml:space="preserve"> Време потребно локалној апликацији адаптивне платформе да преузме фрејм из зоне дељене меморије</w:t>
-      </w:r>
-      <w:bookmarkEnd w:id="65"/>
+      <w:r>
+        <w:rPr>
+          <w:lang w:val="sr-Cyrl-RS"/>
+        </w:rPr>
+        <w:t>Други случај представља случај у коме апликација удаљене  адаптивне платформе добавља фрејм једне од камера.</w:t>
+      </w:r>
     </w:p>
     <w:p>
       <w:pPr>
@@ -36053,7 +36822,13 @@
       <w:rPr>
         <w:lang w:val="sr-Cyrl-RS"/>
       </w:rPr>
-      <w:t>Програмско решење</w:t>
+      <w:t xml:space="preserve">Програмско </w:t>
+    </w:r>
+    <w:r>
+      <w:rPr>
+        <w:lang w:val="sr-Cyrl-RS"/>
+      </w:rPr>
+      <w:t>решење</w:t>
     </w:r>
   </w:p>
 </w:hdr>
@@ -36495,7 +37270,13 @@
       <w:rPr>
         <w:lang w:val="sr-Cyrl-RS"/>
       </w:rPr>
-      <w:t>Списак табела</w:t>
+      <w:t xml:space="preserve">Списак </w:t>
+    </w:r>
+    <w:r>
+      <w:rPr>
+        <w:lang w:val="sr-Cyrl-RS"/>
+      </w:rPr>
+      <w:t>табела</w:t>
     </w:r>
   </w:p>
 </w:hdr>
@@ -36576,7 +37357,13 @@
       <w:rPr>
         <w:lang w:val="sr-Cyrl-RS"/>
       </w:rPr>
-      <w:t>Теоријске основе</w:t>
+      <w:t xml:space="preserve">Теоријске </w:t>
+    </w:r>
+    <w:r>
+      <w:rPr>
+        <w:lang w:val="sr-Cyrl-RS"/>
+      </w:rPr>
+      <w:t>основе</w:t>
     </w:r>
   </w:p>
 </w:hdr>
@@ -36602,7 +37389,13 @@
       <w:rPr>
         <w:lang w:val="sr-Cyrl-RS"/>
       </w:rPr>
-      <w:t>Концепт решења</w:t>
+      <w:t xml:space="preserve">Концепт </w:t>
+    </w:r>
+    <w:r>
+      <w:rPr>
+        <w:lang w:val="sr-Cyrl-RS"/>
+      </w:rPr>
+      <w:t>решења</w:t>
     </w:r>
     <w:r>
       <w:t xml:space="preserve"> </w:t>
@@ -40821,6 +41614,7 @@
   <w:style w:type="character" w:default="1" w:styleId="DefaultParagraphFont">
     <w:name w:val="Default Paragraph Font"/>
     <w:uiPriority w:val="1"/>
+    <w:semiHidden/>
     <w:unhideWhenUsed/>
   </w:style>
   <w:style w:type="table" w:default="1" w:styleId="TableNormal">
@@ -48458,7 +49252,7 @@
 </file>
 
 <file path=customXml/itemProps1.xml><?xml version="1.0" encoding="utf-8"?>
-<ds:datastoreItem xmlns:ds="http://schemas.openxmlformats.org/officeDocument/2006/customXml" ds:itemID="{7D302C39-D344-46FF-94DB-A594FDDA4846}">
+<ds:datastoreItem xmlns:ds="http://schemas.openxmlformats.org/officeDocument/2006/customXml" ds:itemID="{D1F63196-3BA0-4AF5-AFCB-4D80693B9765}">
   <ds:schemaRefs>
     <ds:schemaRef ds:uri="http://schemas.openxmlformats.org/officeDocument/2006/bibliography"/>
   </ds:schemaRefs>

</xml_diff>